<commit_message>
Specify the name of the distribution in HW1_1_2
</commit_message>
<xml_diff>
--- a/HW1/REPORT.docx
+++ b/HW1/REPORT.docx
@@ -5,7 +5,11 @@
     <w:sdt>
       <w:sdtPr>
         <w:rPr>
+          <w:rFonts w:eastAsiaTheme="minorEastAsia"/>
           <w:color w:val="5B9BD5" w:themeColor="accent1"/>
+          <w:kern w:val="2"/>
+          <w:sz w:val="24"/>
+          <w:szCs w:val="24"/>
         </w:rPr>
         <w:id w:val="1699267082"/>
         <w:docPartObj>
@@ -15,12 +19,10 @@
       </w:sdtPr>
       <w:sdtEndPr>
         <w:rPr>
-          <w:rFonts w:ascii="Courier" w:eastAsiaTheme="minorEastAsia" w:hAnsi="Courier"/>
+          <w:rFonts w:ascii="Courier" w:hAnsi="Courier"/>
           <w:b/>
           <w:bCs/>
           <w:color w:val="auto"/>
-          <w:sz w:val="24"/>
-          <w:szCs w:val="24"/>
         </w:rPr>
       </w:sdtEndPr>
       <w:sdtContent>
@@ -111,6 +113,7 @@
             <w:dataBinding w:prefixMappings="xmlns:ns0='http://purl.org/dc/elements/1.1/' xmlns:ns1='http://schemas.openxmlformats.org/package/2006/metadata/core-properties' " w:xpath="/ns1:coreProperties[1]/ns0:title[1]" w:storeItemID="{6C3C8BC8-F283-45AE-878A-BAB7291924A1}"/>
             <w:text/>
           </w:sdtPr>
+          <w:sdtEndPr/>
           <w:sdtContent>
             <w:p>
               <w:pPr>
@@ -159,6 +162,7 @@
             <w:dataBinding w:prefixMappings="xmlns:ns0='http://purl.org/dc/elements/1.1/' xmlns:ns1='http://schemas.openxmlformats.org/package/2006/metadata/core-properties' " w:xpath="/ns1:coreProperties[1]/ns0:subject[1]" w:storeItemID="{6C3C8BC8-F283-45AE-878A-BAB7291924A1}"/>
             <w:text/>
           </w:sdtPr>
+          <w:sdtEndPr/>
           <w:sdtContent>
             <w:p>
               <w:pPr>
@@ -275,6 +279,7 @@
                                     <w:calendar w:val="gregorian"/>
                                   </w:date>
                                 </w:sdtPr>
+                                <w:sdtEndPr/>
                                 <w:sdtContent>
                                   <w:p>
                                     <w:pPr>
@@ -321,6 +326,7 @@
                                     <w:dataBinding w:prefixMappings="xmlns:ns0='http://schemas.openxmlformats.org/officeDocument/2006/extended-properties' " w:xpath="/ns0:Properties[1]/ns0:Company[1]" w:storeItemID="{6668398D-A668-4E3E-A5EB-62B293D839F1}"/>
                                     <w:text/>
                                   </w:sdtPr>
+                                  <w:sdtEndPr/>
                                   <w:sdtContent>
                                     <w:r>
                                       <w:rPr>
@@ -351,6 +357,7 @@
                                     <w:dataBinding w:prefixMappings="xmlns:ns0='http://schemas.microsoft.com/office/2006/coverPageProps' " w:xpath="/ns0:CoverPageProperties[1]/ns0:CompanyAddress[1]" w:storeItemID="{55AF091B-3C7A-41E3-B477-F2FDAA23CFDA}"/>
                                     <w:text/>
                                   </w:sdtPr>
+                                  <w:sdtEndPr/>
                                   <w:sdtContent>
                                     <w:r>
                                       <w:rPr>
@@ -577,8 +584,6 @@
             <w:br w:type="page"/>
           </w:r>
         </w:p>
-        <w:bookmarkStart w:id="0" w:name="_GoBack" w:displacedByCustomXml="next"/>
-        <w:bookmarkEnd w:id="0" w:displacedByCustomXml="next"/>
       </w:sdtContent>
     </w:sdt>
     <w:p>
@@ -679,7 +684,6 @@
           <w:szCs w:val="24"/>
         </w:rPr>
       </w:pPr>
-      <w:proofErr w:type="spellStart"/>
       <w:r>
         <w:rPr>
           <w:rFonts w:ascii="Times" w:hAnsi="Times" w:cs="Times"/>
@@ -687,17 +691,7 @@
           <w:sz w:val="24"/>
           <w:szCs w:val="24"/>
         </w:rPr>
-        <w:t>Matlab</w:t>
-      </w:r>
-      <w:proofErr w:type="spellEnd"/>
-      <w:r>
-        <w:rPr>
-          <w:rFonts w:ascii="Times" w:hAnsi="Times" w:cs="Times"/>
-          <w:kern w:val="0"/>
-          <w:sz w:val="24"/>
-          <w:szCs w:val="24"/>
-        </w:rPr>
-        <w:t xml:space="preserve"> code:</w:t>
+        <w:t>Matlab code:</w:t>
       </w:r>
     </w:p>
     <w:p>
@@ -806,7 +800,6 @@
         </w:rPr>
         <w:t>x=</w:t>
       </w:r>
-      <w:proofErr w:type="spellStart"/>
       <w:proofErr w:type="gramStart"/>
       <w:r>
         <w:rPr>
@@ -816,18 +809,7 @@
           <w:sz w:val="20"/>
           <w:szCs w:val="20"/>
         </w:rPr>
-        <w:t>randi</w:t>
-      </w:r>
-      <w:proofErr w:type="spellEnd"/>
-      <w:r>
-        <w:rPr>
-          <w:rFonts w:ascii="Courier" w:hAnsi="Courier" w:cs="Courier"/>
-          <w:color w:val="000000"/>
-          <w:kern w:val="0"/>
-          <w:sz w:val="20"/>
-          <w:szCs w:val="20"/>
-        </w:rPr>
-        <w:t>(</w:t>
+        <w:t>randi(</w:t>
       </w:r>
       <w:proofErr w:type="gramEnd"/>
       <w:r>
@@ -900,27 +882,15 @@
           <w:kern w:val="0"/>
         </w:rPr>
       </w:pPr>
-      <w:proofErr w:type="spellStart"/>
-      <w:r>
-        <w:rPr>
-          <w:rFonts w:ascii="Courier" w:hAnsi="Courier" w:cs="Courier"/>
-          <w:color w:val="000000"/>
-          <w:kern w:val="0"/>
-          <w:sz w:val="20"/>
-          <w:szCs w:val="20"/>
-        </w:rPr>
-        <w:t>hist</w:t>
-      </w:r>
-      <w:proofErr w:type="spellEnd"/>
-      <w:r>
-        <w:rPr>
-          <w:rFonts w:ascii="Courier" w:hAnsi="Courier" w:cs="Courier"/>
-          <w:color w:val="000000"/>
-          <w:kern w:val="0"/>
-          <w:sz w:val="20"/>
-          <w:szCs w:val="20"/>
-        </w:rPr>
-        <w:t>(</w:t>
+      <w:r>
+        <w:rPr>
+          <w:rFonts w:ascii="Courier" w:hAnsi="Courier" w:cs="Courier"/>
+          <w:color w:val="000000"/>
+          <w:kern w:val="0"/>
+          <w:sz w:val="20"/>
+          <w:szCs w:val="20"/>
+        </w:rPr>
+        <w:t>hist(</w:t>
       </w:r>
       <w:proofErr w:type="gramStart"/>
       <w:r>
@@ -963,27 +933,15 @@
           <w:kern w:val="0"/>
         </w:rPr>
       </w:pPr>
-      <w:proofErr w:type="spellStart"/>
-      <w:r>
-        <w:rPr>
-          <w:rFonts w:ascii="Courier" w:hAnsi="Courier" w:cs="Courier"/>
-          <w:color w:val="000000"/>
-          <w:kern w:val="0"/>
-          <w:sz w:val="20"/>
-          <w:szCs w:val="20"/>
-        </w:rPr>
-        <w:t>xlabel</w:t>
-      </w:r>
-      <w:proofErr w:type="spellEnd"/>
-      <w:r>
-        <w:rPr>
-          <w:rFonts w:ascii="Courier" w:hAnsi="Courier" w:cs="Courier"/>
-          <w:color w:val="000000"/>
-          <w:kern w:val="0"/>
-          <w:sz w:val="20"/>
-          <w:szCs w:val="20"/>
-        </w:rPr>
-        <w:t>(</w:t>
+      <w:r>
+        <w:rPr>
+          <w:rFonts w:ascii="Courier" w:hAnsi="Courier" w:cs="Courier"/>
+          <w:color w:val="000000"/>
+          <w:kern w:val="0"/>
+          <w:sz w:val="20"/>
+          <w:szCs w:val="20"/>
+        </w:rPr>
+        <w:t>xlabel(</w:t>
       </w:r>
       <w:r>
         <w:rPr>
@@ -1024,27 +982,15 @@
           <w:kern w:val="0"/>
         </w:rPr>
       </w:pPr>
-      <w:proofErr w:type="spellStart"/>
-      <w:r>
-        <w:rPr>
-          <w:rFonts w:ascii="Courier" w:hAnsi="Courier" w:cs="Courier"/>
-          <w:color w:val="000000"/>
-          <w:kern w:val="0"/>
-          <w:sz w:val="20"/>
-          <w:szCs w:val="20"/>
-        </w:rPr>
-        <w:t>ylabel</w:t>
-      </w:r>
-      <w:proofErr w:type="spellEnd"/>
-      <w:r>
-        <w:rPr>
-          <w:rFonts w:ascii="Courier" w:hAnsi="Courier" w:cs="Courier"/>
-          <w:color w:val="000000"/>
-          <w:kern w:val="0"/>
-          <w:sz w:val="20"/>
-          <w:szCs w:val="20"/>
-        </w:rPr>
-        <w:t>(</w:t>
+      <w:r>
+        <w:rPr>
+          <w:rFonts w:ascii="Courier" w:hAnsi="Courier" w:cs="Courier"/>
+          <w:color w:val="000000"/>
+          <w:kern w:val="0"/>
+          <w:sz w:val="20"/>
+          <w:szCs w:val="20"/>
+        </w:rPr>
+        <w:t>ylabel(</w:t>
       </w:r>
       <w:r>
         <w:rPr>
@@ -1122,13 +1068,14 @@
         <w:ind w:left="720"/>
         <w:jc w:val="center"/>
         <w:rPr>
-          <w:rFonts w:ascii="Times" w:hAnsi="Times" w:cs="Times" w:hint="eastAsia"/>
-          <w:kern w:val="0"/>
-        </w:rPr>
-      </w:pPr>
-      <w:r>
-        <w:rPr>
-          <w:rFonts w:ascii="Times" w:hAnsi="Times" w:cs="Times"/>
+          <w:rFonts w:ascii="Times" w:hAnsi="Times" w:cs="Times"/>
+          <w:kern w:val="0"/>
+        </w:rPr>
+      </w:pPr>
+      <w:r>
+        <w:rPr>
+          <w:rFonts w:ascii="Times" w:hAnsi="Times" w:cs="Times"/>
+          <w:noProof/>
           <w:kern w:val="0"/>
         </w:rPr>
         <w:drawing>
@@ -1321,7 +1268,6 @@
           <w:szCs w:val="24"/>
         </w:rPr>
       </w:pPr>
-      <w:proofErr w:type="spellStart"/>
       <w:r>
         <w:rPr>
           <w:rFonts w:ascii="Times" w:hAnsi="Times" w:cs="Times"/>
@@ -1329,17 +1275,7 @@
           <w:sz w:val="24"/>
           <w:szCs w:val="24"/>
         </w:rPr>
-        <w:t>Matlab</w:t>
-      </w:r>
-      <w:proofErr w:type="spellEnd"/>
-      <w:r>
-        <w:rPr>
-          <w:rFonts w:ascii="Times" w:hAnsi="Times" w:cs="Times"/>
-          <w:kern w:val="0"/>
-          <w:sz w:val="24"/>
-          <w:szCs w:val="24"/>
-        </w:rPr>
-        <w:t xml:space="preserve"> code:</w:t>
+        <w:t>Matlab code:</w:t>
       </w:r>
     </w:p>
     <w:p>
@@ -1515,7 +1451,6 @@
         </w:rPr>
         <w:t>x=</w:t>
       </w:r>
-      <w:proofErr w:type="spellStart"/>
       <w:proofErr w:type="gramStart"/>
       <w:r>
         <w:rPr>
@@ -1525,18 +1460,7 @@
           <w:sz w:val="20"/>
           <w:szCs w:val="20"/>
         </w:rPr>
-        <w:t>randi</w:t>
-      </w:r>
-      <w:proofErr w:type="spellEnd"/>
-      <w:r>
-        <w:rPr>
-          <w:rFonts w:ascii="Courier" w:hAnsi="Courier" w:cs="Courier"/>
-          <w:color w:val="000000"/>
-          <w:kern w:val="0"/>
-          <w:sz w:val="20"/>
-          <w:szCs w:val="20"/>
-        </w:rPr>
-        <w:t>(</w:t>
+        <w:t>randi(</w:t>
       </w:r>
       <w:proofErr w:type="gramEnd"/>
       <w:r>
@@ -1568,27 +1492,15 @@
           <w:kern w:val="0"/>
         </w:rPr>
       </w:pPr>
-      <w:proofErr w:type="spellStart"/>
-      <w:r>
-        <w:rPr>
-          <w:rFonts w:ascii="Courier" w:hAnsi="Courier" w:cs="Courier"/>
-          <w:color w:val="000000"/>
-          <w:kern w:val="0"/>
-          <w:sz w:val="20"/>
-          <w:szCs w:val="20"/>
-        </w:rPr>
-        <w:t>num</w:t>
-      </w:r>
-      <w:proofErr w:type="spellEnd"/>
-      <w:r>
-        <w:rPr>
-          <w:rFonts w:ascii="Courier" w:hAnsi="Courier" w:cs="Courier"/>
-          <w:color w:val="000000"/>
-          <w:kern w:val="0"/>
-          <w:sz w:val="20"/>
-          <w:szCs w:val="20"/>
-        </w:rPr>
-        <w:t>=sum(x);</w:t>
+      <w:r>
+        <w:rPr>
+          <w:rFonts w:ascii="Courier" w:hAnsi="Courier" w:cs="Courier"/>
+          <w:color w:val="000000"/>
+          <w:kern w:val="0"/>
+          <w:sz w:val="20"/>
+          <w:szCs w:val="20"/>
+        </w:rPr>
+        <w:t>num=sum(x);</w:t>
       </w:r>
     </w:p>
     <w:p>
@@ -1650,27 +1562,15 @@
           <w:kern w:val="0"/>
         </w:rPr>
       </w:pPr>
-      <w:proofErr w:type="spellStart"/>
-      <w:r>
-        <w:rPr>
-          <w:rFonts w:ascii="Courier" w:hAnsi="Courier" w:cs="Courier"/>
-          <w:color w:val="000000"/>
-          <w:kern w:val="0"/>
-          <w:sz w:val="20"/>
-          <w:szCs w:val="20"/>
-        </w:rPr>
-        <w:t>hist</w:t>
-      </w:r>
-      <w:proofErr w:type="spellEnd"/>
-      <w:r>
-        <w:rPr>
-          <w:rFonts w:ascii="Courier" w:hAnsi="Courier" w:cs="Courier"/>
-          <w:color w:val="000000"/>
-          <w:kern w:val="0"/>
-          <w:sz w:val="20"/>
-          <w:szCs w:val="20"/>
-        </w:rPr>
-        <w:t>(</w:t>
+      <w:r>
+        <w:rPr>
+          <w:rFonts w:ascii="Courier" w:hAnsi="Courier" w:cs="Courier"/>
+          <w:color w:val="000000"/>
+          <w:kern w:val="0"/>
+          <w:sz w:val="20"/>
+          <w:szCs w:val="20"/>
+        </w:rPr>
+        <w:t>hist(</w:t>
       </w:r>
       <w:proofErr w:type="gramStart"/>
       <w:r>
@@ -1713,7 +1613,6 @@
           <w:kern w:val="0"/>
         </w:rPr>
       </w:pPr>
-      <w:proofErr w:type="spellStart"/>
       <w:proofErr w:type="gramStart"/>
       <w:r>
         <w:rPr>
@@ -1723,18 +1622,7 @@
           <w:sz w:val="20"/>
           <w:szCs w:val="20"/>
         </w:rPr>
-        <w:t>xlabel</w:t>
-      </w:r>
-      <w:proofErr w:type="spellEnd"/>
-      <w:r>
-        <w:rPr>
-          <w:rFonts w:ascii="Courier" w:hAnsi="Courier" w:cs="Courier"/>
-          <w:color w:val="000000"/>
-          <w:kern w:val="0"/>
-          <w:sz w:val="20"/>
-          <w:szCs w:val="20"/>
-        </w:rPr>
-        <w:t>(</w:t>
+        <w:t>xlabel(</w:t>
       </w:r>
       <w:proofErr w:type="gramEnd"/>
       <w:r>
@@ -1776,27 +1664,15 @@
           <w:kern w:val="0"/>
         </w:rPr>
       </w:pPr>
-      <w:proofErr w:type="spellStart"/>
-      <w:r>
-        <w:rPr>
-          <w:rFonts w:ascii="Courier" w:hAnsi="Courier" w:cs="Courier"/>
-          <w:color w:val="000000"/>
-          <w:kern w:val="0"/>
-          <w:sz w:val="20"/>
-          <w:szCs w:val="20"/>
-        </w:rPr>
-        <w:t>ylabel</w:t>
-      </w:r>
-      <w:proofErr w:type="spellEnd"/>
-      <w:r>
-        <w:rPr>
-          <w:rFonts w:ascii="Courier" w:hAnsi="Courier" w:cs="Courier"/>
-          <w:color w:val="000000"/>
-          <w:kern w:val="0"/>
-          <w:sz w:val="20"/>
-          <w:szCs w:val="20"/>
-        </w:rPr>
-        <w:t>(</w:t>
+      <w:r>
+        <w:rPr>
+          <w:rFonts w:ascii="Courier" w:hAnsi="Courier" w:cs="Courier"/>
+          <w:color w:val="000000"/>
+          <w:kern w:val="0"/>
+          <w:sz w:val="20"/>
+          <w:szCs w:val="20"/>
+        </w:rPr>
+        <w:t>ylabel(</w:t>
       </w:r>
       <w:r>
         <w:rPr>
@@ -1806,29 +1682,7 @@
           <w:sz w:val="20"/>
           <w:szCs w:val="20"/>
         </w:rPr>
-        <w:t>'</w:t>
-      </w:r>
-      <w:proofErr w:type="spellStart"/>
-      <w:r>
-        <w:rPr>
-          <w:rFonts w:ascii="Courier" w:hAnsi="Courier" w:cs="Courier"/>
-          <w:color w:val="A020F0"/>
-          <w:kern w:val="0"/>
-          <w:sz w:val="20"/>
-          <w:szCs w:val="20"/>
-        </w:rPr>
-        <w:t>frequence</w:t>
-      </w:r>
-      <w:proofErr w:type="spellEnd"/>
-      <w:r>
-        <w:rPr>
-          <w:rFonts w:ascii="Courier" w:hAnsi="Courier" w:cs="Courier"/>
-          <w:color w:val="A020F0"/>
-          <w:kern w:val="0"/>
-          <w:sz w:val="20"/>
-          <w:szCs w:val="20"/>
-        </w:rPr>
-        <w:t>'</w:t>
+        <w:t>'frequence'</w:t>
       </w:r>
       <w:r>
         <w:rPr>
@@ -1887,6 +1741,7 @@
       <w:r>
         <w:rPr>
           <w:rFonts w:ascii="Times" w:hAnsi="Times" w:cs="Times"/>
+          <w:noProof/>
           <w:kern w:val="0"/>
         </w:rPr>
         <w:drawing>
@@ -1985,15 +1840,7 @@
           <w:color w:val="2E2E2E"/>
           <w:kern w:val="0"/>
         </w:rPr>
-        <w:t>binomial distribution</w:t>
-      </w:r>
-      <w:r>
-        <w:rPr>
-          <w:rFonts w:ascii="Arial" w:hAnsi="Arial" w:cs="Arial"/>
-          <w:color w:val="2E2E2E"/>
-          <w:kern w:val="0"/>
-        </w:rPr>
-        <w:t>.</w:t>
+        <w:t>binomial distribution.</w:t>
       </w:r>
     </w:p>
     <w:p>
@@ -2875,7 +2722,6 @@
           <w:szCs w:val="24"/>
         </w:rPr>
       </w:pPr>
-      <w:proofErr w:type="spellStart"/>
       <w:r>
         <w:rPr>
           <w:rFonts w:ascii="Times" w:eastAsiaTheme="majorEastAsia" w:hAnsi="Times" w:cs="Times"/>
@@ -2892,17 +2738,7 @@
           <w:sz w:val="24"/>
           <w:szCs w:val="24"/>
         </w:rPr>
-        <w:t>lab</w:t>
-      </w:r>
-      <w:proofErr w:type="spellEnd"/>
-      <w:r>
-        <w:rPr>
-          <w:rFonts w:ascii="Times" w:eastAsiaTheme="majorEastAsia" w:hAnsi="Times" w:cs="Times"/>
-          <w:kern w:val="0"/>
-          <w:sz w:val="24"/>
-          <w:szCs w:val="24"/>
-        </w:rPr>
-        <w:t xml:space="preserve"> code:</w:t>
+        <w:t>lab code:</w:t>
       </w:r>
     </w:p>
     <w:p>
@@ -3009,27 +2845,15 @@
           <w:kern w:val="0"/>
         </w:rPr>
       </w:pPr>
-      <w:proofErr w:type="spellStart"/>
-      <w:r>
-        <w:rPr>
-          <w:rFonts w:ascii="Courier" w:hAnsi="Courier" w:cs="Courier"/>
-          <w:color w:val="000000"/>
-          <w:kern w:val="0"/>
-          <w:sz w:val="20"/>
-          <w:szCs w:val="20"/>
-        </w:rPr>
-        <w:t>num</w:t>
-      </w:r>
-      <w:proofErr w:type="spellEnd"/>
-      <w:r>
-        <w:rPr>
-          <w:rFonts w:ascii="Courier" w:hAnsi="Courier" w:cs="Courier"/>
-          <w:color w:val="000000"/>
-          <w:kern w:val="0"/>
-          <w:sz w:val="20"/>
-          <w:szCs w:val="20"/>
-        </w:rPr>
-        <w:t>=</w:t>
+      <w:r>
+        <w:rPr>
+          <w:rFonts w:ascii="Courier" w:hAnsi="Courier" w:cs="Courier"/>
+          <w:color w:val="000000"/>
+          <w:kern w:val="0"/>
+          <w:sz w:val="20"/>
+          <w:szCs w:val="20"/>
+        </w:rPr>
+        <w:t>num=</w:t>
       </w:r>
       <w:proofErr w:type="gramStart"/>
       <w:r>
@@ -3051,6 +2875,61 @@
           <w:sz w:val="20"/>
           <w:szCs w:val="20"/>
         </w:rPr>
+        <w:t>100,1); % num array is used to c</w:t>
+      </w:r>
+      <w:r>
+        <w:rPr>
+          <w:rFonts w:ascii="Courier" w:hAnsi="Courier" w:cs="Courier"/>
+          <w:color w:val="000000"/>
+          <w:kern w:val="0"/>
+          <w:sz w:val="20"/>
+          <w:szCs w:val="20"/>
+        </w:rPr>
+        <w:t>ontain the result.</w:t>
+      </w:r>
+    </w:p>
+    <w:p>
+      <w:pPr>
+        <w:widowControl/>
+        <w:autoSpaceDE w:val="0"/>
+        <w:autoSpaceDN w:val="0"/>
+        <w:adjustRightInd w:val="0"/>
+        <w:jc w:val="left"/>
+        <w:rPr>
+          <w:rFonts w:ascii="Courier" w:hAnsi="Courier"/>
+          <w:kern w:val="0"/>
+        </w:rPr>
+      </w:pPr>
+      <w:r>
+        <w:rPr>
+          <w:rFonts w:ascii="Courier" w:hAnsi="Courier" w:cs="Courier"/>
+          <w:color w:val="000000"/>
+          <w:kern w:val="0"/>
+          <w:sz w:val="20"/>
+          <w:szCs w:val="20"/>
+        </w:rPr>
+        <w:t>is_suc=</w:t>
+      </w:r>
+      <w:proofErr w:type="gramStart"/>
+      <w:r>
+        <w:rPr>
+          <w:rFonts w:ascii="Courier" w:hAnsi="Courier" w:cs="Courier"/>
+          <w:color w:val="000000"/>
+          <w:kern w:val="0"/>
+          <w:sz w:val="20"/>
+          <w:szCs w:val="20"/>
+        </w:rPr>
+        <w:t>zeros(</w:t>
+      </w:r>
+      <w:proofErr w:type="gramEnd"/>
+      <w:r>
+        <w:rPr>
+          <w:rFonts w:ascii="Courier" w:hAnsi="Courier" w:cs="Courier"/>
+          <w:color w:val="000000"/>
+          <w:kern w:val="0"/>
+          <w:sz w:val="20"/>
+          <w:szCs w:val="20"/>
+        </w:rPr>
         <w:t>100,1);</w:t>
       </w:r>
       <w:r>
@@ -3061,39 +2940,7 @@
           <w:sz w:val="20"/>
           <w:szCs w:val="20"/>
         </w:rPr>
-        <w:t xml:space="preserve"> % </w:t>
-      </w:r>
-      <w:proofErr w:type="spellStart"/>
-      <w:r>
-        <w:rPr>
-          <w:rFonts w:ascii="Courier" w:hAnsi="Courier" w:cs="Courier"/>
-          <w:color w:val="000000"/>
-          <w:kern w:val="0"/>
-          <w:sz w:val="20"/>
-          <w:szCs w:val="20"/>
-        </w:rPr>
-        <w:t>num</w:t>
-      </w:r>
-      <w:proofErr w:type="spellEnd"/>
-      <w:r>
-        <w:rPr>
-          <w:rFonts w:ascii="Courier" w:hAnsi="Courier" w:cs="Courier"/>
-          <w:color w:val="000000"/>
-          <w:kern w:val="0"/>
-          <w:sz w:val="20"/>
-          <w:szCs w:val="20"/>
-        </w:rPr>
-        <w:t xml:space="preserve"> array is used to c</w:t>
-      </w:r>
-      <w:r>
-        <w:rPr>
-          <w:rFonts w:ascii="Courier" w:hAnsi="Courier" w:cs="Courier"/>
-          <w:color w:val="000000"/>
-          <w:kern w:val="0"/>
-          <w:sz w:val="20"/>
-          <w:szCs w:val="20"/>
-        </w:rPr>
-        <w:t>ontain the result.</w:t>
+        <w:t>% indicating whether the trial has finished.</w:t>
       </w:r>
     </w:p>
     <w:p>
@@ -3108,27 +2955,58 @@
           <w:kern w:val="0"/>
         </w:rPr>
       </w:pPr>
-      <w:proofErr w:type="spellStart"/>
-      <w:r>
-        <w:rPr>
-          <w:rFonts w:ascii="Courier" w:hAnsi="Courier" w:cs="Courier"/>
-          <w:color w:val="000000"/>
-          <w:kern w:val="0"/>
-          <w:sz w:val="20"/>
-          <w:szCs w:val="20"/>
-        </w:rPr>
-        <w:t>is_suc</w:t>
-      </w:r>
-      <w:proofErr w:type="spellEnd"/>
-      <w:r>
-        <w:rPr>
-          <w:rFonts w:ascii="Courier" w:hAnsi="Courier" w:cs="Courier"/>
-          <w:color w:val="000000"/>
-          <w:kern w:val="0"/>
-          <w:sz w:val="20"/>
-          <w:szCs w:val="20"/>
-        </w:rPr>
-        <w:t>=</w:t>
+      <w:r>
+        <w:rPr>
+          <w:rFonts w:ascii="Courier" w:hAnsi="Courier" w:cs="Courier"/>
+          <w:color w:val="0000FF"/>
+          <w:kern w:val="0"/>
+          <w:sz w:val="20"/>
+          <w:szCs w:val="20"/>
+        </w:rPr>
+        <w:t>while</w:t>
+      </w:r>
+      <w:r>
+        <w:rPr>
+          <w:rFonts w:ascii="Courier" w:hAnsi="Courier" w:cs="Courier"/>
+          <w:color w:val="000000"/>
+          <w:kern w:val="0"/>
+          <w:sz w:val="20"/>
+          <w:szCs w:val="20"/>
+        </w:rPr>
+        <w:t>(sum(is_suc)) &lt;100</w:t>
+      </w:r>
+      <w:r>
+        <w:rPr>
+          <w:rFonts w:ascii="Courier" w:hAnsi="Courier" w:cs="Courier"/>
+          <w:color w:val="000000"/>
+          <w:kern w:val="0"/>
+          <w:sz w:val="20"/>
+          <w:szCs w:val="20"/>
+        </w:rPr>
+        <w:t>% Is every trial finished?</w:t>
+      </w:r>
+    </w:p>
+    <w:p>
+      <w:pPr>
+        <w:widowControl/>
+        <w:autoSpaceDE w:val="0"/>
+        <w:autoSpaceDN w:val="0"/>
+        <w:adjustRightInd w:val="0"/>
+        <w:jc w:val="left"/>
+        <w:rPr>
+          <w:rFonts w:ascii="Courier" w:hAnsi="Courier"/>
+          <w:kern w:val="0"/>
+        </w:rPr>
+      </w:pPr>
+      <w:r>
+        <w:rPr>
+          <w:rFonts w:ascii="Courier" w:hAnsi="Courier" w:cs="Courier"/>
+          <w:color w:val="000000"/>
+          <w:kern w:val="0"/>
+          <w:sz w:val="20"/>
+          <w:szCs w:val="20"/>
+        </w:rPr>
+        <w:t xml:space="preserve">    t=</w:t>
       </w:r>
       <w:proofErr w:type="gramStart"/>
       <w:r>
@@ -3139,7 +3017,7 @@
           <w:sz w:val="20"/>
           <w:szCs w:val="20"/>
         </w:rPr>
-        <w:t>zeros(</w:t>
+        <w:t>randi(</w:t>
       </w:r>
       <w:proofErr w:type="gramEnd"/>
       <w:r>
@@ -3150,17 +3028,17 @@
           <w:sz w:val="20"/>
           <w:szCs w:val="20"/>
         </w:rPr>
-        <w:t>100,1);</w:t>
-      </w:r>
-      <w:r>
-        <w:rPr>
-          <w:rFonts w:ascii="Courier" w:hAnsi="Courier" w:cs="Courier"/>
-          <w:color w:val="000000"/>
-          <w:kern w:val="0"/>
-          <w:sz w:val="20"/>
-          <w:szCs w:val="20"/>
-        </w:rPr>
-        <w:t>% indicating whether the trial has finished.</w:t>
+        <w:t>[0 1],100,1);</w:t>
+      </w:r>
+      <w:r>
+        <w:rPr>
+          <w:rFonts w:ascii="Courier" w:hAnsi="Courier" w:cs="Courier"/>
+          <w:color w:val="000000"/>
+          <w:kern w:val="0"/>
+          <w:sz w:val="20"/>
+          <w:szCs w:val="20"/>
+        </w:rPr>
+        <w:t xml:space="preserve"> Generate a 100 times trial.</w:t>
       </w:r>
     </w:p>
     <w:p>
@@ -3178,188 +3056,12 @@
       <w:r>
         <w:rPr>
           <w:rFonts w:ascii="Courier" w:hAnsi="Courier" w:cs="Courier"/>
-          <w:color w:val="0000FF"/>
-          <w:kern w:val="0"/>
-          <w:sz w:val="20"/>
-          <w:szCs w:val="20"/>
-        </w:rPr>
-        <w:t>while</w:t>
-      </w:r>
-      <w:r>
-        <w:rPr>
-          <w:rFonts w:ascii="Courier" w:hAnsi="Courier" w:cs="Courier"/>
-          <w:color w:val="000000"/>
-          <w:kern w:val="0"/>
-          <w:sz w:val="20"/>
-          <w:szCs w:val="20"/>
-        </w:rPr>
-        <w:t>(sum(</w:t>
-      </w:r>
-      <w:proofErr w:type="spellStart"/>
-      <w:r>
-        <w:rPr>
-          <w:rFonts w:ascii="Courier" w:hAnsi="Courier" w:cs="Courier"/>
-          <w:color w:val="000000"/>
-          <w:kern w:val="0"/>
-          <w:sz w:val="20"/>
-          <w:szCs w:val="20"/>
-        </w:rPr>
-        <w:t>is_suc</w:t>
-      </w:r>
-      <w:proofErr w:type="spellEnd"/>
-      <w:r>
-        <w:rPr>
-          <w:rFonts w:ascii="Courier" w:hAnsi="Courier" w:cs="Courier"/>
-          <w:color w:val="000000"/>
-          <w:kern w:val="0"/>
-          <w:sz w:val="20"/>
-          <w:szCs w:val="20"/>
-        </w:rPr>
-        <w:t>)) &lt;100</w:t>
-      </w:r>
-      <w:r>
-        <w:rPr>
-          <w:rFonts w:ascii="Courier" w:hAnsi="Courier" w:cs="Courier"/>
-          <w:color w:val="000000"/>
-          <w:kern w:val="0"/>
-          <w:sz w:val="20"/>
-          <w:szCs w:val="20"/>
-        </w:rPr>
-        <w:t>% Is every trial finished?</w:t>
-      </w:r>
-    </w:p>
-    <w:p>
-      <w:pPr>
-        <w:widowControl/>
-        <w:autoSpaceDE w:val="0"/>
-        <w:autoSpaceDN w:val="0"/>
-        <w:adjustRightInd w:val="0"/>
-        <w:jc w:val="left"/>
-        <w:rPr>
-          <w:rFonts w:ascii="Courier" w:hAnsi="Courier"/>
-          <w:kern w:val="0"/>
-        </w:rPr>
-      </w:pPr>
-      <w:r>
-        <w:rPr>
-          <w:rFonts w:ascii="Courier" w:hAnsi="Courier" w:cs="Courier"/>
-          <w:color w:val="000000"/>
-          <w:kern w:val="0"/>
-          <w:sz w:val="20"/>
-          <w:szCs w:val="20"/>
-        </w:rPr>
-        <w:t xml:space="preserve">    t=</w:t>
-      </w:r>
-      <w:proofErr w:type="spellStart"/>
-      <w:proofErr w:type="gramStart"/>
-      <w:r>
-        <w:rPr>
-          <w:rFonts w:ascii="Courier" w:hAnsi="Courier" w:cs="Courier"/>
-          <w:color w:val="000000"/>
-          <w:kern w:val="0"/>
-          <w:sz w:val="20"/>
-          <w:szCs w:val="20"/>
-        </w:rPr>
-        <w:t>randi</w:t>
-      </w:r>
-      <w:proofErr w:type="spellEnd"/>
-      <w:r>
-        <w:rPr>
-          <w:rFonts w:ascii="Courier" w:hAnsi="Courier" w:cs="Courier"/>
-          <w:color w:val="000000"/>
-          <w:kern w:val="0"/>
-          <w:sz w:val="20"/>
-          <w:szCs w:val="20"/>
-        </w:rPr>
-        <w:t>(</w:t>
-      </w:r>
-      <w:proofErr w:type="gramEnd"/>
-      <w:r>
-        <w:rPr>
-          <w:rFonts w:ascii="Courier" w:hAnsi="Courier" w:cs="Courier"/>
-          <w:color w:val="000000"/>
-          <w:kern w:val="0"/>
-          <w:sz w:val="20"/>
-          <w:szCs w:val="20"/>
-        </w:rPr>
-        <w:t>[0 1],100,1);</w:t>
-      </w:r>
-      <w:r>
-        <w:rPr>
-          <w:rFonts w:ascii="Courier" w:hAnsi="Courier" w:cs="Courier"/>
-          <w:color w:val="000000"/>
-          <w:kern w:val="0"/>
-          <w:sz w:val="20"/>
-          <w:szCs w:val="20"/>
-        </w:rPr>
-        <w:t xml:space="preserve"> Generate a 100 times trial.</w:t>
-      </w:r>
-    </w:p>
-    <w:p>
-      <w:pPr>
-        <w:widowControl/>
-        <w:autoSpaceDE w:val="0"/>
-        <w:autoSpaceDN w:val="0"/>
-        <w:adjustRightInd w:val="0"/>
-        <w:jc w:val="left"/>
-        <w:rPr>
-          <w:rFonts w:ascii="Courier" w:hAnsi="Courier"/>
-          <w:kern w:val="0"/>
-        </w:rPr>
-      </w:pPr>
-      <w:r>
-        <w:rPr>
-          <w:rFonts w:ascii="Courier" w:hAnsi="Courier" w:cs="Courier"/>
-          <w:color w:val="000000"/>
-          <w:kern w:val="0"/>
-          <w:sz w:val="20"/>
-          <w:szCs w:val="20"/>
-        </w:rPr>
-        <w:t xml:space="preserve">    </w:t>
-      </w:r>
-      <w:proofErr w:type="spellStart"/>
-      <w:r>
-        <w:rPr>
-          <w:rFonts w:ascii="Courier" w:hAnsi="Courier" w:cs="Courier"/>
-          <w:color w:val="000000"/>
-          <w:kern w:val="0"/>
-          <w:sz w:val="20"/>
-          <w:szCs w:val="20"/>
-        </w:rPr>
-        <w:t>is_suc</w:t>
-      </w:r>
-      <w:proofErr w:type="spellEnd"/>
-      <w:r>
-        <w:rPr>
-          <w:rFonts w:ascii="Courier" w:hAnsi="Courier" w:cs="Courier"/>
-          <w:color w:val="000000"/>
-          <w:kern w:val="0"/>
-          <w:sz w:val="20"/>
-          <w:szCs w:val="20"/>
-        </w:rPr>
-        <w:t>=</w:t>
-      </w:r>
-      <w:proofErr w:type="spellStart"/>
-      <w:r>
-        <w:rPr>
-          <w:rFonts w:ascii="Courier" w:hAnsi="Courier" w:cs="Courier"/>
-          <w:color w:val="000000"/>
-          <w:kern w:val="0"/>
-          <w:sz w:val="20"/>
-          <w:szCs w:val="20"/>
-        </w:rPr>
-        <w:t>is_suc</w:t>
-      </w:r>
-      <w:proofErr w:type="spellEnd"/>
-      <w:r>
-        <w:rPr>
-          <w:rFonts w:ascii="Courier" w:hAnsi="Courier" w:cs="Courier"/>
-          <w:color w:val="000000"/>
-          <w:kern w:val="0"/>
-          <w:sz w:val="20"/>
-          <w:szCs w:val="20"/>
-        </w:rPr>
-        <w:t xml:space="preserve"> | t;</w:t>
+          <w:color w:val="000000"/>
+          <w:kern w:val="0"/>
+          <w:sz w:val="20"/>
+          <w:szCs w:val="20"/>
+        </w:rPr>
+        <w:t xml:space="preserve">    is_suc=is_suc | t;</w:t>
       </w:r>
       <w:r>
         <w:rPr>
@@ -3393,73 +3095,7 @@
           <w:sz w:val="20"/>
           <w:szCs w:val="20"/>
         </w:rPr>
-        <w:t xml:space="preserve">    </w:t>
-      </w:r>
-      <w:proofErr w:type="spellStart"/>
-      <w:r>
-        <w:rPr>
-          <w:rFonts w:ascii="Courier" w:hAnsi="Courier" w:cs="Courier"/>
-          <w:color w:val="000000"/>
-          <w:kern w:val="0"/>
-          <w:sz w:val="20"/>
-          <w:szCs w:val="20"/>
-        </w:rPr>
-        <w:t>num</w:t>
-      </w:r>
-      <w:proofErr w:type="spellEnd"/>
-      <w:r>
-        <w:rPr>
-          <w:rFonts w:ascii="Courier" w:hAnsi="Courier" w:cs="Courier"/>
-          <w:color w:val="000000"/>
-          <w:kern w:val="0"/>
-          <w:sz w:val="20"/>
-          <w:szCs w:val="20"/>
-        </w:rPr>
-        <w:t>=</w:t>
-      </w:r>
-      <w:proofErr w:type="spellStart"/>
-      <w:r>
-        <w:rPr>
-          <w:rFonts w:ascii="Courier" w:hAnsi="Courier" w:cs="Courier"/>
-          <w:color w:val="000000"/>
-          <w:kern w:val="0"/>
-          <w:sz w:val="20"/>
-          <w:szCs w:val="20"/>
-        </w:rPr>
-        <w:t>num</w:t>
-      </w:r>
-      <w:proofErr w:type="spellEnd"/>
-      <w:r>
-        <w:rPr>
-          <w:rFonts w:ascii="Courier" w:hAnsi="Courier" w:cs="Courier"/>
-          <w:color w:val="000000"/>
-          <w:kern w:val="0"/>
-          <w:sz w:val="20"/>
-          <w:szCs w:val="20"/>
-        </w:rPr>
-        <w:t>+(</w:t>
-      </w:r>
-      <w:proofErr w:type="spellStart"/>
-      <w:r>
-        <w:rPr>
-          <w:rFonts w:ascii="Courier" w:hAnsi="Courier" w:cs="Courier"/>
-          <w:color w:val="000000"/>
-          <w:kern w:val="0"/>
-          <w:sz w:val="20"/>
-          <w:szCs w:val="20"/>
-        </w:rPr>
-        <w:t>is_suc</w:t>
-      </w:r>
-      <w:proofErr w:type="spellEnd"/>
-      <w:r>
-        <w:rPr>
-          <w:rFonts w:ascii="Courier" w:hAnsi="Courier" w:cs="Courier"/>
-          <w:color w:val="000000"/>
-          <w:kern w:val="0"/>
-          <w:sz w:val="20"/>
-          <w:szCs w:val="20"/>
-        </w:rPr>
-        <w:t>~=1);</w:t>
+        <w:t xml:space="preserve">    num=num+(is_suc~=1);</w:t>
       </w:r>
       <w:r>
         <w:rPr>
@@ -3543,29 +3179,16 @@
           <w:kern w:val="0"/>
         </w:rPr>
       </w:pPr>
-      <w:proofErr w:type="spellStart"/>
-      <w:r>
-        <w:rPr>
-          <w:rFonts w:ascii="Courier" w:hAnsi="Courier" w:cs="Courier"/>
-          <w:color w:val="000000"/>
-          <w:kern w:val="0"/>
-          <w:sz w:val="20"/>
-          <w:szCs w:val="20"/>
-        </w:rPr>
-        <w:t>hist</w:t>
-      </w:r>
-      <w:proofErr w:type="spellEnd"/>
-      <w:r>
-        <w:rPr>
-          <w:rFonts w:ascii="Courier" w:hAnsi="Courier" w:cs="Courier"/>
-          <w:color w:val="000000"/>
-          <w:kern w:val="0"/>
-          <w:sz w:val="20"/>
-          <w:szCs w:val="20"/>
-        </w:rPr>
-        <w:t>(</w:t>
-      </w:r>
-      <w:proofErr w:type="spellStart"/>
+      <w:r>
+        <w:rPr>
+          <w:rFonts w:ascii="Courier" w:hAnsi="Courier" w:cs="Courier"/>
+          <w:color w:val="000000"/>
+          <w:kern w:val="0"/>
+          <w:sz w:val="20"/>
+          <w:szCs w:val="20"/>
+        </w:rPr>
+        <w:t>hist(</w:t>
+      </w:r>
       <w:proofErr w:type="gramStart"/>
       <w:r>
         <w:rPr>
@@ -3575,18 +3198,7 @@
           <w:sz w:val="20"/>
           <w:szCs w:val="20"/>
         </w:rPr>
-        <w:t>num</w:t>
-      </w:r>
-      <w:proofErr w:type="spellEnd"/>
-      <w:r>
-        <w:rPr>
-          <w:rFonts w:ascii="Courier" w:hAnsi="Courier" w:cs="Courier"/>
-          <w:color w:val="000000"/>
-          <w:kern w:val="0"/>
-          <w:sz w:val="20"/>
-          <w:szCs w:val="20"/>
-        </w:rPr>
-        <w:t>,(</w:t>
+        <w:t>num,(</w:t>
       </w:r>
       <w:proofErr w:type="gramEnd"/>
       <w:r>
@@ -3597,51 +3209,7 @@
           <w:sz w:val="20"/>
           <w:szCs w:val="20"/>
         </w:rPr>
-        <w:t>min(</w:t>
-      </w:r>
-      <w:proofErr w:type="spellStart"/>
-      <w:r>
-        <w:rPr>
-          <w:rFonts w:ascii="Courier" w:hAnsi="Courier" w:cs="Courier"/>
-          <w:color w:val="000000"/>
-          <w:kern w:val="0"/>
-          <w:sz w:val="20"/>
-          <w:szCs w:val="20"/>
-        </w:rPr>
-        <w:t>num</w:t>
-      </w:r>
-      <w:proofErr w:type="spellEnd"/>
-      <w:r>
-        <w:rPr>
-          <w:rFonts w:ascii="Courier" w:hAnsi="Courier" w:cs="Courier"/>
-          <w:color w:val="000000"/>
-          <w:kern w:val="0"/>
-          <w:sz w:val="20"/>
-          <w:szCs w:val="20"/>
-        </w:rPr>
-        <w:t>)-1):(max(</w:t>
-      </w:r>
-      <w:proofErr w:type="spellStart"/>
-      <w:r>
-        <w:rPr>
-          <w:rFonts w:ascii="Courier" w:hAnsi="Courier" w:cs="Courier"/>
-          <w:color w:val="000000"/>
-          <w:kern w:val="0"/>
-          <w:sz w:val="20"/>
-          <w:szCs w:val="20"/>
-        </w:rPr>
-        <w:t>num</w:t>
-      </w:r>
-      <w:proofErr w:type="spellEnd"/>
-      <w:r>
-        <w:rPr>
-          <w:rFonts w:ascii="Courier" w:hAnsi="Courier" w:cs="Courier"/>
-          <w:color w:val="000000"/>
-          <w:kern w:val="0"/>
-          <w:sz w:val="20"/>
-          <w:szCs w:val="20"/>
-        </w:rPr>
-        <w:t>)+1));</w:t>
+        <w:t>min(num)-1):(max(num)+1));</w:t>
       </w:r>
     </w:p>
     <w:p>
@@ -3656,7 +3224,6 @@
           <w:kern w:val="0"/>
         </w:rPr>
       </w:pPr>
-      <w:proofErr w:type="spellStart"/>
       <w:proofErr w:type="gramStart"/>
       <w:r>
         <w:rPr>
@@ -3666,18 +3233,7 @@
           <w:sz w:val="20"/>
           <w:szCs w:val="20"/>
         </w:rPr>
-        <w:t>xlabel</w:t>
-      </w:r>
-      <w:proofErr w:type="spellEnd"/>
-      <w:r>
-        <w:rPr>
-          <w:rFonts w:ascii="Courier" w:hAnsi="Courier" w:cs="Courier"/>
-          <w:color w:val="000000"/>
-          <w:kern w:val="0"/>
-          <w:sz w:val="20"/>
-          <w:szCs w:val="20"/>
-        </w:rPr>
-        <w:t>(</w:t>
+        <w:t>xlabel(</w:t>
       </w:r>
       <w:proofErr w:type="gramEnd"/>
       <w:r>
@@ -3716,27 +3272,15 @@
           <w:szCs w:val="20"/>
         </w:rPr>
       </w:pPr>
-      <w:proofErr w:type="spellStart"/>
-      <w:r>
-        <w:rPr>
-          <w:rFonts w:ascii="Courier" w:hAnsi="Courier" w:cs="Courier"/>
-          <w:color w:val="000000"/>
-          <w:kern w:val="0"/>
-          <w:sz w:val="20"/>
-          <w:szCs w:val="20"/>
-        </w:rPr>
-        <w:t>ylabel</w:t>
-      </w:r>
-      <w:proofErr w:type="spellEnd"/>
-      <w:r>
-        <w:rPr>
-          <w:rFonts w:ascii="Courier" w:hAnsi="Courier" w:cs="Courier"/>
-          <w:color w:val="000000"/>
-          <w:kern w:val="0"/>
-          <w:sz w:val="20"/>
-          <w:szCs w:val="20"/>
-        </w:rPr>
-        <w:t>(</w:t>
+      <w:r>
+        <w:rPr>
+          <w:rFonts w:ascii="Courier" w:hAnsi="Courier" w:cs="Courier"/>
+          <w:color w:val="000000"/>
+          <w:kern w:val="0"/>
+          <w:sz w:val="20"/>
+          <w:szCs w:val="20"/>
+        </w:rPr>
+        <w:t>ylabel(</w:t>
       </w:r>
       <w:r>
         <w:rPr>
@@ -4065,6 +3609,7 @@
       <w:r>
         <w:rPr>
           <w:rFonts w:ascii="Times" w:hAnsi="Times" w:cs="Times"/>
+          <w:noProof/>
           <w:kern w:val="0"/>
         </w:rPr>
         <w:drawing>
@@ -4146,7 +3691,21 @@
           <w:rFonts w:ascii="Times" w:hAnsi="Times" w:cs="Times"/>
           <w:kern w:val="0"/>
         </w:rPr>
-        <w:t>The number of trials before success has the distribution.</w:t>
+        <w:t xml:space="preserve">The number of trials before success has the </w:t>
+      </w:r>
+      <w:r>
+        <w:rPr>
+          <w:rFonts w:ascii="Times" w:hAnsi="Times" w:cs="Times"/>
+          <w:kern w:val="0"/>
+        </w:rPr>
+        <w:t xml:space="preserve">geometric random </w:t>
+      </w:r>
+      <w:r>
+        <w:rPr>
+          <w:rFonts w:ascii="Times" w:hAnsi="Times" w:cs="Times"/>
+          <w:kern w:val="0"/>
+        </w:rPr>
+        <w:t>distribution.</w:t>
       </w:r>
     </w:p>
     <w:p>
@@ -4415,6 +3974,8 @@
               </w:rPr>
               <w:t>3</w:t>
             </w:r>
+            <w:bookmarkStart w:id="0" w:name="_GoBack"/>
+            <w:bookmarkEnd w:id="0"/>
           </w:p>
         </w:tc>
         <w:tc>
@@ -5396,7 +4957,6 @@
           <w:kern w:val="0"/>
         </w:rPr>
       </w:pPr>
-      <w:proofErr w:type="spellStart"/>
       <w:r>
         <w:rPr>
           <w:rFonts w:ascii="Times" w:hAnsi="Times" w:cs="Times"/>
@@ -5415,7 +4975,6 @@
         </w:rPr>
         <w:t>atlab</w:t>
       </w:r>
-      <w:proofErr w:type="spellEnd"/>
       <w:r>
         <w:rPr>
           <w:rFonts w:ascii="Times" w:hAnsi="Times" w:cs="Times"/>
@@ -5447,27 +5006,15 @@
           <w:kern w:val="0"/>
         </w:rPr>
       </w:pPr>
-      <w:proofErr w:type="spellStart"/>
-      <w:r>
-        <w:rPr>
-          <w:rFonts w:ascii="Courier" w:hAnsi="Courier" w:cs="Courier"/>
-          <w:color w:val="000000"/>
-          <w:kern w:val="0"/>
-          <w:sz w:val="20"/>
-          <w:szCs w:val="20"/>
-        </w:rPr>
-        <w:t>trial_time</w:t>
-      </w:r>
-      <w:proofErr w:type="spellEnd"/>
-      <w:r>
-        <w:rPr>
-          <w:rFonts w:ascii="Courier" w:hAnsi="Courier" w:cs="Courier"/>
-          <w:color w:val="000000"/>
-          <w:kern w:val="0"/>
-          <w:sz w:val="20"/>
-          <w:szCs w:val="20"/>
-        </w:rPr>
-        <w:t>=300;</w:t>
+      <w:r>
+        <w:rPr>
+          <w:rFonts w:ascii="Courier" w:hAnsi="Courier" w:cs="Courier"/>
+          <w:color w:val="000000"/>
+          <w:kern w:val="0"/>
+          <w:sz w:val="20"/>
+          <w:szCs w:val="20"/>
+        </w:rPr>
+        <w:t>trial_time=300;</w:t>
       </w:r>
     </w:p>
     <w:p>
@@ -5482,27 +5029,15 @@
           <w:kern w:val="0"/>
         </w:rPr>
       </w:pPr>
-      <w:proofErr w:type="spellStart"/>
-      <w:r>
-        <w:rPr>
-          <w:rFonts w:ascii="Courier" w:hAnsi="Courier" w:cs="Courier"/>
-          <w:color w:val="000000"/>
-          <w:kern w:val="0"/>
-          <w:sz w:val="20"/>
-          <w:szCs w:val="20"/>
-        </w:rPr>
-        <w:t>i</w:t>
-      </w:r>
-      <w:proofErr w:type="spellEnd"/>
-      <w:r>
-        <w:rPr>
-          <w:rFonts w:ascii="Courier" w:hAnsi="Courier" w:cs="Courier"/>
-          <w:color w:val="000000"/>
-          <w:kern w:val="0"/>
-          <w:sz w:val="20"/>
-          <w:szCs w:val="20"/>
-        </w:rPr>
-        <w:t>=1;</w:t>
+      <w:r>
+        <w:rPr>
+          <w:rFonts w:ascii="Courier" w:hAnsi="Courier" w:cs="Courier"/>
+          <w:color w:val="000000"/>
+          <w:kern w:val="0"/>
+          <w:sz w:val="20"/>
+          <w:szCs w:val="20"/>
+        </w:rPr>
+        <w:t>i=1;</w:t>
       </w:r>
     </w:p>
     <w:p>
@@ -5582,7 +5117,6 @@
         </w:rPr>
         <w:t xml:space="preserve">    trials=</w:t>
       </w:r>
-      <w:proofErr w:type="spellStart"/>
       <w:proofErr w:type="gramStart"/>
       <w:r>
         <w:rPr>
@@ -5592,18 +5126,7 @@
           <w:sz w:val="20"/>
           <w:szCs w:val="20"/>
         </w:rPr>
-        <w:t>randi</w:t>
-      </w:r>
-      <w:proofErr w:type="spellEnd"/>
-      <w:r>
-        <w:rPr>
-          <w:rFonts w:ascii="Courier" w:hAnsi="Courier" w:cs="Courier"/>
-          <w:color w:val="000000"/>
-          <w:kern w:val="0"/>
-          <w:sz w:val="20"/>
-          <w:szCs w:val="20"/>
-        </w:rPr>
-        <w:t>(</w:t>
+        <w:t>randi(</w:t>
       </w:r>
       <w:proofErr w:type="gramEnd"/>
       <w:r>
@@ -5614,20 +5137,76 @@
           <w:sz w:val="20"/>
           <w:szCs w:val="20"/>
         </w:rPr>
-        <w:t>[0 1],</w:t>
-      </w:r>
-      <w:proofErr w:type="spellStart"/>
-      <w:r>
-        <w:rPr>
-          <w:rFonts w:ascii="Courier" w:hAnsi="Courier" w:cs="Courier"/>
-          <w:color w:val="000000"/>
-          <w:kern w:val="0"/>
-          <w:sz w:val="20"/>
-          <w:szCs w:val="20"/>
-        </w:rPr>
-        <w:t>k,trial_time</w:t>
-      </w:r>
-      <w:proofErr w:type="spellEnd"/>
+        <w:t>[0 1],k,trial_time);</w:t>
+      </w:r>
+      <w:r>
+        <w:rPr>
+          <w:rFonts w:ascii="Courier" w:hAnsi="Courier" w:cs="Courier"/>
+          <w:color w:val="000000"/>
+          <w:kern w:val="0"/>
+          <w:sz w:val="20"/>
+          <w:szCs w:val="20"/>
+        </w:rPr>
+        <w:t xml:space="preserve"> </w:t>
+      </w:r>
+    </w:p>
+    <w:p>
+      <w:pPr>
+        <w:widowControl/>
+        <w:autoSpaceDE w:val="0"/>
+        <w:autoSpaceDN w:val="0"/>
+        <w:adjustRightInd w:val="0"/>
+        <w:jc w:val="left"/>
+        <w:rPr>
+          <w:rFonts w:ascii="Courier" w:hAnsi="Courier"/>
+          <w:kern w:val="0"/>
+        </w:rPr>
+      </w:pPr>
+      <w:r>
+        <w:rPr>
+          <w:rFonts w:ascii="Courier" w:hAnsi="Courier" w:cs="Courier"/>
+          <w:color w:val="000000"/>
+          <w:kern w:val="0"/>
+          <w:sz w:val="20"/>
+          <w:szCs w:val="20"/>
+        </w:rPr>
+        <w:t xml:space="preserve">    samples=sum(trials);</w:t>
+      </w:r>
+    </w:p>
+    <w:p>
+      <w:pPr>
+        <w:widowControl/>
+        <w:autoSpaceDE w:val="0"/>
+        <w:autoSpaceDN w:val="0"/>
+        <w:adjustRightInd w:val="0"/>
+        <w:jc w:val="left"/>
+        <w:rPr>
+          <w:rFonts w:ascii="Courier" w:hAnsi="Courier"/>
+          <w:kern w:val="0"/>
+        </w:rPr>
+      </w:pPr>
+      <w:r>
+        <w:rPr>
+          <w:rFonts w:ascii="Courier" w:hAnsi="Courier" w:cs="Courier"/>
+          <w:color w:val="000000"/>
+          <w:kern w:val="0"/>
+          <w:sz w:val="20"/>
+          <w:szCs w:val="20"/>
+        </w:rPr>
+        <w:t xml:space="preserve">    subplot(5,</w:t>
+      </w:r>
+      <w:proofErr w:type="gramStart"/>
+      <w:r>
+        <w:rPr>
+          <w:rFonts w:ascii="Courier" w:hAnsi="Courier" w:cs="Courier"/>
+          <w:color w:val="000000"/>
+          <w:kern w:val="0"/>
+          <w:sz w:val="20"/>
+          <w:szCs w:val="20"/>
+        </w:rPr>
+        <w:t>1,i</w:t>
+      </w:r>
+      <w:proofErr w:type="gramEnd"/>
       <w:r>
         <w:rPr>
           <w:rFonts w:ascii="Courier" w:hAnsi="Courier" w:cs="Courier"/>
@@ -5638,16 +5217,6 @@
         </w:rPr>
         <w:t>);</w:t>
       </w:r>
-      <w:r>
-        <w:rPr>
-          <w:rFonts w:ascii="Courier" w:hAnsi="Courier" w:cs="Courier"/>
-          <w:color w:val="000000"/>
-          <w:kern w:val="0"/>
-          <w:sz w:val="20"/>
-          <w:szCs w:val="20"/>
-        </w:rPr>
-        <w:t xml:space="preserve"> </w:t>
-      </w:r>
     </w:p>
     <w:p>
       <w:pPr>
@@ -5669,7 +5238,7 @@
           <w:sz w:val="20"/>
           <w:szCs w:val="20"/>
         </w:rPr>
-        <w:t xml:space="preserve">    samples=sum(trials);</w:t>
+        <w:t xml:space="preserve">    i=i+1;</w:t>
       </w:r>
     </w:p>
     <w:p>
@@ -5692,7 +5261,7 @@
           <w:sz w:val="20"/>
           <w:szCs w:val="20"/>
         </w:rPr>
-        <w:t xml:space="preserve">    subplot(5,</w:t>
+        <w:t xml:space="preserve">    hist(</w:t>
       </w:r>
       <w:proofErr w:type="gramStart"/>
       <w:r>
@@ -5703,7 +5272,7 @@
           <w:sz w:val="20"/>
           <w:szCs w:val="20"/>
         </w:rPr>
-        <w:t>1,i</w:t>
+        <w:t>samples,min</w:t>
       </w:r>
       <w:proofErr w:type="gramEnd"/>
       <w:r>
@@ -5714,6 +5283,217 @@
           <w:sz w:val="20"/>
           <w:szCs w:val="20"/>
         </w:rPr>
+        <w:t>(samples)-1:max(samples)+1);</w:t>
+      </w:r>
+    </w:p>
+    <w:p>
+      <w:pPr>
+        <w:widowControl/>
+        <w:autoSpaceDE w:val="0"/>
+        <w:autoSpaceDN w:val="0"/>
+        <w:adjustRightInd w:val="0"/>
+        <w:jc w:val="left"/>
+        <w:rPr>
+          <w:rFonts w:ascii="Courier" w:hAnsi="Courier"/>
+          <w:kern w:val="0"/>
+        </w:rPr>
+      </w:pPr>
+      <w:r>
+        <w:rPr>
+          <w:rFonts w:ascii="Courier" w:hAnsi="Courier" w:cs="Courier"/>
+          <w:color w:val="000000"/>
+          <w:kern w:val="0"/>
+          <w:sz w:val="20"/>
+          <w:szCs w:val="20"/>
+        </w:rPr>
+        <w:t xml:space="preserve">    hold </w:t>
+      </w:r>
+      <w:r>
+        <w:rPr>
+          <w:rFonts w:ascii="Courier" w:hAnsi="Courier" w:cs="Courier"/>
+          <w:color w:val="A020F0"/>
+          <w:kern w:val="0"/>
+          <w:sz w:val="20"/>
+          <w:szCs w:val="20"/>
+        </w:rPr>
+        <w:t>on</w:t>
+      </w:r>
+    </w:p>
+    <w:p>
+      <w:pPr>
+        <w:widowControl/>
+        <w:autoSpaceDE w:val="0"/>
+        <w:autoSpaceDN w:val="0"/>
+        <w:adjustRightInd w:val="0"/>
+        <w:jc w:val="left"/>
+        <w:rPr>
+          <w:rFonts w:ascii="Courier" w:hAnsi="Courier"/>
+          <w:kern w:val="0"/>
+        </w:rPr>
+      </w:pPr>
+      <w:r>
+        <w:rPr>
+          <w:rFonts w:ascii="Courier" w:hAnsi="Courier" w:cs="Courier"/>
+          <w:color w:val="000000"/>
+          <w:kern w:val="0"/>
+          <w:sz w:val="20"/>
+          <w:szCs w:val="20"/>
+        </w:rPr>
+        <w:t xml:space="preserve">    scaler=normcdf(0.5/(sqrt(k)*0.5))-normcdf(-0.5/(sqrt(k)*0.5));</w:t>
+      </w:r>
+    </w:p>
+    <w:p>
+      <w:pPr>
+        <w:widowControl/>
+        <w:autoSpaceDE w:val="0"/>
+        <w:autoSpaceDN w:val="0"/>
+        <w:adjustRightInd w:val="0"/>
+        <w:jc w:val="left"/>
+        <w:rPr>
+          <w:rFonts w:ascii="Courier" w:hAnsi="Courier"/>
+          <w:kern w:val="0"/>
+        </w:rPr>
+      </w:pPr>
+      <w:r>
+        <w:rPr>
+          <w:rFonts w:ascii="Courier" w:hAnsi="Courier" w:cs="Courier"/>
+          <w:color w:val="000000"/>
+          <w:kern w:val="0"/>
+          <w:sz w:val="20"/>
+          <w:szCs w:val="20"/>
+        </w:rPr>
+        <w:t xml:space="preserve">    plot_range=min(samples)-2:0.</w:t>
+      </w:r>
+      <w:proofErr w:type="gramStart"/>
+      <w:r>
+        <w:rPr>
+          <w:rFonts w:ascii="Courier" w:hAnsi="Courier" w:cs="Courier"/>
+          <w:color w:val="000000"/>
+          <w:kern w:val="0"/>
+          <w:sz w:val="20"/>
+          <w:szCs w:val="20"/>
+        </w:rPr>
+        <w:t>1:max</w:t>
+      </w:r>
+      <w:proofErr w:type="gramEnd"/>
+      <w:r>
+        <w:rPr>
+          <w:rFonts w:ascii="Courier" w:hAnsi="Courier" w:cs="Courier"/>
+          <w:color w:val="000000"/>
+          <w:kern w:val="0"/>
+          <w:sz w:val="20"/>
+          <w:szCs w:val="20"/>
+        </w:rPr>
+        <w:t>(samples)+2;</w:t>
+      </w:r>
+    </w:p>
+    <w:p>
+      <w:pPr>
+        <w:widowControl/>
+        <w:autoSpaceDE w:val="0"/>
+        <w:autoSpaceDN w:val="0"/>
+        <w:adjustRightInd w:val="0"/>
+        <w:jc w:val="left"/>
+        <w:rPr>
+          <w:rFonts w:ascii="Courier" w:hAnsi="Courier"/>
+          <w:kern w:val="0"/>
+        </w:rPr>
+      </w:pPr>
+      <w:r>
+        <w:rPr>
+          <w:rFonts w:ascii="Courier" w:hAnsi="Courier" w:cs="Courier"/>
+          <w:color w:val="000000"/>
+          <w:kern w:val="0"/>
+          <w:sz w:val="20"/>
+          <w:szCs w:val="20"/>
+        </w:rPr>
+        <w:t xml:space="preserve">    y = gaussmf(plot_</w:t>
+      </w:r>
+      <w:proofErr w:type="gramStart"/>
+      <w:r>
+        <w:rPr>
+          <w:rFonts w:ascii="Courier" w:hAnsi="Courier" w:cs="Courier"/>
+          <w:color w:val="000000"/>
+          <w:kern w:val="0"/>
+          <w:sz w:val="20"/>
+          <w:szCs w:val="20"/>
+        </w:rPr>
+        <w:t>range,[</w:t>
+      </w:r>
+      <w:proofErr w:type="gramEnd"/>
+      <w:r>
+        <w:rPr>
+          <w:rFonts w:ascii="Courier" w:hAnsi="Courier" w:cs="Courier"/>
+          <w:color w:val="000000"/>
+          <w:kern w:val="0"/>
+          <w:sz w:val="20"/>
+          <w:szCs w:val="20"/>
+        </w:rPr>
+        <w:t>sqrt(k)*0.5 0.5*k])*scaler*trial_time;</w:t>
+      </w:r>
+    </w:p>
+    <w:p>
+      <w:pPr>
+        <w:widowControl/>
+        <w:autoSpaceDE w:val="0"/>
+        <w:autoSpaceDN w:val="0"/>
+        <w:adjustRightInd w:val="0"/>
+        <w:jc w:val="left"/>
+        <w:rPr>
+          <w:rFonts w:ascii="Courier" w:hAnsi="Courier"/>
+          <w:kern w:val="0"/>
+        </w:rPr>
+      </w:pPr>
+      <w:r>
+        <w:rPr>
+          <w:rFonts w:ascii="Courier" w:hAnsi="Courier" w:cs="Courier"/>
+          <w:color w:val="000000"/>
+          <w:kern w:val="0"/>
+          <w:sz w:val="20"/>
+          <w:szCs w:val="20"/>
+        </w:rPr>
+        <w:t xml:space="preserve">    plot(plot_</w:t>
+      </w:r>
+      <w:proofErr w:type="gramStart"/>
+      <w:r>
+        <w:rPr>
+          <w:rFonts w:ascii="Courier" w:hAnsi="Courier" w:cs="Courier"/>
+          <w:color w:val="000000"/>
+          <w:kern w:val="0"/>
+          <w:sz w:val="20"/>
+          <w:szCs w:val="20"/>
+        </w:rPr>
+        <w:t>range,y</w:t>
+      </w:r>
+      <w:proofErr w:type="gramEnd"/>
+      <w:r>
+        <w:rPr>
+          <w:rFonts w:ascii="Courier" w:hAnsi="Courier" w:cs="Courier"/>
+          <w:color w:val="000000"/>
+          <w:kern w:val="0"/>
+          <w:sz w:val="20"/>
+          <w:szCs w:val="20"/>
+        </w:rPr>
+        <w:t>,</w:t>
+      </w:r>
+      <w:r>
+        <w:rPr>
+          <w:rFonts w:ascii="Courier" w:hAnsi="Courier" w:cs="Courier"/>
+          <w:color w:val="A020F0"/>
+          <w:kern w:val="0"/>
+          <w:sz w:val="20"/>
+          <w:szCs w:val="20"/>
+        </w:rPr>
+        <w:t>'r'</w:t>
+      </w:r>
+      <w:r>
+        <w:rPr>
+          <w:rFonts w:ascii="Courier" w:hAnsi="Courier" w:cs="Courier"/>
+          <w:color w:val="000000"/>
+          <w:kern w:val="0"/>
+          <w:sz w:val="20"/>
+          <w:szCs w:val="20"/>
+        </w:rPr>
         <w:t>);</w:t>
       </w:r>
     </w:p>
@@ -5732,34 +5512,12 @@
       <w:r>
         <w:rPr>
           <w:rFonts w:ascii="Courier" w:hAnsi="Courier" w:cs="Courier"/>
-          <w:color w:val="000000"/>
-          <w:kern w:val="0"/>
-          <w:sz w:val="20"/>
-          <w:szCs w:val="20"/>
-        </w:rPr>
-        <w:t xml:space="preserve">    </w:t>
-      </w:r>
-      <w:proofErr w:type="spellStart"/>
-      <w:r>
-        <w:rPr>
-          <w:rFonts w:ascii="Courier" w:hAnsi="Courier" w:cs="Courier"/>
-          <w:color w:val="000000"/>
-          <w:kern w:val="0"/>
-          <w:sz w:val="20"/>
-          <w:szCs w:val="20"/>
-        </w:rPr>
-        <w:t>i</w:t>
-      </w:r>
-      <w:proofErr w:type="spellEnd"/>
-      <w:r>
-        <w:rPr>
-          <w:rFonts w:ascii="Courier" w:hAnsi="Courier" w:cs="Courier"/>
-          <w:color w:val="000000"/>
-          <w:kern w:val="0"/>
-          <w:sz w:val="20"/>
-          <w:szCs w:val="20"/>
-        </w:rPr>
-        <w:t>=i+1;</w:t>
+          <w:color w:val="228B22"/>
+          <w:kern w:val="0"/>
+          <w:sz w:val="20"/>
+          <w:szCs w:val="20"/>
+        </w:rPr>
+        <w:t xml:space="preserve">    %%</w:t>
       </w:r>
     </w:p>
     <w:p>
@@ -5782,31 +5540,8 @@
           <w:sz w:val="20"/>
           <w:szCs w:val="20"/>
         </w:rPr>
-        <w:t xml:space="preserve">    </w:t>
-      </w:r>
-      <w:proofErr w:type="spellStart"/>
-      <w:r>
-        <w:rPr>
-          <w:rFonts w:ascii="Courier" w:hAnsi="Courier" w:cs="Courier"/>
-          <w:color w:val="000000"/>
-          <w:kern w:val="0"/>
-          <w:sz w:val="20"/>
-          <w:szCs w:val="20"/>
-        </w:rPr>
-        <w:t>hist</w:t>
-      </w:r>
-      <w:proofErr w:type="spellEnd"/>
-      <w:r>
-        <w:rPr>
-          <w:rFonts w:ascii="Courier" w:hAnsi="Courier" w:cs="Courier"/>
-          <w:color w:val="000000"/>
-          <w:kern w:val="0"/>
-          <w:sz w:val="20"/>
-          <w:szCs w:val="20"/>
-        </w:rPr>
-        <w:t>(</w:t>
-      </w:r>
-      <w:proofErr w:type="spellStart"/>
+        <w:t xml:space="preserve">    points=min(samples)-1-0.5:</w:t>
+      </w:r>
       <w:proofErr w:type="gramStart"/>
       <w:r>
         <w:rPr>
@@ -5816,9 +5551,8 @@
           <w:sz w:val="20"/>
           <w:szCs w:val="20"/>
         </w:rPr>
-        <w:t>samples,min</w:t>
-      </w:r>
-      <w:proofErr w:type="spellEnd"/>
+        <w:t>1:max</w:t>
+      </w:r>
       <w:proofErr w:type="gramEnd"/>
       <w:r>
         <w:rPr>
@@ -5828,7 +5562,7 @@
           <w:sz w:val="20"/>
           <w:szCs w:val="20"/>
         </w:rPr>
-        <w:t>(samples)-1:max(samples)+1);</w:t>
+        <w:t>(samples)+1+0.5;</w:t>
       </w:r>
     </w:p>
     <w:p>
@@ -5851,7 +5585,143 @@
           <w:sz w:val="20"/>
           <w:szCs w:val="20"/>
         </w:rPr>
-        <w:t xml:space="preserve">    hold </w:t>
+        <w:t xml:space="preserve">    points=points-k*0.5;</w:t>
+      </w:r>
+    </w:p>
+    <w:p>
+      <w:pPr>
+        <w:widowControl/>
+        <w:autoSpaceDE w:val="0"/>
+        <w:autoSpaceDN w:val="0"/>
+        <w:adjustRightInd w:val="0"/>
+        <w:jc w:val="left"/>
+        <w:rPr>
+          <w:rFonts w:ascii="Courier" w:hAnsi="Courier"/>
+          <w:kern w:val="0"/>
+        </w:rPr>
+      </w:pPr>
+      <w:r>
+        <w:rPr>
+          <w:rFonts w:ascii="Courier" w:hAnsi="Courier" w:cs="Courier"/>
+          <w:color w:val="000000"/>
+          <w:kern w:val="0"/>
+          <w:sz w:val="20"/>
+          <w:szCs w:val="20"/>
+        </w:rPr>
+        <w:t xml:space="preserve">    points=points/(sqrt(k)*0.5);</w:t>
+      </w:r>
+    </w:p>
+    <w:p>
+      <w:pPr>
+        <w:widowControl/>
+        <w:autoSpaceDE w:val="0"/>
+        <w:autoSpaceDN w:val="0"/>
+        <w:adjustRightInd w:val="0"/>
+        <w:jc w:val="left"/>
+        <w:rPr>
+          <w:rFonts w:ascii="Courier" w:hAnsi="Courier"/>
+          <w:kern w:val="0"/>
+        </w:rPr>
+      </w:pPr>
+      <w:r>
+        <w:rPr>
+          <w:rFonts w:ascii="Courier" w:hAnsi="Courier" w:cs="Courier"/>
+          <w:color w:val="000000"/>
+          <w:kern w:val="0"/>
+          <w:sz w:val="20"/>
+          <w:szCs w:val="20"/>
+        </w:rPr>
+        <w:t xml:space="preserve">    pp=normcdf(points);</w:t>
+      </w:r>
+    </w:p>
+    <w:p>
+      <w:pPr>
+        <w:widowControl/>
+        <w:autoSpaceDE w:val="0"/>
+        <w:autoSpaceDN w:val="0"/>
+        <w:adjustRightInd w:val="0"/>
+        <w:jc w:val="left"/>
+        <w:rPr>
+          <w:rFonts w:ascii="Courier" w:hAnsi="Courier"/>
+          <w:kern w:val="0"/>
+        </w:rPr>
+      </w:pPr>
+      <w:r>
+        <w:rPr>
+          <w:rFonts w:ascii="Courier" w:hAnsi="Courier" w:cs="Courier"/>
+          <w:color w:val="000000"/>
+          <w:kern w:val="0"/>
+          <w:sz w:val="20"/>
+          <w:szCs w:val="20"/>
+        </w:rPr>
+        <w:t xml:space="preserve">    ppd=pp(</w:t>
+      </w:r>
+      <w:proofErr w:type="gramStart"/>
+      <w:r>
+        <w:rPr>
+          <w:rFonts w:ascii="Courier" w:hAnsi="Courier" w:cs="Courier"/>
+          <w:color w:val="000000"/>
+          <w:kern w:val="0"/>
+          <w:sz w:val="20"/>
+          <w:szCs w:val="20"/>
+        </w:rPr>
+        <w:t>2:end</w:t>
+      </w:r>
+      <w:proofErr w:type="gramEnd"/>
+      <w:r>
+        <w:rPr>
+          <w:rFonts w:ascii="Courier" w:hAnsi="Courier" w:cs="Courier"/>
+          <w:color w:val="000000"/>
+          <w:kern w:val="0"/>
+          <w:sz w:val="20"/>
+          <w:szCs w:val="20"/>
+        </w:rPr>
+        <w:t>)-pp(1:end-1);</w:t>
+      </w:r>
+    </w:p>
+    <w:p>
+      <w:pPr>
+        <w:widowControl/>
+        <w:autoSpaceDE w:val="0"/>
+        <w:autoSpaceDN w:val="0"/>
+        <w:adjustRightInd w:val="0"/>
+        <w:jc w:val="left"/>
+        <w:rPr>
+          <w:rFonts w:ascii="Courier" w:hAnsi="Courier"/>
+          <w:kern w:val="0"/>
+        </w:rPr>
+      </w:pPr>
+      <w:r>
+        <w:rPr>
+          <w:rFonts w:ascii="Courier" w:hAnsi="Courier" w:cs="Courier"/>
+          <w:color w:val="000000"/>
+          <w:kern w:val="0"/>
+          <w:sz w:val="20"/>
+          <w:szCs w:val="20"/>
+        </w:rPr>
+        <w:t xml:space="preserve">    bar(min(samples)-</w:t>
+      </w:r>
+      <w:proofErr w:type="gramStart"/>
+      <w:r>
+        <w:rPr>
+          <w:rFonts w:ascii="Courier" w:hAnsi="Courier" w:cs="Courier"/>
+          <w:color w:val="000000"/>
+          <w:kern w:val="0"/>
+          <w:sz w:val="20"/>
+          <w:szCs w:val="20"/>
+        </w:rPr>
+        <w:t>1:max</w:t>
+      </w:r>
+      <w:proofErr w:type="gramEnd"/>
+      <w:r>
+        <w:rPr>
+          <w:rFonts w:ascii="Courier" w:hAnsi="Courier" w:cs="Courier"/>
+          <w:color w:val="000000"/>
+          <w:kern w:val="0"/>
+          <w:sz w:val="20"/>
+          <w:szCs w:val="20"/>
+        </w:rPr>
+        <w:t>(samples)+1,ppd*trial_time,</w:t>
       </w:r>
       <w:r>
         <w:rPr>
@@ -5861,7 +5731,37 @@
           <w:sz w:val="20"/>
           <w:szCs w:val="20"/>
         </w:rPr>
-        <w:t>on</w:t>
+        <w:t>'stacked'</w:t>
+      </w:r>
+      <w:r>
+        <w:rPr>
+          <w:rFonts w:ascii="Courier" w:hAnsi="Courier" w:cs="Courier"/>
+          <w:color w:val="000000"/>
+          <w:kern w:val="0"/>
+          <w:sz w:val="20"/>
+          <w:szCs w:val="20"/>
+        </w:rPr>
+        <w:t>,</w:t>
+      </w:r>
+      <w:r>
+        <w:rPr>
+          <w:rFonts w:ascii="Courier" w:hAnsi="Courier" w:cs="Courier"/>
+          <w:color w:val="A020F0"/>
+          <w:kern w:val="0"/>
+          <w:sz w:val="20"/>
+          <w:szCs w:val="20"/>
+        </w:rPr>
+        <w:t>'w'</w:t>
+      </w:r>
+      <w:r>
+        <w:rPr>
+          <w:rFonts w:ascii="Courier" w:hAnsi="Courier" w:cs="Courier"/>
+          <w:color w:val="000000"/>
+          <w:kern w:val="0"/>
+          <w:sz w:val="20"/>
+          <w:szCs w:val="20"/>
+        </w:rPr>
+        <w:t>);</w:t>
       </w:r>
     </w:p>
     <w:p>
@@ -5879,100 +5779,12 @@
       <w:r>
         <w:rPr>
           <w:rFonts w:ascii="Courier" w:hAnsi="Courier" w:cs="Courier"/>
-          <w:color w:val="000000"/>
-          <w:kern w:val="0"/>
-          <w:sz w:val="20"/>
-          <w:szCs w:val="20"/>
-        </w:rPr>
-        <w:t xml:space="preserve">    scaler=</w:t>
-      </w:r>
-      <w:proofErr w:type="spellStart"/>
-      <w:r>
-        <w:rPr>
-          <w:rFonts w:ascii="Courier" w:hAnsi="Courier" w:cs="Courier"/>
-          <w:color w:val="000000"/>
-          <w:kern w:val="0"/>
-          <w:sz w:val="20"/>
-          <w:szCs w:val="20"/>
-        </w:rPr>
-        <w:t>normcdf</w:t>
-      </w:r>
-      <w:proofErr w:type="spellEnd"/>
-      <w:r>
-        <w:rPr>
-          <w:rFonts w:ascii="Courier" w:hAnsi="Courier" w:cs="Courier"/>
-          <w:color w:val="000000"/>
-          <w:kern w:val="0"/>
-          <w:sz w:val="20"/>
-          <w:szCs w:val="20"/>
-        </w:rPr>
-        <w:t>(0.5/(</w:t>
-      </w:r>
-      <w:proofErr w:type="spellStart"/>
-      <w:r>
-        <w:rPr>
-          <w:rFonts w:ascii="Courier" w:hAnsi="Courier" w:cs="Courier"/>
-          <w:color w:val="000000"/>
-          <w:kern w:val="0"/>
-          <w:sz w:val="20"/>
-          <w:szCs w:val="20"/>
-        </w:rPr>
-        <w:t>sqrt</w:t>
-      </w:r>
-      <w:proofErr w:type="spellEnd"/>
-      <w:r>
-        <w:rPr>
-          <w:rFonts w:ascii="Courier" w:hAnsi="Courier" w:cs="Courier"/>
-          <w:color w:val="000000"/>
-          <w:kern w:val="0"/>
-          <w:sz w:val="20"/>
-          <w:szCs w:val="20"/>
-        </w:rPr>
-        <w:t>(k)*0.5))-</w:t>
-      </w:r>
-      <w:proofErr w:type="spellStart"/>
-      <w:r>
-        <w:rPr>
-          <w:rFonts w:ascii="Courier" w:hAnsi="Courier" w:cs="Courier"/>
-          <w:color w:val="000000"/>
-          <w:kern w:val="0"/>
-          <w:sz w:val="20"/>
-          <w:szCs w:val="20"/>
-        </w:rPr>
-        <w:t>normcdf</w:t>
-      </w:r>
-      <w:proofErr w:type="spellEnd"/>
-      <w:r>
-        <w:rPr>
-          <w:rFonts w:ascii="Courier" w:hAnsi="Courier" w:cs="Courier"/>
-          <w:color w:val="000000"/>
-          <w:kern w:val="0"/>
-          <w:sz w:val="20"/>
-          <w:szCs w:val="20"/>
-        </w:rPr>
-        <w:t>(-0.5/(</w:t>
-      </w:r>
-      <w:proofErr w:type="spellStart"/>
-      <w:r>
-        <w:rPr>
-          <w:rFonts w:ascii="Courier" w:hAnsi="Courier" w:cs="Courier"/>
-          <w:color w:val="000000"/>
-          <w:kern w:val="0"/>
-          <w:sz w:val="20"/>
-          <w:szCs w:val="20"/>
-        </w:rPr>
-        <w:t>sqrt</w:t>
-      </w:r>
-      <w:proofErr w:type="spellEnd"/>
-      <w:r>
-        <w:rPr>
-          <w:rFonts w:ascii="Courier" w:hAnsi="Courier" w:cs="Courier"/>
-          <w:color w:val="000000"/>
-          <w:kern w:val="0"/>
-          <w:sz w:val="20"/>
-          <w:szCs w:val="20"/>
-        </w:rPr>
-        <w:t>(k)*0.5));</w:t>
+          <w:color w:val="228B22"/>
+          <w:kern w:val="0"/>
+          <w:sz w:val="20"/>
+          <w:szCs w:val="20"/>
+        </w:rPr>
+        <w:t xml:space="preserve">    %%</w:t>
       </w:r>
     </w:p>
     <w:p>
@@ -5995,40 +5807,38 @@
           <w:sz w:val="20"/>
           <w:szCs w:val="20"/>
         </w:rPr>
-        <w:t xml:space="preserve">    </w:t>
-      </w:r>
-      <w:proofErr w:type="spellStart"/>
-      <w:r>
-        <w:rPr>
-          <w:rFonts w:ascii="Courier" w:hAnsi="Courier" w:cs="Courier"/>
-          <w:color w:val="000000"/>
-          <w:kern w:val="0"/>
-          <w:sz w:val="20"/>
-          <w:szCs w:val="20"/>
-        </w:rPr>
-        <w:t>plot_range</w:t>
-      </w:r>
-      <w:proofErr w:type="spellEnd"/>
-      <w:r>
-        <w:rPr>
-          <w:rFonts w:ascii="Courier" w:hAnsi="Courier" w:cs="Courier"/>
-          <w:color w:val="000000"/>
-          <w:kern w:val="0"/>
-          <w:sz w:val="20"/>
-          <w:szCs w:val="20"/>
-        </w:rPr>
-        <w:t>=min(samples)-2:0.</w:t>
+        <w:t xml:space="preserve">    xlabel(strcat(</w:t>
+      </w:r>
+      <w:r>
+        <w:rPr>
+          <w:rFonts w:ascii="Courier" w:hAnsi="Courier" w:cs="Courier"/>
+          <w:color w:val="A020F0"/>
+          <w:kern w:val="0"/>
+          <w:sz w:val="20"/>
+          <w:szCs w:val="20"/>
+        </w:rPr>
+        <w:t>'sum(k=</w:t>
       </w:r>
       <w:proofErr w:type="gramStart"/>
       <w:r>
         <w:rPr>
           <w:rFonts w:ascii="Courier" w:hAnsi="Courier" w:cs="Courier"/>
-          <w:color w:val="000000"/>
-          <w:kern w:val="0"/>
-          <w:sz w:val="20"/>
-          <w:szCs w:val="20"/>
-        </w:rPr>
-        <w:t>1:max</w:t>
+          <w:color w:val="A020F0"/>
+          <w:kern w:val="0"/>
+          <w:sz w:val="20"/>
+          <w:szCs w:val="20"/>
+        </w:rPr>
+        <w:t>'</w:t>
+      </w:r>
+      <w:r>
+        <w:rPr>
+          <w:rFonts w:ascii="Courier" w:hAnsi="Courier" w:cs="Courier"/>
+          <w:color w:val="000000"/>
+          <w:kern w:val="0"/>
+          <w:sz w:val="20"/>
+          <w:szCs w:val="20"/>
+        </w:rPr>
+        <w:t>,num</w:t>
       </w:r>
       <w:proofErr w:type="gramEnd"/>
       <w:r>
@@ -6039,7 +5849,27 @@
           <w:sz w:val="20"/>
           <w:szCs w:val="20"/>
         </w:rPr>
-        <w:t>(samples)+2;</w:t>
+        <w:t>2str(k),</w:t>
+      </w:r>
+      <w:r>
+        <w:rPr>
+          <w:rFonts w:ascii="Courier" w:hAnsi="Courier" w:cs="Courier"/>
+          <w:color w:val="A020F0"/>
+          <w:kern w:val="0"/>
+          <w:sz w:val="20"/>
+          <w:szCs w:val="20"/>
+        </w:rPr>
+        <w:t>')'</w:t>
+      </w:r>
+      <w:r>
+        <w:rPr>
+          <w:rFonts w:ascii="Courier" w:hAnsi="Courier" w:cs="Courier"/>
+          <w:color w:val="000000"/>
+          <w:kern w:val="0"/>
+          <w:sz w:val="20"/>
+          <w:szCs w:val="20"/>
+        </w:rPr>
+        <w:t>));</w:t>
       </w:r>
     </w:p>
     <w:p>
@@ -6062,163 +5892,7 @@
           <w:sz w:val="20"/>
           <w:szCs w:val="20"/>
         </w:rPr>
-        <w:t xml:space="preserve">    y = </w:t>
-      </w:r>
-      <w:proofErr w:type="spellStart"/>
-      <w:r>
-        <w:rPr>
-          <w:rFonts w:ascii="Courier" w:hAnsi="Courier" w:cs="Courier"/>
-          <w:color w:val="000000"/>
-          <w:kern w:val="0"/>
-          <w:sz w:val="20"/>
-          <w:szCs w:val="20"/>
-        </w:rPr>
-        <w:t>gaussmf</w:t>
-      </w:r>
-      <w:proofErr w:type="spellEnd"/>
-      <w:r>
-        <w:rPr>
-          <w:rFonts w:ascii="Courier" w:hAnsi="Courier" w:cs="Courier"/>
-          <w:color w:val="000000"/>
-          <w:kern w:val="0"/>
-          <w:sz w:val="20"/>
-          <w:szCs w:val="20"/>
-        </w:rPr>
-        <w:t>(</w:t>
-      </w:r>
-      <w:proofErr w:type="spellStart"/>
-      <w:r>
-        <w:rPr>
-          <w:rFonts w:ascii="Courier" w:hAnsi="Courier" w:cs="Courier"/>
-          <w:color w:val="000000"/>
-          <w:kern w:val="0"/>
-          <w:sz w:val="20"/>
-          <w:szCs w:val="20"/>
-        </w:rPr>
-        <w:t>plot_</w:t>
-      </w:r>
-      <w:proofErr w:type="gramStart"/>
-      <w:r>
-        <w:rPr>
-          <w:rFonts w:ascii="Courier" w:hAnsi="Courier" w:cs="Courier"/>
-          <w:color w:val="000000"/>
-          <w:kern w:val="0"/>
-          <w:sz w:val="20"/>
-          <w:szCs w:val="20"/>
-        </w:rPr>
-        <w:t>range</w:t>
-      </w:r>
-      <w:proofErr w:type="spellEnd"/>
-      <w:r>
-        <w:rPr>
-          <w:rFonts w:ascii="Courier" w:hAnsi="Courier" w:cs="Courier"/>
-          <w:color w:val="000000"/>
-          <w:kern w:val="0"/>
-          <w:sz w:val="20"/>
-          <w:szCs w:val="20"/>
-        </w:rPr>
-        <w:t>,[</w:t>
-      </w:r>
-      <w:proofErr w:type="spellStart"/>
-      <w:proofErr w:type="gramEnd"/>
-      <w:r>
-        <w:rPr>
-          <w:rFonts w:ascii="Courier" w:hAnsi="Courier" w:cs="Courier"/>
-          <w:color w:val="000000"/>
-          <w:kern w:val="0"/>
-          <w:sz w:val="20"/>
-          <w:szCs w:val="20"/>
-        </w:rPr>
-        <w:t>sqrt</w:t>
-      </w:r>
-      <w:proofErr w:type="spellEnd"/>
-      <w:r>
-        <w:rPr>
-          <w:rFonts w:ascii="Courier" w:hAnsi="Courier" w:cs="Courier"/>
-          <w:color w:val="000000"/>
-          <w:kern w:val="0"/>
-          <w:sz w:val="20"/>
-          <w:szCs w:val="20"/>
-        </w:rPr>
-        <w:t>(k)*0.5 0.5*k])*scaler*</w:t>
-      </w:r>
-      <w:proofErr w:type="spellStart"/>
-      <w:r>
-        <w:rPr>
-          <w:rFonts w:ascii="Courier" w:hAnsi="Courier" w:cs="Courier"/>
-          <w:color w:val="000000"/>
-          <w:kern w:val="0"/>
-          <w:sz w:val="20"/>
-          <w:szCs w:val="20"/>
-        </w:rPr>
-        <w:t>trial_time</w:t>
-      </w:r>
-      <w:proofErr w:type="spellEnd"/>
-      <w:r>
-        <w:rPr>
-          <w:rFonts w:ascii="Courier" w:hAnsi="Courier" w:cs="Courier"/>
-          <w:color w:val="000000"/>
-          <w:kern w:val="0"/>
-          <w:sz w:val="20"/>
-          <w:szCs w:val="20"/>
-        </w:rPr>
-        <w:t>;</w:t>
-      </w:r>
-    </w:p>
-    <w:p>
-      <w:pPr>
-        <w:widowControl/>
-        <w:autoSpaceDE w:val="0"/>
-        <w:autoSpaceDN w:val="0"/>
-        <w:adjustRightInd w:val="0"/>
-        <w:jc w:val="left"/>
-        <w:rPr>
-          <w:rFonts w:ascii="Courier" w:hAnsi="Courier"/>
-          <w:kern w:val="0"/>
-        </w:rPr>
-      </w:pPr>
-      <w:r>
-        <w:rPr>
-          <w:rFonts w:ascii="Courier" w:hAnsi="Courier" w:cs="Courier"/>
-          <w:color w:val="000000"/>
-          <w:kern w:val="0"/>
-          <w:sz w:val="20"/>
-          <w:szCs w:val="20"/>
-        </w:rPr>
-        <w:t xml:space="preserve">    plot(</w:t>
-      </w:r>
-      <w:proofErr w:type="spellStart"/>
-      <w:r>
-        <w:rPr>
-          <w:rFonts w:ascii="Courier" w:hAnsi="Courier" w:cs="Courier"/>
-          <w:color w:val="000000"/>
-          <w:kern w:val="0"/>
-          <w:sz w:val="20"/>
-          <w:szCs w:val="20"/>
-        </w:rPr>
-        <w:t>plot_</w:t>
-      </w:r>
-      <w:proofErr w:type="gramStart"/>
-      <w:r>
-        <w:rPr>
-          <w:rFonts w:ascii="Courier" w:hAnsi="Courier" w:cs="Courier"/>
-          <w:color w:val="000000"/>
-          <w:kern w:val="0"/>
-          <w:sz w:val="20"/>
-          <w:szCs w:val="20"/>
-        </w:rPr>
-        <w:t>range,y</w:t>
-      </w:r>
-      <w:proofErr w:type="gramEnd"/>
-      <w:r>
-        <w:rPr>
-          <w:rFonts w:ascii="Courier" w:hAnsi="Courier" w:cs="Courier"/>
-          <w:color w:val="000000"/>
-          <w:kern w:val="0"/>
-          <w:sz w:val="20"/>
-          <w:szCs w:val="20"/>
-        </w:rPr>
-        <w:t>,</w:t>
+        <w:t xml:space="preserve">    ylabel(</w:t>
       </w:r>
       <w:r>
         <w:rPr>
@@ -6228,612 +5902,7 @@
           <w:sz w:val="20"/>
           <w:szCs w:val="20"/>
         </w:rPr>
-        <w:t>'r</w:t>
-      </w:r>
-      <w:proofErr w:type="spellEnd"/>
-      <w:r>
-        <w:rPr>
-          <w:rFonts w:ascii="Courier" w:hAnsi="Courier" w:cs="Courier"/>
-          <w:color w:val="A020F0"/>
-          <w:kern w:val="0"/>
-          <w:sz w:val="20"/>
-          <w:szCs w:val="20"/>
-        </w:rPr>
-        <w:t>'</w:t>
-      </w:r>
-      <w:r>
-        <w:rPr>
-          <w:rFonts w:ascii="Courier" w:hAnsi="Courier" w:cs="Courier"/>
-          <w:color w:val="000000"/>
-          <w:kern w:val="0"/>
-          <w:sz w:val="20"/>
-          <w:szCs w:val="20"/>
-        </w:rPr>
-        <w:t>);</w:t>
-      </w:r>
-    </w:p>
-    <w:p>
-      <w:pPr>
-        <w:widowControl/>
-        <w:autoSpaceDE w:val="0"/>
-        <w:autoSpaceDN w:val="0"/>
-        <w:adjustRightInd w:val="0"/>
-        <w:jc w:val="left"/>
-        <w:rPr>
-          <w:rFonts w:ascii="Courier" w:hAnsi="Courier"/>
-          <w:kern w:val="0"/>
-        </w:rPr>
-      </w:pPr>
-      <w:r>
-        <w:rPr>
-          <w:rFonts w:ascii="Courier" w:hAnsi="Courier" w:cs="Courier"/>
-          <w:color w:val="228B22"/>
-          <w:kern w:val="0"/>
-          <w:sz w:val="20"/>
-          <w:szCs w:val="20"/>
-        </w:rPr>
-        <w:t xml:space="preserve">    %%</w:t>
-      </w:r>
-    </w:p>
-    <w:p>
-      <w:pPr>
-        <w:widowControl/>
-        <w:autoSpaceDE w:val="0"/>
-        <w:autoSpaceDN w:val="0"/>
-        <w:adjustRightInd w:val="0"/>
-        <w:jc w:val="left"/>
-        <w:rPr>
-          <w:rFonts w:ascii="Courier" w:hAnsi="Courier"/>
-          <w:kern w:val="0"/>
-        </w:rPr>
-      </w:pPr>
-      <w:r>
-        <w:rPr>
-          <w:rFonts w:ascii="Courier" w:hAnsi="Courier" w:cs="Courier"/>
-          <w:color w:val="000000"/>
-          <w:kern w:val="0"/>
-          <w:sz w:val="20"/>
-          <w:szCs w:val="20"/>
-        </w:rPr>
-        <w:t xml:space="preserve">    points=min(samples)-1-0.5:</w:t>
-      </w:r>
-      <w:proofErr w:type="gramStart"/>
-      <w:r>
-        <w:rPr>
-          <w:rFonts w:ascii="Courier" w:hAnsi="Courier" w:cs="Courier"/>
-          <w:color w:val="000000"/>
-          <w:kern w:val="0"/>
-          <w:sz w:val="20"/>
-          <w:szCs w:val="20"/>
-        </w:rPr>
-        <w:t>1:max</w:t>
-      </w:r>
-      <w:proofErr w:type="gramEnd"/>
-      <w:r>
-        <w:rPr>
-          <w:rFonts w:ascii="Courier" w:hAnsi="Courier" w:cs="Courier"/>
-          <w:color w:val="000000"/>
-          <w:kern w:val="0"/>
-          <w:sz w:val="20"/>
-          <w:szCs w:val="20"/>
-        </w:rPr>
-        <w:t>(samples)+1+0.5;</w:t>
-      </w:r>
-    </w:p>
-    <w:p>
-      <w:pPr>
-        <w:widowControl/>
-        <w:autoSpaceDE w:val="0"/>
-        <w:autoSpaceDN w:val="0"/>
-        <w:adjustRightInd w:val="0"/>
-        <w:jc w:val="left"/>
-        <w:rPr>
-          <w:rFonts w:ascii="Courier" w:hAnsi="Courier"/>
-          <w:kern w:val="0"/>
-        </w:rPr>
-      </w:pPr>
-      <w:r>
-        <w:rPr>
-          <w:rFonts w:ascii="Courier" w:hAnsi="Courier" w:cs="Courier"/>
-          <w:color w:val="000000"/>
-          <w:kern w:val="0"/>
-          <w:sz w:val="20"/>
-          <w:szCs w:val="20"/>
-        </w:rPr>
-        <w:t xml:space="preserve">    points=points-k*0.5;</w:t>
-      </w:r>
-    </w:p>
-    <w:p>
-      <w:pPr>
-        <w:widowControl/>
-        <w:autoSpaceDE w:val="0"/>
-        <w:autoSpaceDN w:val="0"/>
-        <w:adjustRightInd w:val="0"/>
-        <w:jc w:val="left"/>
-        <w:rPr>
-          <w:rFonts w:ascii="Courier" w:hAnsi="Courier"/>
-          <w:kern w:val="0"/>
-        </w:rPr>
-      </w:pPr>
-      <w:r>
-        <w:rPr>
-          <w:rFonts w:ascii="Courier" w:hAnsi="Courier" w:cs="Courier"/>
-          <w:color w:val="000000"/>
-          <w:kern w:val="0"/>
-          <w:sz w:val="20"/>
-          <w:szCs w:val="20"/>
-        </w:rPr>
-        <w:t xml:space="preserve">    points=points/(</w:t>
-      </w:r>
-      <w:proofErr w:type="spellStart"/>
-      <w:r>
-        <w:rPr>
-          <w:rFonts w:ascii="Courier" w:hAnsi="Courier" w:cs="Courier"/>
-          <w:color w:val="000000"/>
-          <w:kern w:val="0"/>
-          <w:sz w:val="20"/>
-          <w:szCs w:val="20"/>
-        </w:rPr>
-        <w:t>sqrt</w:t>
-      </w:r>
-      <w:proofErr w:type="spellEnd"/>
-      <w:r>
-        <w:rPr>
-          <w:rFonts w:ascii="Courier" w:hAnsi="Courier" w:cs="Courier"/>
-          <w:color w:val="000000"/>
-          <w:kern w:val="0"/>
-          <w:sz w:val="20"/>
-          <w:szCs w:val="20"/>
-        </w:rPr>
-        <w:t>(k)*0.5);</w:t>
-      </w:r>
-    </w:p>
-    <w:p>
-      <w:pPr>
-        <w:widowControl/>
-        <w:autoSpaceDE w:val="0"/>
-        <w:autoSpaceDN w:val="0"/>
-        <w:adjustRightInd w:val="0"/>
-        <w:jc w:val="left"/>
-        <w:rPr>
-          <w:rFonts w:ascii="Courier" w:hAnsi="Courier"/>
-          <w:kern w:val="0"/>
-        </w:rPr>
-      </w:pPr>
-      <w:r>
-        <w:rPr>
-          <w:rFonts w:ascii="Courier" w:hAnsi="Courier" w:cs="Courier"/>
-          <w:color w:val="000000"/>
-          <w:kern w:val="0"/>
-          <w:sz w:val="20"/>
-          <w:szCs w:val="20"/>
-        </w:rPr>
-        <w:t xml:space="preserve">    pp=</w:t>
-      </w:r>
-      <w:proofErr w:type="spellStart"/>
-      <w:r>
-        <w:rPr>
-          <w:rFonts w:ascii="Courier" w:hAnsi="Courier" w:cs="Courier"/>
-          <w:color w:val="000000"/>
-          <w:kern w:val="0"/>
-          <w:sz w:val="20"/>
-          <w:szCs w:val="20"/>
-        </w:rPr>
-        <w:t>normcdf</w:t>
-      </w:r>
-      <w:proofErr w:type="spellEnd"/>
-      <w:r>
-        <w:rPr>
-          <w:rFonts w:ascii="Courier" w:hAnsi="Courier" w:cs="Courier"/>
-          <w:color w:val="000000"/>
-          <w:kern w:val="0"/>
-          <w:sz w:val="20"/>
-          <w:szCs w:val="20"/>
-        </w:rPr>
-        <w:t>(points);</w:t>
-      </w:r>
-    </w:p>
-    <w:p>
-      <w:pPr>
-        <w:widowControl/>
-        <w:autoSpaceDE w:val="0"/>
-        <w:autoSpaceDN w:val="0"/>
-        <w:adjustRightInd w:val="0"/>
-        <w:jc w:val="left"/>
-        <w:rPr>
-          <w:rFonts w:ascii="Courier" w:hAnsi="Courier"/>
-          <w:kern w:val="0"/>
-        </w:rPr>
-      </w:pPr>
-      <w:r>
-        <w:rPr>
-          <w:rFonts w:ascii="Courier" w:hAnsi="Courier" w:cs="Courier"/>
-          <w:color w:val="000000"/>
-          <w:kern w:val="0"/>
-          <w:sz w:val="20"/>
-          <w:szCs w:val="20"/>
-        </w:rPr>
-        <w:t xml:space="preserve">    </w:t>
-      </w:r>
-      <w:proofErr w:type="spellStart"/>
-      <w:r>
-        <w:rPr>
-          <w:rFonts w:ascii="Courier" w:hAnsi="Courier" w:cs="Courier"/>
-          <w:color w:val="000000"/>
-          <w:kern w:val="0"/>
-          <w:sz w:val="20"/>
-          <w:szCs w:val="20"/>
-        </w:rPr>
-        <w:t>ppd</w:t>
-      </w:r>
-      <w:proofErr w:type="spellEnd"/>
-      <w:r>
-        <w:rPr>
-          <w:rFonts w:ascii="Courier" w:hAnsi="Courier" w:cs="Courier"/>
-          <w:color w:val="000000"/>
-          <w:kern w:val="0"/>
-          <w:sz w:val="20"/>
-          <w:szCs w:val="20"/>
-        </w:rPr>
-        <w:t>=pp(</w:t>
-      </w:r>
-      <w:proofErr w:type="gramStart"/>
-      <w:r>
-        <w:rPr>
-          <w:rFonts w:ascii="Courier" w:hAnsi="Courier" w:cs="Courier"/>
-          <w:color w:val="000000"/>
-          <w:kern w:val="0"/>
-          <w:sz w:val="20"/>
-          <w:szCs w:val="20"/>
-        </w:rPr>
-        <w:t>2:end</w:t>
-      </w:r>
-      <w:proofErr w:type="gramEnd"/>
-      <w:r>
-        <w:rPr>
-          <w:rFonts w:ascii="Courier" w:hAnsi="Courier" w:cs="Courier"/>
-          <w:color w:val="000000"/>
-          <w:kern w:val="0"/>
-          <w:sz w:val="20"/>
-          <w:szCs w:val="20"/>
-        </w:rPr>
-        <w:t>)-pp(1:end-1);</w:t>
-      </w:r>
-    </w:p>
-    <w:p>
-      <w:pPr>
-        <w:widowControl/>
-        <w:autoSpaceDE w:val="0"/>
-        <w:autoSpaceDN w:val="0"/>
-        <w:adjustRightInd w:val="0"/>
-        <w:jc w:val="left"/>
-        <w:rPr>
-          <w:rFonts w:ascii="Courier" w:hAnsi="Courier"/>
-          <w:kern w:val="0"/>
-        </w:rPr>
-      </w:pPr>
-      <w:r>
-        <w:rPr>
-          <w:rFonts w:ascii="Courier" w:hAnsi="Courier" w:cs="Courier"/>
-          <w:color w:val="000000"/>
-          <w:kern w:val="0"/>
-          <w:sz w:val="20"/>
-          <w:szCs w:val="20"/>
-        </w:rPr>
-        <w:t xml:space="preserve">    bar(min(samples)-</w:t>
-      </w:r>
-      <w:proofErr w:type="gramStart"/>
-      <w:r>
-        <w:rPr>
-          <w:rFonts w:ascii="Courier" w:hAnsi="Courier" w:cs="Courier"/>
-          <w:color w:val="000000"/>
-          <w:kern w:val="0"/>
-          <w:sz w:val="20"/>
-          <w:szCs w:val="20"/>
-        </w:rPr>
-        <w:t>1:max</w:t>
-      </w:r>
-      <w:proofErr w:type="gramEnd"/>
-      <w:r>
-        <w:rPr>
-          <w:rFonts w:ascii="Courier" w:hAnsi="Courier" w:cs="Courier"/>
-          <w:color w:val="000000"/>
-          <w:kern w:val="0"/>
-          <w:sz w:val="20"/>
-          <w:szCs w:val="20"/>
-        </w:rPr>
-        <w:t>(samples)+1,ppd*</w:t>
-      </w:r>
-      <w:proofErr w:type="spellStart"/>
-      <w:r>
-        <w:rPr>
-          <w:rFonts w:ascii="Courier" w:hAnsi="Courier" w:cs="Courier"/>
-          <w:color w:val="000000"/>
-          <w:kern w:val="0"/>
-          <w:sz w:val="20"/>
-          <w:szCs w:val="20"/>
-        </w:rPr>
-        <w:t>trial_time,</w:t>
-      </w:r>
-      <w:r>
-        <w:rPr>
-          <w:rFonts w:ascii="Courier" w:hAnsi="Courier" w:cs="Courier"/>
-          <w:color w:val="A020F0"/>
-          <w:kern w:val="0"/>
-          <w:sz w:val="20"/>
-          <w:szCs w:val="20"/>
-        </w:rPr>
-        <w:t>'stacked'</w:t>
-      </w:r>
-      <w:r>
-        <w:rPr>
-          <w:rFonts w:ascii="Courier" w:hAnsi="Courier" w:cs="Courier"/>
-          <w:color w:val="000000"/>
-          <w:kern w:val="0"/>
-          <w:sz w:val="20"/>
-          <w:szCs w:val="20"/>
-        </w:rPr>
-        <w:t>,</w:t>
-      </w:r>
-      <w:r>
-        <w:rPr>
-          <w:rFonts w:ascii="Courier" w:hAnsi="Courier" w:cs="Courier"/>
-          <w:color w:val="A020F0"/>
-          <w:kern w:val="0"/>
-          <w:sz w:val="20"/>
-          <w:szCs w:val="20"/>
-        </w:rPr>
-        <w:t>'w</w:t>
-      </w:r>
-      <w:proofErr w:type="spellEnd"/>
-      <w:r>
-        <w:rPr>
-          <w:rFonts w:ascii="Courier" w:hAnsi="Courier" w:cs="Courier"/>
-          <w:color w:val="A020F0"/>
-          <w:kern w:val="0"/>
-          <w:sz w:val="20"/>
-          <w:szCs w:val="20"/>
-        </w:rPr>
-        <w:t>'</w:t>
-      </w:r>
-      <w:r>
-        <w:rPr>
-          <w:rFonts w:ascii="Courier" w:hAnsi="Courier" w:cs="Courier"/>
-          <w:color w:val="000000"/>
-          <w:kern w:val="0"/>
-          <w:sz w:val="20"/>
-          <w:szCs w:val="20"/>
-        </w:rPr>
-        <w:t>);</w:t>
-      </w:r>
-    </w:p>
-    <w:p>
-      <w:pPr>
-        <w:widowControl/>
-        <w:autoSpaceDE w:val="0"/>
-        <w:autoSpaceDN w:val="0"/>
-        <w:adjustRightInd w:val="0"/>
-        <w:jc w:val="left"/>
-        <w:rPr>
-          <w:rFonts w:ascii="Courier" w:hAnsi="Courier"/>
-          <w:kern w:val="0"/>
-        </w:rPr>
-      </w:pPr>
-      <w:r>
-        <w:rPr>
-          <w:rFonts w:ascii="Courier" w:hAnsi="Courier" w:cs="Courier"/>
-          <w:color w:val="228B22"/>
-          <w:kern w:val="0"/>
-          <w:sz w:val="20"/>
-          <w:szCs w:val="20"/>
-        </w:rPr>
-        <w:t xml:space="preserve">    %%</w:t>
-      </w:r>
-    </w:p>
-    <w:p>
-      <w:pPr>
-        <w:widowControl/>
-        <w:autoSpaceDE w:val="0"/>
-        <w:autoSpaceDN w:val="0"/>
-        <w:adjustRightInd w:val="0"/>
-        <w:jc w:val="left"/>
-        <w:rPr>
-          <w:rFonts w:ascii="Courier" w:hAnsi="Courier"/>
-          <w:kern w:val="0"/>
-        </w:rPr>
-      </w:pPr>
-      <w:r>
-        <w:rPr>
-          <w:rFonts w:ascii="Courier" w:hAnsi="Courier" w:cs="Courier"/>
-          <w:color w:val="000000"/>
-          <w:kern w:val="0"/>
-          <w:sz w:val="20"/>
-          <w:szCs w:val="20"/>
-        </w:rPr>
-        <w:t xml:space="preserve">    </w:t>
-      </w:r>
-      <w:proofErr w:type="spellStart"/>
-      <w:r>
-        <w:rPr>
-          <w:rFonts w:ascii="Courier" w:hAnsi="Courier" w:cs="Courier"/>
-          <w:color w:val="000000"/>
-          <w:kern w:val="0"/>
-          <w:sz w:val="20"/>
-          <w:szCs w:val="20"/>
-        </w:rPr>
-        <w:t>xlabel</w:t>
-      </w:r>
-      <w:proofErr w:type="spellEnd"/>
-      <w:r>
-        <w:rPr>
-          <w:rFonts w:ascii="Courier" w:hAnsi="Courier" w:cs="Courier"/>
-          <w:color w:val="000000"/>
-          <w:kern w:val="0"/>
-          <w:sz w:val="20"/>
-          <w:szCs w:val="20"/>
-        </w:rPr>
-        <w:t>(</w:t>
-      </w:r>
-      <w:proofErr w:type="spellStart"/>
-      <w:r>
-        <w:rPr>
-          <w:rFonts w:ascii="Courier" w:hAnsi="Courier" w:cs="Courier"/>
-          <w:color w:val="000000"/>
-          <w:kern w:val="0"/>
-          <w:sz w:val="20"/>
-          <w:szCs w:val="20"/>
-        </w:rPr>
-        <w:t>strcat</w:t>
-      </w:r>
-      <w:proofErr w:type="spellEnd"/>
-      <w:r>
-        <w:rPr>
-          <w:rFonts w:ascii="Courier" w:hAnsi="Courier" w:cs="Courier"/>
-          <w:color w:val="000000"/>
-          <w:kern w:val="0"/>
-          <w:sz w:val="20"/>
-          <w:szCs w:val="20"/>
-        </w:rPr>
-        <w:t>(</w:t>
-      </w:r>
-      <w:r>
-        <w:rPr>
-          <w:rFonts w:ascii="Courier" w:hAnsi="Courier" w:cs="Courier"/>
-          <w:color w:val="A020F0"/>
-          <w:kern w:val="0"/>
-          <w:sz w:val="20"/>
-          <w:szCs w:val="20"/>
-        </w:rPr>
-        <w:t>'sum(k=</w:t>
-      </w:r>
-      <w:proofErr w:type="gramStart"/>
-      <w:r>
-        <w:rPr>
-          <w:rFonts w:ascii="Courier" w:hAnsi="Courier" w:cs="Courier"/>
-          <w:color w:val="A020F0"/>
-          <w:kern w:val="0"/>
-          <w:sz w:val="20"/>
-          <w:szCs w:val="20"/>
-        </w:rPr>
-        <w:t>'</w:t>
-      </w:r>
-      <w:r>
-        <w:rPr>
-          <w:rFonts w:ascii="Courier" w:hAnsi="Courier" w:cs="Courier"/>
-          <w:color w:val="000000"/>
-          <w:kern w:val="0"/>
-          <w:sz w:val="20"/>
-          <w:szCs w:val="20"/>
-        </w:rPr>
-        <w:t>,num</w:t>
-      </w:r>
-      <w:proofErr w:type="gramEnd"/>
-      <w:r>
-        <w:rPr>
-          <w:rFonts w:ascii="Courier" w:hAnsi="Courier" w:cs="Courier"/>
-          <w:color w:val="000000"/>
-          <w:kern w:val="0"/>
-          <w:sz w:val="20"/>
-          <w:szCs w:val="20"/>
-        </w:rPr>
-        <w:t>2str(k),</w:t>
-      </w:r>
-      <w:r>
-        <w:rPr>
-          <w:rFonts w:ascii="Courier" w:hAnsi="Courier" w:cs="Courier"/>
-          <w:color w:val="A020F0"/>
-          <w:kern w:val="0"/>
-          <w:sz w:val="20"/>
-          <w:szCs w:val="20"/>
-        </w:rPr>
-        <w:t>')'</w:t>
-      </w:r>
-      <w:r>
-        <w:rPr>
-          <w:rFonts w:ascii="Courier" w:hAnsi="Courier" w:cs="Courier"/>
-          <w:color w:val="000000"/>
-          <w:kern w:val="0"/>
-          <w:sz w:val="20"/>
-          <w:szCs w:val="20"/>
-        </w:rPr>
-        <w:t>));</w:t>
-      </w:r>
-    </w:p>
-    <w:p>
-      <w:pPr>
-        <w:widowControl/>
-        <w:autoSpaceDE w:val="0"/>
-        <w:autoSpaceDN w:val="0"/>
-        <w:adjustRightInd w:val="0"/>
-        <w:jc w:val="left"/>
-        <w:rPr>
-          <w:rFonts w:ascii="Courier" w:hAnsi="Courier"/>
-          <w:kern w:val="0"/>
-        </w:rPr>
-      </w:pPr>
-      <w:r>
-        <w:rPr>
-          <w:rFonts w:ascii="Courier" w:hAnsi="Courier" w:cs="Courier"/>
-          <w:color w:val="000000"/>
-          <w:kern w:val="0"/>
-          <w:sz w:val="20"/>
-          <w:szCs w:val="20"/>
-        </w:rPr>
-        <w:t xml:space="preserve">    </w:t>
-      </w:r>
-      <w:proofErr w:type="spellStart"/>
-      <w:r>
-        <w:rPr>
-          <w:rFonts w:ascii="Courier" w:hAnsi="Courier" w:cs="Courier"/>
-          <w:color w:val="000000"/>
-          <w:kern w:val="0"/>
-          <w:sz w:val="20"/>
-          <w:szCs w:val="20"/>
-        </w:rPr>
-        <w:t>ylabel</w:t>
-      </w:r>
-      <w:proofErr w:type="spellEnd"/>
-      <w:r>
-        <w:rPr>
-          <w:rFonts w:ascii="Courier" w:hAnsi="Courier" w:cs="Courier"/>
-          <w:color w:val="000000"/>
-          <w:kern w:val="0"/>
-          <w:sz w:val="20"/>
-          <w:szCs w:val="20"/>
-        </w:rPr>
-        <w:t>(</w:t>
-      </w:r>
-      <w:r>
-        <w:rPr>
-          <w:rFonts w:ascii="Courier" w:hAnsi="Courier" w:cs="Courier"/>
-          <w:color w:val="A020F0"/>
-          <w:kern w:val="0"/>
-          <w:sz w:val="20"/>
-          <w:szCs w:val="20"/>
-        </w:rPr>
-        <w:t>'</w:t>
-      </w:r>
-      <w:proofErr w:type="spellStart"/>
-      <w:r>
-        <w:rPr>
-          <w:rFonts w:ascii="Courier" w:hAnsi="Courier" w:cs="Courier"/>
-          <w:color w:val="A020F0"/>
-          <w:kern w:val="0"/>
-          <w:sz w:val="20"/>
-          <w:szCs w:val="20"/>
-        </w:rPr>
-        <w:t>num</w:t>
-      </w:r>
-      <w:proofErr w:type="spellEnd"/>
-      <w:r>
-        <w:rPr>
-          <w:rFonts w:ascii="Courier" w:hAnsi="Courier" w:cs="Courier"/>
-          <w:color w:val="A020F0"/>
-          <w:kern w:val="0"/>
-          <w:sz w:val="20"/>
-          <w:szCs w:val="20"/>
-        </w:rPr>
-        <w:t>'</w:t>
+        <w:t>'num'</w:t>
       </w:r>
       <w:r>
         <w:rPr>
@@ -7193,6 +6262,7 @@
       <w:r>
         <w:rPr>
           <w:rFonts w:ascii="Times" w:hAnsi="Times" w:cs="Times"/>
+          <w:noProof/>
           <w:kern w:val="0"/>
         </w:rPr>
         <w:drawing>
@@ -7269,50 +6339,50 @@
         <w:spacing w:after="240" w:line="360" w:lineRule="atLeast"/>
         <w:jc w:val="left"/>
         <w:rPr>
+          <w:rFonts w:ascii="Times" w:hAnsi="Times" w:cs="Times"/>
+          <w:kern w:val="0"/>
+        </w:rPr>
+      </w:pPr>
+      <w:r>
+        <w:rPr>
+          <w:rFonts w:ascii="Times" w:hAnsi="Times" w:cs="Times"/>
+          <w:kern w:val="0"/>
+        </w:rPr>
+        <w:t xml:space="preserve">The blue bar in the figure shows the result of </w:t>
+      </w:r>
+      <w:r>
+        <w:rPr>
+          <w:rFonts w:ascii="Times" w:hAnsi="Times" w:cs="Times"/>
+          <w:kern w:val="0"/>
+        </w:rPr>
+        <w:t xml:space="preserve">each trial. The trial result is close to the Gaussian distribution for the central limitation </w:t>
+      </w:r>
+      <w:r>
+        <w:rPr>
+          <w:rFonts w:ascii="Times" w:hAnsi="Times" w:cs="Times"/>
+          <w:kern w:val="0"/>
+        </w:rPr>
+        <w:t>theorem</w:t>
+      </w:r>
+      <w:r>
+        <w:rPr>
+          <w:rFonts w:ascii="Times" w:hAnsi="Times" w:cs="Times"/>
+          <w:kern w:val="0"/>
+        </w:rPr>
+        <w:t xml:space="preserve">. </w:t>
+      </w:r>
+      <w:r>
+        <w:rPr>
+          <w:rFonts w:ascii="Times" w:hAnsi="Times" w:cs="Times"/>
+          <w:kern w:val="0"/>
+        </w:rPr>
+        <w:t>The w</w:t>
+      </w:r>
+      <w:r>
+        <w:rPr>
           <w:rFonts w:ascii="Times" w:hAnsi="Times" w:cs="Times" w:hint="eastAsia"/>
           <w:kern w:val="0"/>
         </w:rPr>
-      </w:pPr>
-      <w:r>
-        <w:rPr>
-          <w:rFonts w:ascii="Times" w:hAnsi="Times" w:cs="Times"/>
-          <w:kern w:val="0"/>
-        </w:rPr>
-        <w:t xml:space="preserve">The blue bar in the figure shows the result of </w:t>
-      </w:r>
-      <w:r>
-        <w:rPr>
-          <w:rFonts w:ascii="Times" w:hAnsi="Times" w:cs="Times"/>
-          <w:kern w:val="0"/>
-        </w:rPr>
-        <w:t xml:space="preserve">each trial. The trial result is close to the Gaussian distribution for the central limitation </w:t>
-      </w:r>
-      <w:r>
-        <w:rPr>
-          <w:rFonts w:ascii="Times" w:hAnsi="Times" w:cs="Times"/>
-          <w:kern w:val="0"/>
-        </w:rPr>
-        <w:t>theorem</w:t>
-      </w:r>
-      <w:r>
-        <w:rPr>
-          <w:rFonts w:ascii="Times" w:hAnsi="Times" w:cs="Times"/>
-          <w:kern w:val="0"/>
-        </w:rPr>
-        <w:t xml:space="preserve">. </w:t>
-      </w:r>
-      <w:r>
-        <w:rPr>
-          <w:rFonts w:ascii="Times" w:hAnsi="Times" w:cs="Times"/>
-          <w:kern w:val="0"/>
-        </w:rPr>
-        <w:t>The w</w:t>
-      </w:r>
-      <w:r>
-        <w:rPr>
-          <w:rFonts w:ascii="Times" w:hAnsi="Times" w:cs="Times" w:hint="eastAsia"/>
-          <w:kern w:val="0"/>
-        </w:rPr>
         <w:t>hite bar</w:t>
       </w:r>
       <w:r>
@@ -7320,21 +6390,7 @@
           <w:rFonts w:ascii="Times" w:hAnsi="Times" w:cs="Times"/>
           <w:kern w:val="0"/>
         </w:rPr>
-        <w:t xml:space="preserve"> is the expected frequency generated from the </w:t>
-      </w:r>
-      <w:r>
-        <w:rPr>
-          <w:rFonts w:ascii="Times" w:hAnsi="Times" w:cs="Times"/>
-          <w:kern w:val="0"/>
-        </w:rPr>
-        <w:t>Gaussian distribution</w:t>
-      </w:r>
-      <w:r>
-        <w:rPr>
-          <w:rFonts w:ascii="Times" w:hAnsi="Times" w:cs="Times"/>
-          <w:kern w:val="0"/>
-        </w:rPr>
-        <w:t xml:space="preserve"> as a comparison to the blue bar.</w:t>
+        <w:t xml:space="preserve"> is the expected frequency generated from the Gaussian distribution as a comparison to the blue bar.</w:t>
       </w:r>
     </w:p>
     <w:p>
@@ -7350,7 +6406,7 @@
         <w:spacing w:after="240" w:line="360" w:lineRule="atLeast"/>
         <w:jc w:val="left"/>
         <w:rPr>
-          <w:rFonts w:ascii="Times" w:hAnsi="Times" w:cs="Times" w:hint="eastAsia"/>
+          <w:rFonts w:ascii="Times" w:hAnsi="Times" w:cs="Times"/>
           <w:kern w:val="0"/>
         </w:rPr>
       </w:pPr>
@@ -7368,7 +6424,7 @@
         <w:spacing w:after="240" w:line="360" w:lineRule="atLeast"/>
         <w:jc w:val="left"/>
         <w:rPr>
-          <w:rFonts w:ascii="Times" w:hAnsi="Times" w:cs="Times" w:hint="eastAsia"/>
+          <w:rFonts w:ascii="Times" w:hAnsi="Times" w:cs="Times"/>
           <w:kern w:val="0"/>
         </w:rPr>
       </w:pPr>
@@ -7386,7 +6442,7 @@
         <w:spacing w:after="240" w:line="360" w:lineRule="atLeast"/>
         <w:jc w:val="left"/>
         <w:rPr>
-          <w:rFonts w:ascii="Times" w:hAnsi="Times" w:cs="Times" w:hint="eastAsia"/>
+          <w:rFonts w:ascii="Times" w:hAnsi="Times" w:cs="Times"/>
           <w:kern w:val="0"/>
         </w:rPr>
       </w:pPr>
@@ -7404,7 +6460,7 @@
         <w:spacing w:after="240" w:line="360" w:lineRule="atLeast"/>
         <w:jc w:val="left"/>
         <w:rPr>
-          <w:rFonts w:ascii="Times" w:hAnsi="Times" w:cs="Times" w:hint="eastAsia"/>
+          <w:rFonts w:ascii="Times" w:hAnsi="Times" w:cs="Times"/>
           <w:kern w:val="0"/>
         </w:rPr>
       </w:pPr>
@@ -7422,7 +6478,7 @@
         <w:spacing w:after="240" w:line="360" w:lineRule="atLeast"/>
         <w:jc w:val="left"/>
         <w:rPr>
-          <w:rFonts w:ascii="Times" w:hAnsi="Times" w:cs="Times" w:hint="eastAsia"/>
+          <w:rFonts w:ascii="Times" w:hAnsi="Times" w:cs="Times"/>
           <w:kern w:val="0"/>
         </w:rPr>
       </w:pPr>
@@ -7440,7 +6496,7 @@
         <w:spacing w:after="240" w:line="360" w:lineRule="atLeast"/>
         <w:jc w:val="left"/>
         <w:rPr>
-          <w:rFonts w:ascii="Times" w:hAnsi="Times" w:cs="Times" w:hint="eastAsia"/>
+          <w:rFonts w:ascii="Times" w:hAnsi="Times" w:cs="Times"/>
           <w:kern w:val="0"/>
         </w:rPr>
       </w:pPr>
@@ -7458,7 +6514,7 @@
         <w:spacing w:after="240" w:line="360" w:lineRule="atLeast"/>
         <w:jc w:val="left"/>
         <w:rPr>
-          <w:rFonts w:ascii="Times" w:hAnsi="Times" w:cs="Times" w:hint="eastAsia"/>
+          <w:rFonts w:ascii="Times" w:hAnsi="Times" w:cs="Times"/>
           <w:kern w:val="0"/>
         </w:rPr>
       </w:pPr>
@@ -7494,7 +6550,7 @@
         <w:pStyle w:val="2"/>
         <w:spacing w:line="240" w:lineRule="auto"/>
         <w:rPr>
-          <w:rFonts w:ascii="Times" w:hAnsi="Times" w:cs="Times" w:hint="eastAsia"/>
+          <w:rFonts w:ascii="Times" w:hAnsi="Times" w:cs="Times"/>
           <w:kern w:val="0"/>
           <w:sz w:val="24"/>
           <w:szCs w:val="24"/>
@@ -7525,7 +6581,6 @@
           <w:kern w:val="0"/>
         </w:rPr>
       </w:pPr>
-      <w:proofErr w:type="spellStart"/>
       <w:r>
         <w:rPr>
           <w:rFonts w:ascii="Times" w:hAnsi="Times" w:cs="Times" w:hint="eastAsia"/>
@@ -7542,17 +6597,7 @@
           <w:bCs/>
           <w:kern w:val="0"/>
         </w:rPr>
-        <w:t>atlab</w:t>
-      </w:r>
-      <w:proofErr w:type="spellEnd"/>
-      <w:r>
-        <w:rPr>
-          <w:rFonts w:ascii="Times" w:hAnsi="Times" w:cs="Times" w:hint="eastAsia"/>
-          <w:b/>
-          <w:bCs/>
-          <w:kern w:val="0"/>
-        </w:rPr>
-        <w:t xml:space="preserve"> code:</w:t>
+        <w:t>atlab code:</w:t>
       </w:r>
     </w:p>
     <w:p>
@@ -7622,27 +6667,15 @@
           <w:kern w:val="0"/>
         </w:rPr>
       </w:pPr>
-      <w:proofErr w:type="spellStart"/>
-      <w:r>
-        <w:rPr>
-          <w:rFonts w:ascii="Courier" w:hAnsi="Courier" w:cs="Courier"/>
-          <w:color w:val="000000"/>
-          <w:kern w:val="0"/>
-          <w:sz w:val="20"/>
-          <w:szCs w:val="20"/>
-        </w:rPr>
-        <w:t>resample_size</w:t>
-      </w:r>
-      <w:proofErr w:type="spellEnd"/>
-      <w:r>
-        <w:rPr>
-          <w:rFonts w:ascii="Courier" w:hAnsi="Courier" w:cs="Courier"/>
-          <w:color w:val="000000"/>
-          <w:kern w:val="0"/>
-          <w:sz w:val="20"/>
-          <w:szCs w:val="20"/>
-        </w:rPr>
-        <w:t>=length(NJGAS</w:t>
+      <w:r>
+        <w:rPr>
+          <w:rFonts w:ascii="Courier" w:hAnsi="Courier" w:cs="Courier"/>
+          <w:color w:val="000000"/>
+          <w:kern w:val="0"/>
+          <w:sz w:val="20"/>
+          <w:szCs w:val="20"/>
+        </w:rPr>
+        <w:t>resample_size=length(NJGAS</w:t>
       </w:r>
       <w:proofErr w:type="gramStart"/>
       <w:r>
@@ -7695,27 +6728,15 @@
           <w:kern w:val="0"/>
         </w:rPr>
       </w:pPr>
-      <w:proofErr w:type="spellStart"/>
-      <w:r>
-        <w:rPr>
-          <w:rFonts w:ascii="Courier" w:hAnsi="Courier" w:cs="Courier"/>
-          <w:color w:val="000000"/>
-          <w:kern w:val="0"/>
-          <w:sz w:val="20"/>
-          <w:szCs w:val="20"/>
-        </w:rPr>
-        <w:t>resample_time</w:t>
-      </w:r>
-      <w:proofErr w:type="spellEnd"/>
-      <w:r>
-        <w:rPr>
-          <w:rFonts w:ascii="Courier" w:hAnsi="Courier" w:cs="Courier"/>
-          <w:color w:val="000000"/>
-          <w:kern w:val="0"/>
-          <w:sz w:val="20"/>
-          <w:szCs w:val="20"/>
-        </w:rPr>
-        <w:t>=</w:t>
+      <w:r>
+        <w:rPr>
+          <w:rFonts w:ascii="Courier" w:hAnsi="Courier" w:cs="Courier"/>
+          <w:color w:val="000000"/>
+          <w:kern w:val="0"/>
+          <w:sz w:val="20"/>
+          <w:szCs w:val="20"/>
+        </w:rPr>
+        <w:t>resample_time=</w:t>
       </w:r>
       <w:proofErr w:type="gramStart"/>
       <w:r>
@@ -7818,7 +6839,6 @@
         </w:rPr>
         <w:t>index=</w:t>
       </w:r>
-      <w:proofErr w:type="spellStart"/>
       <w:proofErr w:type="gramStart"/>
       <w:r>
         <w:rPr>
@@ -7828,18 +6848,7 @@
           <w:sz w:val="20"/>
           <w:szCs w:val="20"/>
         </w:rPr>
-        <w:t>randi</w:t>
-      </w:r>
-      <w:proofErr w:type="spellEnd"/>
-      <w:r>
-        <w:rPr>
-          <w:rFonts w:ascii="Courier" w:hAnsi="Courier" w:cs="Courier"/>
-          <w:color w:val="000000"/>
-          <w:kern w:val="0"/>
-          <w:sz w:val="20"/>
-          <w:szCs w:val="20"/>
-        </w:rPr>
-        <w:t>(</w:t>
+        <w:t>randi(</w:t>
       </w:r>
       <w:proofErr w:type="gramEnd"/>
       <w:r>
@@ -7850,29 +6859,7 @@
           <w:sz w:val="20"/>
           <w:szCs w:val="20"/>
         </w:rPr>
-        <w:t>[1 12],</w:t>
-      </w:r>
-      <w:proofErr w:type="spellStart"/>
-      <w:r>
-        <w:rPr>
-          <w:rFonts w:ascii="Courier" w:hAnsi="Courier" w:cs="Courier"/>
-          <w:color w:val="000000"/>
-          <w:kern w:val="0"/>
-          <w:sz w:val="20"/>
-          <w:szCs w:val="20"/>
-        </w:rPr>
-        <w:t>resample_time,resample_size</w:t>
-      </w:r>
-      <w:proofErr w:type="spellEnd"/>
-      <w:r>
-        <w:rPr>
-          <w:rFonts w:ascii="Courier" w:hAnsi="Courier" w:cs="Courier"/>
-          <w:color w:val="000000"/>
-          <w:kern w:val="0"/>
-          <w:sz w:val="20"/>
-          <w:szCs w:val="20"/>
-        </w:rPr>
-        <w:t>);</w:t>
+        <w:t>[1 12],resample_time,resample_size);</w:t>
       </w:r>
     </w:p>
     <w:p>
@@ -7893,27 +6880,15 @@
           <w:kern w:val="0"/>
         </w:rPr>
       </w:pPr>
-      <w:proofErr w:type="spellStart"/>
-      <w:r>
-        <w:rPr>
-          <w:rFonts w:ascii="Courier" w:hAnsi="Courier" w:cs="Courier"/>
-          <w:color w:val="000000"/>
-          <w:kern w:val="0"/>
-          <w:sz w:val="20"/>
-          <w:szCs w:val="20"/>
-        </w:rPr>
-        <w:t>resampled_data</w:t>
-      </w:r>
-      <w:proofErr w:type="spellEnd"/>
-      <w:r>
-        <w:rPr>
-          <w:rFonts w:ascii="Courier" w:hAnsi="Courier" w:cs="Courier"/>
-          <w:color w:val="000000"/>
-          <w:kern w:val="0"/>
-          <w:sz w:val="20"/>
-          <w:szCs w:val="20"/>
-        </w:rPr>
-        <w:t>=NJGAS(index);</w:t>
+      <w:r>
+        <w:rPr>
+          <w:rFonts w:ascii="Courier" w:hAnsi="Courier" w:cs="Courier"/>
+          <w:color w:val="000000"/>
+          <w:kern w:val="0"/>
+          <w:sz w:val="20"/>
+          <w:szCs w:val="20"/>
+        </w:rPr>
+        <w:t>resampled_data=NJGAS(index);</w:t>
       </w:r>
       <w:r>
         <w:rPr>
@@ -7954,49 +6929,15 @@
           <w:kern w:val="0"/>
         </w:rPr>
       </w:pPr>
-      <w:proofErr w:type="spellStart"/>
-      <w:r>
-        <w:rPr>
-          <w:rFonts w:ascii="Courier" w:hAnsi="Courier" w:cs="Courier"/>
-          <w:color w:val="000000"/>
-          <w:kern w:val="0"/>
-          <w:sz w:val="20"/>
-          <w:szCs w:val="20"/>
-        </w:rPr>
-        <w:t>erd</w:t>
-      </w:r>
-      <w:proofErr w:type="spellEnd"/>
-      <w:r>
-        <w:rPr>
-          <w:rFonts w:ascii="Courier" w:hAnsi="Courier" w:cs="Courier"/>
-          <w:color w:val="000000"/>
-          <w:kern w:val="0"/>
-          <w:sz w:val="20"/>
-          <w:szCs w:val="20"/>
-        </w:rPr>
-        <w:t>=sum(resampled_data,2)/</w:t>
-      </w:r>
-      <w:proofErr w:type="spellStart"/>
-      <w:r>
-        <w:rPr>
-          <w:rFonts w:ascii="Courier" w:hAnsi="Courier" w:cs="Courier"/>
-          <w:color w:val="000000"/>
-          <w:kern w:val="0"/>
-          <w:sz w:val="20"/>
-          <w:szCs w:val="20"/>
-        </w:rPr>
-        <w:t>resample_size</w:t>
-      </w:r>
-      <w:proofErr w:type="spellEnd"/>
-      <w:r>
-        <w:rPr>
-          <w:rFonts w:ascii="Courier" w:hAnsi="Courier" w:cs="Courier"/>
-          <w:color w:val="000000"/>
-          <w:kern w:val="0"/>
-          <w:sz w:val="20"/>
-          <w:szCs w:val="20"/>
-        </w:rPr>
-        <w:t>;</w:t>
+      <w:r>
+        <w:rPr>
+          <w:rFonts w:ascii="Courier" w:hAnsi="Courier" w:cs="Courier"/>
+          <w:color w:val="000000"/>
+          <w:kern w:val="0"/>
+          <w:sz w:val="20"/>
+          <w:szCs w:val="20"/>
+        </w:rPr>
+        <w:t>erd=sum(resampled_data,2)/resample_size;</w:t>
       </w:r>
       <w:r>
         <w:rPr>
@@ -8076,49 +7017,15 @@
           <w:kern w:val="0"/>
         </w:rPr>
       </w:pPr>
-      <w:proofErr w:type="spellStart"/>
-      <w:r>
-        <w:rPr>
-          <w:rFonts w:ascii="Courier" w:hAnsi="Courier" w:cs="Courier"/>
-          <w:color w:val="000000"/>
-          <w:kern w:val="0"/>
-          <w:sz w:val="20"/>
-          <w:szCs w:val="20"/>
-        </w:rPr>
-        <w:t>erd_sorted</w:t>
-      </w:r>
-      <w:proofErr w:type="spellEnd"/>
-      <w:r>
-        <w:rPr>
-          <w:rFonts w:ascii="Courier" w:hAnsi="Courier" w:cs="Courier"/>
-          <w:color w:val="000000"/>
-          <w:kern w:val="0"/>
-          <w:sz w:val="20"/>
-          <w:szCs w:val="20"/>
-        </w:rPr>
-        <w:t>=sort(</w:t>
-      </w:r>
-      <w:proofErr w:type="spellStart"/>
-      <w:r>
-        <w:rPr>
-          <w:rFonts w:ascii="Courier" w:hAnsi="Courier" w:cs="Courier"/>
-          <w:color w:val="000000"/>
-          <w:kern w:val="0"/>
-          <w:sz w:val="20"/>
-          <w:szCs w:val="20"/>
-        </w:rPr>
-        <w:t>erd</w:t>
-      </w:r>
-      <w:proofErr w:type="spellEnd"/>
-      <w:r>
-        <w:rPr>
-          <w:rFonts w:ascii="Courier" w:hAnsi="Courier" w:cs="Courier"/>
-          <w:color w:val="000000"/>
-          <w:kern w:val="0"/>
-          <w:sz w:val="20"/>
-          <w:szCs w:val="20"/>
-        </w:rPr>
-        <w:t>);</w:t>
+      <w:r>
+        <w:rPr>
+          <w:rFonts w:ascii="Courier" w:hAnsi="Courier" w:cs="Courier"/>
+          <w:color w:val="000000"/>
+          <w:kern w:val="0"/>
+          <w:sz w:val="20"/>
+          <w:szCs w:val="20"/>
+        </w:rPr>
+        <w:t>erd_sorted=sort(erd);</w:t>
       </w:r>
       <w:r>
         <w:rPr>
@@ -8178,38 +7085,15 @@
           <w:kern w:val="0"/>
         </w:rPr>
       </w:pPr>
-      <w:proofErr w:type="spellStart"/>
-      <w:r>
-        <w:rPr>
-          <w:rFonts w:ascii="Courier" w:hAnsi="Courier" w:cs="Courier"/>
-          <w:color w:val="000000"/>
-          <w:kern w:val="0"/>
-          <w:sz w:val="20"/>
-          <w:szCs w:val="20"/>
-        </w:rPr>
-        <w:t>int</w:t>
-      </w:r>
-      <w:proofErr w:type="spellEnd"/>
-      <w:r>
-        <w:rPr>
-          <w:rFonts w:ascii="Courier" w:hAnsi="Courier" w:cs="Courier"/>
-          <w:color w:val="000000"/>
-          <w:kern w:val="0"/>
-          <w:sz w:val="20"/>
-          <w:szCs w:val="20"/>
-        </w:rPr>
-        <w:t>=</w:t>
-      </w:r>
-      <w:proofErr w:type="spellStart"/>
-      <w:r>
-        <w:rPr>
-          <w:rFonts w:ascii="Courier" w:hAnsi="Courier" w:cs="Courier"/>
-          <w:color w:val="000000"/>
-          <w:kern w:val="0"/>
-          <w:sz w:val="20"/>
-          <w:szCs w:val="20"/>
-        </w:rPr>
-        <w:t>erd_</w:t>
+      <w:r>
+        <w:rPr>
+          <w:rFonts w:ascii="Courier" w:hAnsi="Courier" w:cs="Courier"/>
+          <w:color w:val="000000"/>
+          <w:kern w:val="0"/>
+          <w:sz w:val="20"/>
+          <w:szCs w:val="20"/>
+        </w:rPr>
+        <w:t>int=erd_</w:t>
       </w:r>
       <w:proofErr w:type="gramStart"/>
       <w:r>
@@ -8220,18 +7104,7 @@
           <w:sz w:val="20"/>
           <w:szCs w:val="20"/>
         </w:rPr>
-        <w:t>sorted</w:t>
-      </w:r>
-      <w:proofErr w:type="spellEnd"/>
-      <w:r>
-        <w:rPr>
-          <w:rFonts w:ascii="Courier" w:hAnsi="Courier" w:cs="Courier"/>
-          <w:color w:val="000000"/>
-          <w:kern w:val="0"/>
-          <w:sz w:val="20"/>
-          <w:szCs w:val="20"/>
-        </w:rPr>
-        <w:t>(</w:t>
+        <w:t>sorted(</w:t>
       </w:r>
       <w:proofErr w:type="gramEnd"/>
       <w:r>
@@ -8242,29 +7115,7 @@
           <w:sz w:val="20"/>
           <w:szCs w:val="20"/>
         </w:rPr>
-        <w:t>fix([0.25 0.975]*</w:t>
-      </w:r>
-      <w:proofErr w:type="spellStart"/>
-      <w:r>
-        <w:rPr>
-          <w:rFonts w:ascii="Courier" w:hAnsi="Courier" w:cs="Courier"/>
-          <w:color w:val="000000"/>
-          <w:kern w:val="0"/>
-          <w:sz w:val="20"/>
-          <w:szCs w:val="20"/>
-        </w:rPr>
-        <w:t>resample_time</w:t>
-      </w:r>
-      <w:proofErr w:type="spellEnd"/>
-      <w:r>
-        <w:rPr>
-          <w:rFonts w:ascii="Courier" w:hAnsi="Courier" w:cs="Courier"/>
-          <w:color w:val="000000"/>
-          <w:kern w:val="0"/>
-          <w:sz w:val="20"/>
-          <w:szCs w:val="20"/>
-        </w:rPr>
-        <w:t>));</w:t>
+        <w:t>fix([0.25 0.975]*resample_time));</w:t>
       </w:r>
     </w:p>
     <w:p>
@@ -8285,7 +7136,6 @@
           <w:kern w:val="0"/>
         </w:rPr>
       </w:pPr>
-      <w:proofErr w:type="spellStart"/>
       <w:proofErr w:type="gramStart"/>
       <w:r>
         <w:rPr>
@@ -8295,20 +7145,8 @@
           <w:sz w:val="20"/>
           <w:szCs w:val="20"/>
         </w:rPr>
-        <w:t>disp</w:t>
-      </w:r>
-      <w:proofErr w:type="spellEnd"/>
-      <w:r>
-        <w:rPr>
-          <w:rFonts w:ascii="Courier" w:hAnsi="Courier" w:cs="Courier"/>
-          <w:color w:val="000000"/>
-          <w:kern w:val="0"/>
-          <w:sz w:val="20"/>
-          <w:szCs w:val="20"/>
-        </w:rPr>
-        <w:t>(</w:t>
-      </w:r>
-      <w:proofErr w:type="spellStart"/>
+        <w:t>disp(</w:t>
+      </w:r>
       <w:proofErr w:type="gramEnd"/>
       <w:r>
         <w:rPr>
@@ -8318,18 +7156,7 @@
           <w:sz w:val="20"/>
           <w:szCs w:val="20"/>
         </w:rPr>
-        <w:t>strcat</w:t>
-      </w:r>
-      <w:proofErr w:type="spellEnd"/>
-      <w:r>
-        <w:rPr>
-          <w:rFonts w:ascii="Courier" w:hAnsi="Courier" w:cs="Courier"/>
-          <w:color w:val="000000"/>
-          <w:kern w:val="0"/>
-          <w:sz w:val="20"/>
-          <w:szCs w:val="20"/>
-        </w:rPr>
-        <w:t>(</w:t>
+        <w:t>strcat(</w:t>
       </w:r>
       <w:r>
         <w:rPr>
@@ -8349,29 +7176,7 @@
           <w:sz w:val="20"/>
           <w:szCs w:val="20"/>
         </w:rPr>
-        <w:t>,num2str(</w:t>
-      </w:r>
-      <w:proofErr w:type="spellStart"/>
-      <w:r>
-        <w:rPr>
-          <w:rFonts w:ascii="Courier" w:hAnsi="Courier" w:cs="Courier"/>
-          <w:color w:val="000000"/>
-          <w:kern w:val="0"/>
-          <w:sz w:val="20"/>
-          <w:szCs w:val="20"/>
-        </w:rPr>
-        <w:t>int</w:t>
-      </w:r>
-      <w:proofErr w:type="spellEnd"/>
-      <w:r>
-        <w:rPr>
-          <w:rFonts w:ascii="Courier" w:hAnsi="Courier" w:cs="Courier"/>
-          <w:color w:val="000000"/>
-          <w:kern w:val="0"/>
-          <w:sz w:val="20"/>
-          <w:szCs w:val="20"/>
-        </w:rPr>
-        <w:t>(1)),</w:t>
+        <w:t>,num2str(int(1)),</w:t>
       </w:r>
       <w:r>
         <w:rPr>
@@ -8391,29 +7196,7 @@
           <w:sz w:val="20"/>
           <w:szCs w:val="20"/>
         </w:rPr>
-        <w:t>,num2str(</w:t>
-      </w:r>
-      <w:proofErr w:type="spellStart"/>
-      <w:r>
-        <w:rPr>
-          <w:rFonts w:ascii="Courier" w:hAnsi="Courier" w:cs="Courier"/>
-          <w:color w:val="000000"/>
-          <w:kern w:val="0"/>
-          <w:sz w:val="20"/>
-          <w:szCs w:val="20"/>
-        </w:rPr>
-        <w:t>int</w:t>
-      </w:r>
-      <w:proofErr w:type="spellEnd"/>
-      <w:r>
-        <w:rPr>
-          <w:rFonts w:ascii="Courier" w:hAnsi="Courier" w:cs="Courier"/>
-          <w:color w:val="000000"/>
-          <w:kern w:val="0"/>
-          <w:sz w:val="20"/>
-          <w:szCs w:val="20"/>
-        </w:rPr>
-        <w:t>(2)),</w:t>
+        <w:t>,num2str(int(2)),</w:t>
       </w:r>
       <w:r>
         <w:rPr>
@@ -8782,23 +7565,7 @@
           <w:rFonts w:ascii="Times" w:hAnsi="Times" w:cs="Times"/>
           <w:kern w:val="0"/>
         </w:rPr>
-        <w:t xml:space="preserve">We firstly resample the data, </w:t>
-      </w:r>
-      <w:proofErr w:type="spellStart"/>
-      <w:r>
-        <w:rPr>
-          <w:rFonts w:ascii="Times" w:hAnsi="Times" w:cs="Times"/>
-          <w:kern w:val="0"/>
-        </w:rPr>
-        <w:t>i.e</w:t>
-      </w:r>
-      <w:proofErr w:type="spellEnd"/>
-      <w:r>
-        <w:rPr>
-          <w:rFonts w:ascii="Times" w:hAnsi="Times" w:cs="Times"/>
-          <w:kern w:val="0"/>
-        </w:rPr>
-        <w:t xml:space="preserve"> withdraw data from original data set with replacement, </w:t>
+        <w:t xml:space="preserve">We firstly resample the data, i.e withdraw data from original data set with replacement, </w:t>
       </w:r>
       <w:r>
         <w:rPr>
@@ -9275,6 +8042,7 @@
     <w:lsdException w:name="HTML Sample" w:semiHidden="1" w:unhideWhenUsed="1"/>
     <w:lsdException w:name="HTML Typewriter" w:semiHidden="1" w:unhideWhenUsed="1"/>
     <w:lsdException w:name="HTML Variable" w:semiHidden="1" w:unhideWhenUsed="1"/>
+    <w:lsdException w:name="Normal Table" w:semiHidden="1" w:unhideWhenUsed="1"/>
     <w:lsdException w:name="annotation subject" w:semiHidden="1" w:unhideWhenUsed="1"/>
     <w:lsdException w:name="No List" w:semiHidden="1" w:unhideWhenUsed="1"/>
     <w:lsdException w:name="Outline List 1" w:semiHidden="1" w:unhideWhenUsed="1"/>
@@ -9321,8 +8089,10 @@
     <w:lsdException w:name="Table Subtle 2" w:semiHidden="1" w:unhideWhenUsed="1"/>
     <w:lsdException w:name="Table Web 1" w:semiHidden="1" w:unhideWhenUsed="1"/>
     <w:lsdException w:name="Table Web 2" w:semiHidden="1" w:unhideWhenUsed="1"/>
+    <w:lsdException w:name="Table Web 3" w:semiHidden="1" w:unhideWhenUsed="1"/>
     <w:lsdException w:name="Balloon Text" w:semiHidden="1" w:unhideWhenUsed="1"/>
     <w:lsdException w:name="Table Grid" w:uiPriority="39"/>
+    <w:lsdException w:name="Table Theme" w:semiHidden="1" w:unhideWhenUsed="1"/>
     <w:lsdException w:name="Note Level 1" w:semiHidden="1" w:unhideWhenUsed="1"/>
     <w:lsdException w:name="Note Level 2" w:semiHidden="1" w:unhideWhenUsed="1"/>
     <w:lsdException w:name="Note Level 3" w:semiHidden="1" w:unhideWhenUsed="1"/>
@@ -9803,38 +8573,6 @@
         </w:p>
       </w:docPartBody>
     </w:docPart>
-    <w:docPart>
-      <w:docPartPr>
-        <w:name w:val="88E55D3E4826C34DA49B4D54A1C8993F"/>
-        <w:category>
-          <w:name w:val="常规"/>
-          <w:gallery w:val="placeholder"/>
-        </w:category>
-        <w:types>
-          <w:type w:val="bbPlcHdr"/>
-        </w:types>
-        <w:behaviors>
-          <w:behavior w:val="content"/>
-        </w:behaviors>
-        <w:guid w:val="{FD62592D-7E32-9543-BC73-D18D59616146}"/>
-      </w:docPartPr>
-      <w:docPartBody>
-        <w:p>
-          <w:pPr>
-            <w:pStyle w:val="88E55D3E4826C34DA49B4D54A1C8993F"/>
-          </w:pPr>
-          <w:r>
-            <w:rPr>
-              <w:color w:val="5B9BD5" w:themeColor="accent1"/>
-              <w:sz w:val="28"/>
-              <w:szCs w:val="28"/>
-              <w:lang w:val="zh-CN"/>
-            </w:rPr>
-            <w:t>[文档副标题]</w:t>
-          </w:r>
-        </w:p>
-      </w:docPartBody>
-    </w:docPart>
   </w:docParts>
 </w:glossaryDocument>
 </file>
@@ -9934,6 +8672,8 @@
     <w:rsidRoot w:val="003B02A2"/>
     <w:rsid w:val="000A004A"/>
     <w:rsid w:val="003B02A2"/>
+    <w:rsid w:val="00A20F9A"/>
+    <w:rsid w:val="00D544EE"/>
   </w:rsids>
   <m:mathPr>
     <m:mathFont m:val="Cambria Math"/>
@@ -10728,7 +9468,7 @@
 </file>
 
 <file path=customXml/itemProps2.xml><?xml version="1.0" encoding="utf-8"?>
-<ds:datastoreItem xmlns:ds="http://schemas.openxmlformats.org/officeDocument/2006/customXml" ds:itemID="{E0E7D3C1-50B5-0543-94D1-468E6E5931CF}">
+<ds:datastoreItem xmlns:ds="http://schemas.openxmlformats.org/officeDocument/2006/customXml" ds:itemID="{612A3034-5167-254A-8056-D5EC7AA36F8E}">
   <ds:schemaRefs>
     <ds:schemaRef ds:uri="http://schemas.openxmlformats.org/officeDocument/2006/bibliography"/>
   </ds:schemaRefs>

</xml_diff>

<commit_message>
Fix some mistakes in the HW1_3 about the bootstrap method.
</commit_message>
<xml_diff>
--- a/HW1/REPORT.docx
+++ b/HW1/REPORT.docx
@@ -124,7 +124,6 @@
                 </w:pBdr>
                 <w:spacing w:after="240"/>
                 <w:ind w:firstLine="1440"/>
-                <w:jc w:val="center"/>
                 <w:rPr>
                   <w:rFonts w:asciiTheme="majorHAnsi" w:eastAsiaTheme="majorEastAsia" w:hAnsiTheme="majorHAnsi" w:cstheme="majorBidi"/>
                   <w:caps/>
@@ -156,9 +155,6 @@
             <w:alias w:val="副标题"/>
             <w:tag w:val=""/>
             <w:id w:val="328029620"/>
-            <w:placeholder>
-              <w:docPart w:val="88E55D3E4826C34DA49B4D54A1C8993F"/>
-            </w:placeholder>
             <w:dataBinding w:prefixMappings="xmlns:ns0='http://purl.org/dc/elements/1.1/' xmlns:ns1='http://schemas.openxmlformats.org/package/2006/metadata/core-properties' " w:xpath="/ns1:coreProperties[1]/ns0:subject[1]" w:storeItemID="{6C3C8BC8-F283-45AE-878A-BAB7291924A1}"/>
             <w:text/>
           </w:sdtPr>
@@ -416,6 +412,7 @@
                               <w:calendar w:val="gregorian"/>
                             </w:date>
                           </w:sdtPr>
+                          <w:sdtEndPr/>
                           <w:sdtContent>
                             <w:p>
                               <w:pPr>
@@ -462,6 +459,7 @@
                               <w:dataBinding w:prefixMappings="xmlns:ns0='http://schemas.openxmlformats.org/officeDocument/2006/extended-properties' " w:xpath="/ns0:Properties[1]/ns0:Company[1]" w:storeItemID="{6668398D-A668-4E3E-A5EB-62B293D839F1}"/>
                               <w:text/>
                             </w:sdtPr>
+                            <w:sdtEndPr/>
                             <w:sdtContent>
                               <w:r>
                                 <w:rPr>
@@ -492,6 +490,7 @@
                               <w:dataBinding w:prefixMappings="xmlns:ns0='http://schemas.microsoft.com/office/2006/coverPageProps' " w:xpath="/ns0:CoverPageProperties[1]/ns0:CompanyAddress[1]" w:storeItemID="{55AF091B-3C7A-41E3-B477-F2FDAA23CFDA}"/>
                               <w:text/>
                             </w:sdtPr>
+                            <w:sdtEndPr/>
                             <w:sdtContent>
                               <w:r>
                                 <w:rPr>
@@ -679,6 +678,7 @@
         <w:spacing w:line="240" w:lineRule="auto"/>
         <w:rPr>
           <w:rFonts w:ascii="Times" w:hAnsi="Times" w:cs="Times"/>
+          <w:b w:val="0"/>
           <w:kern w:val="0"/>
           <w:sz w:val="24"/>
           <w:szCs w:val="24"/>
@@ -687,6 +687,7 @@
       <w:r>
         <w:rPr>
           <w:rFonts w:ascii="Times" w:hAnsi="Times" w:cs="Times"/>
+          <w:b w:val="0"/>
           <w:kern w:val="0"/>
           <w:sz w:val="24"/>
           <w:szCs w:val="24"/>
@@ -798,29 +799,7 @@
           <w:sz w:val="20"/>
           <w:szCs w:val="20"/>
         </w:rPr>
-        <w:t>x=</w:t>
-      </w:r>
-      <w:proofErr w:type="gramStart"/>
-      <w:r>
-        <w:rPr>
-          <w:rFonts w:ascii="Courier" w:hAnsi="Courier" w:cs="Courier"/>
-          <w:color w:val="000000"/>
-          <w:kern w:val="0"/>
-          <w:sz w:val="20"/>
-          <w:szCs w:val="20"/>
-        </w:rPr>
-        <w:t>randi(</w:t>
-      </w:r>
-      <w:proofErr w:type="gramEnd"/>
-      <w:r>
-        <w:rPr>
-          <w:rFonts w:ascii="Courier" w:hAnsi="Courier" w:cs="Courier"/>
-          <w:color w:val="000000"/>
-          <w:kern w:val="0"/>
-          <w:sz w:val="20"/>
-          <w:szCs w:val="20"/>
-        </w:rPr>
-        <w:t>[0 1],1,100);</w:t>
+        <w:t>x=randi([0 1],1,100);</w:t>
       </w:r>
     </w:p>
     <w:p>
@@ -841,7 +820,6 @@
           <w:kern w:val="0"/>
         </w:rPr>
       </w:pPr>
-      <w:proofErr w:type="gramStart"/>
       <w:r>
         <w:rPr>
           <w:rFonts w:ascii="Courier" w:hAnsi="Courier" w:cs="Courier"/>
@@ -850,18 +828,7 @@
           <w:sz w:val="20"/>
           <w:szCs w:val="20"/>
         </w:rPr>
-        <w:t>figure(</w:t>
-      </w:r>
-      <w:proofErr w:type="gramEnd"/>
-      <w:r>
-        <w:rPr>
-          <w:rFonts w:ascii="Courier" w:hAnsi="Courier" w:cs="Courier"/>
-          <w:color w:val="000000"/>
-          <w:kern w:val="0"/>
-          <w:sz w:val="20"/>
-          <w:szCs w:val="20"/>
-        </w:rPr>
-        <w:t>1);</w:t>
+        <w:t>figure(1);</w:t>
       </w:r>
     </w:p>
     <w:p>
@@ -890,29 +857,7 @@
           <w:sz w:val="20"/>
           <w:szCs w:val="20"/>
         </w:rPr>
-        <w:t>hist(</w:t>
-      </w:r>
-      <w:proofErr w:type="gramStart"/>
-      <w:r>
-        <w:rPr>
-          <w:rFonts w:ascii="Courier" w:hAnsi="Courier" w:cs="Courier"/>
-          <w:color w:val="000000"/>
-          <w:kern w:val="0"/>
-          <w:sz w:val="20"/>
-          <w:szCs w:val="20"/>
-        </w:rPr>
-        <w:t>x,-</w:t>
-      </w:r>
-      <w:proofErr w:type="gramEnd"/>
-      <w:r>
-        <w:rPr>
-          <w:rFonts w:ascii="Courier" w:hAnsi="Courier" w:cs="Courier"/>
-          <w:color w:val="000000"/>
-          <w:kern w:val="0"/>
-          <w:sz w:val="20"/>
-          <w:szCs w:val="20"/>
-        </w:rPr>
-        <w:t>1:2)</w:t>
+        <w:t>hist(x,-1:2)</w:t>
       </w:r>
     </w:p>
     <w:p>
@@ -1039,6 +984,7 @@
         <w:spacing w:line="240" w:lineRule="auto"/>
         <w:rPr>
           <w:rFonts w:ascii="Times" w:hAnsi="Times" w:cs="Times"/>
+          <w:b w:val="0"/>
           <w:kern w:val="0"/>
           <w:sz w:val="24"/>
           <w:szCs w:val="24"/>
@@ -1047,6 +993,7 @@
       <w:r>
         <w:rPr>
           <w:rFonts w:ascii="Times" w:hAnsi="Times" w:cs="Times"/>
+          <w:b w:val="0"/>
           <w:kern w:val="0"/>
           <w:sz w:val="24"/>
           <w:szCs w:val="24"/>
@@ -1121,6 +1068,7 @@
         <w:spacing w:line="240" w:lineRule="auto"/>
         <w:rPr>
           <w:rFonts w:ascii="Times" w:hAnsi="Times" w:cs="Times"/>
+          <w:b w:val="0"/>
           <w:kern w:val="0"/>
           <w:sz w:val="24"/>
           <w:szCs w:val="24"/>
@@ -1129,6 +1077,7 @@
       <w:r>
         <w:rPr>
           <w:rFonts w:ascii="Times" w:hAnsi="Times" w:cs="Times" w:hint="eastAsia"/>
+          <w:b w:val="0"/>
           <w:kern w:val="0"/>
           <w:sz w:val="24"/>
           <w:szCs w:val="24"/>
@@ -1138,6 +1087,7 @@
       <w:r>
         <w:rPr>
           <w:rFonts w:ascii="Times" w:hAnsi="Times" w:cs="Times"/>
+          <w:b w:val="0"/>
           <w:kern w:val="0"/>
           <w:sz w:val="24"/>
           <w:szCs w:val="24"/>
@@ -1449,29 +1399,7 @@
           <w:sz w:val="20"/>
           <w:szCs w:val="20"/>
         </w:rPr>
-        <w:t>x=</w:t>
-      </w:r>
-      <w:proofErr w:type="gramStart"/>
-      <w:r>
-        <w:rPr>
-          <w:rFonts w:ascii="Courier" w:hAnsi="Courier" w:cs="Courier"/>
-          <w:color w:val="000000"/>
-          <w:kern w:val="0"/>
-          <w:sz w:val="20"/>
-          <w:szCs w:val="20"/>
-        </w:rPr>
-        <w:t>randi(</w:t>
-      </w:r>
-      <w:proofErr w:type="gramEnd"/>
-      <w:r>
-        <w:rPr>
-          <w:rFonts w:ascii="Courier" w:hAnsi="Courier" w:cs="Courier"/>
-          <w:color w:val="000000"/>
-          <w:kern w:val="0"/>
-          <w:sz w:val="20"/>
-          <w:szCs w:val="20"/>
-        </w:rPr>
-        <w:t>[0 1],5,100);</w:t>
+        <w:t>x=randi([0 1],5,100);</w:t>
       </w:r>
     </w:p>
     <w:p>
@@ -1521,7 +1449,6 @@
           <w:kern w:val="0"/>
         </w:rPr>
       </w:pPr>
-      <w:proofErr w:type="gramStart"/>
       <w:r>
         <w:rPr>
           <w:rFonts w:ascii="Courier" w:hAnsi="Courier" w:cs="Courier"/>
@@ -1530,18 +1457,7 @@
           <w:sz w:val="20"/>
           <w:szCs w:val="20"/>
         </w:rPr>
-        <w:t>figure(</w:t>
-      </w:r>
-      <w:proofErr w:type="gramEnd"/>
-      <w:r>
-        <w:rPr>
-          <w:rFonts w:ascii="Courier" w:hAnsi="Courier" w:cs="Courier"/>
-          <w:color w:val="000000"/>
-          <w:kern w:val="0"/>
-          <w:sz w:val="20"/>
-          <w:szCs w:val="20"/>
-        </w:rPr>
-        <w:t>2);</w:t>
+        <w:t>figure(2);</w:t>
       </w:r>
     </w:p>
     <w:p>
@@ -1570,29 +1486,7 @@
           <w:sz w:val="20"/>
           <w:szCs w:val="20"/>
         </w:rPr>
-        <w:t>hist(</w:t>
-      </w:r>
-      <w:proofErr w:type="gramStart"/>
-      <w:r>
-        <w:rPr>
-          <w:rFonts w:ascii="Courier" w:hAnsi="Courier" w:cs="Courier"/>
-          <w:color w:val="000000"/>
-          <w:kern w:val="0"/>
-          <w:sz w:val="20"/>
-          <w:szCs w:val="20"/>
-        </w:rPr>
-        <w:t>num,-</w:t>
-      </w:r>
-      <w:proofErr w:type="gramEnd"/>
-      <w:r>
-        <w:rPr>
-          <w:rFonts w:ascii="Courier" w:hAnsi="Courier" w:cs="Courier"/>
-          <w:color w:val="000000"/>
-          <w:kern w:val="0"/>
-          <w:sz w:val="20"/>
-          <w:szCs w:val="20"/>
-        </w:rPr>
-        <w:t>1:6);</w:t>
+        <w:t>hist(num,-1:6);</w:t>
       </w:r>
     </w:p>
     <w:p>
@@ -1613,7 +1507,6 @@
           <w:kern w:val="0"/>
         </w:rPr>
       </w:pPr>
-      <w:proofErr w:type="gramStart"/>
       <w:r>
         <w:rPr>
           <w:rFonts w:ascii="Courier" w:hAnsi="Courier" w:cs="Courier"/>
@@ -1624,7 +1517,6 @@
         </w:rPr>
         <w:t>xlabel(</w:t>
       </w:r>
-      <w:proofErr w:type="gramEnd"/>
       <w:r>
         <w:rPr>
           <w:rFonts w:ascii="Courier" w:hAnsi="Courier" w:cs="Courier"/>
@@ -2853,9 +2745,8 @@
           <w:sz w:val="20"/>
           <w:szCs w:val="20"/>
         </w:rPr>
-        <w:t>num=</w:t>
-      </w:r>
-      <w:proofErr w:type="gramStart"/>
+        <w:t>num=zeros(100,1); % num array is used to c</w:t>
+      </w:r>
       <w:r>
         <w:rPr>
           <w:rFonts w:ascii="Courier" w:hAnsi="Courier" w:cs="Courier"/>
@@ -2864,9 +2755,21 @@
           <w:sz w:val="20"/>
           <w:szCs w:val="20"/>
         </w:rPr>
-        <w:t>zeros(</w:t>
-      </w:r>
-      <w:proofErr w:type="gramEnd"/>
+        <w:t>ontain the result.</w:t>
+      </w:r>
+    </w:p>
+    <w:p>
+      <w:pPr>
+        <w:widowControl/>
+        <w:autoSpaceDE w:val="0"/>
+        <w:autoSpaceDN w:val="0"/>
+        <w:adjustRightInd w:val="0"/>
+        <w:jc w:val="left"/>
+        <w:rPr>
+          <w:rFonts w:ascii="Courier" w:hAnsi="Courier"/>
+          <w:kern w:val="0"/>
+        </w:rPr>
+      </w:pPr>
       <w:r>
         <w:rPr>
           <w:rFonts w:ascii="Courier" w:hAnsi="Courier" w:cs="Courier"/>
@@ -2875,7 +2778,7 @@
           <w:sz w:val="20"/>
           <w:szCs w:val="20"/>
         </w:rPr>
-        <w:t>100,1); % num array is used to c</w:t>
+        <w:t>is_suc=zeros(100,1);</w:t>
       </w:r>
       <w:r>
         <w:rPr>
@@ -2885,7 +2788,7 @@
           <w:sz w:val="20"/>
           <w:szCs w:val="20"/>
         </w:rPr>
-        <w:t>ontain the result.</w:t>
+        <w:t>% indicating whether the trial has finished.</w:t>
       </w:r>
     </w:p>
     <w:p>
@@ -2903,14 +2806,23 @@
       <w:r>
         <w:rPr>
           <w:rFonts w:ascii="Courier" w:hAnsi="Courier" w:cs="Courier"/>
+          <w:color w:val="0000FF"/>
+          <w:kern w:val="0"/>
+          <w:sz w:val="20"/>
+          <w:szCs w:val="20"/>
+        </w:rPr>
+        <w:t>while</w:t>
+      </w:r>
+      <w:r>
+        <w:rPr>
+          <w:rFonts w:ascii="Courier" w:hAnsi="Courier" w:cs="Courier"/>
           <w:color w:val="000000"/>
           <w:kern w:val="0"/>
           <w:sz w:val="20"/>
           <w:szCs w:val="20"/>
         </w:rPr>
-        <w:t>is_suc=</w:t>
-      </w:r>
-      <w:proofErr w:type="gramStart"/>
+        <w:t>(sum(is_suc)) &lt;100</w:t>
+      </w:r>
       <w:r>
         <w:rPr>
           <w:rFonts w:ascii="Courier" w:hAnsi="Courier" w:cs="Courier"/>
@@ -2919,9 +2831,21 @@
           <w:sz w:val="20"/>
           <w:szCs w:val="20"/>
         </w:rPr>
-        <w:t>zeros(</w:t>
-      </w:r>
-      <w:proofErr w:type="gramEnd"/>
+        <w:t>% Is every trial finished?</w:t>
+      </w:r>
+    </w:p>
+    <w:p>
+      <w:pPr>
+        <w:widowControl/>
+        <w:autoSpaceDE w:val="0"/>
+        <w:autoSpaceDN w:val="0"/>
+        <w:adjustRightInd w:val="0"/>
+        <w:jc w:val="left"/>
+        <w:rPr>
+          <w:rFonts w:ascii="Courier" w:hAnsi="Courier"/>
+          <w:kern w:val="0"/>
+        </w:rPr>
+      </w:pPr>
       <w:r>
         <w:rPr>
           <w:rFonts w:ascii="Courier" w:hAnsi="Courier" w:cs="Courier"/>
@@ -2930,105 +2854,7 @@
           <w:sz w:val="20"/>
           <w:szCs w:val="20"/>
         </w:rPr>
-        <w:t>100,1);</w:t>
-      </w:r>
-      <w:r>
-        <w:rPr>
-          <w:rFonts w:ascii="Courier" w:hAnsi="Courier" w:cs="Courier"/>
-          <w:color w:val="000000"/>
-          <w:kern w:val="0"/>
-          <w:sz w:val="20"/>
-          <w:szCs w:val="20"/>
-        </w:rPr>
-        <w:t>% indicating whether the trial has finished.</w:t>
-      </w:r>
-    </w:p>
-    <w:p>
-      <w:pPr>
-        <w:widowControl/>
-        <w:autoSpaceDE w:val="0"/>
-        <w:autoSpaceDN w:val="0"/>
-        <w:adjustRightInd w:val="0"/>
-        <w:jc w:val="left"/>
-        <w:rPr>
-          <w:rFonts w:ascii="Courier" w:hAnsi="Courier"/>
-          <w:kern w:val="0"/>
-        </w:rPr>
-      </w:pPr>
-      <w:r>
-        <w:rPr>
-          <w:rFonts w:ascii="Courier" w:hAnsi="Courier" w:cs="Courier"/>
-          <w:color w:val="0000FF"/>
-          <w:kern w:val="0"/>
-          <w:sz w:val="20"/>
-          <w:szCs w:val="20"/>
-        </w:rPr>
-        <w:t>while</w:t>
-      </w:r>
-      <w:r>
-        <w:rPr>
-          <w:rFonts w:ascii="Courier" w:hAnsi="Courier" w:cs="Courier"/>
-          <w:color w:val="000000"/>
-          <w:kern w:val="0"/>
-          <w:sz w:val="20"/>
-          <w:szCs w:val="20"/>
-        </w:rPr>
-        <w:t>(sum(is_suc)) &lt;100</w:t>
-      </w:r>
-      <w:r>
-        <w:rPr>
-          <w:rFonts w:ascii="Courier" w:hAnsi="Courier" w:cs="Courier"/>
-          <w:color w:val="000000"/>
-          <w:kern w:val="0"/>
-          <w:sz w:val="20"/>
-          <w:szCs w:val="20"/>
-        </w:rPr>
-        <w:t>% Is every trial finished?</w:t>
-      </w:r>
-    </w:p>
-    <w:p>
-      <w:pPr>
-        <w:widowControl/>
-        <w:autoSpaceDE w:val="0"/>
-        <w:autoSpaceDN w:val="0"/>
-        <w:adjustRightInd w:val="0"/>
-        <w:jc w:val="left"/>
-        <w:rPr>
-          <w:rFonts w:ascii="Courier" w:hAnsi="Courier"/>
-          <w:kern w:val="0"/>
-        </w:rPr>
-      </w:pPr>
-      <w:r>
-        <w:rPr>
-          <w:rFonts w:ascii="Courier" w:hAnsi="Courier" w:cs="Courier"/>
-          <w:color w:val="000000"/>
-          <w:kern w:val="0"/>
-          <w:sz w:val="20"/>
-          <w:szCs w:val="20"/>
-        </w:rPr>
-        <w:t xml:space="preserve">    t=</w:t>
-      </w:r>
-      <w:proofErr w:type="gramStart"/>
-      <w:r>
-        <w:rPr>
-          <w:rFonts w:ascii="Courier" w:hAnsi="Courier" w:cs="Courier"/>
-          <w:color w:val="000000"/>
-          <w:kern w:val="0"/>
-          <w:sz w:val="20"/>
-          <w:szCs w:val="20"/>
-        </w:rPr>
-        <w:t>randi(</w:t>
-      </w:r>
-      <w:proofErr w:type="gramEnd"/>
-      <w:r>
-        <w:rPr>
-          <w:rFonts w:ascii="Courier" w:hAnsi="Courier" w:cs="Courier"/>
-          <w:color w:val="000000"/>
-          <w:kern w:val="0"/>
-          <w:sz w:val="20"/>
-          <w:szCs w:val="20"/>
-        </w:rPr>
-        <w:t>[0 1],100,1);</w:t>
+        <w:t xml:space="preserve">    t=randi([0 1],100,1);</w:t>
       </w:r>
       <w:r>
         <w:rPr>
@@ -3144,7 +2970,6 @@
           <w:kern w:val="0"/>
         </w:rPr>
       </w:pPr>
-      <w:proofErr w:type="gramStart"/>
       <w:r>
         <w:rPr>
           <w:rFonts w:ascii="Courier" w:hAnsi="Courier" w:cs="Courier"/>
@@ -3153,9 +2978,21 @@
           <w:sz w:val="20"/>
           <w:szCs w:val="20"/>
         </w:rPr>
-        <w:t>figure(</w:t>
-      </w:r>
-      <w:proofErr w:type="gramEnd"/>
+        <w:t>figure(3);</w:t>
+      </w:r>
+    </w:p>
+    <w:p>
+      <w:pPr>
+        <w:widowControl/>
+        <w:autoSpaceDE w:val="0"/>
+        <w:autoSpaceDN w:val="0"/>
+        <w:adjustRightInd w:val="0"/>
+        <w:jc w:val="left"/>
+        <w:rPr>
+          <w:rFonts w:ascii="Courier" w:hAnsi="Courier"/>
+          <w:kern w:val="0"/>
+        </w:rPr>
+      </w:pPr>
       <w:r>
         <w:rPr>
           <w:rFonts w:ascii="Courier" w:hAnsi="Courier" w:cs="Courier"/>
@@ -3164,7 +3001,7 @@
           <w:sz w:val="20"/>
           <w:szCs w:val="20"/>
         </w:rPr>
-        <w:t>3);</w:t>
+        <w:t>hist(num,(min(num)-1):(max(num)+1));</w:t>
       </w:r>
     </w:p>
     <w:p>
@@ -3187,55 +3024,8 @@
           <w:sz w:val="20"/>
           <w:szCs w:val="20"/>
         </w:rPr>
-        <w:t>hist(</w:t>
-      </w:r>
-      <w:proofErr w:type="gramStart"/>
-      <w:r>
-        <w:rPr>
-          <w:rFonts w:ascii="Courier" w:hAnsi="Courier" w:cs="Courier"/>
-          <w:color w:val="000000"/>
-          <w:kern w:val="0"/>
-          <w:sz w:val="20"/>
-          <w:szCs w:val="20"/>
-        </w:rPr>
-        <w:t>num,(</w:t>
-      </w:r>
-      <w:proofErr w:type="gramEnd"/>
-      <w:r>
-        <w:rPr>
-          <w:rFonts w:ascii="Courier" w:hAnsi="Courier" w:cs="Courier"/>
-          <w:color w:val="000000"/>
-          <w:kern w:val="0"/>
-          <w:sz w:val="20"/>
-          <w:szCs w:val="20"/>
-        </w:rPr>
-        <w:t>min(num)-1):(max(num)+1));</w:t>
-      </w:r>
-    </w:p>
-    <w:p>
-      <w:pPr>
-        <w:widowControl/>
-        <w:autoSpaceDE w:val="0"/>
-        <w:autoSpaceDN w:val="0"/>
-        <w:adjustRightInd w:val="0"/>
-        <w:jc w:val="left"/>
-        <w:rPr>
-          <w:rFonts w:ascii="Courier" w:hAnsi="Courier"/>
-          <w:kern w:val="0"/>
-        </w:rPr>
-      </w:pPr>
-      <w:proofErr w:type="gramStart"/>
-      <w:r>
-        <w:rPr>
-          <w:rFonts w:ascii="Courier" w:hAnsi="Courier" w:cs="Courier"/>
-          <w:color w:val="000000"/>
-          <w:kern w:val="0"/>
-          <w:sz w:val="20"/>
-          <w:szCs w:val="20"/>
-        </w:rPr>
         <w:t>xlabel(</w:t>
       </w:r>
-      <w:proofErr w:type="gramEnd"/>
       <w:r>
         <w:rPr>
           <w:rFonts w:ascii="Courier" w:hAnsi="Courier" w:cs="Courier"/>
@@ -3974,8 +3764,6 @@
               </w:rPr>
               <w:t>3</w:t>
             </w:r>
-            <w:bookmarkStart w:id="0" w:name="_GoBack"/>
-            <w:bookmarkEnd w:id="0"/>
           </w:p>
         </w:tc>
         <w:tc>
@@ -4919,27 +4707,7 @@
           <w:sz w:val="24"/>
           <w:szCs w:val="24"/>
         </w:rPr>
-        <w:t>Take your Bernoulli success counting routine. Generate and sum k=2 samples from this routine. Generate 300 such sums and histogram your results. Repeat for k</w:t>
-      </w:r>
-      <w:proofErr w:type="gramStart"/>
-      <w:r>
-        <w:rPr>
-          <w:rFonts w:ascii="Times" w:hAnsi="Times" w:cs="Times"/>
-          <w:kern w:val="0"/>
-          <w:sz w:val="24"/>
-          <w:szCs w:val="24"/>
-        </w:rPr>
-        <w:t>={</w:t>
-      </w:r>
-      <w:proofErr w:type="gramEnd"/>
-      <w:r>
-        <w:rPr>
-          <w:rFonts w:ascii="Times" w:hAnsi="Times" w:cs="Times"/>
-          <w:kern w:val="0"/>
-          <w:sz w:val="24"/>
-          <w:szCs w:val="24"/>
-        </w:rPr>
-        <w:t>5, 10, 30, 50}. Compare your histograms to a bell curve. How do you justify your observations?  +        <w:t>Take your Bernoulli success counting routine. Generate and sum k=2 samples from this routine. Generate 300 such sums and histogram your results. Repeat for k={5, 10, 30, 50}. Compare your histograms to a bell curve. How do you justify your observations?   </w:t>
       </w:r>
     </w:p>
@@ -5070,9 +4838,21 @@
           <w:sz w:val="20"/>
           <w:szCs w:val="20"/>
         </w:rPr>
-        <w:t xml:space="preserve"> k</w:t>
-      </w:r>
-      <w:proofErr w:type="gramStart"/>
+        <w:t xml:space="preserve"> k=[2 5 10 30 50]</w:t>
+      </w:r>
+    </w:p>
+    <w:p>
+      <w:pPr>
+        <w:widowControl/>
+        <w:autoSpaceDE w:val="0"/>
+        <w:autoSpaceDN w:val="0"/>
+        <w:adjustRightInd w:val="0"/>
+        <w:jc w:val="left"/>
+        <w:rPr>
+          <w:rFonts w:ascii="Courier" w:hAnsi="Courier"/>
+          <w:kern w:val="0"/>
+        </w:rPr>
+      </w:pPr>
       <w:r>
         <w:rPr>
           <w:rFonts w:ascii="Courier" w:hAnsi="Courier" w:cs="Courier"/>
@@ -5081,9 +4861,8 @@
           <w:sz w:val="20"/>
           <w:szCs w:val="20"/>
         </w:rPr>
-        <w:t>=[</w:t>
-      </w:r>
-      <w:proofErr w:type="gramEnd"/>
+        <w:t xml:space="preserve">    trials=randi([0 1],k,trial_time);</w:t>
+      </w:r>
       <w:r>
         <w:rPr>
           <w:rFonts w:ascii="Courier" w:hAnsi="Courier" w:cs="Courier"/>
@@ -5092,7 +4871,7 @@
           <w:sz w:val="20"/>
           <w:szCs w:val="20"/>
         </w:rPr>
-        <w:t>2 5 10 30 50]</w:t>
+        <w:t xml:space="preserve"> </w:t>
       </w:r>
     </w:p>
     <w:p>
@@ -5115,9 +4894,21 @@
           <w:sz w:val="20"/>
           <w:szCs w:val="20"/>
         </w:rPr>
-        <w:t xml:space="preserve">    trials=</w:t>
-      </w:r>
-      <w:proofErr w:type="gramStart"/>
+        <w:t xml:space="preserve">    samples=sum(trials);</w:t>
+      </w:r>
+    </w:p>
+    <w:p>
+      <w:pPr>
+        <w:widowControl/>
+        <w:autoSpaceDE w:val="0"/>
+        <w:autoSpaceDN w:val="0"/>
+        <w:adjustRightInd w:val="0"/>
+        <w:jc w:val="left"/>
+        <w:rPr>
+          <w:rFonts w:ascii="Courier" w:hAnsi="Courier"/>
+          <w:kern w:val="0"/>
+        </w:rPr>
+      </w:pPr>
       <w:r>
         <w:rPr>
           <w:rFonts w:ascii="Courier" w:hAnsi="Courier" w:cs="Courier"/>
@@ -5126,9 +4917,21 @@
           <w:sz w:val="20"/>
           <w:szCs w:val="20"/>
         </w:rPr>
-        <w:t>randi(</w:t>
-      </w:r>
-      <w:proofErr w:type="gramEnd"/>
+        <w:t xml:space="preserve">    subplot(5,1,i);</w:t>
+      </w:r>
+    </w:p>
+    <w:p>
+      <w:pPr>
+        <w:widowControl/>
+        <w:autoSpaceDE w:val="0"/>
+        <w:autoSpaceDN w:val="0"/>
+        <w:adjustRightInd w:val="0"/>
+        <w:jc w:val="left"/>
+        <w:rPr>
+          <w:rFonts w:ascii="Courier" w:hAnsi="Courier"/>
+          <w:kern w:val="0"/>
+        </w:rPr>
+      </w:pPr>
       <w:r>
         <w:rPr>
           <w:rFonts w:ascii="Courier" w:hAnsi="Courier" w:cs="Courier"/>
@@ -5137,8 +4940,21 @@
           <w:sz w:val="20"/>
           <w:szCs w:val="20"/>
         </w:rPr>
-        <w:t>[0 1],k,trial_time);</w:t>
-      </w:r>
+        <w:t xml:space="preserve">    i=i+1;</w:t>
+      </w:r>
+    </w:p>
+    <w:p>
+      <w:pPr>
+        <w:widowControl/>
+        <w:autoSpaceDE w:val="0"/>
+        <w:autoSpaceDN w:val="0"/>
+        <w:adjustRightInd w:val="0"/>
+        <w:jc w:val="left"/>
+        <w:rPr>
+          <w:rFonts w:ascii="Courier" w:hAnsi="Courier"/>
+          <w:kern w:val="0"/>
+        </w:rPr>
+      </w:pPr>
       <w:r>
         <w:rPr>
           <w:rFonts w:ascii="Courier" w:hAnsi="Courier" w:cs="Courier"/>
@@ -5147,7 +4963,7 @@
           <w:sz w:val="20"/>
           <w:szCs w:val="20"/>
         </w:rPr>
-        <w:t xml:space="preserve"> </w:t>
+        <w:t xml:space="preserve">    hist(samples,min(samples)-1:max(samples)+1);</w:t>
       </w:r>
     </w:p>
     <w:p>
@@ -5170,7 +4986,17 @@
           <w:sz w:val="20"/>
           <w:szCs w:val="20"/>
         </w:rPr>
-        <w:t xml:space="preserve">    samples=sum(trials);</w:t>
+        <w:t xml:space="preserve">    hold </w:t>
+      </w:r>
+      <w:r>
+        <w:rPr>
+          <w:rFonts w:ascii="Courier" w:hAnsi="Courier" w:cs="Courier"/>
+          <w:color w:val="A020F0"/>
+          <w:kern w:val="0"/>
+          <w:sz w:val="20"/>
+          <w:szCs w:val="20"/>
+        </w:rPr>
+        <w:t>on</w:t>
       </w:r>
     </w:p>
     <w:p>
@@ -5193,9 +5019,21 @@
           <w:sz w:val="20"/>
           <w:szCs w:val="20"/>
         </w:rPr>
-        <w:t xml:space="preserve">    subplot(5,</w:t>
-      </w:r>
-      <w:proofErr w:type="gramStart"/>
+        <w:t xml:space="preserve">    scaler=normcdf(0.5/(sqrt(k)*0.5))-normcdf(-0.5/(sqrt(k)*0.5));</w:t>
+      </w:r>
+    </w:p>
+    <w:p>
+      <w:pPr>
+        <w:widowControl/>
+        <w:autoSpaceDE w:val="0"/>
+        <w:autoSpaceDN w:val="0"/>
+        <w:adjustRightInd w:val="0"/>
+        <w:jc w:val="left"/>
+        <w:rPr>
+          <w:rFonts w:ascii="Courier" w:hAnsi="Courier"/>
+          <w:kern w:val="0"/>
+        </w:rPr>
+      </w:pPr>
       <w:r>
         <w:rPr>
           <w:rFonts w:ascii="Courier" w:hAnsi="Courier" w:cs="Courier"/>
@@ -5204,9 +5042,21 @@
           <w:sz w:val="20"/>
           <w:szCs w:val="20"/>
         </w:rPr>
-        <w:t>1,i</w:t>
-      </w:r>
-      <w:proofErr w:type="gramEnd"/>
+        <w:t xml:space="preserve">    plot_range=min(samples)-2:0.1:max(samples)+2;</w:t>
+      </w:r>
+    </w:p>
+    <w:p>
+      <w:pPr>
+        <w:widowControl/>
+        <w:autoSpaceDE w:val="0"/>
+        <w:autoSpaceDN w:val="0"/>
+        <w:adjustRightInd w:val="0"/>
+        <w:jc w:val="left"/>
+        <w:rPr>
+          <w:rFonts w:ascii="Courier" w:hAnsi="Courier"/>
+          <w:kern w:val="0"/>
+        </w:rPr>
+      </w:pPr>
       <w:r>
         <w:rPr>
           <w:rFonts w:ascii="Courier" w:hAnsi="Courier" w:cs="Courier"/>
@@ -5215,6 +5065,49 @@
           <w:sz w:val="20"/>
           <w:szCs w:val="20"/>
         </w:rPr>
+        <w:t xml:space="preserve">    y = gaussmf(plot_range,[sqrt(k)*0.5 0.5*k])*scaler*trial_time;</w:t>
+      </w:r>
+    </w:p>
+    <w:p>
+      <w:pPr>
+        <w:widowControl/>
+        <w:autoSpaceDE w:val="0"/>
+        <w:autoSpaceDN w:val="0"/>
+        <w:adjustRightInd w:val="0"/>
+        <w:jc w:val="left"/>
+        <w:rPr>
+          <w:rFonts w:ascii="Courier" w:hAnsi="Courier"/>
+          <w:kern w:val="0"/>
+        </w:rPr>
+      </w:pPr>
+      <w:r>
+        <w:rPr>
+          <w:rFonts w:ascii="Courier" w:hAnsi="Courier" w:cs="Courier"/>
+          <w:color w:val="000000"/>
+          <w:kern w:val="0"/>
+          <w:sz w:val="20"/>
+          <w:szCs w:val="20"/>
+        </w:rPr>
+        <w:t xml:space="preserve">    plot(plot_range,y,</w:t>
+      </w:r>
+      <w:r>
+        <w:rPr>
+          <w:rFonts w:ascii="Courier" w:hAnsi="Courier" w:cs="Courier"/>
+          <w:color w:val="A020F0"/>
+          <w:kern w:val="0"/>
+          <w:sz w:val="20"/>
+          <w:szCs w:val="20"/>
+        </w:rPr>
+        <w:t>'r'</w:t>
+      </w:r>
+      <w:r>
+        <w:rPr>
+          <w:rFonts w:ascii="Courier" w:hAnsi="Courier" w:cs="Courier"/>
+          <w:color w:val="000000"/>
+          <w:kern w:val="0"/>
+          <w:sz w:val="20"/>
+          <w:szCs w:val="20"/>
+        </w:rPr>
         <w:t>);</w:t>
       </w:r>
     </w:p>
@@ -5233,12 +5126,35 @@
       <w:r>
         <w:rPr>
           <w:rFonts w:ascii="Courier" w:hAnsi="Courier" w:cs="Courier"/>
+          <w:color w:val="228B22"/>
+          <w:kern w:val="0"/>
+          <w:sz w:val="20"/>
+          <w:szCs w:val="20"/>
+        </w:rPr>
+        <w:t xml:space="preserve">    %%</w:t>
+      </w:r>
+    </w:p>
+    <w:p>
+      <w:pPr>
+        <w:widowControl/>
+        <w:autoSpaceDE w:val="0"/>
+        <w:autoSpaceDN w:val="0"/>
+        <w:adjustRightInd w:val="0"/>
+        <w:jc w:val="left"/>
+        <w:rPr>
+          <w:rFonts w:ascii="Courier" w:hAnsi="Courier"/>
+          <w:kern w:val="0"/>
+        </w:rPr>
+      </w:pPr>
+      <w:r>
+        <w:rPr>
+          <w:rFonts w:ascii="Courier" w:hAnsi="Courier" w:cs="Courier"/>
           <w:color w:val="000000"/>
           <w:kern w:val="0"/>
           <w:sz w:val="20"/>
           <w:szCs w:val="20"/>
         </w:rPr>
-        <w:t xml:space="preserve">    i=i+1;</w:t>
+        <w:t xml:space="preserve">    points=min(samples)-1-0.5:1:max(samples)+1+0.5;</w:t>
       </w:r>
     </w:p>
     <w:p>
@@ -5261,9 +5177,21 @@
           <w:sz w:val="20"/>
           <w:szCs w:val="20"/>
         </w:rPr>
-        <w:t xml:space="preserve">    hist(</w:t>
-      </w:r>
-      <w:proofErr w:type="gramStart"/>
+        <w:t xml:space="preserve">    points=points-k*0.5;</w:t>
+      </w:r>
+    </w:p>
+    <w:p>
+      <w:pPr>
+        <w:widowControl/>
+        <w:autoSpaceDE w:val="0"/>
+        <w:autoSpaceDN w:val="0"/>
+        <w:adjustRightInd w:val="0"/>
+        <w:jc w:val="left"/>
+        <w:rPr>
+          <w:rFonts w:ascii="Courier" w:hAnsi="Courier"/>
+          <w:kern w:val="0"/>
+        </w:rPr>
+      </w:pPr>
       <w:r>
         <w:rPr>
           <w:rFonts w:ascii="Courier" w:hAnsi="Courier" w:cs="Courier"/>
@@ -5272,9 +5200,21 @@
           <w:sz w:val="20"/>
           <w:szCs w:val="20"/>
         </w:rPr>
-        <w:t>samples,min</w:t>
-      </w:r>
-      <w:proofErr w:type="gramEnd"/>
+        <w:t xml:space="preserve">    points=points/(sqrt(k)*0.5);</w:t>
+      </w:r>
+    </w:p>
+    <w:p>
+      <w:pPr>
+        <w:widowControl/>
+        <w:autoSpaceDE w:val="0"/>
+        <w:autoSpaceDN w:val="0"/>
+        <w:adjustRightInd w:val="0"/>
+        <w:jc w:val="left"/>
+        <w:rPr>
+          <w:rFonts w:ascii="Courier" w:hAnsi="Courier"/>
+          <w:kern w:val="0"/>
+        </w:rPr>
+      </w:pPr>
       <w:r>
         <w:rPr>
           <w:rFonts w:ascii="Courier" w:hAnsi="Courier" w:cs="Courier"/>
@@ -5283,7 +5223,7 @@
           <w:sz w:val="20"/>
           <w:szCs w:val="20"/>
         </w:rPr>
-        <w:t>(samples)-1:max(samples)+1);</w:t>
+        <w:t xml:space="preserve">    pp=normcdf(points);</w:t>
       </w:r>
     </w:p>
     <w:p>
@@ -5306,7 +5246,30 @@
           <w:sz w:val="20"/>
           <w:szCs w:val="20"/>
         </w:rPr>
-        <w:t xml:space="preserve">    hold </w:t>
+        <w:t xml:space="preserve">    ppd=pp(2:end)-pp(1:end-1);</w:t>
+      </w:r>
+    </w:p>
+    <w:p>
+      <w:pPr>
+        <w:widowControl/>
+        <w:autoSpaceDE w:val="0"/>
+        <w:autoSpaceDN w:val="0"/>
+        <w:adjustRightInd w:val="0"/>
+        <w:jc w:val="left"/>
+        <w:rPr>
+          <w:rFonts w:ascii="Courier" w:hAnsi="Courier"/>
+          <w:kern w:val="0"/>
+        </w:rPr>
+      </w:pPr>
+      <w:r>
+        <w:rPr>
+          <w:rFonts w:ascii="Courier" w:hAnsi="Courier" w:cs="Courier"/>
+          <w:color w:val="000000"/>
+          <w:kern w:val="0"/>
+          <w:sz w:val="20"/>
+          <w:szCs w:val="20"/>
+        </w:rPr>
+        <w:t xml:space="preserve">    bar(min(samples)-1:max(samples)+1,ppd*trial_time,</w:t>
       </w:r>
       <w:r>
         <w:rPr>
@@ -5316,7 +5279,37 @@
           <w:sz w:val="20"/>
           <w:szCs w:val="20"/>
         </w:rPr>
-        <w:t>on</w:t>
+        <w:t>'stacked'</w:t>
+      </w:r>
+      <w:r>
+        <w:rPr>
+          <w:rFonts w:ascii="Courier" w:hAnsi="Courier" w:cs="Courier"/>
+          <w:color w:val="000000"/>
+          <w:kern w:val="0"/>
+          <w:sz w:val="20"/>
+          <w:szCs w:val="20"/>
+        </w:rPr>
+        <w:t>,</w:t>
+      </w:r>
+      <w:r>
+        <w:rPr>
+          <w:rFonts w:ascii="Courier" w:hAnsi="Courier" w:cs="Courier"/>
+          <w:color w:val="A020F0"/>
+          <w:kern w:val="0"/>
+          <w:sz w:val="20"/>
+          <w:szCs w:val="20"/>
+        </w:rPr>
+        <w:t>'w'</w:t>
+      </w:r>
+      <w:r>
+        <w:rPr>
+          <w:rFonts w:ascii="Courier" w:hAnsi="Courier" w:cs="Courier"/>
+          <w:color w:val="000000"/>
+          <w:kern w:val="0"/>
+          <w:sz w:val="20"/>
+          <w:szCs w:val="20"/>
+        </w:rPr>
+        <w:t>);</w:t>
       </w:r>
     </w:p>
     <w:p>
@@ -5334,26 +5327,46 @@
       <w:r>
         <w:rPr>
           <w:rFonts w:ascii="Courier" w:hAnsi="Courier" w:cs="Courier"/>
+          <w:color w:val="228B22"/>
+          <w:kern w:val="0"/>
+          <w:sz w:val="20"/>
+          <w:szCs w:val="20"/>
+        </w:rPr>
+        <w:t xml:space="preserve">    %%</w:t>
+      </w:r>
+    </w:p>
+    <w:p>
+      <w:pPr>
+        <w:widowControl/>
+        <w:autoSpaceDE w:val="0"/>
+        <w:autoSpaceDN w:val="0"/>
+        <w:adjustRightInd w:val="0"/>
+        <w:jc w:val="left"/>
+        <w:rPr>
+          <w:rFonts w:ascii="Courier" w:hAnsi="Courier"/>
+          <w:kern w:val="0"/>
+        </w:rPr>
+      </w:pPr>
+      <w:r>
+        <w:rPr>
+          <w:rFonts w:ascii="Courier" w:hAnsi="Courier" w:cs="Courier"/>
           <w:color w:val="000000"/>
           <w:kern w:val="0"/>
           <w:sz w:val="20"/>
           <w:szCs w:val="20"/>
         </w:rPr>
-        <w:t xml:space="preserve">    scaler=normcdf(0.5/(sqrt(k)*0.5))-normcdf(-0.5/(sqrt(k)*0.5));</w:t>
-      </w:r>
-    </w:p>
-    <w:p>
-      <w:pPr>
-        <w:widowControl/>
-        <w:autoSpaceDE w:val="0"/>
-        <w:autoSpaceDN w:val="0"/>
-        <w:adjustRightInd w:val="0"/>
-        <w:jc w:val="left"/>
-        <w:rPr>
-          <w:rFonts w:ascii="Courier" w:hAnsi="Courier"/>
-          <w:kern w:val="0"/>
-        </w:rPr>
-      </w:pPr>
+        <w:t xml:space="preserve">    xlabel(strcat(</w:t>
+      </w:r>
+      <w:r>
+        <w:rPr>
+          <w:rFonts w:ascii="Courier" w:hAnsi="Courier" w:cs="Courier"/>
+          <w:color w:val="A020F0"/>
+          <w:kern w:val="0"/>
+          <w:sz w:val="20"/>
+          <w:szCs w:val="20"/>
+        </w:rPr>
+        <w:t>'sum(k='</w:t>
+      </w:r>
       <w:r>
         <w:rPr>
           <w:rFonts w:ascii="Courier" w:hAnsi="Courier" w:cs="Courier"/>
@@ -5362,494 +5375,7 @@
           <w:sz w:val="20"/>
           <w:szCs w:val="20"/>
         </w:rPr>
-        <w:t xml:space="preserve">    plot_range=min(samples)-2:0.</w:t>
-      </w:r>
-      <w:proofErr w:type="gramStart"/>
-      <w:r>
-        <w:rPr>
-          <w:rFonts w:ascii="Courier" w:hAnsi="Courier" w:cs="Courier"/>
-          <w:color w:val="000000"/>
-          <w:kern w:val="0"/>
-          <w:sz w:val="20"/>
-          <w:szCs w:val="20"/>
-        </w:rPr>
-        <w:t>1:max</w:t>
-      </w:r>
-      <w:proofErr w:type="gramEnd"/>
-      <w:r>
-        <w:rPr>
-          <w:rFonts w:ascii="Courier" w:hAnsi="Courier" w:cs="Courier"/>
-          <w:color w:val="000000"/>
-          <w:kern w:val="0"/>
-          <w:sz w:val="20"/>
-          <w:szCs w:val="20"/>
-        </w:rPr>
-        <w:t>(samples)+2;</w:t>
-      </w:r>
-    </w:p>
-    <w:p>
-      <w:pPr>
-        <w:widowControl/>
-        <w:autoSpaceDE w:val="0"/>
-        <w:autoSpaceDN w:val="0"/>
-        <w:adjustRightInd w:val="0"/>
-        <w:jc w:val="left"/>
-        <w:rPr>
-          <w:rFonts w:ascii="Courier" w:hAnsi="Courier"/>
-          <w:kern w:val="0"/>
-        </w:rPr>
-      </w:pPr>
-      <w:r>
-        <w:rPr>
-          <w:rFonts w:ascii="Courier" w:hAnsi="Courier" w:cs="Courier"/>
-          <w:color w:val="000000"/>
-          <w:kern w:val="0"/>
-          <w:sz w:val="20"/>
-          <w:szCs w:val="20"/>
-        </w:rPr>
-        <w:t xml:space="preserve">    y = gaussmf(plot_</w:t>
-      </w:r>
-      <w:proofErr w:type="gramStart"/>
-      <w:r>
-        <w:rPr>
-          <w:rFonts w:ascii="Courier" w:hAnsi="Courier" w:cs="Courier"/>
-          <w:color w:val="000000"/>
-          <w:kern w:val="0"/>
-          <w:sz w:val="20"/>
-          <w:szCs w:val="20"/>
-        </w:rPr>
-        <w:t>range,[</w:t>
-      </w:r>
-      <w:proofErr w:type="gramEnd"/>
-      <w:r>
-        <w:rPr>
-          <w:rFonts w:ascii="Courier" w:hAnsi="Courier" w:cs="Courier"/>
-          <w:color w:val="000000"/>
-          <w:kern w:val="0"/>
-          <w:sz w:val="20"/>
-          <w:szCs w:val="20"/>
-        </w:rPr>
-        <w:t>sqrt(k)*0.5 0.5*k])*scaler*trial_time;</w:t>
-      </w:r>
-    </w:p>
-    <w:p>
-      <w:pPr>
-        <w:widowControl/>
-        <w:autoSpaceDE w:val="0"/>
-        <w:autoSpaceDN w:val="0"/>
-        <w:adjustRightInd w:val="0"/>
-        <w:jc w:val="left"/>
-        <w:rPr>
-          <w:rFonts w:ascii="Courier" w:hAnsi="Courier"/>
-          <w:kern w:val="0"/>
-        </w:rPr>
-      </w:pPr>
-      <w:r>
-        <w:rPr>
-          <w:rFonts w:ascii="Courier" w:hAnsi="Courier" w:cs="Courier"/>
-          <w:color w:val="000000"/>
-          <w:kern w:val="0"/>
-          <w:sz w:val="20"/>
-          <w:szCs w:val="20"/>
-        </w:rPr>
-        <w:t xml:space="preserve">    plot(plot_</w:t>
-      </w:r>
-      <w:proofErr w:type="gramStart"/>
-      <w:r>
-        <w:rPr>
-          <w:rFonts w:ascii="Courier" w:hAnsi="Courier" w:cs="Courier"/>
-          <w:color w:val="000000"/>
-          <w:kern w:val="0"/>
-          <w:sz w:val="20"/>
-          <w:szCs w:val="20"/>
-        </w:rPr>
-        <w:t>range,y</w:t>
-      </w:r>
-      <w:proofErr w:type="gramEnd"/>
-      <w:r>
-        <w:rPr>
-          <w:rFonts w:ascii="Courier" w:hAnsi="Courier" w:cs="Courier"/>
-          <w:color w:val="000000"/>
-          <w:kern w:val="0"/>
-          <w:sz w:val="20"/>
-          <w:szCs w:val="20"/>
-        </w:rPr>
-        <w:t>,</w:t>
-      </w:r>
-      <w:r>
-        <w:rPr>
-          <w:rFonts w:ascii="Courier" w:hAnsi="Courier" w:cs="Courier"/>
-          <w:color w:val="A020F0"/>
-          <w:kern w:val="0"/>
-          <w:sz w:val="20"/>
-          <w:szCs w:val="20"/>
-        </w:rPr>
-        <w:t>'r'</w:t>
-      </w:r>
-      <w:r>
-        <w:rPr>
-          <w:rFonts w:ascii="Courier" w:hAnsi="Courier" w:cs="Courier"/>
-          <w:color w:val="000000"/>
-          <w:kern w:val="0"/>
-          <w:sz w:val="20"/>
-          <w:szCs w:val="20"/>
-        </w:rPr>
-        <w:t>);</w:t>
-      </w:r>
-    </w:p>
-    <w:p>
-      <w:pPr>
-        <w:widowControl/>
-        <w:autoSpaceDE w:val="0"/>
-        <w:autoSpaceDN w:val="0"/>
-        <w:adjustRightInd w:val="0"/>
-        <w:jc w:val="left"/>
-        <w:rPr>
-          <w:rFonts w:ascii="Courier" w:hAnsi="Courier"/>
-          <w:kern w:val="0"/>
-        </w:rPr>
-      </w:pPr>
-      <w:r>
-        <w:rPr>
-          <w:rFonts w:ascii="Courier" w:hAnsi="Courier" w:cs="Courier"/>
-          <w:color w:val="228B22"/>
-          <w:kern w:val="0"/>
-          <w:sz w:val="20"/>
-          <w:szCs w:val="20"/>
-        </w:rPr>
-        <w:t xml:space="preserve">    %%</w:t>
-      </w:r>
-    </w:p>
-    <w:p>
-      <w:pPr>
-        <w:widowControl/>
-        <w:autoSpaceDE w:val="0"/>
-        <w:autoSpaceDN w:val="0"/>
-        <w:adjustRightInd w:val="0"/>
-        <w:jc w:val="left"/>
-        <w:rPr>
-          <w:rFonts w:ascii="Courier" w:hAnsi="Courier"/>
-          <w:kern w:val="0"/>
-        </w:rPr>
-      </w:pPr>
-      <w:r>
-        <w:rPr>
-          <w:rFonts w:ascii="Courier" w:hAnsi="Courier" w:cs="Courier"/>
-          <w:color w:val="000000"/>
-          <w:kern w:val="0"/>
-          <w:sz w:val="20"/>
-          <w:szCs w:val="20"/>
-        </w:rPr>
-        <w:t xml:space="preserve">    points=min(samples)-1-0.5:</w:t>
-      </w:r>
-      <w:proofErr w:type="gramStart"/>
-      <w:r>
-        <w:rPr>
-          <w:rFonts w:ascii="Courier" w:hAnsi="Courier" w:cs="Courier"/>
-          <w:color w:val="000000"/>
-          <w:kern w:val="0"/>
-          <w:sz w:val="20"/>
-          <w:szCs w:val="20"/>
-        </w:rPr>
-        <w:t>1:max</w:t>
-      </w:r>
-      <w:proofErr w:type="gramEnd"/>
-      <w:r>
-        <w:rPr>
-          <w:rFonts w:ascii="Courier" w:hAnsi="Courier" w:cs="Courier"/>
-          <w:color w:val="000000"/>
-          <w:kern w:val="0"/>
-          <w:sz w:val="20"/>
-          <w:szCs w:val="20"/>
-        </w:rPr>
-        <w:t>(samples)+1+0.5;</w:t>
-      </w:r>
-    </w:p>
-    <w:p>
-      <w:pPr>
-        <w:widowControl/>
-        <w:autoSpaceDE w:val="0"/>
-        <w:autoSpaceDN w:val="0"/>
-        <w:adjustRightInd w:val="0"/>
-        <w:jc w:val="left"/>
-        <w:rPr>
-          <w:rFonts w:ascii="Courier" w:hAnsi="Courier"/>
-          <w:kern w:val="0"/>
-        </w:rPr>
-      </w:pPr>
-      <w:r>
-        <w:rPr>
-          <w:rFonts w:ascii="Courier" w:hAnsi="Courier" w:cs="Courier"/>
-          <w:color w:val="000000"/>
-          <w:kern w:val="0"/>
-          <w:sz w:val="20"/>
-          <w:szCs w:val="20"/>
-        </w:rPr>
-        <w:t xml:space="preserve">    points=points-k*0.5;</w:t>
-      </w:r>
-    </w:p>
-    <w:p>
-      <w:pPr>
-        <w:widowControl/>
-        <w:autoSpaceDE w:val="0"/>
-        <w:autoSpaceDN w:val="0"/>
-        <w:adjustRightInd w:val="0"/>
-        <w:jc w:val="left"/>
-        <w:rPr>
-          <w:rFonts w:ascii="Courier" w:hAnsi="Courier"/>
-          <w:kern w:val="0"/>
-        </w:rPr>
-      </w:pPr>
-      <w:r>
-        <w:rPr>
-          <w:rFonts w:ascii="Courier" w:hAnsi="Courier" w:cs="Courier"/>
-          <w:color w:val="000000"/>
-          <w:kern w:val="0"/>
-          <w:sz w:val="20"/>
-          <w:szCs w:val="20"/>
-        </w:rPr>
-        <w:t xml:space="preserve">    points=points/(sqrt(k)*0.5);</w:t>
-      </w:r>
-    </w:p>
-    <w:p>
-      <w:pPr>
-        <w:widowControl/>
-        <w:autoSpaceDE w:val="0"/>
-        <w:autoSpaceDN w:val="0"/>
-        <w:adjustRightInd w:val="0"/>
-        <w:jc w:val="left"/>
-        <w:rPr>
-          <w:rFonts w:ascii="Courier" w:hAnsi="Courier"/>
-          <w:kern w:val="0"/>
-        </w:rPr>
-      </w:pPr>
-      <w:r>
-        <w:rPr>
-          <w:rFonts w:ascii="Courier" w:hAnsi="Courier" w:cs="Courier"/>
-          <w:color w:val="000000"/>
-          <w:kern w:val="0"/>
-          <w:sz w:val="20"/>
-          <w:szCs w:val="20"/>
-        </w:rPr>
-        <w:t xml:space="preserve">    pp=normcdf(points);</w:t>
-      </w:r>
-    </w:p>
-    <w:p>
-      <w:pPr>
-        <w:widowControl/>
-        <w:autoSpaceDE w:val="0"/>
-        <w:autoSpaceDN w:val="0"/>
-        <w:adjustRightInd w:val="0"/>
-        <w:jc w:val="left"/>
-        <w:rPr>
-          <w:rFonts w:ascii="Courier" w:hAnsi="Courier"/>
-          <w:kern w:val="0"/>
-        </w:rPr>
-      </w:pPr>
-      <w:r>
-        <w:rPr>
-          <w:rFonts w:ascii="Courier" w:hAnsi="Courier" w:cs="Courier"/>
-          <w:color w:val="000000"/>
-          <w:kern w:val="0"/>
-          <w:sz w:val="20"/>
-          <w:szCs w:val="20"/>
-        </w:rPr>
-        <w:t xml:space="preserve">    ppd=pp(</w:t>
-      </w:r>
-      <w:proofErr w:type="gramStart"/>
-      <w:r>
-        <w:rPr>
-          <w:rFonts w:ascii="Courier" w:hAnsi="Courier" w:cs="Courier"/>
-          <w:color w:val="000000"/>
-          <w:kern w:val="0"/>
-          <w:sz w:val="20"/>
-          <w:szCs w:val="20"/>
-        </w:rPr>
-        <w:t>2:end</w:t>
-      </w:r>
-      <w:proofErr w:type="gramEnd"/>
-      <w:r>
-        <w:rPr>
-          <w:rFonts w:ascii="Courier" w:hAnsi="Courier" w:cs="Courier"/>
-          <w:color w:val="000000"/>
-          <w:kern w:val="0"/>
-          <w:sz w:val="20"/>
-          <w:szCs w:val="20"/>
-        </w:rPr>
-        <w:t>)-pp(1:end-1);</w:t>
-      </w:r>
-    </w:p>
-    <w:p>
-      <w:pPr>
-        <w:widowControl/>
-        <w:autoSpaceDE w:val="0"/>
-        <w:autoSpaceDN w:val="0"/>
-        <w:adjustRightInd w:val="0"/>
-        <w:jc w:val="left"/>
-        <w:rPr>
-          <w:rFonts w:ascii="Courier" w:hAnsi="Courier"/>
-          <w:kern w:val="0"/>
-        </w:rPr>
-      </w:pPr>
-      <w:r>
-        <w:rPr>
-          <w:rFonts w:ascii="Courier" w:hAnsi="Courier" w:cs="Courier"/>
-          <w:color w:val="000000"/>
-          <w:kern w:val="0"/>
-          <w:sz w:val="20"/>
-          <w:szCs w:val="20"/>
-        </w:rPr>
-        <w:t xml:space="preserve">    bar(min(samples)-</w:t>
-      </w:r>
-      <w:proofErr w:type="gramStart"/>
-      <w:r>
-        <w:rPr>
-          <w:rFonts w:ascii="Courier" w:hAnsi="Courier" w:cs="Courier"/>
-          <w:color w:val="000000"/>
-          <w:kern w:val="0"/>
-          <w:sz w:val="20"/>
-          <w:szCs w:val="20"/>
-        </w:rPr>
-        <w:t>1:max</w:t>
-      </w:r>
-      <w:proofErr w:type="gramEnd"/>
-      <w:r>
-        <w:rPr>
-          <w:rFonts w:ascii="Courier" w:hAnsi="Courier" w:cs="Courier"/>
-          <w:color w:val="000000"/>
-          <w:kern w:val="0"/>
-          <w:sz w:val="20"/>
-          <w:szCs w:val="20"/>
-        </w:rPr>
-        <w:t>(samples)+1,ppd*trial_time,</w:t>
-      </w:r>
-      <w:r>
-        <w:rPr>
-          <w:rFonts w:ascii="Courier" w:hAnsi="Courier" w:cs="Courier"/>
-          <w:color w:val="A020F0"/>
-          <w:kern w:val="0"/>
-          <w:sz w:val="20"/>
-          <w:szCs w:val="20"/>
-        </w:rPr>
-        <w:t>'stacked'</w:t>
-      </w:r>
-      <w:r>
-        <w:rPr>
-          <w:rFonts w:ascii="Courier" w:hAnsi="Courier" w:cs="Courier"/>
-          <w:color w:val="000000"/>
-          <w:kern w:val="0"/>
-          <w:sz w:val="20"/>
-          <w:szCs w:val="20"/>
-        </w:rPr>
-        <w:t>,</w:t>
-      </w:r>
-      <w:r>
-        <w:rPr>
-          <w:rFonts w:ascii="Courier" w:hAnsi="Courier" w:cs="Courier"/>
-          <w:color w:val="A020F0"/>
-          <w:kern w:val="0"/>
-          <w:sz w:val="20"/>
-          <w:szCs w:val="20"/>
-        </w:rPr>
-        <w:t>'w'</w:t>
-      </w:r>
-      <w:r>
-        <w:rPr>
-          <w:rFonts w:ascii="Courier" w:hAnsi="Courier" w:cs="Courier"/>
-          <w:color w:val="000000"/>
-          <w:kern w:val="0"/>
-          <w:sz w:val="20"/>
-          <w:szCs w:val="20"/>
-        </w:rPr>
-        <w:t>);</w:t>
-      </w:r>
-    </w:p>
-    <w:p>
-      <w:pPr>
-        <w:widowControl/>
-        <w:autoSpaceDE w:val="0"/>
-        <w:autoSpaceDN w:val="0"/>
-        <w:adjustRightInd w:val="0"/>
-        <w:jc w:val="left"/>
-        <w:rPr>
-          <w:rFonts w:ascii="Courier" w:hAnsi="Courier"/>
-          <w:kern w:val="0"/>
-        </w:rPr>
-      </w:pPr>
-      <w:r>
-        <w:rPr>
-          <w:rFonts w:ascii="Courier" w:hAnsi="Courier" w:cs="Courier"/>
-          <w:color w:val="228B22"/>
-          <w:kern w:val="0"/>
-          <w:sz w:val="20"/>
-          <w:szCs w:val="20"/>
-        </w:rPr>
-        <w:t xml:space="preserve">    %%</w:t>
-      </w:r>
-    </w:p>
-    <w:p>
-      <w:pPr>
-        <w:widowControl/>
-        <w:autoSpaceDE w:val="0"/>
-        <w:autoSpaceDN w:val="0"/>
-        <w:adjustRightInd w:val="0"/>
-        <w:jc w:val="left"/>
-        <w:rPr>
-          <w:rFonts w:ascii="Courier" w:hAnsi="Courier"/>
-          <w:kern w:val="0"/>
-        </w:rPr>
-      </w:pPr>
-      <w:r>
-        <w:rPr>
-          <w:rFonts w:ascii="Courier" w:hAnsi="Courier" w:cs="Courier"/>
-          <w:color w:val="000000"/>
-          <w:kern w:val="0"/>
-          <w:sz w:val="20"/>
-          <w:szCs w:val="20"/>
-        </w:rPr>
-        <w:t xml:space="preserve">    xlabel(strcat(</w:t>
-      </w:r>
-      <w:r>
-        <w:rPr>
-          <w:rFonts w:ascii="Courier" w:hAnsi="Courier" w:cs="Courier"/>
-          <w:color w:val="A020F0"/>
-          <w:kern w:val="0"/>
-          <w:sz w:val="20"/>
-          <w:szCs w:val="20"/>
-        </w:rPr>
-        <w:t>'sum(k=</w:t>
-      </w:r>
-      <w:proofErr w:type="gramStart"/>
-      <w:r>
-        <w:rPr>
-          <w:rFonts w:ascii="Courier" w:hAnsi="Courier" w:cs="Courier"/>
-          <w:color w:val="A020F0"/>
-          <w:kern w:val="0"/>
-          <w:sz w:val="20"/>
-          <w:szCs w:val="20"/>
-        </w:rPr>
-        <w:t>'</w:t>
-      </w:r>
-      <w:r>
-        <w:rPr>
-          <w:rFonts w:ascii="Courier" w:hAnsi="Courier" w:cs="Courier"/>
-          <w:color w:val="000000"/>
-          <w:kern w:val="0"/>
-          <w:sz w:val="20"/>
-          <w:szCs w:val="20"/>
-        </w:rPr>
-        <w:t>,num</w:t>
-      </w:r>
-      <w:proofErr w:type="gramEnd"/>
-      <w:r>
-        <w:rPr>
-          <w:rFonts w:ascii="Courier" w:hAnsi="Courier" w:cs="Courier"/>
-          <w:color w:val="000000"/>
-          <w:kern w:val="0"/>
-          <w:sz w:val="20"/>
-          <w:szCs w:val="20"/>
-        </w:rPr>
-        <w:t>2str(k),</w:t>
+        <w:t>,num2str(k),</w:t>
       </w:r>
       <w:r>
         <w:rPr>
@@ -6602,16 +6128,11 @@
     </w:p>
     <w:p>
       <w:pPr>
-        <w:pStyle w:val="a3"/>
-        <w:widowControl/>
-        <w:numPr>
-          <w:ilvl w:val="0"/>
-          <w:numId w:val="3"/>
-        </w:numPr>
-        <w:autoSpaceDE w:val="0"/>
-        <w:autoSpaceDN w:val="0"/>
-        <w:adjustRightInd w:val="0"/>
-        <w:ind w:firstLineChars="0"/>
+        <w:widowControl/>
+        <w:autoSpaceDE w:val="0"/>
+        <w:autoSpaceDN w:val="0"/>
+        <w:adjustRightInd w:val="0"/>
+        <w:ind w:leftChars="166" w:left="398"/>
         <w:jc w:val="left"/>
         <w:rPr>
           <w:rFonts w:ascii="Courier" w:hAnsi="Courier"/>
@@ -6651,16 +6172,11 @@
     </w:p>
     <w:p>
       <w:pPr>
-        <w:pStyle w:val="a3"/>
-        <w:widowControl/>
-        <w:numPr>
-          <w:ilvl w:val="0"/>
-          <w:numId w:val="3"/>
-        </w:numPr>
-        <w:autoSpaceDE w:val="0"/>
-        <w:autoSpaceDN w:val="0"/>
-        <w:adjustRightInd w:val="0"/>
-        <w:ind w:firstLineChars="0"/>
+        <w:widowControl/>
+        <w:autoSpaceDE w:val="0"/>
+        <w:autoSpaceDN w:val="0"/>
+        <w:adjustRightInd w:val="0"/>
+        <w:ind w:leftChars="166" w:left="398"/>
         <w:jc w:val="left"/>
         <w:rPr>
           <w:rFonts w:ascii="Courier" w:hAnsi="Courier"/>
@@ -6675,9 +6191,22 @@
           <w:sz w:val="20"/>
           <w:szCs w:val="20"/>
         </w:rPr>
-        <w:t>resample_size=length(NJGAS</w:t>
-      </w:r>
-      <w:proofErr w:type="gramStart"/>
+        <w:t>resample_size=length(NJGAS);</w:t>
+      </w:r>
+    </w:p>
+    <w:p>
+      <w:pPr>
+        <w:widowControl/>
+        <w:autoSpaceDE w:val="0"/>
+        <w:autoSpaceDN w:val="0"/>
+        <w:adjustRightInd w:val="0"/>
+        <w:ind w:leftChars="166" w:left="398"/>
+        <w:jc w:val="left"/>
+        <w:rPr>
+          <w:rFonts w:ascii="Courier" w:hAnsi="Courier"/>
+          <w:kern w:val="0"/>
+        </w:rPr>
+      </w:pPr>
       <w:r>
         <w:rPr>
           <w:rFonts w:ascii="Courier" w:hAnsi="Courier" w:cs="Courier"/>
@@ -6686,8 +6215,22 @@
           <w:sz w:val="20"/>
           <w:szCs w:val="20"/>
         </w:rPr>
-        <w:t>);</w:t>
-      </w:r>
+        <w:t>sample_mean=sum(NJGAS)/resample_size;</w:t>
+      </w:r>
+    </w:p>
+    <w:p>
+      <w:pPr>
+        <w:widowControl/>
+        <w:autoSpaceDE w:val="0"/>
+        <w:autoSpaceDN w:val="0"/>
+        <w:adjustRightInd w:val="0"/>
+        <w:ind w:leftChars="166" w:left="398"/>
+        <w:jc w:val="left"/>
+        <w:rPr>
+          <w:rFonts w:ascii="Courier" w:hAnsi="Courier"/>
+          <w:kern w:val="0"/>
+        </w:rPr>
+      </w:pPr>
       <w:r>
         <w:rPr>
           <w:rFonts w:ascii="Courier" w:hAnsi="Courier" w:cs="Courier"/>
@@ -6696,9 +6239,22 @@
           <w:sz w:val="20"/>
           <w:szCs w:val="20"/>
         </w:rPr>
-        <w:t>%</w:t>
-      </w:r>
-      <w:proofErr w:type="gramEnd"/>
+        <w:t>resample_time=1000;</w:t>
+      </w:r>
+    </w:p>
+    <w:p>
+      <w:pPr>
+        <w:widowControl/>
+        <w:autoSpaceDE w:val="0"/>
+        <w:autoSpaceDN w:val="0"/>
+        <w:adjustRightInd w:val="0"/>
+        <w:ind w:leftChars="166" w:left="398"/>
+        <w:jc w:val="left"/>
+        <w:rPr>
+          <w:rFonts w:ascii="Courier" w:hAnsi="Courier"/>
+          <w:kern w:val="0"/>
+        </w:rPr>
+      </w:pPr>
       <w:r>
         <w:rPr>
           <w:rFonts w:ascii="Courier" w:hAnsi="Courier" w:cs="Courier"/>
@@ -6707,21 +6263,16 @@
           <w:sz w:val="20"/>
           <w:szCs w:val="20"/>
         </w:rPr>
-        <w:t xml:space="preserve"> get the length of the array</w:t>
-      </w:r>
-    </w:p>
-    <w:p>
-      <w:pPr>
-        <w:pStyle w:val="a3"/>
-        <w:widowControl/>
-        <w:numPr>
-          <w:ilvl w:val="0"/>
-          <w:numId w:val="3"/>
-        </w:numPr>
-        <w:autoSpaceDE w:val="0"/>
-        <w:autoSpaceDN w:val="0"/>
-        <w:adjustRightInd w:val="0"/>
-        <w:ind w:firstLineChars="0"/>
+        <w:t>index=randi([1 resample_size],resample_time,resample_size);</w:t>
+      </w:r>
+    </w:p>
+    <w:p>
+      <w:pPr>
+        <w:widowControl/>
+        <w:autoSpaceDE w:val="0"/>
+        <w:autoSpaceDN w:val="0"/>
+        <w:adjustRightInd w:val="0"/>
+        <w:ind w:leftChars="166" w:left="398"/>
         <w:jc w:val="left"/>
         <w:rPr>
           <w:rFonts w:ascii="Courier" w:hAnsi="Courier"/>
@@ -6736,9 +6287,22 @@
           <w:sz w:val="20"/>
           <w:szCs w:val="20"/>
         </w:rPr>
-        <w:t>resample_time=</w:t>
-      </w:r>
-      <w:proofErr w:type="gramStart"/>
+        <w:t>resampled_data=NJGAS(index);</w:t>
+      </w:r>
+    </w:p>
+    <w:p>
+      <w:pPr>
+        <w:widowControl/>
+        <w:autoSpaceDE w:val="0"/>
+        <w:autoSpaceDN w:val="0"/>
+        <w:adjustRightInd w:val="0"/>
+        <w:ind w:leftChars="166" w:left="398"/>
+        <w:jc w:val="left"/>
+        <w:rPr>
+          <w:rFonts w:ascii="Courier" w:hAnsi="Courier"/>
+          <w:kern w:val="0"/>
+        </w:rPr>
+      </w:pPr>
       <w:r>
         <w:rPr>
           <w:rFonts w:ascii="Courier" w:hAnsi="Courier" w:cs="Courier"/>
@@ -6747,8 +6311,22 @@
           <w:sz w:val="20"/>
           <w:szCs w:val="20"/>
         </w:rPr>
-        <w:t>1000;</w:t>
-      </w:r>
+        <w:t>erd=sum(resampled_data,2)/resample_size-sample_mean;</w:t>
+      </w:r>
+    </w:p>
+    <w:p>
+      <w:pPr>
+        <w:widowControl/>
+        <w:autoSpaceDE w:val="0"/>
+        <w:autoSpaceDN w:val="0"/>
+        <w:adjustRightInd w:val="0"/>
+        <w:ind w:leftChars="166" w:left="398"/>
+        <w:jc w:val="left"/>
+        <w:rPr>
+          <w:rFonts w:ascii="Courier" w:hAnsi="Courier"/>
+          <w:kern w:val="0"/>
+        </w:rPr>
+      </w:pPr>
       <w:r>
         <w:rPr>
           <w:rFonts w:ascii="Courier" w:hAnsi="Courier" w:cs="Courier"/>
@@ -6757,9 +6335,22 @@
           <w:sz w:val="20"/>
           <w:szCs w:val="20"/>
         </w:rPr>
-        <w:t>%</w:t>
-      </w:r>
-      <w:proofErr w:type="gramEnd"/>
+        <w:t>erd_sorted=sort(erd);</w:t>
+      </w:r>
+    </w:p>
+    <w:p>
+      <w:pPr>
+        <w:widowControl/>
+        <w:autoSpaceDE w:val="0"/>
+        <w:autoSpaceDN w:val="0"/>
+        <w:adjustRightInd w:val="0"/>
+        <w:ind w:leftChars="166" w:left="398"/>
+        <w:jc w:val="left"/>
+        <w:rPr>
+          <w:rFonts w:ascii="Courier" w:hAnsi="Courier"/>
+          <w:kern w:val="0"/>
+        </w:rPr>
+      </w:pPr>
       <w:r>
         <w:rPr>
           <w:rFonts w:ascii="Courier" w:hAnsi="Courier" w:cs="Courier"/>
@@ -6768,8 +6359,22 @@
           <w:sz w:val="20"/>
           <w:szCs w:val="20"/>
         </w:rPr>
-        <w:t xml:space="preserve"> </w:t>
-      </w:r>
+        <w:t>delta=erd_sorted(fix([0.025 0.975]*resample_time));</w:t>
+      </w:r>
+    </w:p>
+    <w:p>
+      <w:pPr>
+        <w:widowControl/>
+        <w:autoSpaceDE w:val="0"/>
+        <w:autoSpaceDN w:val="0"/>
+        <w:adjustRightInd w:val="0"/>
+        <w:ind w:leftChars="166" w:left="398"/>
+        <w:jc w:val="left"/>
+        <w:rPr>
+          <w:rFonts w:ascii="Courier" w:hAnsi="Courier"/>
+          <w:kern w:val="0"/>
+        </w:rPr>
+      </w:pPr>
       <w:r>
         <w:rPr>
           <w:rFonts w:ascii="Courier" w:hAnsi="Courier" w:cs="Courier"/>
@@ -6778,8 +6383,22 @@
           <w:sz w:val="20"/>
           <w:szCs w:val="20"/>
         </w:rPr>
-        <w:t>resam</w:t>
-      </w:r>
+        <w:t>int=sample_mean-[delta(2) delta(1)];</w:t>
+      </w:r>
+    </w:p>
+    <w:p>
+      <w:pPr>
+        <w:widowControl/>
+        <w:autoSpaceDE w:val="0"/>
+        <w:autoSpaceDN w:val="0"/>
+        <w:adjustRightInd w:val="0"/>
+        <w:ind w:leftChars="166" w:left="398"/>
+        <w:jc w:val="left"/>
+        <w:rPr>
+          <w:rFonts w:ascii="Courier" w:hAnsi="Courier"/>
+          <w:kern w:val="0"/>
+        </w:rPr>
+      </w:pPr>
       <w:r>
         <w:rPr>
           <w:rFonts w:ascii="Courier" w:hAnsi="Courier" w:cs="Courier"/>
@@ -6788,375 +6407,7 @@
           <w:sz w:val="20"/>
           <w:szCs w:val="20"/>
         </w:rPr>
-        <w:t>p</w:t>
-      </w:r>
-      <w:r>
-        <w:rPr>
-          <w:rFonts w:ascii="Courier" w:hAnsi="Courier" w:cs="Courier"/>
-          <w:color w:val="000000"/>
-          <w:kern w:val="0"/>
-          <w:sz w:val="20"/>
-          <w:szCs w:val="20"/>
-        </w:rPr>
-        <w:t>le</w:t>
-      </w:r>
-      <w:r>
-        <w:rPr>
-          <w:rFonts w:ascii="Courier" w:hAnsi="Courier" w:cs="Courier"/>
-          <w:color w:val="000000"/>
-          <w:kern w:val="0"/>
-          <w:sz w:val="20"/>
-          <w:szCs w:val="20"/>
-        </w:rPr>
-        <w:t xml:space="preserve"> the data for 1000 times.</w:t>
-      </w:r>
-    </w:p>
-    <w:p>
-      <w:pPr>
-        <w:pStyle w:val="a3"/>
-        <w:widowControl/>
-        <w:numPr>
-          <w:ilvl w:val="0"/>
-          <w:numId w:val="3"/>
-        </w:numPr>
-        <w:autoSpaceDE w:val="0"/>
-        <w:autoSpaceDN w:val="0"/>
-        <w:adjustRightInd w:val="0"/>
-        <w:ind w:firstLineChars="0"/>
-        <w:jc w:val="left"/>
-        <w:rPr>
-          <w:rFonts w:ascii="Courier" w:hAnsi="Courier"/>
-          <w:kern w:val="0"/>
-        </w:rPr>
-      </w:pPr>
-      <w:r>
-        <w:rPr>
-          <w:rFonts w:ascii="Courier" w:hAnsi="Courier" w:cs="Courier"/>
-          <w:color w:val="000000"/>
-          <w:kern w:val="0"/>
-          <w:sz w:val="20"/>
-          <w:szCs w:val="20"/>
-        </w:rPr>
-        <w:t>index=</w:t>
-      </w:r>
-      <w:proofErr w:type="gramStart"/>
-      <w:r>
-        <w:rPr>
-          <w:rFonts w:ascii="Courier" w:hAnsi="Courier" w:cs="Courier"/>
-          <w:color w:val="000000"/>
-          <w:kern w:val="0"/>
-          <w:sz w:val="20"/>
-          <w:szCs w:val="20"/>
-        </w:rPr>
-        <w:t>randi(</w:t>
-      </w:r>
-      <w:proofErr w:type="gramEnd"/>
-      <w:r>
-        <w:rPr>
-          <w:rFonts w:ascii="Courier" w:hAnsi="Courier" w:cs="Courier"/>
-          <w:color w:val="000000"/>
-          <w:kern w:val="0"/>
-          <w:sz w:val="20"/>
-          <w:szCs w:val="20"/>
-        </w:rPr>
-        <w:t>[1 12],resample_time,resample_size);</w:t>
-      </w:r>
-    </w:p>
-    <w:p>
-      <w:pPr>
-        <w:pStyle w:val="a3"/>
-        <w:widowControl/>
-        <w:numPr>
-          <w:ilvl w:val="0"/>
-          <w:numId w:val="3"/>
-        </w:numPr>
-        <w:autoSpaceDE w:val="0"/>
-        <w:autoSpaceDN w:val="0"/>
-        <w:adjustRightInd w:val="0"/>
-        <w:ind w:firstLineChars="0"/>
-        <w:jc w:val="left"/>
-        <w:rPr>
-          <w:rFonts w:ascii="Courier" w:hAnsi="Courier"/>
-          <w:kern w:val="0"/>
-        </w:rPr>
-      </w:pPr>
-      <w:r>
-        <w:rPr>
-          <w:rFonts w:ascii="Courier" w:hAnsi="Courier" w:cs="Courier"/>
-          <w:color w:val="000000"/>
-          <w:kern w:val="0"/>
-          <w:sz w:val="20"/>
-          <w:szCs w:val="20"/>
-        </w:rPr>
-        <w:t>resampled_data=NJGAS(index);</w:t>
-      </w:r>
-      <w:r>
-        <w:rPr>
-          <w:rFonts w:ascii="Courier" w:hAnsi="Courier" w:cs="Courier"/>
-          <w:color w:val="000000"/>
-          <w:kern w:val="0"/>
-          <w:sz w:val="20"/>
-          <w:szCs w:val="20"/>
-        </w:rPr>
-        <w:t xml:space="preserve"> </w:t>
-      </w:r>
-      <w:r>
-        <w:rPr>
-          <w:rFonts w:ascii="Courier" w:hAnsi="Courier" w:cs="Courier"/>
-          <w:color w:val="000000"/>
-          <w:kern w:val="0"/>
-          <w:sz w:val="20"/>
-          <w:szCs w:val="20"/>
-        </w:rPr>
-        <w:t>% get the resample data.</w:t>
-      </w:r>
-    </w:p>
-    <w:p>
-      <w:pPr>
-        <w:pStyle w:val="a3"/>
-        <w:widowControl/>
-        <w:numPr>
-          <w:ilvl w:val="0"/>
-          <w:numId w:val="3"/>
-        </w:numPr>
-        <w:autoSpaceDE w:val="0"/>
-        <w:autoSpaceDN w:val="0"/>
-        <w:adjustRightInd w:val="0"/>
-        <w:ind w:firstLineChars="0"/>
-        <w:jc w:val="left"/>
-        <w:rPr>
-          <w:rFonts w:ascii="Courier" w:hAnsi="Courier"/>
-          <w:kern w:val="0"/>
-        </w:rPr>
-      </w:pPr>
-      <w:r>
-        <w:rPr>
-          <w:rFonts w:ascii="Courier" w:hAnsi="Courier" w:cs="Courier"/>
-          <w:color w:val="000000"/>
-          <w:kern w:val="0"/>
-          <w:sz w:val="20"/>
-          <w:szCs w:val="20"/>
-        </w:rPr>
-        <w:t>erd=sum(resampled_data,2)/resample_size;</w:t>
-      </w:r>
-      <w:r>
-        <w:rPr>
-          <w:rFonts w:ascii="Courier" w:hAnsi="Courier" w:cs="Courier"/>
-          <w:color w:val="000000"/>
-          <w:kern w:val="0"/>
-          <w:sz w:val="20"/>
-          <w:szCs w:val="20"/>
-        </w:rPr>
-        <w:t xml:space="preserve"> </w:t>
-      </w:r>
-    </w:p>
-    <w:p>
-      <w:pPr>
-        <w:pStyle w:val="a3"/>
-        <w:widowControl/>
-        <w:numPr>
-          <w:ilvl w:val="0"/>
-          <w:numId w:val="3"/>
-        </w:numPr>
-        <w:autoSpaceDE w:val="0"/>
-        <w:autoSpaceDN w:val="0"/>
-        <w:adjustRightInd w:val="0"/>
-        <w:ind w:firstLineChars="0"/>
-        <w:jc w:val="left"/>
-        <w:rPr>
-          <w:rFonts w:ascii="Courier" w:hAnsi="Courier"/>
-          <w:kern w:val="0"/>
-        </w:rPr>
-      </w:pPr>
-      <w:r>
-        <w:rPr>
-          <w:rFonts w:ascii="Courier" w:hAnsi="Courier" w:cs="Courier"/>
-          <w:color w:val="000000"/>
-          <w:kern w:val="0"/>
-          <w:sz w:val="20"/>
-          <w:szCs w:val="20"/>
-        </w:rPr>
-        <w:t xml:space="preserve">%calculate the </w:t>
-      </w:r>
-      <w:r>
-        <w:rPr>
-          <w:rFonts w:ascii="Courier" w:hAnsi="Courier" w:cs="Courier"/>
-          <w:color w:val="000000"/>
-          <w:kern w:val="0"/>
-          <w:sz w:val="20"/>
-          <w:szCs w:val="20"/>
-        </w:rPr>
-        <w:t>mean</w:t>
-      </w:r>
-      <w:r>
-        <w:rPr>
-          <w:rFonts w:ascii="Courier" w:hAnsi="Courier" w:cs="Courier"/>
-          <w:color w:val="000000"/>
-          <w:kern w:val="0"/>
-          <w:sz w:val="20"/>
-          <w:szCs w:val="20"/>
-        </w:rPr>
-        <w:t xml:space="preserve"> of the resampled data.</w:t>
-      </w:r>
-    </w:p>
-    <w:p>
-      <w:pPr>
-        <w:pStyle w:val="a3"/>
-        <w:widowControl/>
-        <w:numPr>
-          <w:ilvl w:val="0"/>
-          <w:numId w:val="3"/>
-        </w:numPr>
-        <w:autoSpaceDE w:val="0"/>
-        <w:autoSpaceDN w:val="0"/>
-        <w:adjustRightInd w:val="0"/>
-        <w:ind w:firstLineChars="0"/>
-        <w:jc w:val="left"/>
-        <w:rPr>
-          <w:rFonts w:ascii="Courier" w:hAnsi="Courier"/>
-          <w:kern w:val="0"/>
-        </w:rPr>
-      </w:pPr>
-      <w:r>
-        <w:rPr>
-          <w:rFonts w:ascii="Courier" w:hAnsi="Courier" w:cs="Courier"/>
-          <w:color w:val="000000"/>
-          <w:kern w:val="0"/>
-          <w:sz w:val="20"/>
-          <w:szCs w:val="20"/>
-        </w:rPr>
-        <w:t>erd_sorted=sort(erd);</w:t>
-      </w:r>
-      <w:r>
-        <w:rPr>
-          <w:rFonts w:ascii="Courier" w:hAnsi="Courier" w:cs="Courier"/>
-          <w:color w:val="000000"/>
-          <w:kern w:val="0"/>
-          <w:sz w:val="20"/>
-          <w:szCs w:val="20"/>
-        </w:rPr>
-        <w:t xml:space="preserve"> </w:t>
-      </w:r>
-    </w:p>
-    <w:p>
-      <w:pPr>
-        <w:pStyle w:val="a3"/>
-        <w:widowControl/>
-        <w:numPr>
-          <w:ilvl w:val="0"/>
-          <w:numId w:val="3"/>
-        </w:numPr>
-        <w:autoSpaceDE w:val="0"/>
-        <w:autoSpaceDN w:val="0"/>
-        <w:adjustRightInd w:val="0"/>
-        <w:ind w:firstLineChars="0"/>
-        <w:jc w:val="left"/>
-        <w:rPr>
-          <w:rFonts w:ascii="Courier" w:hAnsi="Courier"/>
-          <w:kern w:val="0"/>
-        </w:rPr>
-      </w:pPr>
-      <w:r>
-        <w:rPr>
-          <w:rFonts w:ascii="Courier" w:hAnsi="Courier" w:cs="Courier"/>
-          <w:color w:val="000000"/>
-          <w:kern w:val="0"/>
-          <w:sz w:val="20"/>
-          <w:szCs w:val="20"/>
-        </w:rPr>
-        <w:t>%sort the data to get in order to get the interval value.</w:t>
-      </w:r>
-    </w:p>
-    <w:p>
-      <w:pPr>
-        <w:pStyle w:val="a3"/>
-        <w:widowControl/>
-        <w:numPr>
-          <w:ilvl w:val="0"/>
-          <w:numId w:val="3"/>
-        </w:numPr>
-        <w:autoSpaceDE w:val="0"/>
-        <w:autoSpaceDN w:val="0"/>
-        <w:adjustRightInd w:val="0"/>
-        <w:ind w:firstLineChars="0"/>
-        <w:jc w:val="left"/>
-        <w:rPr>
-          <w:rFonts w:ascii="Courier" w:hAnsi="Courier"/>
-          <w:kern w:val="0"/>
-        </w:rPr>
-      </w:pPr>
-      <w:r>
-        <w:rPr>
-          <w:rFonts w:ascii="Courier" w:hAnsi="Courier" w:cs="Courier"/>
-          <w:color w:val="000000"/>
-          <w:kern w:val="0"/>
-          <w:sz w:val="20"/>
-          <w:szCs w:val="20"/>
-        </w:rPr>
-        <w:t>int=erd_</w:t>
-      </w:r>
-      <w:proofErr w:type="gramStart"/>
-      <w:r>
-        <w:rPr>
-          <w:rFonts w:ascii="Courier" w:hAnsi="Courier" w:cs="Courier"/>
-          <w:color w:val="000000"/>
-          <w:kern w:val="0"/>
-          <w:sz w:val="20"/>
-          <w:szCs w:val="20"/>
-        </w:rPr>
-        <w:t>sorted(</w:t>
-      </w:r>
-      <w:proofErr w:type="gramEnd"/>
-      <w:r>
-        <w:rPr>
-          <w:rFonts w:ascii="Courier" w:hAnsi="Courier" w:cs="Courier"/>
-          <w:color w:val="000000"/>
-          <w:kern w:val="0"/>
-          <w:sz w:val="20"/>
-          <w:szCs w:val="20"/>
-        </w:rPr>
-        <w:t>fix([0.25 0.975]*resample_time));</w:t>
-      </w:r>
-    </w:p>
-    <w:p>
-      <w:pPr>
-        <w:pStyle w:val="a3"/>
-        <w:widowControl/>
-        <w:numPr>
-          <w:ilvl w:val="0"/>
-          <w:numId w:val="3"/>
-        </w:numPr>
-        <w:autoSpaceDE w:val="0"/>
-        <w:autoSpaceDN w:val="0"/>
-        <w:adjustRightInd w:val="0"/>
-        <w:ind w:firstLineChars="0"/>
-        <w:jc w:val="left"/>
-        <w:rPr>
-          <w:rFonts w:ascii="Courier" w:hAnsi="Courier"/>
-          <w:kern w:val="0"/>
-        </w:rPr>
-      </w:pPr>
-      <w:proofErr w:type="gramStart"/>
-      <w:r>
-        <w:rPr>
-          <w:rFonts w:ascii="Courier" w:hAnsi="Courier" w:cs="Courier"/>
-          <w:color w:val="000000"/>
-          <w:kern w:val="0"/>
-          <w:sz w:val="20"/>
-          <w:szCs w:val="20"/>
-        </w:rPr>
-        <w:t>disp(</w:t>
-      </w:r>
-      <w:proofErr w:type="gramEnd"/>
-      <w:r>
-        <w:rPr>
-          <w:rFonts w:ascii="Courier" w:hAnsi="Courier" w:cs="Courier"/>
-          <w:color w:val="000000"/>
-          <w:kern w:val="0"/>
-          <w:sz w:val="20"/>
-          <w:szCs w:val="20"/>
-        </w:rPr>
-        <w:t>strcat(</w:t>
+        <w:t>disp(strcat(</w:t>
       </w:r>
       <w:r>
         <w:rPr>
@@ -7267,6 +6518,245 @@
           <w:kern w:val="0"/>
         </w:rPr>
         <w:t>Result of running it for 5 times.</w:t>
+      </w:r>
+    </w:p>
+    <w:p>
+      <w:pPr>
+        <w:widowControl/>
+        <w:autoSpaceDE w:val="0"/>
+        <w:autoSpaceDN w:val="0"/>
+        <w:adjustRightInd w:val="0"/>
+        <w:jc w:val="left"/>
+        <w:rPr>
+          <w:rFonts w:ascii="Times" w:hAnsi="Times" w:cs="Times"/>
+          <w:kern w:val="0"/>
+        </w:rPr>
+      </w:pPr>
+      <w:r>
+        <w:rPr>
+          <w:rFonts w:ascii="Times" w:hAnsi="Times" w:cs="Times"/>
+          <w:kern w:val="0"/>
+        </w:rPr>
+        <w:t>&gt;&gt; HW1_3</w:t>
+      </w:r>
+    </w:p>
+    <w:p>
+      <w:pPr>
+        <w:widowControl/>
+        <w:autoSpaceDE w:val="0"/>
+        <w:autoSpaceDN w:val="0"/>
+        <w:adjustRightInd w:val="0"/>
+        <w:jc w:val="left"/>
+        <w:rPr>
+          <w:rFonts w:ascii="Times" w:hAnsi="Times" w:cs="Times"/>
+          <w:kern w:val="0"/>
+        </w:rPr>
+      </w:pPr>
+      <w:r>
+        <w:rPr>
+          <w:rFonts w:ascii="Times" w:hAnsi="Times" w:cs="Times"/>
+          <w:kern w:val="0"/>
+        </w:rPr>
+        <w:t>The 95% interval is [29.5833,151.9167]</w:t>
+      </w:r>
+    </w:p>
+    <w:p>
+      <w:pPr>
+        <w:widowControl/>
+        <w:autoSpaceDE w:val="0"/>
+        <w:autoSpaceDN w:val="0"/>
+        <w:adjustRightInd w:val="0"/>
+        <w:jc w:val="left"/>
+        <w:rPr>
+          <w:rFonts w:ascii="Times" w:hAnsi="Times" w:cs="Times"/>
+          <w:kern w:val="0"/>
+        </w:rPr>
+      </w:pPr>
+      <w:r>
+        <w:rPr>
+          <w:rFonts w:ascii="Times" w:hAnsi="Times" w:cs="Times"/>
+          <w:kern w:val="0"/>
+        </w:rPr>
+        <w:t>&gt;&gt; HW1_3</w:t>
+      </w:r>
+    </w:p>
+    <w:p>
+      <w:pPr>
+        <w:widowControl/>
+        <w:autoSpaceDE w:val="0"/>
+        <w:autoSpaceDN w:val="0"/>
+        <w:adjustRightInd w:val="0"/>
+        <w:jc w:val="left"/>
+        <w:rPr>
+          <w:rFonts w:ascii="Times" w:hAnsi="Times" w:cs="Times"/>
+          <w:kern w:val="0"/>
+        </w:rPr>
+      </w:pPr>
+      <w:r>
+        <w:rPr>
+          <w:rFonts w:ascii="Times" w:hAnsi="Times" w:cs="Times"/>
+          <w:kern w:val="0"/>
+        </w:rPr>
+        <w:t>The 95% interval is [30.5833,150.6667]</w:t>
+      </w:r>
+    </w:p>
+    <w:p>
+      <w:pPr>
+        <w:widowControl/>
+        <w:autoSpaceDE w:val="0"/>
+        <w:autoSpaceDN w:val="0"/>
+        <w:adjustRightInd w:val="0"/>
+        <w:jc w:val="left"/>
+        <w:rPr>
+          <w:rFonts w:ascii="Times" w:hAnsi="Times" w:cs="Times"/>
+          <w:kern w:val="0"/>
+        </w:rPr>
+      </w:pPr>
+      <w:r>
+        <w:rPr>
+          <w:rFonts w:ascii="Times" w:hAnsi="Times" w:cs="Times"/>
+          <w:kern w:val="0"/>
+        </w:rPr>
+        <w:t>&gt;&gt; HW1_3</w:t>
+      </w:r>
+    </w:p>
+    <w:p>
+      <w:pPr>
+        <w:widowControl/>
+        <w:autoSpaceDE w:val="0"/>
+        <w:autoSpaceDN w:val="0"/>
+        <w:adjustRightInd w:val="0"/>
+        <w:jc w:val="left"/>
+        <w:rPr>
+          <w:rFonts w:ascii="Times" w:hAnsi="Times" w:cs="Times"/>
+          <w:kern w:val="0"/>
+        </w:rPr>
+      </w:pPr>
+      <w:r>
+        <w:rPr>
+          <w:rFonts w:ascii="Times" w:hAnsi="Times" w:cs="Times"/>
+          <w:kern w:val="0"/>
+        </w:rPr>
+        <w:t>The 95% interval is [23.5833,153.5833]</w:t>
+      </w:r>
+    </w:p>
+    <w:p>
+      <w:pPr>
+        <w:widowControl/>
+        <w:autoSpaceDE w:val="0"/>
+        <w:autoSpaceDN w:val="0"/>
+        <w:adjustRightInd w:val="0"/>
+        <w:jc w:val="left"/>
+        <w:rPr>
+          <w:rFonts w:ascii="Times" w:hAnsi="Times" w:cs="Times"/>
+          <w:kern w:val="0"/>
+        </w:rPr>
+      </w:pPr>
+      <w:r>
+        <w:rPr>
+          <w:rFonts w:ascii="Times" w:hAnsi="Times" w:cs="Times"/>
+          <w:kern w:val="0"/>
+        </w:rPr>
+        <w:t>&gt;&gt; HW1_3</w:t>
+      </w:r>
+    </w:p>
+    <w:p>
+      <w:pPr>
+        <w:widowControl/>
+        <w:autoSpaceDE w:val="0"/>
+        <w:autoSpaceDN w:val="0"/>
+        <w:adjustRightInd w:val="0"/>
+        <w:jc w:val="left"/>
+        <w:rPr>
+          <w:rFonts w:ascii="Times" w:hAnsi="Times" w:cs="Times"/>
+          <w:kern w:val="0"/>
+        </w:rPr>
+      </w:pPr>
+      <w:r>
+        <w:rPr>
+          <w:rFonts w:ascii="Times" w:hAnsi="Times" w:cs="Times"/>
+          <w:kern w:val="0"/>
+        </w:rPr>
+        <w:t>The 95% interval is [35.5833,152.4167]</w:t>
+      </w:r>
+    </w:p>
+    <w:p>
+      <w:pPr>
+        <w:widowControl/>
+        <w:autoSpaceDE w:val="0"/>
+        <w:autoSpaceDN w:val="0"/>
+        <w:adjustRightInd w:val="0"/>
+        <w:jc w:val="left"/>
+        <w:rPr>
+          <w:rFonts w:ascii="Times" w:hAnsi="Times" w:cs="Times"/>
+          <w:kern w:val="0"/>
+        </w:rPr>
+      </w:pPr>
+      <w:r>
+        <w:rPr>
+          <w:rFonts w:ascii="Times" w:hAnsi="Times" w:cs="Times"/>
+          <w:kern w:val="0"/>
+        </w:rPr>
+        <w:t>&gt;&gt; HW1_3</w:t>
+      </w:r>
+    </w:p>
+    <w:p>
+      <w:pPr>
+        <w:widowControl/>
+        <w:autoSpaceDE w:val="0"/>
+        <w:autoSpaceDN w:val="0"/>
+        <w:adjustRightInd w:val="0"/>
+        <w:jc w:val="left"/>
+        <w:rPr>
+          <w:rFonts w:ascii="Times" w:hAnsi="Times" w:cs="Times"/>
+          <w:kern w:val="0"/>
+        </w:rPr>
+      </w:pPr>
+      <w:r>
+        <w:rPr>
+          <w:rFonts w:ascii="Times" w:hAnsi="Times" w:cs="Times"/>
+          <w:kern w:val="0"/>
+        </w:rPr>
+        <w:t>The 95% interval is [31.5,156.4167]</w:t>
+      </w:r>
+    </w:p>
+    <w:p>
+      <w:pPr>
+        <w:widowControl/>
+        <w:autoSpaceDE w:val="0"/>
+        <w:autoSpaceDN w:val="0"/>
+        <w:adjustRightInd w:val="0"/>
+        <w:jc w:val="left"/>
+        <w:rPr>
+          <w:rFonts w:ascii="Times" w:hAnsi="Times" w:cs="Times"/>
+          <w:kern w:val="0"/>
+        </w:rPr>
+      </w:pPr>
+      <w:bookmarkStart w:id="0" w:name="_GoBack"/>
+      <w:bookmarkEnd w:id="0"/>
+    </w:p>
+    <w:p>
+      <w:pPr>
+        <w:widowControl/>
+        <w:autoSpaceDE w:val="0"/>
+        <w:autoSpaceDN w:val="0"/>
+        <w:adjustRightInd w:val="0"/>
+        <w:jc w:val="left"/>
+        <w:rPr>
+          <w:rFonts w:ascii="Times" w:hAnsi="Times" w:cs="Times"/>
+          <w:b/>
+          <w:bCs/>
+          <w:kern w:val="0"/>
+        </w:rPr>
+      </w:pPr>
+      <w:r>
+        <w:rPr>
+          <w:rFonts w:ascii="Times" w:hAnsi="Times" w:cs="Times"/>
+          <w:b/>
+          <w:bCs/>
+          <w:kern w:val="0"/>
+        </w:rPr>
+        <w:t>Discussion:</w:t>
       </w:r>
     </w:p>
     <w:p>
@@ -7291,7 +6781,53 @@
           <w:rFonts w:ascii="Times" w:hAnsi="Times" w:cs="Times"/>
           <w:kern w:val="0"/>
         </w:rPr>
-        <w:t>&gt;&gt; HW1_3</w:t>
+        <w:t xml:space="preserve">Suppose the mean of the distribution that the samples belong to is </w:t>
+      </w:r>
+      <m:oMath>
+        <m:r>
+          <w:rPr>
+            <w:rFonts w:ascii="Cambria Math" w:hAnsi="Cambria Math" w:cs="Times"/>
+            <w:kern w:val="0"/>
+          </w:rPr>
+          <m:t>μ</m:t>
+        </m:r>
+      </m:oMath>
+      <w:r>
+        <w:rPr>
+          <w:rFonts w:ascii="Times" w:hAnsi="Times" w:cs="Times"/>
+          <w:kern w:val="0"/>
+        </w:rPr>
+        <w:t xml:space="preserve">. The sample mean is </w:t>
+      </w:r>
+      <m:oMath>
+        <m:acc>
+          <m:accPr>
+            <m:chr m:val="̅"/>
+            <m:ctrlPr>
+              <w:rPr>
+                <w:rFonts w:ascii="Cambria Math" w:hAnsi="Cambria Math" w:cs="Times"/>
+                <w:i/>
+                <w:kern w:val="0"/>
+              </w:rPr>
+            </m:ctrlPr>
+          </m:accPr>
+          <m:e>
+            <m:r>
+              <w:rPr>
+                <w:rFonts w:ascii="Cambria Math" w:hAnsi="Cambria Math" w:cs="Times"/>
+                <w:kern w:val="0"/>
+              </w:rPr>
+              <m:t>x</m:t>
+            </m:r>
+          </m:e>
+        </m:acc>
+      </m:oMath>
+      <w:r>
+        <w:rPr>
+          <w:rFonts w:ascii="Times" w:hAnsi="Times" w:cs="Times"/>
+          <w:kern w:val="0"/>
+        </w:rPr>
+        <w:t xml:space="preserve">. </w:t>
       </w:r>
     </w:p>
     <w:p>
@@ -7307,17 +6843,66 @@
         <w:spacing w:after="240" w:line="360" w:lineRule="atLeast"/>
         <w:jc w:val="left"/>
         <w:rPr>
-          <w:rFonts w:ascii="Times" w:hAnsi="Times" w:cs="Times"/>
-          <w:kern w:val="0"/>
-        </w:rPr>
-      </w:pPr>
-      <w:r>
-        <w:rPr>
-          <w:rFonts w:ascii="Times" w:hAnsi="Times" w:cs="Times"/>
-          <w:kern w:val="0"/>
-        </w:rPr>
-        <w:t>The 95% interval is [77.75,162.1667]</w:t>
-      </w:r>
+          <w:rFonts w:ascii="Times" w:hAnsi="Times" w:cs="Times" w:hint="eastAsia"/>
+          <w:kern w:val="0"/>
+        </w:rPr>
+      </w:pPr>
+      <m:oMathPara>
+        <m:oMath>
+          <m:r>
+            <w:rPr>
+              <w:rFonts w:ascii="Cambria Math" w:hAnsi="Cambria Math" w:cs="Times"/>
+              <w:kern w:val="0"/>
+            </w:rPr>
+            <m:t>δ</m:t>
+          </m:r>
+          <m:r>
+            <m:rPr>
+              <m:sty m:val="p"/>
+            </m:rPr>
+            <w:rPr>
+              <w:rFonts w:ascii="Cambria Math" w:hAnsi="Cambria Math" w:cs="Times"/>
+              <w:kern w:val="0"/>
+            </w:rPr>
+            <m:t>＝</m:t>
+          </m:r>
+          <m:acc>
+            <m:accPr>
+              <m:chr m:val="̅"/>
+              <m:ctrlPr>
+                <w:rPr>
+                  <w:rFonts w:ascii="Cambria Math" w:hAnsi="Cambria Math" w:cs="Times"/>
+                  <w:i/>
+                  <w:kern w:val="0"/>
+                </w:rPr>
+              </m:ctrlPr>
+            </m:accPr>
+            <m:e>
+              <m:r>
+                <w:rPr>
+                  <w:rFonts w:ascii="Cambria Math" w:hAnsi="Cambria Math" w:cs="Times"/>
+                  <w:kern w:val="0"/>
+                </w:rPr>
+                <m:t>x</m:t>
+              </m:r>
+            </m:e>
+          </m:acc>
+          <m:r>
+            <w:rPr>
+              <w:rFonts w:ascii="Cambria Math" w:hAnsi="Cambria Math" w:cs="Times"/>
+              <w:kern w:val="0"/>
+            </w:rPr>
+            <m:t>-</m:t>
+          </m:r>
+          <m:r>
+            <w:rPr>
+              <w:rFonts w:ascii="Cambria Math" w:hAnsi="Cambria Math" w:cs="Times"/>
+              <w:kern w:val="0"/>
+            </w:rPr>
+            <m:t>μ</m:t>
+          </m:r>
+        </m:oMath>
+      </m:oMathPara>
     </w:p>
     <w:p>
       <w:pPr>
@@ -7338,10 +6923,17 @@
       </w:pPr>
       <w:r>
         <w:rPr>
-          <w:rFonts w:ascii="Times" w:hAnsi="Times" w:cs="Times"/>
-          <w:kern w:val="0"/>
-        </w:rPr>
-        <w:t>&gt;&gt; HW1_3</w:t>
+          <w:rFonts w:ascii="Times" w:hAnsi="Times" w:cs="Times" w:hint="eastAsia"/>
+          <w:kern w:val="0"/>
+        </w:rPr>
+        <w:t xml:space="preserve">The </w:t>
+      </w:r>
+      <w:r>
+        <w:rPr>
+          <w:rFonts w:ascii="Times" w:hAnsi="Times" w:cs="Times"/>
+          <w:kern w:val="0"/>
+        </w:rPr>
+        <w:t>95% confidence interval is defined as,</w:t>
       </w:r>
     </w:p>
     <w:p>
@@ -7361,13 +6953,138 @@
           <w:kern w:val="0"/>
         </w:rPr>
       </w:pPr>
-      <w:r>
-        <w:rPr>
-          <w:rFonts w:ascii="Times" w:hAnsi="Times" w:cs="Times"/>
-          <w:kern w:val="0"/>
-        </w:rPr>
-        <w:t>The 95% interval is [75.0833,167.0833]</w:t>
-      </w:r>
+      <m:oMathPara>
+        <m:oMath>
+          <m:r>
+            <w:rPr>
+              <w:rFonts w:ascii="Cambria Math" w:hAnsi="Cambria Math" w:cs="Times"/>
+              <w:kern w:val="0"/>
+            </w:rPr>
+            <m:t>P</m:t>
+          </m:r>
+          <m:d>
+            <m:dPr>
+              <m:endChr m:val="|"/>
+              <m:ctrlPr>
+                <w:rPr>
+                  <w:rFonts w:ascii="Cambria Math" w:hAnsi="Cambria Math" w:cs="Times"/>
+                  <w:i/>
+                  <w:kern w:val="0"/>
+                </w:rPr>
+              </m:ctrlPr>
+            </m:dPr>
+            <m:e>
+              <m:sSub>
+                <m:sSubPr>
+                  <m:ctrlPr>
+                    <w:rPr>
+                      <w:rFonts w:ascii="Cambria Math" w:hAnsi="Cambria Math" w:cs="Times"/>
+                      <w:i/>
+                      <w:kern w:val="0"/>
+                    </w:rPr>
+                  </m:ctrlPr>
+                </m:sSubPr>
+                <m:e>
+                  <m:r>
+                    <w:rPr>
+                      <w:rFonts w:ascii="Cambria Math" w:hAnsi="Cambria Math" w:cs="Times"/>
+                      <w:kern w:val="0"/>
+                    </w:rPr>
+                    <m:t>δ</m:t>
+                  </m:r>
+                </m:e>
+                <m:sub>
+                  <m:r>
+                    <w:rPr>
+                      <w:rFonts w:ascii="Cambria Math" w:hAnsi="Cambria Math" w:cs="Times"/>
+                      <w:kern w:val="0"/>
+                    </w:rPr>
+                    <m:t>0.025</m:t>
+                  </m:r>
+                </m:sub>
+              </m:sSub>
+              <m:r>
+                <w:rPr>
+                  <w:rFonts w:ascii="Cambria Math" w:hAnsi="Cambria Math" w:cs="Times"/>
+                  <w:kern w:val="0"/>
+                </w:rPr>
+                <m:t>≤</m:t>
+              </m:r>
+              <m:acc>
+                <m:accPr>
+                  <m:chr m:val="̅"/>
+                  <m:ctrlPr>
+                    <w:rPr>
+                      <w:rFonts w:ascii="Cambria Math" w:hAnsi="Cambria Math" w:cs="Times"/>
+                      <w:i/>
+                      <w:kern w:val="0"/>
+                    </w:rPr>
+                  </m:ctrlPr>
+                </m:accPr>
+                <m:e>
+                  <m:r>
+                    <w:rPr>
+                      <w:rFonts w:ascii="Cambria Math" w:hAnsi="Cambria Math" w:cs="Times"/>
+                      <w:kern w:val="0"/>
+                    </w:rPr>
+                    <m:t>x</m:t>
+                  </m:r>
+                </m:e>
+              </m:acc>
+              <m:r>
+                <w:rPr>
+                  <w:rFonts w:ascii="Cambria Math" w:hAnsi="Cambria Math" w:cs="Times"/>
+                  <w:kern w:val="0"/>
+                </w:rPr>
+                <m:t>-μ</m:t>
+              </m:r>
+              <m:r>
+                <w:rPr>
+                  <w:rFonts w:ascii="Cambria Math" w:hAnsi="Cambria Math" w:cs="Times"/>
+                  <w:kern w:val="0"/>
+                </w:rPr>
+                <m:t>≤</m:t>
+              </m:r>
+              <m:sSub>
+                <m:sSubPr>
+                  <m:ctrlPr>
+                    <w:rPr>
+                      <w:rFonts w:ascii="Cambria Math" w:hAnsi="Cambria Math" w:cs="Times"/>
+                      <w:i/>
+                      <w:kern w:val="0"/>
+                    </w:rPr>
+                  </m:ctrlPr>
+                </m:sSubPr>
+                <m:e>
+                  <m:r>
+                    <w:rPr>
+                      <w:rFonts w:ascii="Cambria Math" w:hAnsi="Cambria Math" w:cs="Times"/>
+                      <w:kern w:val="0"/>
+                    </w:rPr>
+                    <m:t>δ</m:t>
+                  </m:r>
+                </m:e>
+                <m:sub>
+                  <m:r>
+                    <w:rPr>
+                      <w:rFonts w:ascii="Cambria Math" w:hAnsi="Cambria Math" w:cs="Times"/>
+                      <w:kern w:val="0"/>
+                    </w:rPr>
+                    <m:t>0.975</m:t>
+                  </m:r>
+                </m:sub>
+              </m:sSub>
+            </m:e>
+          </m:d>
+          <m:r>
+            <w:rPr>
+              <w:rFonts w:ascii="Cambria Math" w:hAnsi="Cambria Math" w:cs="Times"/>
+              <w:kern w:val="0"/>
+            </w:rPr>
+            <m:t xml:space="preserve"> μ)=0.95</m:t>
+          </m:r>
+        </m:oMath>
+      </m:oMathPara>
     </w:p>
     <w:p>
       <w:pPr>
@@ -7382,17 +7099,149 @@
         <w:spacing w:after="240" w:line="360" w:lineRule="atLeast"/>
         <w:jc w:val="left"/>
         <w:rPr>
-          <w:rFonts w:ascii="Times" w:hAnsi="Times" w:cs="Times"/>
-          <w:kern w:val="0"/>
-        </w:rPr>
-      </w:pPr>
-      <w:r>
-        <w:rPr>
-          <w:rFonts w:ascii="Times" w:hAnsi="Times" w:cs="Times"/>
-          <w:kern w:val="0"/>
-        </w:rPr>
-        <w:t>&gt;&gt; HW1_3</w:t>
-      </w:r>
+          <w:rFonts w:ascii="Times" w:hAnsi="Times" w:cs="Times" w:hint="eastAsia"/>
+          <w:kern w:val="0"/>
+        </w:rPr>
+      </w:pPr>
+      <m:oMathPara>
+        <m:oMath>
+          <m:r>
+            <w:rPr>
+              <w:rFonts w:ascii="Cambria Math" w:hAnsi="Cambria Math" w:cs="Times"/>
+              <w:kern w:val="0"/>
+            </w:rPr>
+            <m:t>[</m:t>
+          </m:r>
+          <m:acc>
+            <m:accPr>
+              <m:chr m:val="̅"/>
+              <m:ctrlPr>
+                <w:rPr>
+                  <w:rFonts w:ascii="Cambria Math" w:hAnsi="Cambria Math" w:cs="Times"/>
+                  <w:i/>
+                  <w:kern w:val="0"/>
+                </w:rPr>
+              </m:ctrlPr>
+            </m:accPr>
+            <m:e>
+              <m:r>
+                <w:rPr>
+                  <w:rFonts w:ascii="Cambria Math" w:hAnsi="Cambria Math" w:cs="Times"/>
+                  <w:kern w:val="0"/>
+                </w:rPr>
+                <m:t>x</m:t>
+              </m:r>
+            </m:e>
+          </m:acc>
+          <m:r>
+            <w:rPr>
+              <w:rFonts w:ascii="Cambria Math" w:hAnsi="Cambria Math" w:cs="Times"/>
+              <w:kern w:val="0"/>
+            </w:rPr>
+            <m:t>-</m:t>
+          </m:r>
+          <m:sSub>
+            <m:sSubPr>
+              <m:ctrlPr>
+                <w:rPr>
+                  <w:rFonts w:ascii="Cambria Math" w:hAnsi="Cambria Math" w:cs="Times"/>
+                  <w:i/>
+                  <w:kern w:val="0"/>
+                </w:rPr>
+              </m:ctrlPr>
+            </m:sSubPr>
+            <m:e>
+              <m:r>
+                <w:rPr>
+                  <w:rFonts w:ascii="Cambria Math" w:hAnsi="Cambria Math" w:cs="Times"/>
+                  <w:kern w:val="0"/>
+                </w:rPr>
+                <m:t>δ</m:t>
+              </m:r>
+            </m:e>
+            <m:sub>
+              <m:r>
+                <w:rPr>
+                  <w:rFonts w:ascii="Cambria Math" w:hAnsi="Cambria Math" w:cs="Times"/>
+                  <w:kern w:val="0"/>
+                </w:rPr>
+                <m:t>0.975</m:t>
+              </m:r>
+            </m:sub>
+          </m:sSub>
+          <m:r>
+            <w:rPr>
+              <w:rFonts w:ascii="Cambria Math" w:hAnsi="Cambria Math" w:cs="Times"/>
+              <w:kern w:val="0"/>
+            </w:rPr>
+            <m:t xml:space="preserve">, </m:t>
+          </m:r>
+          <m:acc>
+            <m:accPr>
+              <m:chr m:val="̅"/>
+              <m:ctrlPr>
+                <w:rPr>
+                  <w:rFonts w:ascii="Cambria Math" w:hAnsi="Cambria Math" w:cs="Times"/>
+                  <w:i/>
+                  <w:kern w:val="0"/>
+                </w:rPr>
+              </m:ctrlPr>
+            </m:accPr>
+            <m:e>
+              <m:r>
+                <w:rPr>
+                  <w:rFonts w:ascii="Cambria Math" w:hAnsi="Cambria Math" w:cs="Times"/>
+                  <w:kern w:val="0"/>
+                </w:rPr>
+                <m:t>x</m:t>
+              </m:r>
+            </m:e>
+          </m:acc>
+          <m:r>
+            <w:rPr>
+              <w:rFonts w:ascii="Cambria Math" w:hAnsi="Cambria Math" w:cs="Times"/>
+              <w:kern w:val="0"/>
+            </w:rPr>
+            <m:t>-</m:t>
+          </m:r>
+          <m:sSub>
+            <m:sSubPr>
+              <m:ctrlPr>
+                <w:rPr>
+                  <w:rFonts w:ascii="Cambria Math" w:hAnsi="Cambria Math" w:cs="Times"/>
+                  <w:i/>
+                  <w:kern w:val="0"/>
+                </w:rPr>
+              </m:ctrlPr>
+            </m:sSubPr>
+            <m:e>
+              <m:r>
+                <w:rPr>
+                  <w:rFonts w:ascii="Cambria Math" w:hAnsi="Cambria Math" w:cs="Times"/>
+                  <w:kern w:val="0"/>
+                </w:rPr>
+                <m:t>δ</m:t>
+              </m:r>
+            </m:e>
+            <m:sub>
+              <m:r>
+                <w:rPr>
+                  <w:rFonts w:ascii="Cambria Math" w:hAnsi="Cambria Math" w:cs="Times"/>
+                  <w:kern w:val="0"/>
+                </w:rPr>
+                <m:t>0.025</m:t>
+              </m:r>
+            </m:sub>
+          </m:sSub>
+          <m:r>
+            <w:rPr>
+              <w:rFonts w:ascii="Cambria Math" w:hAnsi="Cambria Math" w:cs="Times"/>
+              <w:kern w:val="0"/>
+            </w:rPr>
+            <m:t>]</m:t>
+          </m:r>
+        </m:oMath>
+      </m:oMathPara>
     </w:p>
     <w:p>
       <w:pPr>
@@ -7413,10 +7262,225 @@
       </w:pPr>
       <w:r>
         <w:rPr>
-          <w:rFonts w:ascii="Times" w:hAnsi="Times" w:cs="Times"/>
-          <w:kern w:val="0"/>
-        </w:rPr>
-        <w:t>The 95% interval is [73.5,164.1667]</w:t>
+          <w:rFonts w:ascii="Times" w:hAnsi="Times" w:cs="Times" w:hint="eastAsia"/>
+          <w:kern w:val="0"/>
+        </w:rPr>
+        <w:t xml:space="preserve">With </w:t>
+      </w:r>
+      <w:r>
+        <w:rPr>
+          <w:rFonts w:ascii="Times" w:hAnsi="Times" w:cs="Times"/>
+          <w:kern w:val="0"/>
+        </w:rPr>
+        <w:t xml:space="preserve">the bootstrap method, we use the </w:t>
+      </w:r>
+      <m:oMath>
+        <m:sSup>
+          <m:sSupPr>
+            <m:ctrlPr>
+              <w:rPr>
+                <w:rFonts w:ascii="Cambria Math" w:hAnsi="Cambria Math" w:cs="Times"/>
+                <w:i/>
+                <w:kern w:val="0"/>
+              </w:rPr>
+            </m:ctrlPr>
+          </m:sSupPr>
+          <m:e>
+            <m:r>
+              <w:rPr>
+                <w:rFonts w:ascii="Cambria Math" w:hAnsi="Cambria Math" w:cs="Times"/>
+                <w:kern w:val="0"/>
+              </w:rPr>
+              <m:t>δ</m:t>
+            </m:r>
+          </m:e>
+          <m:sup>
+            <m:r>
+              <w:rPr>
+                <w:rFonts w:ascii="Cambria Math" w:hAnsi="Cambria Math" w:cs="Times"/>
+                <w:kern w:val="0"/>
+              </w:rPr>
+              <m:t>*</m:t>
+            </m:r>
+          </m:sup>
+        </m:sSup>
+        <m:r>
+          <m:rPr>
+            <m:sty m:val="p"/>
+          </m:rPr>
+          <w:rPr>
+            <w:rFonts w:ascii="Cambria Math" w:hAnsi="Cambria Math" w:cs="Times"/>
+            <w:kern w:val="0"/>
+          </w:rPr>
+          <m:t>＝</m:t>
+        </m:r>
+        <m:acc>
+          <m:accPr>
+            <m:chr m:val="̅"/>
+            <m:ctrlPr>
+              <w:rPr>
+                <w:rFonts w:ascii="Cambria Math" w:hAnsi="Cambria Math" w:cs="Times"/>
+                <w:i/>
+                <w:kern w:val="0"/>
+              </w:rPr>
+            </m:ctrlPr>
+          </m:accPr>
+          <m:e>
+            <m:sSup>
+              <m:sSupPr>
+                <m:ctrlPr>
+                  <w:rPr>
+                    <w:rFonts w:ascii="Cambria Math" w:hAnsi="Cambria Math" w:cs="Times"/>
+                    <w:i/>
+                    <w:kern w:val="0"/>
+                  </w:rPr>
+                </m:ctrlPr>
+              </m:sSupPr>
+              <m:e>
+                <m:r>
+                  <w:rPr>
+                    <w:rFonts w:ascii="Cambria Math" w:hAnsi="Cambria Math" w:cs="Times"/>
+                    <w:kern w:val="0"/>
+                  </w:rPr>
+                  <m:t>x</m:t>
+                </m:r>
+              </m:e>
+              <m:sup>
+                <m:r>
+                  <w:rPr>
+                    <w:rFonts w:ascii="Cambria Math" w:hAnsi="Cambria Math" w:cs="Times"/>
+                    <w:kern w:val="0"/>
+                  </w:rPr>
+                  <m:t>*</m:t>
+                </m:r>
+              </m:sup>
+            </m:sSup>
+          </m:e>
+        </m:acc>
+        <m:r>
+          <w:rPr>
+            <w:rFonts w:ascii="Cambria Math" w:hAnsi="Cambria Math" w:cs="Times"/>
+            <w:kern w:val="0"/>
+          </w:rPr>
+          <m:t>-</m:t>
+        </m:r>
+        <m:acc>
+          <m:accPr>
+            <m:chr m:val="̅"/>
+            <m:ctrlPr>
+              <w:rPr>
+                <w:rFonts w:ascii="Cambria Math" w:hAnsi="Cambria Math" w:cs="Times"/>
+                <w:i/>
+                <w:kern w:val="0"/>
+              </w:rPr>
+            </m:ctrlPr>
+          </m:accPr>
+          <m:e>
+            <m:r>
+              <w:rPr>
+                <w:rFonts w:ascii="Cambria Math" w:hAnsi="Cambria Math" w:cs="Times"/>
+                <w:kern w:val="0"/>
+              </w:rPr>
+              <m:t>x</m:t>
+            </m:r>
+          </m:e>
+        </m:acc>
+      </m:oMath>
+      <w:r>
+        <w:rPr>
+          <w:rFonts w:ascii="Times" w:hAnsi="Times" w:cs="Times"/>
+          <w:kern w:val="0"/>
+        </w:rPr>
+        <w:t xml:space="preserve"> to estimate the distribution of </w:t>
+      </w:r>
+      <m:oMath>
+        <m:r>
+          <w:rPr>
+            <w:rFonts w:ascii="Cambria Math" w:hAnsi="Cambria Math" w:cs="Times"/>
+            <w:kern w:val="0"/>
+          </w:rPr>
+          <m:t>δ</m:t>
+        </m:r>
+      </m:oMath>
+      <w:r>
+        <w:rPr>
+          <w:rFonts w:ascii="Times" w:hAnsi="Times" w:cs="Times"/>
+          <w:kern w:val="0"/>
+        </w:rPr>
+        <w:t xml:space="preserve">. </w:t>
+      </w:r>
+      <w:r>
+        <w:rPr>
+          <w:rFonts w:ascii="Times" w:hAnsi="Times" w:cs="Times"/>
+          <w:kern w:val="0"/>
+        </w:rPr>
+        <w:t xml:space="preserve">The </w:t>
+      </w:r>
+      <m:oMath>
+        <m:acc>
+          <m:accPr>
+            <m:chr m:val="̅"/>
+            <m:ctrlPr>
+              <w:rPr>
+                <w:rFonts w:ascii="Cambria Math" w:hAnsi="Cambria Math" w:cs="Times"/>
+                <w:i/>
+                <w:kern w:val="0"/>
+              </w:rPr>
+            </m:ctrlPr>
+          </m:accPr>
+          <m:e>
+            <m:sSup>
+              <m:sSupPr>
+                <m:ctrlPr>
+                  <w:rPr>
+                    <w:rFonts w:ascii="Cambria Math" w:hAnsi="Cambria Math" w:cs="Times"/>
+                    <w:i/>
+                    <w:kern w:val="0"/>
+                  </w:rPr>
+                </m:ctrlPr>
+              </m:sSupPr>
+              <m:e>
+                <m:r>
+                  <w:rPr>
+                    <w:rFonts w:ascii="Cambria Math" w:hAnsi="Cambria Math" w:cs="Times"/>
+                    <w:kern w:val="0"/>
+                  </w:rPr>
+                  <m:t>x</m:t>
+                </m:r>
+              </m:e>
+              <m:sup>
+                <m:r>
+                  <w:rPr>
+                    <w:rFonts w:ascii="Cambria Math" w:hAnsi="Cambria Math" w:cs="Times"/>
+                    <w:kern w:val="0"/>
+                  </w:rPr>
+                  <m:t>*</m:t>
+                </m:r>
+              </m:sup>
+            </m:sSup>
+          </m:e>
+        </m:acc>
+      </m:oMath>
+      <w:r>
+        <w:rPr>
+          <w:rFonts w:ascii="Times" w:hAnsi="Times" w:cs="Times"/>
+          <w:kern w:val="0"/>
+        </w:rPr>
+        <w:t xml:space="preserve"> is the mean of the resampled data.</w:t>
+      </w:r>
+      <w:r>
+        <w:rPr>
+          <w:rFonts w:ascii="Times" w:hAnsi="Times" w:cs="Times"/>
+          <w:kern w:val="0"/>
+        </w:rPr>
+        <w:t xml:space="preserve"> </w:t>
+      </w:r>
+      <w:r>
+        <w:rPr>
+          <w:rFonts w:ascii="Times" w:hAnsi="Times" w:cs="Times"/>
+          <w:kern w:val="0"/>
+        </w:rPr>
+        <w:t xml:space="preserve">This refers to the empirical bootstrap[]. </w:t>
       </w:r>
     </w:p>
     <w:p>
@@ -7441,7 +7505,235 @@
           <w:rFonts w:ascii="Times" w:hAnsi="Times" w:cs="Times"/>
           <w:kern w:val="0"/>
         </w:rPr>
-        <w:t>&gt;&gt; HW1_3</w:t>
+        <w:t xml:space="preserve">Firstly, </w:t>
+      </w:r>
+      <w:r>
+        <w:rPr>
+          <w:rFonts w:ascii="Times" w:hAnsi="Times" w:cs="Times" w:hint="eastAsia"/>
+          <w:kern w:val="0"/>
+        </w:rPr>
+        <w:t>w</w:t>
+      </w:r>
+      <w:r>
+        <w:rPr>
+          <w:rFonts w:ascii="Times" w:hAnsi="Times" w:cs="Times"/>
+          <w:kern w:val="0"/>
+        </w:rPr>
+        <w:t xml:space="preserve">e resample the data, i.e withdraw data from original data set with replacement, </w:t>
+      </w:r>
+      <w:r>
+        <w:rPr>
+          <w:rFonts w:ascii="Times" w:hAnsi="Times" w:cs="Times"/>
+          <w:kern w:val="0"/>
+        </w:rPr>
+        <w:t xml:space="preserve">for 1000 times. </w:t>
+      </w:r>
+      <w:r>
+        <w:rPr>
+          <w:rFonts w:ascii="Times" w:hAnsi="Times" w:cs="Times"/>
+          <w:kern w:val="0"/>
+        </w:rPr>
+        <w:t xml:space="preserve">Label the data in the original data set </w:t>
+      </w:r>
+      <m:oMath>
+        <m:sSub>
+          <m:sSubPr>
+            <m:ctrlPr>
+              <w:rPr>
+                <w:rFonts w:ascii="Cambria Math" w:hAnsi="Cambria Math" w:cs="Times"/>
+                <w:i/>
+                <w:kern w:val="0"/>
+              </w:rPr>
+            </m:ctrlPr>
+          </m:sSubPr>
+          <m:e>
+            <m:r>
+              <w:rPr>
+                <w:rFonts w:ascii="Cambria Math" w:hAnsi="Cambria Math" w:cs="Times"/>
+                <w:kern w:val="0"/>
+              </w:rPr>
+              <m:t>x</m:t>
+            </m:r>
+          </m:e>
+          <m:sub>
+            <m:r>
+              <w:rPr>
+                <w:rFonts w:ascii="Cambria Math" w:hAnsi="Cambria Math" w:cs="Times"/>
+                <w:kern w:val="0"/>
+              </w:rPr>
+              <m:t>1</m:t>
+            </m:r>
+          </m:sub>
+        </m:sSub>
+        <m:r>
+          <w:rPr>
+            <w:rFonts w:ascii="Cambria Math" w:hAnsi="Cambria Math" w:cs="Times"/>
+            <w:kern w:val="0"/>
+          </w:rPr>
+          <m:t xml:space="preserve">, </m:t>
+        </m:r>
+        <m:sSub>
+          <m:sSubPr>
+            <m:ctrlPr>
+              <w:rPr>
+                <w:rFonts w:ascii="Cambria Math" w:hAnsi="Cambria Math" w:cs="Times"/>
+                <w:i/>
+                <w:kern w:val="0"/>
+              </w:rPr>
+            </m:ctrlPr>
+          </m:sSubPr>
+          <m:e>
+            <m:r>
+              <w:rPr>
+                <w:rFonts w:ascii="Cambria Math" w:hAnsi="Cambria Math" w:cs="Times"/>
+                <w:kern w:val="0"/>
+              </w:rPr>
+              <m:t>x</m:t>
+            </m:r>
+          </m:e>
+          <m:sub>
+            <m:r>
+              <w:rPr>
+                <w:rFonts w:ascii="Cambria Math" w:hAnsi="Cambria Math" w:cs="Times"/>
+                <w:kern w:val="0"/>
+              </w:rPr>
+              <m:t>2</m:t>
+            </m:r>
+          </m:sub>
+        </m:sSub>
+        <m:r>
+          <w:rPr>
+            <w:rFonts w:ascii="Cambria Math" w:hAnsi="Cambria Math" w:cs="Times"/>
+            <w:kern w:val="0"/>
+          </w:rPr>
+          <m:t>,</m:t>
+        </m:r>
+        <m:sSub>
+          <m:sSubPr>
+            <m:ctrlPr>
+              <w:rPr>
+                <w:rFonts w:ascii="Cambria Math" w:hAnsi="Cambria Math" w:cs="Times"/>
+                <w:i/>
+                <w:kern w:val="0"/>
+              </w:rPr>
+            </m:ctrlPr>
+          </m:sSubPr>
+          <m:e>
+            <m:r>
+              <w:rPr>
+                <w:rFonts w:ascii="Cambria Math" w:hAnsi="Cambria Math" w:cs="Times"/>
+                <w:kern w:val="0"/>
+              </w:rPr>
+              <m:t>x</m:t>
+            </m:r>
+          </m:e>
+          <m:sub>
+            <m:r>
+              <w:rPr>
+                <w:rFonts w:ascii="Cambria Math" w:hAnsi="Cambria Math" w:cs="Times"/>
+                <w:kern w:val="0"/>
+              </w:rPr>
+              <m:t>3</m:t>
+            </m:r>
+          </m:sub>
+        </m:sSub>
+        <m:r>
+          <w:rPr>
+            <w:rFonts w:ascii="Cambria Math" w:hAnsi="Cambria Math" w:cs="Times"/>
+            <w:kern w:val="0"/>
+          </w:rPr>
+          <m:t xml:space="preserve">, …, </m:t>
+        </m:r>
+        <m:sSub>
+          <m:sSubPr>
+            <m:ctrlPr>
+              <w:rPr>
+                <w:rFonts w:ascii="Cambria Math" w:hAnsi="Cambria Math" w:cs="Times"/>
+                <w:i/>
+                <w:kern w:val="0"/>
+              </w:rPr>
+            </m:ctrlPr>
+          </m:sSubPr>
+          <m:e>
+            <m:r>
+              <w:rPr>
+                <w:rFonts w:ascii="Cambria Math" w:hAnsi="Cambria Math" w:cs="Times"/>
+                <w:kern w:val="0"/>
+              </w:rPr>
+              <m:t>x</m:t>
+            </m:r>
+          </m:e>
+          <m:sub>
+            <m:r>
+              <w:rPr>
+                <w:rFonts w:ascii="Cambria Math" w:hAnsi="Cambria Math" w:cs="Times"/>
+                <w:kern w:val="0"/>
+              </w:rPr>
+              <m:t>12</m:t>
+            </m:r>
+          </m:sub>
+        </m:sSub>
+      </m:oMath>
+      <w:r>
+        <w:rPr>
+          <w:rFonts w:ascii="Times" w:hAnsi="Times" w:cs="Times"/>
+          <w:kern w:val="0"/>
+        </w:rPr>
+        <w:t xml:space="preserve">. Then, we draw a number </w:t>
+      </w:r>
+      <m:oMath>
+        <m:r>
+          <w:rPr>
+            <w:rFonts w:ascii="Cambria Math" w:hAnsi="Cambria Math" w:cs="Times"/>
+            <w:kern w:val="0"/>
+          </w:rPr>
+          <m:t>j</m:t>
+        </m:r>
+      </m:oMath>
+      <w:r>
+        <w:rPr>
+          <w:rFonts w:ascii="Times" w:hAnsi="Times" w:cs="Times"/>
+          <w:kern w:val="0"/>
+        </w:rPr>
+        <w:t xml:space="preserve"> from the uniform distribution on {1, 2, 3, …, 12} and take </w:t>
+      </w:r>
+      <m:oMath>
+        <m:sSub>
+          <m:sSubPr>
+            <m:ctrlPr>
+              <w:rPr>
+                <w:rFonts w:ascii="Cambria Math" w:hAnsi="Cambria Math" w:cs="Times"/>
+                <w:i/>
+                <w:kern w:val="0"/>
+              </w:rPr>
+            </m:ctrlPr>
+          </m:sSubPr>
+          <m:e>
+            <m:r>
+              <w:rPr>
+                <w:rFonts w:ascii="Cambria Math" w:hAnsi="Cambria Math" w:cs="Times"/>
+                <w:kern w:val="0"/>
+              </w:rPr>
+              <m:t>x</m:t>
+            </m:r>
+          </m:e>
+          <m:sub>
+            <m:r>
+              <w:rPr>
+                <w:rFonts w:ascii="Cambria Math" w:hAnsi="Cambria Math" w:cs="Times"/>
+                <w:kern w:val="0"/>
+              </w:rPr>
+              <m:t>j</m:t>
+            </m:r>
+          </m:sub>
+        </m:sSub>
+      </m:oMath>
+      <w:r>
+        <w:rPr>
+          <w:rFonts w:ascii="Times" w:hAnsi="Times" w:cs="Times"/>
+          <w:kern w:val="0"/>
+        </w:rPr>
+        <w:t xml:space="preserve"> as our resampled data. </w:t>
       </w:r>
     </w:p>
     <w:p>
@@ -7466,113 +7758,94 @@
           <w:rFonts w:ascii="Times" w:hAnsi="Times" w:cs="Times"/>
           <w:kern w:val="0"/>
         </w:rPr>
-        <w:t>The 95% interval is [75,164.3333]</w:t>
-      </w:r>
-    </w:p>
-    <w:p>
-      <w:pPr>
-        <w:widowControl/>
-        <w:tabs>
-          <w:tab w:val="left" w:pos="220"/>
-          <w:tab w:val="left" w:pos="720"/>
-        </w:tabs>
-        <w:autoSpaceDE w:val="0"/>
-        <w:autoSpaceDN w:val="0"/>
-        <w:adjustRightInd w:val="0"/>
-        <w:spacing w:after="240" w:line="360" w:lineRule="atLeast"/>
-        <w:jc w:val="left"/>
-        <w:rPr>
-          <w:rFonts w:ascii="Times" w:hAnsi="Times" w:cs="Times"/>
-          <w:kern w:val="0"/>
-        </w:rPr>
-      </w:pPr>
-      <w:r>
-        <w:rPr>
-          <w:rFonts w:ascii="Times" w:hAnsi="Times" w:cs="Times"/>
-          <w:kern w:val="0"/>
-        </w:rPr>
-        <w:t>&gt;&gt; HW1_3</w:t>
-      </w:r>
-    </w:p>
-    <w:p>
-      <w:pPr>
-        <w:widowControl/>
-        <w:tabs>
-          <w:tab w:val="left" w:pos="220"/>
-          <w:tab w:val="left" w:pos="720"/>
-        </w:tabs>
-        <w:autoSpaceDE w:val="0"/>
-        <w:autoSpaceDN w:val="0"/>
-        <w:adjustRightInd w:val="0"/>
-        <w:spacing w:after="240" w:line="360" w:lineRule="atLeast"/>
-        <w:jc w:val="left"/>
-        <w:rPr>
-          <w:rFonts w:ascii="Times" w:hAnsi="Times" w:cs="Times"/>
-          <w:kern w:val="0"/>
-        </w:rPr>
-      </w:pPr>
-      <w:r>
-        <w:rPr>
-          <w:rFonts w:ascii="Times" w:hAnsi="Times" w:cs="Times"/>
-          <w:kern w:val="0"/>
-        </w:rPr>
-        <w:t>The 95% interval is [75.25,160.5833]</w:t>
-      </w:r>
-    </w:p>
-    <w:p>
-      <w:pPr>
-        <w:widowControl/>
-        <w:autoSpaceDE w:val="0"/>
-        <w:autoSpaceDN w:val="0"/>
-        <w:adjustRightInd w:val="0"/>
-        <w:jc w:val="left"/>
-        <w:rPr>
-          <w:rFonts w:ascii="Times" w:hAnsi="Times" w:cs="Times"/>
-          <w:b/>
-          <w:bCs/>
-          <w:kern w:val="0"/>
-        </w:rPr>
-      </w:pPr>
-      <w:r>
-        <w:rPr>
-          <w:rFonts w:ascii="Times" w:hAnsi="Times" w:cs="Times"/>
-          <w:b/>
-          <w:bCs/>
-          <w:kern w:val="0"/>
-        </w:rPr>
-        <w:t>Discussion:</w:t>
-      </w:r>
-    </w:p>
-    <w:p>
-      <w:pPr>
-        <w:widowControl/>
-        <w:tabs>
-          <w:tab w:val="left" w:pos="220"/>
-          <w:tab w:val="left" w:pos="720"/>
-        </w:tabs>
-        <w:autoSpaceDE w:val="0"/>
-        <w:autoSpaceDN w:val="0"/>
-        <w:adjustRightInd w:val="0"/>
-        <w:spacing w:after="240" w:line="360" w:lineRule="atLeast"/>
-        <w:jc w:val="left"/>
-        <w:rPr>
-          <w:rFonts w:ascii="Times" w:hAnsi="Times" w:cs="Times"/>
-          <w:kern w:val="0"/>
-        </w:rPr>
-      </w:pPr>
-      <w:r>
-        <w:rPr>
-          <w:rFonts w:ascii="Times" w:hAnsi="Times" w:cs="Times"/>
-          <w:kern w:val="0"/>
-        </w:rPr>
-        <w:t xml:space="preserve">We firstly resample the data, i.e withdraw data from original data set with replacement, </w:t>
-      </w:r>
-      <w:r>
-        <w:rPr>
-          <w:rFonts w:ascii="Times" w:hAnsi="Times" w:cs="Times"/>
-          <w:kern w:val="0"/>
-        </w:rPr>
-        <w:t xml:space="preserve">for 1000 times. Then, we are going to calculate the mean of each resampled data. Finally, the resulted data are sorted and we get the confidence interval from the 2.5 percentile and 97.5 percentile of the sorted data. </w:t>
+        <w:t>The next step is</w:t>
+      </w:r>
+      <w:r>
+        <w:rPr>
+          <w:rFonts w:ascii="Times" w:hAnsi="Times" w:cs="Times"/>
+          <w:kern w:val="0"/>
+        </w:rPr>
+        <w:t xml:space="preserve"> to calculate the mean of each resampled data</w:t>
+      </w:r>
+      <w:r>
+        <w:rPr>
+          <w:rFonts w:ascii="Times" w:hAnsi="Times" w:cs="Times"/>
+          <w:kern w:val="0"/>
+        </w:rPr>
+        <w:t xml:space="preserve"> set</w:t>
+      </w:r>
+      <w:r>
+        <w:rPr>
+          <w:rFonts w:ascii="Times" w:hAnsi="Times" w:cs="Times"/>
+          <w:kern w:val="0"/>
+        </w:rPr>
+        <w:t xml:space="preserve">. </w:t>
+      </w:r>
+      <w:r>
+        <w:rPr>
+          <w:rFonts w:ascii="Times" w:hAnsi="Times" w:cs="Times"/>
+          <w:kern w:val="0"/>
+        </w:rPr>
+        <w:t xml:space="preserve">Then we get the data set of </w:t>
+      </w:r>
+      <m:oMath>
+        <m:sSup>
+          <m:sSupPr>
+            <m:ctrlPr>
+              <w:rPr>
+                <w:rFonts w:ascii="Cambria Math" w:hAnsi="Cambria Math" w:cs="Times"/>
+                <w:i/>
+                <w:kern w:val="0"/>
+              </w:rPr>
+            </m:ctrlPr>
+          </m:sSupPr>
+          <m:e>
+            <m:r>
+              <w:rPr>
+                <w:rFonts w:ascii="Cambria Math" w:hAnsi="Cambria Math" w:cs="Times"/>
+                <w:kern w:val="0"/>
+              </w:rPr>
+              <m:t>δ</m:t>
+            </m:r>
+          </m:e>
+          <m:sup>
+            <m:r>
+              <w:rPr>
+                <w:rFonts w:ascii="Cambria Math" w:hAnsi="Cambria Math" w:cs="Times"/>
+                <w:kern w:val="0"/>
+              </w:rPr>
+              <m:t>*</m:t>
+            </m:r>
+          </m:sup>
+        </m:sSup>
+      </m:oMath>
+      <w:r>
+        <w:rPr>
+          <w:rFonts w:ascii="Times" w:hAnsi="Times" w:cs="Times"/>
+          <w:kern w:val="0"/>
+        </w:rPr>
+        <w:t xml:space="preserve">. </w:t>
+      </w:r>
+      <w:r>
+        <w:rPr>
+          <w:rFonts w:ascii="Times" w:hAnsi="Times" w:cs="Times"/>
+          <w:kern w:val="0"/>
+        </w:rPr>
+        <w:t>Finally, we take the</w:t>
+      </w:r>
+      <w:r>
+        <w:rPr>
+          <w:rFonts w:ascii="Times" w:hAnsi="Times" w:cs="Times"/>
+          <w:kern w:val="0"/>
+        </w:rPr>
+        <w:t xml:space="preserve"> 2.5 percentile and 97.5</w:t>
+      </w:r>
+      <w:r>
+        <w:rPr>
+          <w:rFonts w:ascii="Times" w:hAnsi="Times" w:cs="Times"/>
+          <w:kern w:val="0"/>
+        </w:rPr>
+        <w:t xml:space="preserve"> percentile of the sorted data to calculate the confidence interval.  </w:t>
       </w:r>
     </w:p>
     <w:sectPr>
@@ -8323,7 +8596,7 @@
   <w:style w:type="paragraph" w:default="1" w:styleId="a">
     <w:name w:val="Normal"/>
     <w:qFormat/>
-    <w:rsid w:val="003D670C"/>
+    <w:rsid w:val="0094512B"/>
     <w:pPr>
       <w:widowControl w:val="0"/>
       <w:jc w:val="both"/>
@@ -8601,6 +8874,7 @@
     <w:sig w:usb0="A00002BF" w:usb1="38CF7CFA" w:usb2="00000016" w:usb3="00000000" w:csb0="0004000F" w:csb1="00000000"/>
   </w:font>
   <w:font w:name="Microsoft YaHei UI">
+    <w:altName w:val="Microsoft YaHei"/>
     <w:charset w:val="86"/>
     <w:family w:val="auto"/>
     <w:pitch w:val="variable"/>
@@ -8671,9 +8945,13 @@
   <w:rsids>
     <w:rsidRoot w:val="003B02A2"/>
     <w:rsid w:val="000A004A"/>
+    <w:rsid w:val="000E2377"/>
     <w:rsid w:val="003B02A2"/>
+    <w:rsid w:val="00845DFA"/>
     <w:rsid w:val="00A20F9A"/>
+    <w:rsid w:val="00AC7882"/>
     <w:rsid w:val="00D544EE"/>
+    <w:rsid w:val="00DE018B"/>
   </w:rsids>
   <m:mathPr>
     <m:mathFont m:val="Cambria Math"/>
@@ -9135,7 +9413,7 @@
     <w:basedOn w:val="a0"/>
     <w:uiPriority w:val="99"/>
     <w:semiHidden/>
-    <w:rsid w:val="003B02A2"/>
+    <w:rsid w:val="00DE018B"/>
     <w:rPr>
       <w:color w:val="808080"/>
     </w:rPr>
@@ -9167,6 +9445,14 @@
   <w:style w:type="paragraph" w:customStyle="1" w:styleId="88E55D3E4826C34DA49B4D54A1C8993F">
     <w:name w:val="88E55D3E4826C34DA49B4D54A1C8993F"/>
     <w:rsid w:val="003B02A2"/>
+    <w:pPr>
+      <w:widowControl w:val="0"/>
+      <w:jc w:val="both"/>
+    </w:pPr>
+  </w:style>
+  <w:style w:type="paragraph" w:customStyle="1" w:styleId="979D5DA361E8B445A4AC459C3FF7EC7F">
+    <w:name w:val="979D5DA361E8B445A4AC459C3FF7EC7F"/>
+    <w:rsid w:val="00DE018B"/>
     <w:pPr>
       <w:widowControl w:val="0"/>
       <w:jc w:val="both"/>
@@ -9468,7 +9754,7 @@
 </file>
 
 <file path=customXml/itemProps2.xml><?xml version="1.0" encoding="utf-8"?>
-<ds:datastoreItem xmlns:ds="http://schemas.openxmlformats.org/officeDocument/2006/customXml" ds:itemID="{612A3034-5167-254A-8056-D5EC7AA36F8E}">
+<ds:datastoreItem xmlns:ds="http://schemas.openxmlformats.org/officeDocument/2006/customXml" ds:itemID="{6C6AED6B-014D-C144-AECA-4B1EAC1A718D}">
   <ds:schemaRefs>
     <ds:schemaRef ds:uri="http://schemas.openxmlformats.org/officeDocument/2006/bibliography"/>
   </ds:schemaRefs>

</xml_diff>

<commit_message>
Fix the mistake in the equation on HW1_2
</commit_message>
<xml_diff>
--- a/HW1/REPORT.docx
+++ b/HW1/REPORT.docx
@@ -684,6 +684,7 @@
           <w:szCs w:val="24"/>
         </w:rPr>
       </w:pPr>
+      <w:proofErr w:type="spellStart"/>
       <w:r>
         <w:rPr>
           <w:rFonts w:ascii="Times" w:hAnsi="Times" w:cs="Times"/>
@@ -692,7 +693,18 @@
           <w:sz w:val="24"/>
           <w:szCs w:val="24"/>
         </w:rPr>
-        <w:t>Matlab code:</w:t>
+        <w:t>Matlab</w:t>
+      </w:r>
+      <w:proofErr w:type="spellEnd"/>
+      <w:r>
+        <w:rPr>
+          <w:rFonts w:ascii="Times" w:hAnsi="Times" w:cs="Times"/>
+          <w:b w:val="0"/>
+          <w:kern w:val="0"/>
+          <w:sz w:val="24"/>
+          <w:szCs w:val="24"/>
+        </w:rPr>
+        <w:t xml:space="preserve"> code:</w:t>
       </w:r>
     </w:p>
     <w:p>
@@ -799,7 +811,41 @@
           <w:sz w:val="20"/>
           <w:szCs w:val="20"/>
         </w:rPr>
-        <w:t>x=randi([0 1],1,100);</w:t>
+        <w:t>x=</w:t>
+      </w:r>
+      <w:proofErr w:type="spellStart"/>
+      <w:proofErr w:type="gramStart"/>
+      <w:r>
+        <w:rPr>
+          <w:rFonts w:ascii="Courier" w:hAnsi="Courier" w:cs="Courier"/>
+          <w:color w:val="000000"/>
+          <w:kern w:val="0"/>
+          <w:sz w:val="20"/>
+          <w:szCs w:val="20"/>
+        </w:rPr>
+        <w:t>randi</w:t>
+      </w:r>
+      <w:proofErr w:type="spellEnd"/>
+      <w:r>
+        <w:rPr>
+          <w:rFonts w:ascii="Courier" w:hAnsi="Courier" w:cs="Courier"/>
+          <w:color w:val="000000"/>
+          <w:kern w:val="0"/>
+          <w:sz w:val="20"/>
+          <w:szCs w:val="20"/>
+        </w:rPr>
+        <w:t>(</w:t>
+      </w:r>
+      <w:proofErr w:type="gramEnd"/>
+      <w:r>
+        <w:rPr>
+          <w:rFonts w:ascii="Courier" w:hAnsi="Courier" w:cs="Courier"/>
+          <w:color w:val="000000"/>
+          <w:kern w:val="0"/>
+          <w:sz w:val="20"/>
+          <w:szCs w:val="20"/>
+        </w:rPr>
+        <w:t>[0 1],1,100);</w:t>
       </w:r>
     </w:p>
     <w:p>
@@ -820,15 +866,27 @@
           <w:kern w:val="0"/>
         </w:rPr>
       </w:pPr>
-      <w:r>
-        <w:rPr>
-          <w:rFonts w:ascii="Courier" w:hAnsi="Courier" w:cs="Courier"/>
-          <w:color w:val="000000"/>
-          <w:kern w:val="0"/>
-          <w:sz w:val="20"/>
-          <w:szCs w:val="20"/>
-        </w:rPr>
-        <w:t>figure(1);</w:t>
+      <w:proofErr w:type="gramStart"/>
+      <w:r>
+        <w:rPr>
+          <w:rFonts w:ascii="Courier" w:hAnsi="Courier" w:cs="Courier"/>
+          <w:color w:val="000000"/>
+          <w:kern w:val="0"/>
+          <w:sz w:val="20"/>
+          <w:szCs w:val="20"/>
+        </w:rPr>
+        <w:t>figure(</w:t>
+      </w:r>
+      <w:proofErr w:type="gramEnd"/>
+      <w:r>
+        <w:rPr>
+          <w:rFonts w:ascii="Courier" w:hAnsi="Courier" w:cs="Courier"/>
+          <w:color w:val="000000"/>
+          <w:kern w:val="0"/>
+          <w:sz w:val="20"/>
+          <w:szCs w:val="20"/>
+        </w:rPr>
+        <w:t>1);</w:t>
       </w:r>
     </w:p>
     <w:p>
@@ -849,15 +907,49 @@
           <w:kern w:val="0"/>
         </w:rPr>
       </w:pPr>
-      <w:r>
-        <w:rPr>
-          <w:rFonts w:ascii="Courier" w:hAnsi="Courier" w:cs="Courier"/>
-          <w:color w:val="000000"/>
-          <w:kern w:val="0"/>
-          <w:sz w:val="20"/>
-          <w:szCs w:val="20"/>
-        </w:rPr>
-        <w:t>hist(x,-1:2)</w:t>
+      <w:proofErr w:type="spellStart"/>
+      <w:r>
+        <w:rPr>
+          <w:rFonts w:ascii="Courier" w:hAnsi="Courier" w:cs="Courier"/>
+          <w:color w:val="000000"/>
+          <w:kern w:val="0"/>
+          <w:sz w:val="20"/>
+          <w:szCs w:val="20"/>
+        </w:rPr>
+        <w:t>hist</w:t>
+      </w:r>
+      <w:proofErr w:type="spellEnd"/>
+      <w:r>
+        <w:rPr>
+          <w:rFonts w:ascii="Courier" w:hAnsi="Courier" w:cs="Courier"/>
+          <w:color w:val="000000"/>
+          <w:kern w:val="0"/>
+          <w:sz w:val="20"/>
+          <w:szCs w:val="20"/>
+        </w:rPr>
+        <w:t>(</w:t>
+      </w:r>
+      <w:proofErr w:type="gramStart"/>
+      <w:r>
+        <w:rPr>
+          <w:rFonts w:ascii="Courier" w:hAnsi="Courier" w:cs="Courier"/>
+          <w:color w:val="000000"/>
+          <w:kern w:val="0"/>
+          <w:sz w:val="20"/>
+          <w:szCs w:val="20"/>
+        </w:rPr>
+        <w:t>x,-</w:t>
+      </w:r>
+      <w:proofErr w:type="gramEnd"/>
+      <w:r>
+        <w:rPr>
+          <w:rFonts w:ascii="Courier" w:hAnsi="Courier" w:cs="Courier"/>
+          <w:color w:val="000000"/>
+          <w:kern w:val="0"/>
+          <w:sz w:val="20"/>
+          <w:szCs w:val="20"/>
+        </w:rPr>
+        <w:t>1:2)</w:t>
       </w:r>
     </w:p>
     <w:p>
@@ -878,15 +970,27 @@
           <w:kern w:val="0"/>
         </w:rPr>
       </w:pPr>
-      <w:r>
-        <w:rPr>
-          <w:rFonts w:ascii="Courier" w:hAnsi="Courier" w:cs="Courier"/>
-          <w:color w:val="000000"/>
-          <w:kern w:val="0"/>
-          <w:sz w:val="20"/>
-          <w:szCs w:val="20"/>
-        </w:rPr>
-        <w:t>xlabel(</w:t>
+      <w:proofErr w:type="spellStart"/>
+      <w:r>
+        <w:rPr>
+          <w:rFonts w:ascii="Courier" w:hAnsi="Courier" w:cs="Courier"/>
+          <w:color w:val="000000"/>
+          <w:kern w:val="0"/>
+          <w:sz w:val="20"/>
+          <w:szCs w:val="20"/>
+        </w:rPr>
+        <w:t>xlabel</w:t>
+      </w:r>
+      <w:proofErr w:type="spellEnd"/>
+      <w:r>
+        <w:rPr>
+          <w:rFonts w:ascii="Courier" w:hAnsi="Courier" w:cs="Courier"/>
+          <w:color w:val="000000"/>
+          <w:kern w:val="0"/>
+          <w:sz w:val="20"/>
+          <w:szCs w:val="20"/>
+        </w:rPr>
+        <w:t>(</w:t>
       </w:r>
       <w:r>
         <w:rPr>
@@ -927,15 +1031,27 @@
           <w:kern w:val="0"/>
         </w:rPr>
       </w:pPr>
-      <w:r>
-        <w:rPr>
-          <w:rFonts w:ascii="Courier" w:hAnsi="Courier" w:cs="Courier"/>
-          <w:color w:val="000000"/>
-          <w:kern w:val="0"/>
-          <w:sz w:val="20"/>
-          <w:szCs w:val="20"/>
-        </w:rPr>
-        <w:t>ylabel(</w:t>
+      <w:proofErr w:type="spellStart"/>
+      <w:r>
+        <w:rPr>
+          <w:rFonts w:ascii="Courier" w:hAnsi="Courier" w:cs="Courier"/>
+          <w:color w:val="000000"/>
+          <w:kern w:val="0"/>
+          <w:sz w:val="20"/>
+          <w:szCs w:val="20"/>
+        </w:rPr>
+        <w:t>ylabel</w:t>
+      </w:r>
+      <w:proofErr w:type="spellEnd"/>
+      <w:r>
+        <w:rPr>
+          <w:rFonts w:ascii="Courier" w:hAnsi="Courier" w:cs="Courier"/>
+          <w:color w:val="000000"/>
+          <w:kern w:val="0"/>
+          <w:sz w:val="20"/>
+          <w:szCs w:val="20"/>
+        </w:rPr>
+        <w:t>(</w:t>
       </w:r>
       <w:r>
         <w:rPr>
@@ -1218,6 +1334,7 @@
           <w:szCs w:val="24"/>
         </w:rPr>
       </w:pPr>
+      <w:proofErr w:type="spellStart"/>
       <w:r>
         <w:rPr>
           <w:rFonts w:ascii="Times" w:hAnsi="Times" w:cs="Times"/>
@@ -1225,7 +1342,17 @@
           <w:sz w:val="24"/>
           <w:szCs w:val="24"/>
         </w:rPr>
-        <w:t>Matlab code:</w:t>
+        <w:t>Matlab</w:t>
+      </w:r>
+      <w:proofErr w:type="spellEnd"/>
+      <w:r>
+        <w:rPr>
+          <w:rFonts w:ascii="Times" w:hAnsi="Times" w:cs="Times"/>
+          <w:kern w:val="0"/>
+          <w:sz w:val="24"/>
+          <w:szCs w:val="24"/>
+        </w:rPr>
+        <w:t xml:space="preserve"> code:</w:t>
       </w:r>
     </w:p>
     <w:p>
@@ -1399,7 +1526,41 @@
           <w:sz w:val="20"/>
           <w:szCs w:val="20"/>
         </w:rPr>
-        <w:t>x=randi([0 1],5,100);</w:t>
+        <w:t>x=</w:t>
+      </w:r>
+      <w:proofErr w:type="spellStart"/>
+      <w:proofErr w:type="gramStart"/>
+      <w:r>
+        <w:rPr>
+          <w:rFonts w:ascii="Courier" w:hAnsi="Courier" w:cs="Courier"/>
+          <w:color w:val="000000"/>
+          <w:kern w:val="0"/>
+          <w:sz w:val="20"/>
+          <w:szCs w:val="20"/>
+        </w:rPr>
+        <w:t>randi</w:t>
+      </w:r>
+      <w:proofErr w:type="spellEnd"/>
+      <w:r>
+        <w:rPr>
+          <w:rFonts w:ascii="Courier" w:hAnsi="Courier" w:cs="Courier"/>
+          <w:color w:val="000000"/>
+          <w:kern w:val="0"/>
+          <w:sz w:val="20"/>
+          <w:szCs w:val="20"/>
+        </w:rPr>
+        <w:t>(</w:t>
+      </w:r>
+      <w:proofErr w:type="gramEnd"/>
+      <w:r>
+        <w:rPr>
+          <w:rFonts w:ascii="Courier" w:hAnsi="Courier" w:cs="Courier"/>
+          <w:color w:val="000000"/>
+          <w:kern w:val="0"/>
+          <w:sz w:val="20"/>
+          <w:szCs w:val="20"/>
+        </w:rPr>
+        <w:t>[0 1],5,100);</w:t>
       </w:r>
     </w:p>
     <w:p>
@@ -1420,15 +1581,27 @@
           <w:kern w:val="0"/>
         </w:rPr>
       </w:pPr>
-      <w:r>
-        <w:rPr>
-          <w:rFonts w:ascii="Courier" w:hAnsi="Courier" w:cs="Courier"/>
-          <w:color w:val="000000"/>
-          <w:kern w:val="0"/>
-          <w:sz w:val="20"/>
-          <w:szCs w:val="20"/>
-        </w:rPr>
-        <w:t>num=sum(x);</w:t>
+      <w:proofErr w:type="spellStart"/>
+      <w:r>
+        <w:rPr>
+          <w:rFonts w:ascii="Courier" w:hAnsi="Courier" w:cs="Courier"/>
+          <w:color w:val="000000"/>
+          <w:kern w:val="0"/>
+          <w:sz w:val="20"/>
+          <w:szCs w:val="20"/>
+        </w:rPr>
+        <w:t>num</w:t>
+      </w:r>
+      <w:proofErr w:type="spellEnd"/>
+      <w:r>
+        <w:rPr>
+          <w:rFonts w:ascii="Courier" w:hAnsi="Courier" w:cs="Courier"/>
+          <w:color w:val="000000"/>
+          <w:kern w:val="0"/>
+          <w:sz w:val="20"/>
+          <w:szCs w:val="20"/>
+        </w:rPr>
+        <w:t>=sum(x);</w:t>
       </w:r>
     </w:p>
     <w:p>
@@ -1449,15 +1622,27 @@
           <w:kern w:val="0"/>
         </w:rPr>
       </w:pPr>
-      <w:r>
-        <w:rPr>
-          <w:rFonts w:ascii="Courier" w:hAnsi="Courier" w:cs="Courier"/>
-          <w:color w:val="000000"/>
-          <w:kern w:val="0"/>
-          <w:sz w:val="20"/>
-          <w:szCs w:val="20"/>
-        </w:rPr>
-        <w:t>figure(2);</w:t>
+      <w:proofErr w:type="gramStart"/>
+      <w:r>
+        <w:rPr>
+          <w:rFonts w:ascii="Courier" w:hAnsi="Courier" w:cs="Courier"/>
+          <w:color w:val="000000"/>
+          <w:kern w:val="0"/>
+          <w:sz w:val="20"/>
+          <w:szCs w:val="20"/>
+        </w:rPr>
+        <w:t>figure(</w:t>
+      </w:r>
+      <w:proofErr w:type="gramEnd"/>
+      <w:r>
+        <w:rPr>
+          <w:rFonts w:ascii="Courier" w:hAnsi="Courier" w:cs="Courier"/>
+          <w:color w:val="000000"/>
+          <w:kern w:val="0"/>
+          <w:sz w:val="20"/>
+          <w:szCs w:val="20"/>
+        </w:rPr>
+        <w:t>2);</w:t>
       </w:r>
     </w:p>
     <w:p>
@@ -1478,15 +1663,49 @@
           <w:kern w:val="0"/>
         </w:rPr>
       </w:pPr>
-      <w:r>
-        <w:rPr>
-          <w:rFonts w:ascii="Courier" w:hAnsi="Courier" w:cs="Courier"/>
-          <w:color w:val="000000"/>
-          <w:kern w:val="0"/>
-          <w:sz w:val="20"/>
-          <w:szCs w:val="20"/>
-        </w:rPr>
-        <w:t>hist(num,-1:6);</w:t>
+      <w:proofErr w:type="spellStart"/>
+      <w:r>
+        <w:rPr>
+          <w:rFonts w:ascii="Courier" w:hAnsi="Courier" w:cs="Courier"/>
+          <w:color w:val="000000"/>
+          <w:kern w:val="0"/>
+          <w:sz w:val="20"/>
+          <w:szCs w:val="20"/>
+        </w:rPr>
+        <w:t>hist</w:t>
+      </w:r>
+      <w:proofErr w:type="spellEnd"/>
+      <w:r>
+        <w:rPr>
+          <w:rFonts w:ascii="Courier" w:hAnsi="Courier" w:cs="Courier"/>
+          <w:color w:val="000000"/>
+          <w:kern w:val="0"/>
+          <w:sz w:val="20"/>
+          <w:szCs w:val="20"/>
+        </w:rPr>
+        <w:t>(</w:t>
+      </w:r>
+      <w:proofErr w:type="gramStart"/>
+      <w:r>
+        <w:rPr>
+          <w:rFonts w:ascii="Courier" w:hAnsi="Courier" w:cs="Courier"/>
+          <w:color w:val="000000"/>
+          <w:kern w:val="0"/>
+          <w:sz w:val="20"/>
+          <w:szCs w:val="20"/>
+        </w:rPr>
+        <w:t>num,-</w:t>
+      </w:r>
+      <w:proofErr w:type="gramEnd"/>
+      <w:r>
+        <w:rPr>
+          <w:rFonts w:ascii="Courier" w:hAnsi="Courier" w:cs="Courier"/>
+          <w:color w:val="000000"/>
+          <w:kern w:val="0"/>
+          <w:sz w:val="20"/>
+          <w:szCs w:val="20"/>
+        </w:rPr>
+        <w:t>1:6);</w:t>
       </w:r>
     </w:p>
     <w:p>
@@ -1507,16 +1726,30 @@
           <w:kern w:val="0"/>
         </w:rPr>
       </w:pPr>
-      <w:r>
-        <w:rPr>
-          <w:rFonts w:ascii="Courier" w:hAnsi="Courier" w:cs="Courier"/>
-          <w:color w:val="000000"/>
-          <w:kern w:val="0"/>
-          <w:sz w:val="20"/>
-          <w:szCs w:val="20"/>
-        </w:rPr>
-        <w:t>xlabel(</w:t>
-      </w:r>
+      <w:proofErr w:type="spellStart"/>
+      <w:proofErr w:type="gramStart"/>
+      <w:r>
+        <w:rPr>
+          <w:rFonts w:ascii="Courier" w:hAnsi="Courier" w:cs="Courier"/>
+          <w:color w:val="000000"/>
+          <w:kern w:val="0"/>
+          <w:sz w:val="20"/>
+          <w:szCs w:val="20"/>
+        </w:rPr>
+        <w:t>xlabel</w:t>
+      </w:r>
+      <w:proofErr w:type="spellEnd"/>
+      <w:r>
+        <w:rPr>
+          <w:rFonts w:ascii="Courier" w:hAnsi="Courier" w:cs="Courier"/>
+          <w:color w:val="000000"/>
+          <w:kern w:val="0"/>
+          <w:sz w:val="20"/>
+          <w:szCs w:val="20"/>
+        </w:rPr>
+        <w:t>(</w:t>
+      </w:r>
+      <w:proofErr w:type="gramEnd"/>
       <w:r>
         <w:rPr>
           <w:rFonts w:ascii="Courier" w:hAnsi="Courier" w:cs="Courier"/>
@@ -1556,15 +1789,27 @@
           <w:kern w:val="0"/>
         </w:rPr>
       </w:pPr>
-      <w:r>
-        <w:rPr>
-          <w:rFonts w:ascii="Courier" w:hAnsi="Courier" w:cs="Courier"/>
-          <w:color w:val="000000"/>
-          <w:kern w:val="0"/>
-          <w:sz w:val="20"/>
-          <w:szCs w:val="20"/>
-        </w:rPr>
-        <w:t>ylabel(</w:t>
+      <w:proofErr w:type="spellStart"/>
+      <w:r>
+        <w:rPr>
+          <w:rFonts w:ascii="Courier" w:hAnsi="Courier" w:cs="Courier"/>
+          <w:color w:val="000000"/>
+          <w:kern w:val="0"/>
+          <w:sz w:val="20"/>
+          <w:szCs w:val="20"/>
+        </w:rPr>
+        <w:t>ylabel</w:t>
+      </w:r>
+      <w:proofErr w:type="spellEnd"/>
+      <w:r>
+        <w:rPr>
+          <w:rFonts w:ascii="Courier" w:hAnsi="Courier" w:cs="Courier"/>
+          <w:color w:val="000000"/>
+          <w:kern w:val="0"/>
+          <w:sz w:val="20"/>
+          <w:szCs w:val="20"/>
+        </w:rPr>
+        <w:t>(</w:t>
       </w:r>
       <w:r>
         <w:rPr>
@@ -1574,7 +1819,29 @@
           <w:sz w:val="20"/>
           <w:szCs w:val="20"/>
         </w:rPr>
-        <w:t>'frequence'</w:t>
+        <w:t>'</w:t>
+      </w:r>
+      <w:proofErr w:type="spellStart"/>
+      <w:r>
+        <w:rPr>
+          <w:rFonts w:ascii="Courier" w:hAnsi="Courier" w:cs="Courier"/>
+          <w:color w:val="A020F0"/>
+          <w:kern w:val="0"/>
+          <w:sz w:val="20"/>
+          <w:szCs w:val="20"/>
+        </w:rPr>
+        <w:t>frequence</w:t>
+      </w:r>
+      <w:proofErr w:type="spellEnd"/>
+      <w:r>
+        <w:rPr>
+          <w:rFonts w:ascii="Courier" w:hAnsi="Courier" w:cs="Courier"/>
+          <w:color w:val="A020F0"/>
+          <w:kern w:val="0"/>
+          <w:sz w:val="20"/>
+          <w:szCs w:val="20"/>
+        </w:rPr>
+        <w:t>'</w:t>
       </w:r>
       <w:r>
         <w:rPr>
@@ -1898,6 +2165,13 @@
                   <w:rFonts w:ascii="Cambria Math" w:hAnsi="Cambria Math" w:cs="Times"/>
                   <w:kern w:val="0"/>
                 </w:rPr>
+                <m:t>5-</m:t>
+              </m:r>
+              <m:r>
+                <w:rPr>
+                  <w:rFonts w:ascii="Cambria Math" w:hAnsi="Cambria Math" w:cs="Times"/>
+                  <w:kern w:val="0"/>
+                </w:rPr>
                 <m:t>X</m:t>
               </m:r>
             </m:sup>
@@ -1909,10 +2183,11 @@
       <w:tblPr>
         <w:tblStyle w:val="a5"/>
         <w:tblW w:w="0" w:type="auto"/>
+        <w:tblInd w:w="-34" w:type="dxa"/>
         <w:tblLook w:val="04A0" w:firstRow="1" w:lastRow="0" w:firstColumn="1" w:lastColumn="0" w:noHBand="0" w:noVBand="1"/>
       </w:tblPr>
       <w:tblGrid>
-        <w:gridCol w:w="1452"/>
+        <w:gridCol w:w="1486"/>
         <w:gridCol w:w="1093"/>
         <w:gridCol w:w="1217"/>
         <w:gridCol w:w="1217"/>
@@ -1923,7 +2198,7 @@
       <w:tr>
         <w:tc>
           <w:tcPr>
-            <w:tcW w:w="1452" w:type="dxa"/>
+            <w:tcW w:w="1486" w:type="dxa"/>
           </w:tcPr>
           <w:p>
             <w:pPr>
@@ -2135,7 +2410,7 @@
       <w:tr>
         <w:tc>
           <w:tcPr>
-            <w:tcW w:w="1452" w:type="dxa"/>
+            <w:tcW w:w="1486" w:type="dxa"/>
           </w:tcPr>
           <w:p>
             <w:pPr>
@@ -2347,7 +2622,7 @@
       <w:tr>
         <w:tc>
           <w:tcPr>
-            <w:tcW w:w="1452" w:type="dxa"/>
+            <w:tcW w:w="1486" w:type="dxa"/>
           </w:tcPr>
           <w:p>
             <w:pPr>
@@ -2614,6 +2889,7 @@
           <w:szCs w:val="24"/>
         </w:rPr>
       </w:pPr>
+      <w:proofErr w:type="spellStart"/>
       <w:r>
         <w:rPr>
           <w:rFonts w:ascii="Times" w:eastAsiaTheme="majorEastAsia" w:hAnsi="Times" w:cs="Times"/>
@@ -2630,7 +2906,17 @@
           <w:sz w:val="24"/>
           <w:szCs w:val="24"/>
         </w:rPr>
-        <w:t>lab code:</w:t>
+        <w:t>lab</w:t>
+      </w:r>
+      <w:proofErr w:type="spellEnd"/>
+      <w:r>
+        <w:rPr>
+          <w:rFonts w:ascii="Times" w:eastAsiaTheme="majorEastAsia" w:hAnsi="Times" w:cs="Times"/>
+          <w:kern w:val="0"/>
+          <w:sz w:val="24"/>
+          <w:szCs w:val="24"/>
+        </w:rPr>
+        <w:t xml:space="preserve"> code:</w:t>
       </w:r>
     </w:p>
     <w:p>
@@ -2737,15 +3023,71 @@
           <w:kern w:val="0"/>
         </w:rPr>
       </w:pPr>
-      <w:r>
-        <w:rPr>
-          <w:rFonts w:ascii="Courier" w:hAnsi="Courier" w:cs="Courier"/>
-          <w:color w:val="000000"/>
-          <w:kern w:val="0"/>
-          <w:sz w:val="20"/>
-          <w:szCs w:val="20"/>
-        </w:rPr>
-        <w:t>num=zeros(100,1); % num array is used to c</w:t>
+      <w:proofErr w:type="spellStart"/>
+      <w:r>
+        <w:rPr>
+          <w:rFonts w:ascii="Courier" w:hAnsi="Courier" w:cs="Courier"/>
+          <w:color w:val="000000"/>
+          <w:kern w:val="0"/>
+          <w:sz w:val="20"/>
+          <w:szCs w:val="20"/>
+        </w:rPr>
+        <w:t>num</w:t>
+      </w:r>
+      <w:proofErr w:type="spellEnd"/>
+      <w:r>
+        <w:rPr>
+          <w:rFonts w:ascii="Courier" w:hAnsi="Courier" w:cs="Courier"/>
+          <w:color w:val="000000"/>
+          <w:kern w:val="0"/>
+          <w:sz w:val="20"/>
+          <w:szCs w:val="20"/>
+        </w:rPr>
+        <w:t>=</w:t>
+      </w:r>
+      <w:proofErr w:type="gramStart"/>
+      <w:r>
+        <w:rPr>
+          <w:rFonts w:ascii="Courier" w:hAnsi="Courier" w:cs="Courier"/>
+          <w:color w:val="000000"/>
+          <w:kern w:val="0"/>
+          <w:sz w:val="20"/>
+          <w:szCs w:val="20"/>
+        </w:rPr>
+        <w:t>zeros(</w:t>
+      </w:r>
+      <w:proofErr w:type="gramEnd"/>
+      <w:r>
+        <w:rPr>
+          <w:rFonts w:ascii="Courier" w:hAnsi="Courier" w:cs="Courier"/>
+          <w:color w:val="000000"/>
+          <w:kern w:val="0"/>
+          <w:sz w:val="20"/>
+          <w:szCs w:val="20"/>
+        </w:rPr>
+        <w:t xml:space="preserve">100,1); % </w:t>
+      </w:r>
+      <w:proofErr w:type="spellStart"/>
+      <w:r>
+        <w:rPr>
+          <w:rFonts w:ascii="Courier" w:hAnsi="Courier" w:cs="Courier"/>
+          <w:color w:val="000000"/>
+          <w:kern w:val="0"/>
+          <w:sz w:val="20"/>
+          <w:szCs w:val="20"/>
+        </w:rPr>
+        <w:t>num</w:t>
+      </w:r>
+      <w:proofErr w:type="spellEnd"/>
+      <w:r>
+        <w:rPr>
+          <w:rFonts w:ascii="Courier" w:hAnsi="Courier" w:cs="Courier"/>
+          <w:color w:val="000000"/>
+          <w:kern w:val="0"/>
+          <w:sz w:val="20"/>
+          <w:szCs w:val="20"/>
+        </w:rPr>
+        <w:t xml:space="preserve"> array is used to c</w:t>
       </w:r>
       <w:r>
         <w:rPr>
@@ -2770,15 +3112,49 @@
           <w:kern w:val="0"/>
         </w:rPr>
       </w:pPr>
-      <w:r>
-        <w:rPr>
-          <w:rFonts w:ascii="Courier" w:hAnsi="Courier" w:cs="Courier"/>
-          <w:color w:val="000000"/>
-          <w:kern w:val="0"/>
-          <w:sz w:val="20"/>
-          <w:szCs w:val="20"/>
-        </w:rPr>
-        <w:t>is_suc=zeros(100,1);</w:t>
+      <w:proofErr w:type="spellStart"/>
+      <w:r>
+        <w:rPr>
+          <w:rFonts w:ascii="Courier" w:hAnsi="Courier" w:cs="Courier"/>
+          <w:color w:val="000000"/>
+          <w:kern w:val="0"/>
+          <w:sz w:val="20"/>
+          <w:szCs w:val="20"/>
+        </w:rPr>
+        <w:t>is_suc</w:t>
+      </w:r>
+      <w:proofErr w:type="spellEnd"/>
+      <w:r>
+        <w:rPr>
+          <w:rFonts w:ascii="Courier" w:hAnsi="Courier" w:cs="Courier"/>
+          <w:color w:val="000000"/>
+          <w:kern w:val="0"/>
+          <w:sz w:val="20"/>
+          <w:szCs w:val="20"/>
+        </w:rPr>
+        <w:t>=</w:t>
+      </w:r>
+      <w:proofErr w:type="gramStart"/>
+      <w:r>
+        <w:rPr>
+          <w:rFonts w:ascii="Courier" w:hAnsi="Courier" w:cs="Courier"/>
+          <w:color w:val="000000"/>
+          <w:kern w:val="0"/>
+          <w:sz w:val="20"/>
+          <w:szCs w:val="20"/>
+        </w:rPr>
+        <w:t>zeros(</w:t>
+      </w:r>
+      <w:proofErr w:type="gramEnd"/>
+      <w:r>
+        <w:rPr>
+          <w:rFonts w:ascii="Courier" w:hAnsi="Courier" w:cs="Courier"/>
+          <w:color w:val="000000"/>
+          <w:kern w:val="0"/>
+          <w:sz w:val="20"/>
+          <w:szCs w:val="20"/>
+        </w:rPr>
+        <w:t>100,1);</w:t>
       </w:r>
       <w:r>
         <w:rPr>
@@ -2821,7 +3197,29 @@
           <w:sz w:val="20"/>
           <w:szCs w:val="20"/>
         </w:rPr>
-        <w:t>(sum(is_suc)) &lt;100</w:t>
+        <w:t>(sum(</w:t>
+      </w:r>
+      <w:proofErr w:type="spellStart"/>
+      <w:r>
+        <w:rPr>
+          <w:rFonts w:ascii="Courier" w:hAnsi="Courier" w:cs="Courier"/>
+          <w:color w:val="000000"/>
+          <w:kern w:val="0"/>
+          <w:sz w:val="20"/>
+          <w:szCs w:val="20"/>
+        </w:rPr>
+        <w:t>is_suc</w:t>
+      </w:r>
+      <w:proofErr w:type="spellEnd"/>
+      <w:r>
+        <w:rPr>
+          <w:rFonts w:ascii="Courier" w:hAnsi="Courier" w:cs="Courier"/>
+          <w:color w:val="000000"/>
+          <w:kern w:val="0"/>
+          <w:sz w:val="20"/>
+          <w:szCs w:val="20"/>
+        </w:rPr>
+        <w:t>)) &lt;100</w:t>
       </w:r>
       <w:r>
         <w:rPr>
@@ -2854,7 +3252,41 @@
           <w:sz w:val="20"/>
           <w:szCs w:val="20"/>
         </w:rPr>
-        <w:t xml:space="preserve">    t=randi([0 1],100,1);</w:t>
+        <w:t xml:space="preserve">    t=</w:t>
+      </w:r>
+      <w:proofErr w:type="spellStart"/>
+      <w:proofErr w:type="gramStart"/>
+      <w:r>
+        <w:rPr>
+          <w:rFonts w:ascii="Courier" w:hAnsi="Courier" w:cs="Courier"/>
+          <w:color w:val="000000"/>
+          <w:kern w:val="0"/>
+          <w:sz w:val="20"/>
+          <w:szCs w:val="20"/>
+        </w:rPr>
+        <w:t>randi</w:t>
+      </w:r>
+      <w:proofErr w:type="spellEnd"/>
+      <w:r>
+        <w:rPr>
+          <w:rFonts w:ascii="Courier" w:hAnsi="Courier" w:cs="Courier"/>
+          <w:color w:val="000000"/>
+          <w:kern w:val="0"/>
+          <w:sz w:val="20"/>
+          <w:szCs w:val="20"/>
+        </w:rPr>
+        <w:t>(</w:t>
+      </w:r>
+      <w:proofErr w:type="gramEnd"/>
+      <w:r>
+        <w:rPr>
+          <w:rFonts w:ascii="Courier" w:hAnsi="Courier" w:cs="Courier"/>
+          <w:color w:val="000000"/>
+          <w:kern w:val="0"/>
+          <w:sz w:val="20"/>
+          <w:szCs w:val="20"/>
+        </w:rPr>
+        <w:t>[0 1],100,1);</w:t>
       </w:r>
       <w:r>
         <w:rPr>
@@ -2887,7 +3319,51 @@
           <w:sz w:val="20"/>
           <w:szCs w:val="20"/>
         </w:rPr>
-        <w:t xml:space="preserve">    is_suc=is_suc | t;</w:t>
+        <w:t xml:space="preserve">    </w:t>
+      </w:r>
+      <w:proofErr w:type="spellStart"/>
+      <w:r>
+        <w:rPr>
+          <w:rFonts w:ascii="Courier" w:hAnsi="Courier" w:cs="Courier"/>
+          <w:color w:val="000000"/>
+          <w:kern w:val="0"/>
+          <w:sz w:val="20"/>
+          <w:szCs w:val="20"/>
+        </w:rPr>
+        <w:t>is_suc</w:t>
+      </w:r>
+      <w:proofErr w:type="spellEnd"/>
+      <w:r>
+        <w:rPr>
+          <w:rFonts w:ascii="Courier" w:hAnsi="Courier" w:cs="Courier"/>
+          <w:color w:val="000000"/>
+          <w:kern w:val="0"/>
+          <w:sz w:val="20"/>
+          <w:szCs w:val="20"/>
+        </w:rPr>
+        <w:t>=</w:t>
+      </w:r>
+      <w:proofErr w:type="spellStart"/>
+      <w:r>
+        <w:rPr>
+          <w:rFonts w:ascii="Courier" w:hAnsi="Courier" w:cs="Courier"/>
+          <w:color w:val="000000"/>
+          <w:kern w:val="0"/>
+          <w:sz w:val="20"/>
+          <w:szCs w:val="20"/>
+        </w:rPr>
+        <w:t>is_suc</w:t>
+      </w:r>
+      <w:proofErr w:type="spellEnd"/>
+      <w:r>
+        <w:rPr>
+          <w:rFonts w:ascii="Courier" w:hAnsi="Courier" w:cs="Courier"/>
+          <w:color w:val="000000"/>
+          <w:kern w:val="0"/>
+          <w:sz w:val="20"/>
+          <w:szCs w:val="20"/>
+        </w:rPr>
+        <w:t xml:space="preserve"> | t;</w:t>
       </w:r>
       <w:r>
         <w:rPr>
@@ -2921,7 +3397,73 @@
           <w:sz w:val="20"/>
           <w:szCs w:val="20"/>
         </w:rPr>
-        <w:t xml:space="preserve">    num=num+(is_suc~=1);</w:t>
+        <w:t xml:space="preserve">    </w:t>
+      </w:r>
+      <w:proofErr w:type="spellStart"/>
+      <w:r>
+        <w:rPr>
+          <w:rFonts w:ascii="Courier" w:hAnsi="Courier" w:cs="Courier"/>
+          <w:color w:val="000000"/>
+          <w:kern w:val="0"/>
+          <w:sz w:val="20"/>
+          <w:szCs w:val="20"/>
+        </w:rPr>
+        <w:t>num</w:t>
+      </w:r>
+      <w:proofErr w:type="spellEnd"/>
+      <w:r>
+        <w:rPr>
+          <w:rFonts w:ascii="Courier" w:hAnsi="Courier" w:cs="Courier"/>
+          <w:color w:val="000000"/>
+          <w:kern w:val="0"/>
+          <w:sz w:val="20"/>
+          <w:szCs w:val="20"/>
+        </w:rPr>
+        <w:t>=</w:t>
+      </w:r>
+      <w:proofErr w:type="spellStart"/>
+      <w:r>
+        <w:rPr>
+          <w:rFonts w:ascii="Courier" w:hAnsi="Courier" w:cs="Courier"/>
+          <w:color w:val="000000"/>
+          <w:kern w:val="0"/>
+          <w:sz w:val="20"/>
+          <w:szCs w:val="20"/>
+        </w:rPr>
+        <w:t>num</w:t>
+      </w:r>
+      <w:proofErr w:type="spellEnd"/>
+      <w:r>
+        <w:rPr>
+          <w:rFonts w:ascii="Courier" w:hAnsi="Courier" w:cs="Courier"/>
+          <w:color w:val="000000"/>
+          <w:kern w:val="0"/>
+          <w:sz w:val="20"/>
+          <w:szCs w:val="20"/>
+        </w:rPr>
+        <w:t>+(</w:t>
+      </w:r>
+      <w:proofErr w:type="spellStart"/>
+      <w:r>
+        <w:rPr>
+          <w:rFonts w:ascii="Courier" w:hAnsi="Courier" w:cs="Courier"/>
+          <w:color w:val="000000"/>
+          <w:kern w:val="0"/>
+          <w:sz w:val="20"/>
+          <w:szCs w:val="20"/>
+        </w:rPr>
+        <w:t>is_suc</w:t>
+      </w:r>
+      <w:proofErr w:type="spellEnd"/>
+      <w:r>
+        <w:rPr>
+          <w:rFonts w:ascii="Courier" w:hAnsi="Courier" w:cs="Courier"/>
+          <w:color w:val="000000"/>
+          <w:kern w:val="0"/>
+          <w:sz w:val="20"/>
+          <w:szCs w:val="20"/>
+        </w:rPr>
+        <w:t>~=1);</w:t>
       </w:r>
       <w:r>
         <w:rPr>
@@ -2970,15 +3512,27 @@
           <w:kern w:val="0"/>
         </w:rPr>
       </w:pPr>
-      <w:r>
-        <w:rPr>
-          <w:rFonts w:ascii="Courier" w:hAnsi="Courier" w:cs="Courier"/>
-          <w:color w:val="000000"/>
-          <w:kern w:val="0"/>
-          <w:sz w:val="20"/>
-          <w:szCs w:val="20"/>
-        </w:rPr>
-        <w:t>figure(3);</w:t>
+      <w:proofErr w:type="gramStart"/>
+      <w:r>
+        <w:rPr>
+          <w:rFonts w:ascii="Courier" w:hAnsi="Courier" w:cs="Courier"/>
+          <w:color w:val="000000"/>
+          <w:kern w:val="0"/>
+          <w:sz w:val="20"/>
+          <w:szCs w:val="20"/>
+        </w:rPr>
+        <w:t>figure(</w:t>
+      </w:r>
+      <w:proofErr w:type="gramEnd"/>
+      <w:r>
+        <w:rPr>
+          <w:rFonts w:ascii="Courier" w:hAnsi="Courier" w:cs="Courier"/>
+          <w:color w:val="000000"/>
+          <w:kern w:val="0"/>
+          <w:sz w:val="20"/>
+          <w:szCs w:val="20"/>
+        </w:rPr>
+        <w:t>3);</w:t>
       </w:r>
     </w:p>
     <w:p>
@@ -2993,15 +3547,105 @@
           <w:kern w:val="0"/>
         </w:rPr>
       </w:pPr>
-      <w:r>
-        <w:rPr>
-          <w:rFonts w:ascii="Courier" w:hAnsi="Courier" w:cs="Courier"/>
-          <w:color w:val="000000"/>
-          <w:kern w:val="0"/>
-          <w:sz w:val="20"/>
-          <w:szCs w:val="20"/>
-        </w:rPr>
-        <w:t>hist(num,(min(num)-1):(max(num)+1));</w:t>
+      <w:proofErr w:type="spellStart"/>
+      <w:r>
+        <w:rPr>
+          <w:rFonts w:ascii="Courier" w:hAnsi="Courier" w:cs="Courier"/>
+          <w:color w:val="000000"/>
+          <w:kern w:val="0"/>
+          <w:sz w:val="20"/>
+          <w:szCs w:val="20"/>
+        </w:rPr>
+        <w:t>hist</w:t>
+      </w:r>
+      <w:proofErr w:type="spellEnd"/>
+      <w:r>
+        <w:rPr>
+          <w:rFonts w:ascii="Courier" w:hAnsi="Courier" w:cs="Courier"/>
+          <w:color w:val="000000"/>
+          <w:kern w:val="0"/>
+          <w:sz w:val="20"/>
+          <w:szCs w:val="20"/>
+        </w:rPr>
+        <w:t>(</w:t>
+      </w:r>
+      <w:proofErr w:type="spellStart"/>
+      <w:proofErr w:type="gramStart"/>
+      <w:r>
+        <w:rPr>
+          <w:rFonts w:ascii="Courier" w:hAnsi="Courier" w:cs="Courier"/>
+          <w:color w:val="000000"/>
+          <w:kern w:val="0"/>
+          <w:sz w:val="20"/>
+          <w:szCs w:val="20"/>
+        </w:rPr>
+        <w:t>num</w:t>
+      </w:r>
+      <w:proofErr w:type="spellEnd"/>
+      <w:r>
+        <w:rPr>
+          <w:rFonts w:ascii="Courier" w:hAnsi="Courier" w:cs="Courier"/>
+          <w:color w:val="000000"/>
+          <w:kern w:val="0"/>
+          <w:sz w:val="20"/>
+          <w:szCs w:val="20"/>
+        </w:rPr>
+        <w:t>,(</w:t>
+      </w:r>
+      <w:proofErr w:type="gramEnd"/>
+      <w:r>
+        <w:rPr>
+          <w:rFonts w:ascii="Courier" w:hAnsi="Courier" w:cs="Courier"/>
+          <w:color w:val="000000"/>
+          <w:kern w:val="0"/>
+          <w:sz w:val="20"/>
+          <w:szCs w:val="20"/>
+        </w:rPr>
+        <w:t>min(</w:t>
+      </w:r>
+      <w:proofErr w:type="spellStart"/>
+      <w:r>
+        <w:rPr>
+          <w:rFonts w:ascii="Courier" w:hAnsi="Courier" w:cs="Courier"/>
+          <w:color w:val="000000"/>
+          <w:kern w:val="0"/>
+          <w:sz w:val="20"/>
+          <w:szCs w:val="20"/>
+        </w:rPr>
+        <w:t>num</w:t>
+      </w:r>
+      <w:proofErr w:type="spellEnd"/>
+      <w:r>
+        <w:rPr>
+          <w:rFonts w:ascii="Courier" w:hAnsi="Courier" w:cs="Courier"/>
+          <w:color w:val="000000"/>
+          <w:kern w:val="0"/>
+          <w:sz w:val="20"/>
+          <w:szCs w:val="20"/>
+        </w:rPr>
+        <w:t>)-1):(max(</w:t>
+      </w:r>
+      <w:proofErr w:type="spellStart"/>
+      <w:r>
+        <w:rPr>
+          <w:rFonts w:ascii="Courier" w:hAnsi="Courier" w:cs="Courier"/>
+          <w:color w:val="000000"/>
+          <w:kern w:val="0"/>
+          <w:sz w:val="20"/>
+          <w:szCs w:val="20"/>
+        </w:rPr>
+        <w:t>num</w:t>
+      </w:r>
+      <w:proofErr w:type="spellEnd"/>
+      <w:r>
+        <w:rPr>
+          <w:rFonts w:ascii="Courier" w:hAnsi="Courier" w:cs="Courier"/>
+          <w:color w:val="000000"/>
+          <w:kern w:val="0"/>
+          <w:sz w:val="20"/>
+          <w:szCs w:val="20"/>
+        </w:rPr>
+        <w:t>)+1));</w:t>
       </w:r>
     </w:p>
     <w:p>
@@ -3016,16 +3660,30 @@
           <w:kern w:val="0"/>
         </w:rPr>
       </w:pPr>
-      <w:r>
-        <w:rPr>
-          <w:rFonts w:ascii="Courier" w:hAnsi="Courier" w:cs="Courier"/>
-          <w:color w:val="000000"/>
-          <w:kern w:val="0"/>
-          <w:sz w:val="20"/>
-          <w:szCs w:val="20"/>
-        </w:rPr>
-        <w:t>xlabel(</w:t>
-      </w:r>
+      <w:proofErr w:type="spellStart"/>
+      <w:proofErr w:type="gramStart"/>
+      <w:r>
+        <w:rPr>
+          <w:rFonts w:ascii="Courier" w:hAnsi="Courier" w:cs="Courier"/>
+          <w:color w:val="000000"/>
+          <w:kern w:val="0"/>
+          <w:sz w:val="20"/>
+          <w:szCs w:val="20"/>
+        </w:rPr>
+        <w:t>xlabel</w:t>
+      </w:r>
+      <w:proofErr w:type="spellEnd"/>
+      <w:r>
+        <w:rPr>
+          <w:rFonts w:ascii="Courier" w:hAnsi="Courier" w:cs="Courier"/>
+          <w:color w:val="000000"/>
+          <w:kern w:val="0"/>
+          <w:sz w:val="20"/>
+          <w:szCs w:val="20"/>
+        </w:rPr>
+        <w:t>(</w:t>
+      </w:r>
+      <w:proofErr w:type="gramEnd"/>
       <w:r>
         <w:rPr>
           <w:rFonts w:ascii="Courier" w:hAnsi="Courier" w:cs="Courier"/>
@@ -3062,15 +3720,27 @@
           <w:szCs w:val="20"/>
         </w:rPr>
       </w:pPr>
-      <w:r>
-        <w:rPr>
-          <w:rFonts w:ascii="Courier" w:hAnsi="Courier" w:cs="Courier"/>
-          <w:color w:val="000000"/>
-          <w:kern w:val="0"/>
-          <w:sz w:val="20"/>
-          <w:szCs w:val="20"/>
-        </w:rPr>
-        <w:t>ylabel(</w:t>
+      <w:proofErr w:type="spellStart"/>
+      <w:r>
+        <w:rPr>
+          <w:rFonts w:ascii="Courier" w:hAnsi="Courier" w:cs="Courier"/>
+          <w:color w:val="000000"/>
+          <w:kern w:val="0"/>
+          <w:sz w:val="20"/>
+          <w:szCs w:val="20"/>
+        </w:rPr>
+        <w:t>ylabel</w:t>
+      </w:r>
+      <w:proofErr w:type="spellEnd"/>
+      <w:r>
+        <w:rPr>
+          <w:rFonts w:ascii="Courier" w:hAnsi="Courier" w:cs="Courier"/>
+          <w:color w:val="000000"/>
+          <w:kern w:val="0"/>
+          <w:sz w:val="20"/>
+          <w:szCs w:val="20"/>
+        </w:rPr>
+        <w:t>(</w:t>
       </w:r>
       <w:r>
         <w:rPr>
@@ -4707,7 +5377,27 @@
           <w:sz w:val="24"/>
           <w:szCs w:val="24"/>
         </w:rPr>
-        <w:t>Take your Bernoulli success counting routine. Generate and sum k=2 samples from this routine. Generate 300 such sums and histogram your results. Repeat for k={5, 10, 30, 50}. Compare your histograms to a bell curve. How do you justify your observations?  +        <w:t>Take your Bernoulli success counting routine. Generate and sum k=2 samples from this routine. Generate 300 such sums and histogram your results. Repeat for k</w:t>
+      </w:r>
+      <w:proofErr w:type="gramStart"/>
+      <w:r>
+        <w:rPr>
+          <w:rFonts w:ascii="Times" w:hAnsi="Times" w:cs="Times"/>
+          <w:kern w:val="0"/>
+          <w:sz w:val="24"/>
+          <w:szCs w:val="24"/>
+        </w:rPr>
+        <w:t>={</w:t>
+      </w:r>
+      <w:proofErr w:type="gramEnd"/>
+      <w:r>
+        <w:rPr>
+          <w:rFonts w:ascii="Times" w:hAnsi="Times" w:cs="Times"/>
+          <w:kern w:val="0"/>
+          <w:sz w:val="24"/>
+          <w:szCs w:val="24"/>
+        </w:rPr>
+        <w:t>5, 10, 30, 50}. Compare your histograms to a bell curve. How do you justify your observations?   </w:t>
       </w:r>
     </w:p>
@@ -4725,6 +5415,7 @@
           <w:kern w:val="0"/>
         </w:rPr>
       </w:pPr>
+      <w:proofErr w:type="spellStart"/>
       <w:r>
         <w:rPr>
           <w:rFonts w:ascii="Times" w:hAnsi="Times" w:cs="Times"/>
@@ -4743,6 +5434,7 @@
         </w:rPr>
         <w:t>atlab</w:t>
       </w:r>
+      <w:proofErr w:type="spellEnd"/>
       <w:r>
         <w:rPr>
           <w:rFonts w:ascii="Times" w:hAnsi="Times" w:cs="Times"/>
@@ -4774,15 +5466,27 @@
           <w:kern w:val="0"/>
         </w:rPr>
       </w:pPr>
-      <w:r>
-        <w:rPr>
-          <w:rFonts w:ascii="Courier" w:hAnsi="Courier" w:cs="Courier"/>
-          <w:color w:val="000000"/>
-          <w:kern w:val="0"/>
-          <w:sz w:val="20"/>
-          <w:szCs w:val="20"/>
-        </w:rPr>
-        <w:t>trial_time=300;</w:t>
+      <w:proofErr w:type="spellStart"/>
+      <w:r>
+        <w:rPr>
+          <w:rFonts w:ascii="Courier" w:hAnsi="Courier" w:cs="Courier"/>
+          <w:color w:val="000000"/>
+          <w:kern w:val="0"/>
+          <w:sz w:val="20"/>
+          <w:szCs w:val="20"/>
+        </w:rPr>
+        <w:t>trial_time</w:t>
+      </w:r>
+      <w:proofErr w:type="spellEnd"/>
+      <w:r>
+        <w:rPr>
+          <w:rFonts w:ascii="Courier" w:hAnsi="Courier" w:cs="Courier"/>
+          <w:color w:val="000000"/>
+          <w:kern w:val="0"/>
+          <w:sz w:val="20"/>
+          <w:szCs w:val="20"/>
+        </w:rPr>
+        <w:t>=300;</w:t>
       </w:r>
     </w:p>
     <w:p>
@@ -4797,15 +5501,27 @@
           <w:kern w:val="0"/>
         </w:rPr>
       </w:pPr>
-      <w:r>
-        <w:rPr>
-          <w:rFonts w:ascii="Courier" w:hAnsi="Courier" w:cs="Courier"/>
-          <w:color w:val="000000"/>
-          <w:kern w:val="0"/>
-          <w:sz w:val="20"/>
-          <w:szCs w:val="20"/>
-        </w:rPr>
-        <w:t>i=1;</w:t>
+      <w:proofErr w:type="spellStart"/>
+      <w:r>
+        <w:rPr>
+          <w:rFonts w:ascii="Courier" w:hAnsi="Courier" w:cs="Courier"/>
+          <w:color w:val="000000"/>
+          <w:kern w:val="0"/>
+          <w:sz w:val="20"/>
+          <w:szCs w:val="20"/>
+        </w:rPr>
+        <w:t>i</w:t>
+      </w:r>
+      <w:proofErr w:type="spellEnd"/>
+      <w:r>
+        <w:rPr>
+          <w:rFonts w:ascii="Courier" w:hAnsi="Courier" w:cs="Courier"/>
+          <w:color w:val="000000"/>
+          <w:kern w:val="0"/>
+          <w:sz w:val="20"/>
+          <w:szCs w:val="20"/>
+        </w:rPr>
+        <w:t>=1;</w:t>
       </w:r>
     </w:p>
     <w:p>
@@ -4838,7 +5554,29 @@
           <w:sz w:val="20"/>
           <w:szCs w:val="20"/>
         </w:rPr>
-        <w:t xml:space="preserve"> k=[2 5 10 30 50]</w:t>
+        <w:t xml:space="preserve"> k</w:t>
+      </w:r>
+      <w:proofErr w:type="gramStart"/>
+      <w:r>
+        <w:rPr>
+          <w:rFonts w:ascii="Courier" w:hAnsi="Courier" w:cs="Courier"/>
+          <w:color w:val="000000"/>
+          <w:kern w:val="0"/>
+          <w:sz w:val="20"/>
+          <w:szCs w:val="20"/>
+        </w:rPr>
+        <w:t>=[</w:t>
+      </w:r>
+      <w:proofErr w:type="gramEnd"/>
+      <w:r>
+        <w:rPr>
+          <w:rFonts w:ascii="Courier" w:hAnsi="Courier" w:cs="Courier"/>
+          <w:color w:val="000000"/>
+          <w:kern w:val="0"/>
+          <w:sz w:val="20"/>
+          <w:szCs w:val="20"/>
+        </w:rPr>
+        <w:t>2 5 10 30 50]</w:t>
       </w:r>
     </w:p>
     <w:p>
@@ -4861,7 +5599,63 @@
           <w:sz w:val="20"/>
           <w:szCs w:val="20"/>
         </w:rPr>
-        <w:t xml:space="preserve">    trials=randi([0 1],k,trial_time);</w:t>
+        <w:t xml:space="preserve">    trials=</w:t>
+      </w:r>
+      <w:proofErr w:type="spellStart"/>
+      <w:proofErr w:type="gramStart"/>
+      <w:r>
+        <w:rPr>
+          <w:rFonts w:ascii="Courier" w:hAnsi="Courier" w:cs="Courier"/>
+          <w:color w:val="000000"/>
+          <w:kern w:val="0"/>
+          <w:sz w:val="20"/>
+          <w:szCs w:val="20"/>
+        </w:rPr>
+        <w:t>randi</w:t>
+      </w:r>
+      <w:proofErr w:type="spellEnd"/>
+      <w:r>
+        <w:rPr>
+          <w:rFonts w:ascii="Courier" w:hAnsi="Courier" w:cs="Courier"/>
+          <w:color w:val="000000"/>
+          <w:kern w:val="0"/>
+          <w:sz w:val="20"/>
+          <w:szCs w:val="20"/>
+        </w:rPr>
+        <w:t>(</w:t>
+      </w:r>
+      <w:proofErr w:type="gramEnd"/>
+      <w:r>
+        <w:rPr>
+          <w:rFonts w:ascii="Courier" w:hAnsi="Courier" w:cs="Courier"/>
+          <w:color w:val="000000"/>
+          <w:kern w:val="0"/>
+          <w:sz w:val="20"/>
+          <w:szCs w:val="20"/>
+        </w:rPr>
+        <w:t>[0 1],</w:t>
+      </w:r>
+      <w:proofErr w:type="spellStart"/>
+      <w:r>
+        <w:rPr>
+          <w:rFonts w:ascii="Courier" w:hAnsi="Courier" w:cs="Courier"/>
+          <w:color w:val="000000"/>
+          <w:kern w:val="0"/>
+          <w:sz w:val="20"/>
+          <w:szCs w:val="20"/>
+        </w:rPr>
+        <w:t>k,trial_time</w:t>
+      </w:r>
+      <w:proofErr w:type="spellEnd"/>
+      <w:r>
+        <w:rPr>
+          <w:rFonts w:ascii="Courier" w:hAnsi="Courier" w:cs="Courier"/>
+          <w:color w:val="000000"/>
+          <w:kern w:val="0"/>
+          <w:sz w:val="20"/>
+          <w:szCs w:val="20"/>
+        </w:rPr>
+        <w:t>);</w:t>
       </w:r>
       <w:r>
         <w:rPr>
@@ -4917,7 +5711,29 @@
           <w:sz w:val="20"/>
           <w:szCs w:val="20"/>
         </w:rPr>
-        <w:t xml:space="preserve">    subplot(5,1,i);</w:t>
+        <w:t xml:space="preserve">    subplot(5,</w:t>
+      </w:r>
+      <w:proofErr w:type="gramStart"/>
+      <w:r>
+        <w:rPr>
+          <w:rFonts w:ascii="Courier" w:hAnsi="Courier" w:cs="Courier"/>
+          <w:color w:val="000000"/>
+          <w:kern w:val="0"/>
+          <w:sz w:val="20"/>
+          <w:szCs w:val="20"/>
+        </w:rPr>
+        <w:t>1,i</w:t>
+      </w:r>
+      <w:proofErr w:type="gramEnd"/>
+      <w:r>
+        <w:rPr>
+          <w:rFonts w:ascii="Courier" w:hAnsi="Courier" w:cs="Courier"/>
+          <w:color w:val="000000"/>
+          <w:kern w:val="0"/>
+          <w:sz w:val="20"/>
+          <w:szCs w:val="20"/>
+        </w:rPr>
+        <w:t>);</w:t>
       </w:r>
     </w:p>
     <w:p>
@@ -4940,7 +5756,29 @@
           <w:sz w:val="20"/>
           <w:szCs w:val="20"/>
         </w:rPr>
-        <w:t xml:space="preserve">    i=i+1;</w:t>
+        <w:t xml:space="preserve">    </w:t>
+      </w:r>
+      <w:proofErr w:type="spellStart"/>
+      <w:r>
+        <w:rPr>
+          <w:rFonts w:ascii="Courier" w:hAnsi="Courier" w:cs="Courier"/>
+          <w:color w:val="000000"/>
+          <w:kern w:val="0"/>
+          <w:sz w:val="20"/>
+          <w:szCs w:val="20"/>
+        </w:rPr>
+        <w:t>i</w:t>
+      </w:r>
+      <w:proofErr w:type="spellEnd"/>
+      <w:r>
+        <w:rPr>
+          <w:rFonts w:ascii="Courier" w:hAnsi="Courier" w:cs="Courier"/>
+          <w:color w:val="000000"/>
+          <w:kern w:val="0"/>
+          <w:sz w:val="20"/>
+          <w:szCs w:val="20"/>
+        </w:rPr>
+        <w:t>=i+1;</w:t>
       </w:r>
     </w:p>
     <w:p>
@@ -4963,7 +5801,53 @@
           <w:sz w:val="20"/>
           <w:szCs w:val="20"/>
         </w:rPr>
-        <w:t xml:space="preserve">    hist(samples,min(samples)-1:max(samples)+1);</w:t>
+        <w:t xml:space="preserve">    </w:t>
+      </w:r>
+      <w:proofErr w:type="spellStart"/>
+      <w:r>
+        <w:rPr>
+          <w:rFonts w:ascii="Courier" w:hAnsi="Courier" w:cs="Courier"/>
+          <w:color w:val="000000"/>
+          <w:kern w:val="0"/>
+          <w:sz w:val="20"/>
+          <w:szCs w:val="20"/>
+        </w:rPr>
+        <w:t>hist</w:t>
+      </w:r>
+      <w:proofErr w:type="spellEnd"/>
+      <w:r>
+        <w:rPr>
+          <w:rFonts w:ascii="Courier" w:hAnsi="Courier" w:cs="Courier"/>
+          <w:color w:val="000000"/>
+          <w:kern w:val="0"/>
+          <w:sz w:val="20"/>
+          <w:szCs w:val="20"/>
+        </w:rPr>
+        <w:t>(</w:t>
+      </w:r>
+      <w:proofErr w:type="spellStart"/>
+      <w:proofErr w:type="gramStart"/>
+      <w:r>
+        <w:rPr>
+          <w:rFonts w:ascii="Courier" w:hAnsi="Courier" w:cs="Courier"/>
+          <w:color w:val="000000"/>
+          <w:kern w:val="0"/>
+          <w:sz w:val="20"/>
+          <w:szCs w:val="20"/>
+        </w:rPr>
+        <w:t>samples,min</w:t>
+      </w:r>
+      <w:proofErr w:type="spellEnd"/>
+      <w:proofErr w:type="gramEnd"/>
+      <w:r>
+        <w:rPr>
+          <w:rFonts w:ascii="Courier" w:hAnsi="Courier" w:cs="Courier"/>
+          <w:color w:val="000000"/>
+          <w:kern w:val="0"/>
+          <w:sz w:val="20"/>
+          <w:szCs w:val="20"/>
+        </w:rPr>
+        <w:t>(samples)-1:max(samples)+1);</w:t>
       </w:r>
     </w:p>
     <w:p>
@@ -5019,7 +5903,95 @@
           <w:sz w:val="20"/>
           <w:szCs w:val="20"/>
         </w:rPr>
-        <w:t xml:space="preserve">    scaler=normcdf(0.5/(sqrt(k)*0.5))-normcdf(-0.5/(sqrt(k)*0.5));</w:t>
+        <w:t xml:space="preserve">    scaler=</w:t>
+      </w:r>
+      <w:proofErr w:type="spellStart"/>
+      <w:r>
+        <w:rPr>
+          <w:rFonts w:ascii="Courier" w:hAnsi="Courier" w:cs="Courier"/>
+          <w:color w:val="000000"/>
+          <w:kern w:val="0"/>
+          <w:sz w:val="20"/>
+          <w:szCs w:val="20"/>
+        </w:rPr>
+        <w:t>normcdf</w:t>
+      </w:r>
+      <w:proofErr w:type="spellEnd"/>
+      <w:r>
+        <w:rPr>
+          <w:rFonts w:ascii="Courier" w:hAnsi="Courier" w:cs="Courier"/>
+          <w:color w:val="000000"/>
+          <w:kern w:val="0"/>
+          <w:sz w:val="20"/>
+          <w:szCs w:val="20"/>
+        </w:rPr>
+        <w:t>(0.5/(</w:t>
+      </w:r>
+      <w:proofErr w:type="spellStart"/>
+      <w:r>
+        <w:rPr>
+          <w:rFonts w:ascii="Courier" w:hAnsi="Courier" w:cs="Courier"/>
+          <w:color w:val="000000"/>
+          <w:kern w:val="0"/>
+          <w:sz w:val="20"/>
+          <w:szCs w:val="20"/>
+        </w:rPr>
+        <w:t>sqrt</w:t>
+      </w:r>
+      <w:proofErr w:type="spellEnd"/>
+      <w:r>
+        <w:rPr>
+          <w:rFonts w:ascii="Courier" w:hAnsi="Courier" w:cs="Courier"/>
+          <w:color w:val="000000"/>
+          <w:kern w:val="0"/>
+          <w:sz w:val="20"/>
+          <w:szCs w:val="20"/>
+        </w:rPr>
+        <w:t>(k)*0.5))-</w:t>
+      </w:r>
+      <w:proofErr w:type="spellStart"/>
+      <w:r>
+        <w:rPr>
+          <w:rFonts w:ascii="Courier" w:hAnsi="Courier" w:cs="Courier"/>
+          <w:color w:val="000000"/>
+          <w:kern w:val="0"/>
+          <w:sz w:val="20"/>
+          <w:szCs w:val="20"/>
+        </w:rPr>
+        <w:t>normcdf</w:t>
+      </w:r>
+      <w:proofErr w:type="spellEnd"/>
+      <w:r>
+        <w:rPr>
+          <w:rFonts w:ascii="Courier" w:hAnsi="Courier" w:cs="Courier"/>
+          <w:color w:val="000000"/>
+          <w:kern w:val="0"/>
+          <w:sz w:val="20"/>
+          <w:szCs w:val="20"/>
+        </w:rPr>
+        <w:t>(-0.5/(</w:t>
+      </w:r>
+      <w:proofErr w:type="spellStart"/>
+      <w:r>
+        <w:rPr>
+          <w:rFonts w:ascii="Courier" w:hAnsi="Courier" w:cs="Courier"/>
+          <w:color w:val="000000"/>
+          <w:kern w:val="0"/>
+          <w:sz w:val="20"/>
+          <w:szCs w:val="20"/>
+        </w:rPr>
+        <w:t>sqrt</w:t>
+      </w:r>
+      <w:proofErr w:type="spellEnd"/>
+      <w:r>
+        <w:rPr>
+          <w:rFonts w:ascii="Courier" w:hAnsi="Courier" w:cs="Courier"/>
+          <w:color w:val="000000"/>
+          <w:kern w:val="0"/>
+          <w:sz w:val="20"/>
+          <w:szCs w:val="20"/>
+        </w:rPr>
+        <w:t>(k)*0.5));</w:t>
       </w:r>
     </w:p>
     <w:p>
@@ -5042,7 +6014,51 @@
           <w:sz w:val="20"/>
           <w:szCs w:val="20"/>
         </w:rPr>
-        <w:t xml:space="preserve">    plot_range=min(samples)-2:0.1:max(samples)+2;</w:t>
+        <w:t xml:space="preserve">    </w:t>
+      </w:r>
+      <w:proofErr w:type="spellStart"/>
+      <w:r>
+        <w:rPr>
+          <w:rFonts w:ascii="Courier" w:hAnsi="Courier" w:cs="Courier"/>
+          <w:color w:val="000000"/>
+          <w:kern w:val="0"/>
+          <w:sz w:val="20"/>
+          <w:szCs w:val="20"/>
+        </w:rPr>
+        <w:t>plot_range</w:t>
+      </w:r>
+      <w:proofErr w:type="spellEnd"/>
+      <w:r>
+        <w:rPr>
+          <w:rFonts w:ascii="Courier" w:hAnsi="Courier" w:cs="Courier"/>
+          <w:color w:val="000000"/>
+          <w:kern w:val="0"/>
+          <w:sz w:val="20"/>
+          <w:szCs w:val="20"/>
+        </w:rPr>
+        <w:t>=min(samples)-2:0.</w:t>
+      </w:r>
+      <w:proofErr w:type="gramStart"/>
+      <w:r>
+        <w:rPr>
+          <w:rFonts w:ascii="Courier" w:hAnsi="Courier" w:cs="Courier"/>
+          <w:color w:val="000000"/>
+          <w:kern w:val="0"/>
+          <w:sz w:val="20"/>
+          <w:szCs w:val="20"/>
+        </w:rPr>
+        <w:t>1:max</w:t>
+      </w:r>
+      <w:proofErr w:type="gramEnd"/>
+      <w:r>
+        <w:rPr>
+          <w:rFonts w:ascii="Courier" w:hAnsi="Courier" w:cs="Courier"/>
+          <w:color w:val="000000"/>
+          <w:kern w:val="0"/>
+          <w:sz w:val="20"/>
+          <w:szCs w:val="20"/>
+        </w:rPr>
+        <w:t>(samples)+2;</w:t>
       </w:r>
     </w:p>
     <w:p>
@@ -5065,7 +6081,107 @@
           <w:sz w:val="20"/>
           <w:szCs w:val="20"/>
         </w:rPr>
-        <w:t xml:space="preserve">    y = gaussmf(plot_range,[sqrt(k)*0.5 0.5*k])*scaler*trial_time;</w:t>
+        <w:t xml:space="preserve">    y = </w:t>
+      </w:r>
+      <w:proofErr w:type="spellStart"/>
+      <w:r>
+        <w:rPr>
+          <w:rFonts w:ascii="Courier" w:hAnsi="Courier" w:cs="Courier"/>
+          <w:color w:val="000000"/>
+          <w:kern w:val="0"/>
+          <w:sz w:val="20"/>
+          <w:szCs w:val="20"/>
+        </w:rPr>
+        <w:t>gaussmf</w:t>
+      </w:r>
+      <w:proofErr w:type="spellEnd"/>
+      <w:r>
+        <w:rPr>
+          <w:rFonts w:ascii="Courier" w:hAnsi="Courier" w:cs="Courier"/>
+          <w:color w:val="000000"/>
+          <w:kern w:val="0"/>
+          <w:sz w:val="20"/>
+          <w:szCs w:val="20"/>
+        </w:rPr>
+        <w:t>(</w:t>
+      </w:r>
+      <w:proofErr w:type="spellStart"/>
+      <w:r>
+        <w:rPr>
+          <w:rFonts w:ascii="Courier" w:hAnsi="Courier" w:cs="Courier"/>
+          <w:color w:val="000000"/>
+          <w:kern w:val="0"/>
+          <w:sz w:val="20"/>
+          <w:szCs w:val="20"/>
+        </w:rPr>
+        <w:t>plot_</w:t>
+      </w:r>
+      <w:proofErr w:type="gramStart"/>
+      <w:r>
+        <w:rPr>
+          <w:rFonts w:ascii="Courier" w:hAnsi="Courier" w:cs="Courier"/>
+          <w:color w:val="000000"/>
+          <w:kern w:val="0"/>
+          <w:sz w:val="20"/>
+          <w:szCs w:val="20"/>
+        </w:rPr>
+        <w:t>range</w:t>
+      </w:r>
+      <w:proofErr w:type="spellEnd"/>
+      <w:r>
+        <w:rPr>
+          <w:rFonts w:ascii="Courier" w:hAnsi="Courier" w:cs="Courier"/>
+          <w:color w:val="000000"/>
+          <w:kern w:val="0"/>
+          <w:sz w:val="20"/>
+          <w:szCs w:val="20"/>
+        </w:rPr>
+        <w:t>,[</w:t>
+      </w:r>
+      <w:proofErr w:type="spellStart"/>
+      <w:proofErr w:type="gramEnd"/>
+      <w:r>
+        <w:rPr>
+          <w:rFonts w:ascii="Courier" w:hAnsi="Courier" w:cs="Courier"/>
+          <w:color w:val="000000"/>
+          <w:kern w:val="0"/>
+          <w:sz w:val="20"/>
+          <w:szCs w:val="20"/>
+        </w:rPr>
+        <w:t>sqrt</w:t>
+      </w:r>
+      <w:proofErr w:type="spellEnd"/>
+      <w:r>
+        <w:rPr>
+          <w:rFonts w:ascii="Courier" w:hAnsi="Courier" w:cs="Courier"/>
+          <w:color w:val="000000"/>
+          <w:kern w:val="0"/>
+          <w:sz w:val="20"/>
+          <w:szCs w:val="20"/>
+        </w:rPr>
+        <w:t>(k)*0.5 0.5*k])*scaler*</w:t>
+      </w:r>
+      <w:proofErr w:type="spellStart"/>
+      <w:r>
+        <w:rPr>
+          <w:rFonts w:ascii="Courier" w:hAnsi="Courier" w:cs="Courier"/>
+          <w:color w:val="000000"/>
+          <w:kern w:val="0"/>
+          <w:sz w:val="20"/>
+          <w:szCs w:val="20"/>
+        </w:rPr>
+        <w:t>trial_time</w:t>
+      </w:r>
+      <w:proofErr w:type="spellEnd"/>
+      <w:r>
+        <w:rPr>
+          <w:rFonts w:ascii="Courier" w:hAnsi="Courier" w:cs="Courier"/>
+          <w:color w:val="000000"/>
+          <w:kern w:val="0"/>
+          <w:sz w:val="20"/>
+          <w:szCs w:val="20"/>
+        </w:rPr>
+        <w:t>;</w:t>
       </w:r>
     </w:p>
     <w:p>
@@ -5088,7 +6204,40 @@
           <w:sz w:val="20"/>
           <w:szCs w:val="20"/>
         </w:rPr>
-        <w:t xml:space="preserve">    plot(plot_range,y,</w:t>
+        <w:t xml:space="preserve">    plot(</w:t>
+      </w:r>
+      <w:proofErr w:type="spellStart"/>
+      <w:r>
+        <w:rPr>
+          <w:rFonts w:ascii="Courier" w:hAnsi="Courier" w:cs="Courier"/>
+          <w:color w:val="000000"/>
+          <w:kern w:val="0"/>
+          <w:sz w:val="20"/>
+          <w:szCs w:val="20"/>
+        </w:rPr>
+        <w:t>plot_</w:t>
+      </w:r>
+      <w:proofErr w:type="gramStart"/>
+      <w:r>
+        <w:rPr>
+          <w:rFonts w:ascii="Courier" w:hAnsi="Courier" w:cs="Courier"/>
+          <w:color w:val="000000"/>
+          <w:kern w:val="0"/>
+          <w:sz w:val="20"/>
+          <w:szCs w:val="20"/>
+        </w:rPr>
+        <w:t>range,y</w:t>
+      </w:r>
+      <w:proofErr w:type="gramEnd"/>
+      <w:r>
+        <w:rPr>
+          <w:rFonts w:ascii="Courier" w:hAnsi="Courier" w:cs="Courier"/>
+          <w:color w:val="000000"/>
+          <w:kern w:val="0"/>
+          <w:sz w:val="20"/>
+          <w:szCs w:val="20"/>
+        </w:rPr>
+        <w:t>,</w:t>
       </w:r>
       <w:r>
         <w:rPr>
@@ -5098,7 +6247,18 @@
           <w:sz w:val="20"/>
           <w:szCs w:val="20"/>
         </w:rPr>
-        <w:t>'r'</w:t>
+        <w:t>'r</w:t>
+      </w:r>
+      <w:proofErr w:type="spellEnd"/>
+      <w:r>
+        <w:rPr>
+          <w:rFonts w:ascii="Courier" w:hAnsi="Courier" w:cs="Courier"/>
+          <w:color w:val="A020F0"/>
+          <w:kern w:val="0"/>
+          <w:sz w:val="20"/>
+          <w:szCs w:val="20"/>
+        </w:rPr>
+        <w:t>'</w:t>
       </w:r>
       <w:r>
         <w:rPr>
@@ -5154,7 +6314,29 @@
           <w:sz w:val="20"/>
           <w:szCs w:val="20"/>
         </w:rPr>
-        <w:t xml:space="preserve">    points=min(samples)-1-0.5:1:max(samples)+1+0.5;</w:t>
+        <w:t xml:space="preserve">    points=min(samples)-1-0.5:</w:t>
+      </w:r>
+      <w:proofErr w:type="gramStart"/>
+      <w:r>
+        <w:rPr>
+          <w:rFonts w:ascii="Courier" w:hAnsi="Courier" w:cs="Courier"/>
+          <w:color w:val="000000"/>
+          <w:kern w:val="0"/>
+          <w:sz w:val="20"/>
+          <w:szCs w:val="20"/>
+        </w:rPr>
+        <w:t>1:max</w:t>
+      </w:r>
+      <w:proofErr w:type="gramEnd"/>
+      <w:r>
+        <w:rPr>
+          <w:rFonts w:ascii="Courier" w:hAnsi="Courier" w:cs="Courier"/>
+          <w:color w:val="000000"/>
+          <w:kern w:val="0"/>
+          <w:sz w:val="20"/>
+          <w:szCs w:val="20"/>
+        </w:rPr>
+        <w:t>(samples)+1+0.5;</w:t>
       </w:r>
     </w:p>
     <w:p>
@@ -5200,7 +6382,29 @@
           <w:sz w:val="20"/>
           <w:szCs w:val="20"/>
         </w:rPr>
-        <w:t xml:space="preserve">    points=points/(sqrt(k)*0.5);</w:t>
+        <w:t xml:space="preserve">    points=points/(</w:t>
+      </w:r>
+      <w:proofErr w:type="spellStart"/>
+      <w:r>
+        <w:rPr>
+          <w:rFonts w:ascii="Courier" w:hAnsi="Courier" w:cs="Courier"/>
+          <w:color w:val="000000"/>
+          <w:kern w:val="0"/>
+          <w:sz w:val="20"/>
+          <w:szCs w:val="20"/>
+        </w:rPr>
+        <w:t>sqrt</w:t>
+      </w:r>
+      <w:proofErr w:type="spellEnd"/>
+      <w:r>
+        <w:rPr>
+          <w:rFonts w:ascii="Courier" w:hAnsi="Courier" w:cs="Courier"/>
+          <w:color w:val="000000"/>
+          <w:kern w:val="0"/>
+          <w:sz w:val="20"/>
+          <w:szCs w:val="20"/>
+        </w:rPr>
+        <w:t>(k)*0.5);</w:t>
       </w:r>
     </w:p>
     <w:p>
@@ -5223,7 +6427,29 @@
           <w:sz w:val="20"/>
           <w:szCs w:val="20"/>
         </w:rPr>
-        <w:t xml:space="preserve">    pp=normcdf(points);</w:t>
+        <w:t xml:space="preserve">    pp=</w:t>
+      </w:r>
+      <w:proofErr w:type="spellStart"/>
+      <w:r>
+        <w:rPr>
+          <w:rFonts w:ascii="Courier" w:hAnsi="Courier" w:cs="Courier"/>
+          <w:color w:val="000000"/>
+          <w:kern w:val="0"/>
+          <w:sz w:val="20"/>
+          <w:szCs w:val="20"/>
+        </w:rPr>
+        <w:t>normcdf</w:t>
+      </w:r>
+      <w:proofErr w:type="spellEnd"/>
+      <w:r>
+        <w:rPr>
+          <w:rFonts w:ascii="Courier" w:hAnsi="Courier" w:cs="Courier"/>
+          <w:color w:val="000000"/>
+          <w:kern w:val="0"/>
+          <w:sz w:val="20"/>
+          <w:szCs w:val="20"/>
+        </w:rPr>
+        <w:t>(points);</w:t>
       </w:r>
     </w:p>
     <w:p>
@@ -5246,7 +6472,51 @@
           <w:sz w:val="20"/>
           <w:szCs w:val="20"/>
         </w:rPr>
-        <w:t xml:space="preserve">    ppd=pp(2:end)-pp(1:end-1);</w:t>
+        <w:t xml:space="preserve">    </w:t>
+      </w:r>
+      <w:proofErr w:type="spellStart"/>
+      <w:r>
+        <w:rPr>
+          <w:rFonts w:ascii="Courier" w:hAnsi="Courier" w:cs="Courier"/>
+          <w:color w:val="000000"/>
+          <w:kern w:val="0"/>
+          <w:sz w:val="20"/>
+          <w:szCs w:val="20"/>
+        </w:rPr>
+        <w:t>ppd</w:t>
+      </w:r>
+      <w:proofErr w:type="spellEnd"/>
+      <w:r>
+        <w:rPr>
+          <w:rFonts w:ascii="Courier" w:hAnsi="Courier" w:cs="Courier"/>
+          <w:color w:val="000000"/>
+          <w:kern w:val="0"/>
+          <w:sz w:val="20"/>
+          <w:szCs w:val="20"/>
+        </w:rPr>
+        <w:t>=pp(</w:t>
+      </w:r>
+      <w:proofErr w:type="gramStart"/>
+      <w:r>
+        <w:rPr>
+          <w:rFonts w:ascii="Courier" w:hAnsi="Courier" w:cs="Courier"/>
+          <w:color w:val="000000"/>
+          <w:kern w:val="0"/>
+          <w:sz w:val="20"/>
+          <w:szCs w:val="20"/>
+        </w:rPr>
+        <w:t>2:end</w:t>
+      </w:r>
+      <w:proofErr w:type="gramEnd"/>
+      <w:r>
+        <w:rPr>
+          <w:rFonts w:ascii="Courier" w:hAnsi="Courier" w:cs="Courier"/>
+          <w:color w:val="000000"/>
+          <w:kern w:val="0"/>
+          <w:sz w:val="20"/>
+          <w:szCs w:val="20"/>
+        </w:rPr>
+        <w:t>)-pp(1:end-1);</w:t>
       </w:r>
     </w:p>
     <w:p>
@@ -5269,7 +6539,40 @@
           <w:sz w:val="20"/>
           <w:szCs w:val="20"/>
         </w:rPr>
-        <w:t xml:space="preserve">    bar(min(samples)-1:max(samples)+1,ppd*trial_time,</w:t>
+        <w:t xml:space="preserve">    bar(min(samples)-</w:t>
+      </w:r>
+      <w:proofErr w:type="gramStart"/>
+      <w:r>
+        <w:rPr>
+          <w:rFonts w:ascii="Courier" w:hAnsi="Courier" w:cs="Courier"/>
+          <w:color w:val="000000"/>
+          <w:kern w:val="0"/>
+          <w:sz w:val="20"/>
+          <w:szCs w:val="20"/>
+        </w:rPr>
+        <w:t>1:max</w:t>
+      </w:r>
+      <w:proofErr w:type="gramEnd"/>
+      <w:r>
+        <w:rPr>
+          <w:rFonts w:ascii="Courier" w:hAnsi="Courier" w:cs="Courier"/>
+          <w:color w:val="000000"/>
+          <w:kern w:val="0"/>
+          <w:sz w:val="20"/>
+          <w:szCs w:val="20"/>
+        </w:rPr>
+        <w:t>(samples)+1,ppd*</w:t>
+      </w:r>
+      <w:proofErr w:type="spellStart"/>
+      <w:r>
+        <w:rPr>
+          <w:rFonts w:ascii="Courier" w:hAnsi="Courier" w:cs="Courier"/>
+          <w:color w:val="000000"/>
+          <w:kern w:val="0"/>
+          <w:sz w:val="20"/>
+          <w:szCs w:val="20"/>
+        </w:rPr>
+        <w:t>trial_time,</w:t>
       </w:r>
       <w:r>
         <w:rPr>
@@ -5299,7 +6602,18 @@
           <w:sz w:val="20"/>
           <w:szCs w:val="20"/>
         </w:rPr>
-        <w:t>'w'</w:t>
+        <w:t>'w</w:t>
+      </w:r>
+      <w:proofErr w:type="spellEnd"/>
+      <w:r>
+        <w:rPr>
+          <w:rFonts w:ascii="Courier" w:hAnsi="Courier" w:cs="Courier"/>
+          <w:color w:val="A020F0"/>
+          <w:kern w:val="0"/>
+          <w:sz w:val="20"/>
+          <w:szCs w:val="20"/>
+        </w:rPr>
+        <w:t>'</w:t>
       </w:r>
       <w:r>
         <w:rPr>
@@ -5355,7 +6669,51 @@
           <w:sz w:val="20"/>
           <w:szCs w:val="20"/>
         </w:rPr>
-        <w:t xml:space="preserve">    xlabel(strcat(</w:t>
+        <w:t xml:space="preserve">    </w:t>
+      </w:r>
+      <w:proofErr w:type="spellStart"/>
+      <w:r>
+        <w:rPr>
+          <w:rFonts w:ascii="Courier" w:hAnsi="Courier" w:cs="Courier"/>
+          <w:color w:val="000000"/>
+          <w:kern w:val="0"/>
+          <w:sz w:val="20"/>
+          <w:szCs w:val="20"/>
+        </w:rPr>
+        <w:t>xlabel</w:t>
+      </w:r>
+      <w:proofErr w:type="spellEnd"/>
+      <w:r>
+        <w:rPr>
+          <w:rFonts w:ascii="Courier" w:hAnsi="Courier" w:cs="Courier"/>
+          <w:color w:val="000000"/>
+          <w:kern w:val="0"/>
+          <w:sz w:val="20"/>
+          <w:szCs w:val="20"/>
+        </w:rPr>
+        <w:t>(</w:t>
+      </w:r>
+      <w:proofErr w:type="spellStart"/>
+      <w:r>
+        <w:rPr>
+          <w:rFonts w:ascii="Courier" w:hAnsi="Courier" w:cs="Courier"/>
+          <w:color w:val="000000"/>
+          <w:kern w:val="0"/>
+          <w:sz w:val="20"/>
+          <w:szCs w:val="20"/>
+        </w:rPr>
+        <w:t>strcat</w:t>
+      </w:r>
+      <w:proofErr w:type="spellEnd"/>
+      <w:r>
+        <w:rPr>
+          <w:rFonts w:ascii="Courier" w:hAnsi="Courier" w:cs="Courier"/>
+          <w:color w:val="000000"/>
+          <w:kern w:val="0"/>
+          <w:sz w:val="20"/>
+          <w:szCs w:val="20"/>
+        </w:rPr>
+        <w:t>(</w:t>
       </w:r>
       <w:r>
         <w:rPr>
@@ -5365,18 +6723,9 @@
           <w:sz w:val="20"/>
           <w:szCs w:val="20"/>
         </w:rPr>
-        <w:t>'sum(k='</w:t>
-      </w:r>
-      <w:r>
-        <w:rPr>
-          <w:rFonts w:ascii="Courier" w:hAnsi="Courier" w:cs="Courier"/>
-          <w:color w:val="000000"/>
-          <w:kern w:val="0"/>
-          <w:sz w:val="20"/>
-          <w:szCs w:val="20"/>
-        </w:rPr>
-        <w:t>,num2str(k),</w:t>
-      </w:r>
+        <w:t>'sum(k=</w:t>
+      </w:r>
+      <w:proofErr w:type="gramStart"/>
       <w:r>
         <w:rPr>
           <w:rFonts w:ascii="Courier" w:hAnsi="Courier" w:cs="Courier"/>
@@ -5385,6 +6734,37 @@
           <w:sz w:val="20"/>
           <w:szCs w:val="20"/>
         </w:rPr>
+        <w:t>'</w:t>
+      </w:r>
+      <w:r>
+        <w:rPr>
+          <w:rFonts w:ascii="Courier" w:hAnsi="Courier" w:cs="Courier"/>
+          <w:color w:val="000000"/>
+          <w:kern w:val="0"/>
+          <w:sz w:val="20"/>
+          <w:szCs w:val="20"/>
+        </w:rPr>
+        <w:t>,num</w:t>
+      </w:r>
+      <w:proofErr w:type="gramEnd"/>
+      <w:r>
+        <w:rPr>
+          <w:rFonts w:ascii="Courier" w:hAnsi="Courier" w:cs="Courier"/>
+          <w:color w:val="000000"/>
+          <w:kern w:val="0"/>
+          <w:sz w:val="20"/>
+          <w:szCs w:val="20"/>
+        </w:rPr>
+        <w:t>2str(k),</w:t>
+      </w:r>
+      <w:r>
+        <w:rPr>
+          <w:rFonts w:ascii="Courier" w:hAnsi="Courier" w:cs="Courier"/>
+          <w:color w:val="A020F0"/>
+          <w:kern w:val="0"/>
+          <w:sz w:val="20"/>
+          <w:szCs w:val="20"/>
+        </w:rPr>
         <w:t>')'</w:t>
       </w:r>
       <w:r>
@@ -5418,7 +6798,29 @@
           <w:sz w:val="20"/>
           <w:szCs w:val="20"/>
         </w:rPr>
-        <w:t xml:space="preserve">    ylabel(</w:t>
+        <w:t xml:space="preserve">    </w:t>
+      </w:r>
+      <w:proofErr w:type="spellStart"/>
+      <w:r>
+        <w:rPr>
+          <w:rFonts w:ascii="Courier" w:hAnsi="Courier" w:cs="Courier"/>
+          <w:color w:val="000000"/>
+          <w:kern w:val="0"/>
+          <w:sz w:val="20"/>
+          <w:szCs w:val="20"/>
+        </w:rPr>
+        <w:t>ylabel</w:t>
+      </w:r>
+      <w:proofErr w:type="spellEnd"/>
+      <w:r>
+        <w:rPr>
+          <w:rFonts w:ascii="Courier" w:hAnsi="Courier" w:cs="Courier"/>
+          <w:color w:val="000000"/>
+          <w:kern w:val="0"/>
+          <w:sz w:val="20"/>
+          <w:szCs w:val="20"/>
+        </w:rPr>
+        <w:t>(</w:t>
       </w:r>
       <w:r>
         <w:rPr>
@@ -5428,7 +6830,29 @@
           <w:sz w:val="20"/>
           <w:szCs w:val="20"/>
         </w:rPr>
-        <w:t>'num'</w:t>
+        <w:t>'</w:t>
+      </w:r>
+      <w:proofErr w:type="spellStart"/>
+      <w:r>
+        <w:rPr>
+          <w:rFonts w:ascii="Courier" w:hAnsi="Courier" w:cs="Courier"/>
+          <w:color w:val="A020F0"/>
+          <w:kern w:val="0"/>
+          <w:sz w:val="20"/>
+          <w:szCs w:val="20"/>
+        </w:rPr>
+        <w:t>num</w:t>
+      </w:r>
+      <w:proofErr w:type="spellEnd"/>
+      <w:r>
+        <w:rPr>
+          <w:rFonts w:ascii="Courier" w:hAnsi="Courier" w:cs="Courier"/>
+          <w:color w:val="A020F0"/>
+          <w:kern w:val="0"/>
+          <w:sz w:val="20"/>
+          <w:szCs w:val="20"/>
+        </w:rPr>
+        <w:t>'</w:t>
       </w:r>
       <w:r>
         <w:rPr>
@@ -6107,6 +7531,7 @@
           <w:kern w:val="0"/>
         </w:rPr>
       </w:pPr>
+      <w:proofErr w:type="spellStart"/>
       <w:r>
         <w:rPr>
           <w:rFonts w:ascii="Times" w:hAnsi="Times" w:cs="Times" w:hint="eastAsia"/>
@@ -6123,400 +7548,828 @@
           <w:bCs/>
           <w:kern w:val="0"/>
         </w:rPr>
-        <w:t>atlab code:</w:t>
-      </w:r>
-    </w:p>
-    <w:p>
-      <w:pPr>
-        <w:widowControl/>
-        <w:autoSpaceDE w:val="0"/>
-        <w:autoSpaceDN w:val="0"/>
-        <w:adjustRightInd w:val="0"/>
-        <w:ind w:leftChars="166" w:left="398"/>
-        <w:jc w:val="left"/>
-        <w:rPr>
-          <w:rFonts w:ascii="Courier" w:hAnsi="Courier"/>
-          <w:kern w:val="0"/>
-        </w:rPr>
-      </w:pPr>
-      <w:r>
-        <w:rPr>
-          <w:rFonts w:ascii="Courier" w:hAnsi="Courier" w:cs="Courier"/>
-          <w:color w:val="000000"/>
-          <w:kern w:val="0"/>
-          <w:sz w:val="20"/>
-          <w:szCs w:val="20"/>
-        </w:rPr>
-        <w:t xml:space="preserve">load </w:t>
-      </w:r>
-      <w:r>
-        <w:rPr>
-          <w:rFonts w:ascii="Courier" w:hAnsi="Courier" w:cs="Courier"/>
-          <w:color w:val="A020F0"/>
-          <w:kern w:val="0"/>
-          <w:sz w:val="20"/>
-          <w:szCs w:val="20"/>
-        </w:rPr>
-        <w:t>NJGAS.dat</w:t>
-      </w:r>
-      <w:r>
-        <w:rPr>
-          <w:rFonts w:ascii="Courier" w:hAnsi="Courier" w:cs="Courier"/>
-          <w:color w:val="000000"/>
-          <w:kern w:val="0"/>
-          <w:sz w:val="20"/>
-          <w:szCs w:val="20"/>
-        </w:rPr>
-        <w:t>;</w:t>
-      </w:r>
-    </w:p>
-    <w:p>
-      <w:pPr>
-        <w:widowControl/>
-        <w:autoSpaceDE w:val="0"/>
-        <w:autoSpaceDN w:val="0"/>
-        <w:adjustRightInd w:val="0"/>
-        <w:ind w:leftChars="166" w:left="398"/>
-        <w:jc w:val="left"/>
-        <w:rPr>
-          <w:rFonts w:ascii="Courier" w:hAnsi="Courier"/>
-          <w:kern w:val="0"/>
-        </w:rPr>
-      </w:pPr>
-      <w:r>
-        <w:rPr>
-          <w:rFonts w:ascii="Courier" w:hAnsi="Courier" w:cs="Courier"/>
-          <w:color w:val="000000"/>
-          <w:kern w:val="0"/>
-          <w:sz w:val="20"/>
-          <w:szCs w:val="20"/>
-        </w:rPr>
-        <w:t>resample_size=length(NJGAS);</w:t>
-      </w:r>
-    </w:p>
-    <w:p>
-      <w:pPr>
-        <w:widowControl/>
-        <w:autoSpaceDE w:val="0"/>
-        <w:autoSpaceDN w:val="0"/>
-        <w:adjustRightInd w:val="0"/>
-        <w:ind w:leftChars="166" w:left="398"/>
-        <w:jc w:val="left"/>
-        <w:rPr>
-          <w:rFonts w:ascii="Courier" w:hAnsi="Courier"/>
-          <w:kern w:val="0"/>
-        </w:rPr>
-      </w:pPr>
-      <w:r>
-        <w:rPr>
-          <w:rFonts w:ascii="Courier" w:hAnsi="Courier" w:cs="Courier"/>
-          <w:color w:val="000000"/>
-          <w:kern w:val="0"/>
-          <w:sz w:val="20"/>
-          <w:szCs w:val="20"/>
-        </w:rPr>
-        <w:t>sample_mean=sum(NJGAS)/resample_size;</w:t>
-      </w:r>
-    </w:p>
-    <w:p>
-      <w:pPr>
-        <w:widowControl/>
-        <w:autoSpaceDE w:val="0"/>
-        <w:autoSpaceDN w:val="0"/>
-        <w:adjustRightInd w:val="0"/>
-        <w:ind w:leftChars="166" w:left="398"/>
-        <w:jc w:val="left"/>
-        <w:rPr>
-          <w:rFonts w:ascii="Courier" w:hAnsi="Courier"/>
-          <w:kern w:val="0"/>
-        </w:rPr>
-      </w:pPr>
-      <w:r>
-        <w:rPr>
-          <w:rFonts w:ascii="Courier" w:hAnsi="Courier" w:cs="Courier"/>
-          <w:color w:val="000000"/>
-          <w:kern w:val="0"/>
-          <w:sz w:val="20"/>
-          <w:szCs w:val="20"/>
-        </w:rPr>
-        <w:t>resample_time=1000;</w:t>
-      </w:r>
-    </w:p>
-    <w:p>
-      <w:pPr>
-        <w:widowControl/>
-        <w:autoSpaceDE w:val="0"/>
-        <w:autoSpaceDN w:val="0"/>
-        <w:adjustRightInd w:val="0"/>
-        <w:ind w:leftChars="166" w:left="398"/>
-        <w:jc w:val="left"/>
-        <w:rPr>
-          <w:rFonts w:ascii="Courier" w:hAnsi="Courier"/>
-          <w:kern w:val="0"/>
-        </w:rPr>
-      </w:pPr>
-      <w:r>
-        <w:rPr>
-          <w:rFonts w:ascii="Courier" w:hAnsi="Courier" w:cs="Courier"/>
-          <w:color w:val="000000"/>
-          <w:kern w:val="0"/>
-          <w:sz w:val="20"/>
-          <w:szCs w:val="20"/>
-        </w:rPr>
-        <w:t>index=randi([1 resample_size],resample_time,resample_size);</w:t>
-      </w:r>
-    </w:p>
-    <w:p>
-      <w:pPr>
-        <w:widowControl/>
-        <w:autoSpaceDE w:val="0"/>
-        <w:autoSpaceDN w:val="0"/>
-        <w:adjustRightInd w:val="0"/>
-        <w:ind w:leftChars="166" w:left="398"/>
-        <w:jc w:val="left"/>
-        <w:rPr>
-          <w:rFonts w:ascii="Courier" w:hAnsi="Courier"/>
-          <w:kern w:val="0"/>
-        </w:rPr>
-      </w:pPr>
-      <w:r>
-        <w:rPr>
-          <w:rFonts w:ascii="Courier" w:hAnsi="Courier" w:cs="Courier"/>
-          <w:color w:val="000000"/>
-          <w:kern w:val="0"/>
-          <w:sz w:val="20"/>
-          <w:szCs w:val="20"/>
-        </w:rPr>
-        <w:t>resampled_data=NJGAS(index);</w:t>
-      </w:r>
-    </w:p>
-    <w:p>
-      <w:pPr>
-        <w:widowControl/>
-        <w:autoSpaceDE w:val="0"/>
-        <w:autoSpaceDN w:val="0"/>
-        <w:adjustRightInd w:val="0"/>
-        <w:ind w:leftChars="166" w:left="398"/>
-        <w:jc w:val="left"/>
-        <w:rPr>
-          <w:rFonts w:ascii="Courier" w:hAnsi="Courier"/>
-          <w:kern w:val="0"/>
-        </w:rPr>
-      </w:pPr>
-      <w:r>
-        <w:rPr>
-          <w:rFonts w:ascii="Courier" w:hAnsi="Courier" w:cs="Courier"/>
-          <w:color w:val="000000"/>
-          <w:kern w:val="0"/>
-          <w:sz w:val="20"/>
-          <w:szCs w:val="20"/>
-        </w:rPr>
-        <w:t>erd=sum(resampled_data,2)/resample_size-sample_mean;</w:t>
-      </w:r>
-    </w:p>
-    <w:p>
-      <w:pPr>
-        <w:widowControl/>
-        <w:autoSpaceDE w:val="0"/>
-        <w:autoSpaceDN w:val="0"/>
-        <w:adjustRightInd w:val="0"/>
-        <w:ind w:leftChars="166" w:left="398"/>
-        <w:jc w:val="left"/>
-        <w:rPr>
-          <w:rFonts w:ascii="Courier" w:hAnsi="Courier"/>
-          <w:kern w:val="0"/>
-        </w:rPr>
-      </w:pPr>
-      <w:r>
-        <w:rPr>
-          <w:rFonts w:ascii="Courier" w:hAnsi="Courier" w:cs="Courier"/>
-          <w:color w:val="000000"/>
-          <w:kern w:val="0"/>
-          <w:sz w:val="20"/>
-          <w:szCs w:val="20"/>
-        </w:rPr>
-        <w:t>erd_sorted=sort(erd);</w:t>
-      </w:r>
-    </w:p>
-    <w:p>
-      <w:pPr>
-        <w:widowControl/>
-        <w:autoSpaceDE w:val="0"/>
-        <w:autoSpaceDN w:val="0"/>
-        <w:adjustRightInd w:val="0"/>
-        <w:ind w:leftChars="166" w:left="398"/>
-        <w:jc w:val="left"/>
-        <w:rPr>
-          <w:rFonts w:ascii="Courier" w:hAnsi="Courier"/>
-          <w:kern w:val="0"/>
-        </w:rPr>
-      </w:pPr>
-      <w:r>
-        <w:rPr>
-          <w:rFonts w:ascii="Courier" w:hAnsi="Courier" w:cs="Courier"/>
-          <w:color w:val="000000"/>
-          <w:kern w:val="0"/>
-          <w:sz w:val="20"/>
-          <w:szCs w:val="20"/>
-        </w:rPr>
-        <w:t>delta=erd_sorted(fix([0.025 0.975]*resample_time));</w:t>
-      </w:r>
-    </w:p>
-    <w:p>
-      <w:pPr>
-        <w:widowControl/>
-        <w:autoSpaceDE w:val="0"/>
-        <w:autoSpaceDN w:val="0"/>
-        <w:adjustRightInd w:val="0"/>
-        <w:ind w:leftChars="166" w:left="398"/>
-        <w:jc w:val="left"/>
-        <w:rPr>
-          <w:rFonts w:ascii="Courier" w:hAnsi="Courier"/>
-          <w:kern w:val="0"/>
-        </w:rPr>
-      </w:pPr>
-      <w:r>
-        <w:rPr>
-          <w:rFonts w:ascii="Courier" w:hAnsi="Courier" w:cs="Courier"/>
-          <w:color w:val="000000"/>
-          <w:kern w:val="0"/>
-          <w:sz w:val="20"/>
-          <w:szCs w:val="20"/>
-        </w:rPr>
-        <w:t>int=sample_mean-[delta(2) delta(1)];</w:t>
-      </w:r>
-    </w:p>
-    <w:p>
-      <w:pPr>
-        <w:widowControl/>
-        <w:autoSpaceDE w:val="0"/>
-        <w:autoSpaceDN w:val="0"/>
-        <w:adjustRightInd w:val="0"/>
-        <w:ind w:leftChars="166" w:left="398"/>
-        <w:jc w:val="left"/>
-        <w:rPr>
-          <w:rFonts w:ascii="Courier" w:hAnsi="Courier"/>
-          <w:kern w:val="0"/>
-        </w:rPr>
-      </w:pPr>
-      <w:r>
-        <w:rPr>
-          <w:rFonts w:ascii="Courier" w:hAnsi="Courier" w:cs="Courier"/>
-          <w:color w:val="000000"/>
-          <w:kern w:val="0"/>
-          <w:sz w:val="20"/>
-          <w:szCs w:val="20"/>
-        </w:rPr>
-        <w:t>disp(strcat(</w:t>
-      </w:r>
-      <w:r>
-        <w:rPr>
-          <w:rFonts w:ascii="Courier" w:hAnsi="Courier" w:cs="Courier"/>
-          <w:color w:val="A020F0"/>
-          <w:kern w:val="0"/>
-          <w:sz w:val="20"/>
-          <w:szCs w:val="20"/>
-        </w:rPr>
-        <w:t>'The 95% interval is ['</w:t>
-      </w:r>
-      <w:r>
-        <w:rPr>
-          <w:rFonts w:ascii="Courier" w:hAnsi="Courier" w:cs="Courier"/>
-          <w:color w:val="000000"/>
-          <w:kern w:val="0"/>
-          <w:sz w:val="20"/>
-          <w:szCs w:val="20"/>
-        </w:rPr>
-        <w:t>,num2str(int(1)),</w:t>
-      </w:r>
-      <w:r>
-        <w:rPr>
-          <w:rFonts w:ascii="Courier" w:hAnsi="Courier" w:cs="Courier"/>
-          <w:color w:val="A020F0"/>
-          <w:kern w:val="0"/>
-          <w:sz w:val="20"/>
-          <w:szCs w:val="20"/>
-        </w:rPr>
-        <w:t>', '</w:t>
-      </w:r>
-      <w:r>
-        <w:rPr>
-          <w:rFonts w:ascii="Courier" w:hAnsi="Courier" w:cs="Courier"/>
-          <w:color w:val="000000"/>
-          <w:kern w:val="0"/>
-          <w:sz w:val="20"/>
-          <w:szCs w:val="20"/>
-        </w:rPr>
-        <w:t>,num2str(int(2)),</w:t>
-      </w:r>
-      <w:r>
-        <w:rPr>
-          <w:rFonts w:ascii="Courier" w:hAnsi="Courier" w:cs="Courier"/>
-          <w:color w:val="A020F0"/>
-          <w:kern w:val="0"/>
-          <w:sz w:val="20"/>
-          <w:szCs w:val="20"/>
-        </w:rPr>
-        <w:t>']'</w:t>
-      </w:r>
-      <w:r>
-        <w:rPr>
-          <w:rFonts w:ascii="Courier" w:hAnsi="Courier" w:cs="Courier"/>
-          <w:color w:val="000000"/>
-          <w:kern w:val="0"/>
-          <w:sz w:val="20"/>
-          <w:szCs w:val="20"/>
-        </w:rPr>
-        <w:t>));</w:t>
-      </w:r>
-    </w:p>
-    <w:p>
-      <w:pPr>
-        <w:widowControl/>
-        <w:autoSpaceDE w:val="0"/>
-        <w:autoSpaceDN w:val="0"/>
-        <w:adjustRightInd w:val="0"/>
-        <w:jc w:val="left"/>
-        <w:rPr>
-          <w:rFonts w:ascii="Courier" w:hAnsi="Courier"/>
-          <w:kern w:val="0"/>
-        </w:rPr>
-      </w:pPr>
-    </w:p>
-    <w:p>
-      <w:pPr>
-        <w:widowControl/>
-        <w:autoSpaceDE w:val="0"/>
-        <w:autoSpaceDN w:val="0"/>
-        <w:adjustRightInd w:val="0"/>
-        <w:jc w:val="left"/>
-        <w:rPr>
-          <w:rFonts w:ascii="Courier" w:hAnsi="Courier"/>
-          <w:kern w:val="0"/>
-        </w:rPr>
-      </w:pPr>
-    </w:p>
-    <w:p>
-      <w:pPr>
-        <w:widowControl/>
-        <w:autoSpaceDE w:val="0"/>
-        <w:autoSpaceDN w:val="0"/>
-        <w:adjustRightInd w:val="0"/>
-        <w:jc w:val="left"/>
-        <w:rPr>
-          <w:rFonts w:ascii="Times" w:hAnsi="Times" w:cs="Times"/>
+        <w:t>atlab</w:t>
+      </w:r>
+      <w:proofErr w:type="spellEnd"/>
+      <w:r>
+        <w:rPr>
+          <w:rFonts w:ascii="Times" w:hAnsi="Times" w:cs="Times" w:hint="eastAsia"/>
           <w:b/>
           <w:bCs/>
           <w:kern w:val="0"/>
         </w:rPr>
-      </w:pPr>
-      <w:r>
+        <w:t xml:space="preserve"> code:</w:t>
+      </w:r>
+    </w:p>
+    <w:p>
+      <w:pPr>
+        <w:widowControl/>
+        <w:autoSpaceDE w:val="0"/>
+        <w:autoSpaceDN w:val="0"/>
+        <w:adjustRightInd w:val="0"/>
+        <w:ind w:leftChars="166" w:left="398"/>
+        <w:jc w:val="left"/>
+        <w:rPr>
+          <w:rFonts w:ascii="Courier" w:hAnsi="Courier"/>
+          <w:kern w:val="0"/>
+        </w:rPr>
+      </w:pPr>
+      <w:r>
+        <w:rPr>
+          <w:rFonts w:ascii="Courier" w:hAnsi="Courier" w:cs="Courier"/>
+          <w:color w:val="000000"/>
+          <w:kern w:val="0"/>
+          <w:sz w:val="20"/>
+          <w:szCs w:val="20"/>
+        </w:rPr>
+        <w:t xml:space="preserve">load </w:t>
+      </w:r>
+      <w:r>
+        <w:rPr>
+          <w:rFonts w:ascii="Courier" w:hAnsi="Courier" w:cs="Courier"/>
+          <w:color w:val="A020F0"/>
+          <w:kern w:val="0"/>
+          <w:sz w:val="20"/>
+          <w:szCs w:val="20"/>
+        </w:rPr>
+        <w:t>NJGAS.dat</w:t>
+      </w:r>
+      <w:r>
+        <w:rPr>
+          <w:rFonts w:ascii="Courier" w:hAnsi="Courier" w:cs="Courier"/>
+          <w:color w:val="000000"/>
+          <w:kern w:val="0"/>
+          <w:sz w:val="20"/>
+          <w:szCs w:val="20"/>
+        </w:rPr>
+        <w:t>;</w:t>
+      </w:r>
+    </w:p>
+    <w:p>
+      <w:pPr>
+        <w:widowControl/>
+        <w:autoSpaceDE w:val="0"/>
+        <w:autoSpaceDN w:val="0"/>
+        <w:adjustRightInd w:val="0"/>
+        <w:ind w:leftChars="166" w:left="398"/>
+        <w:jc w:val="left"/>
+        <w:rPr>
+          <w:rFonts w:ascii="Courier" w:hAnsi="Courier"/>
+          <w:kern w:val="0"/>
+        </w:rPr>
+      </w:pPr>
+      <w:proofErr w:type="spellStart"/>
+      <w:r>
+        <w:rPr>
+          <w:rFonts w:ascii="Courier" w:hAnsi="Courier" w:cs="Courier"/>
+          <w:color w:val="000000"/>
+          <w:kern w:val="0"/>
+          <w:sz w:val="20"/>
+          <w:szCs w:val="20"/>
+        </w:rPr>
+        <w:t>resample_size</w:t>
+      </w:r>
+      <w:proofErr w:type="spellEnd"/>
+      <w:r>
+        <w:rPr>
+          <w:rFonts w:ascii="Courier" w:hAnsi="Courier" w:cs="Courier"/>
+          <w:color w:val="000000"/>
+          <w:kern w:val="0"/>
+          <w:sz w:val="20"/>
+          <w:szCs w:val="20"/>
+        </w:rPr>
+        <w:t>=length(NJGAS);</w:t>
+      </w:r>
+    </w:p>
+    <w:p>
+      <w:pPr>
+        <w:widowControl/>
+        <w:autoSpaceDE w:val="0"/>
+        <w:autoSpaceDN w:val="0"/>
+        <w:adjustRightInd w:val="0"/>
+        <w:ind w:leftChars="166" w:left="398"/>
+        <w:jc w:val="left"/>
+        <w:rPr>
+          <w:rFonts w:ascii="Courier" w:hAnsi="Courier"/>
+          <w:kern w:val="0"/>
+        </w:rPr>
+      </w:pPr>
+      <w:proofErr w:type="spellStart"/>
+      <w:r>
+        <w:rPr>
+          <w:rFonts w:ascii="Courier" w:hAnsi="Courier" w:cs="Courier"/>
+          <w:color w:val="000000"/>
+          <w:kern w:val="0"/>
+          <w:sz w:val="20"/>
+          <w:szCs w:val="20"/>
+        </w:rPr>
+        <w:t>sample_mean</w:t>
+      </w:r>
+      <w:proofErr w:type="spellEnd"/>
+      <w:r>
+        <w:rPr>
+          <w:rFonts w:ascii="Courier" w:hAnsi="Courier" w:cs="Courier"/>
+          <w:color w:val="000000"/>
+          <w:kern w:val="0"/>
+          <w:sz w:val="20"/>
+          <w:szCs w:val="20"/>
+        </w:rPr>
+        <w:t>=sum(NJGAS)/</w:t>
+      </w:r>
+      <w:proofErr w:type="spellStart"/>
+      <w:r>
+        <w:rPr>
+          <w:rFonts w:ascii="Courier" w:hAnsi="Courier" w:cs="Courier"/>
+          <w:color w:val="000000"/>
+          <w:kern w:val="0"/>
+          <w:sz w:val="20"/>
+          <w:szCs w:val="20"/>
+        </w:rPr>
+        <w:t>resample_size</w:t>
+      </w:r>
+      <w:proofErr w:type="spellEnd"/>
+      <w:r>
+        <w:rPr>
+          <w:rFonts w:ascii="Courier" w:hAnsi="Courier" w:cs="Courier"/>
+          <w:color w:val="000000"/>
+          <w:kern w:val="0"/>
+          <w:sz w:val="20"/>
+          <w:szCs w:val="20"/>
+        </w:rPr>
+        <w:t>;</w:t>
+      </w:r>
+    </w:p>
+    <w:p>
+      <w:pPr>
+        <w:widowControl/>
+        <w:autoSpaceDE w:val="0"/>
+        <w:autoSpaceDN w:val="0"/>
+        <w:adjustRightInd w:val="0"/>
+        <w:ind w:leftChars="166" w:left="398"/>
+        <w:jc w:val="left"/>
+        <w:rPr>
+          <w:rFonts w:ascii="Courier" w:hAnsi="Courier"/>
+          <w:kern w:val="0"/>
+        </w:rPr>
+      </w:pPr>
+      <w:proofErr w:type="spellStart"/>
+      <w:r>
+        <w:rPr>
+          <w:rFonts w:ascii="Courier" w:hAnsi="Courier" w:cs="Courier"/>
+          <w:color w:val="000000"/>
+          <w:kern w:val="0"/>
+          <w:sz w:val="20"/>
+          <w:szCs w:val="20"/>
+        </w:rPr>
+        <w:t>resample_time</w:t>
+      </w:r>
+      <w:proofErr w:type="spellEnd"/>
+      <w:r>
+        <w:rPr>
+          <w:rFonts w:ascii="Courier" w:hAnsi="Courier" w:cs="Courier"/>
+          <w:color w:val="000000"/>
+          <w:kern w:val="0"/>
+          <w:sz w:val="20"/>
+          <w:szCs w:val="20"/>
+        </w:rPr>
+        <w:t>=1000;</w:t>
+      </w:r>
+    </w:p>
+    <w:p>
+      <w:pPr>
+        <w:widowControl/>
+        <w:autoSpaceDE w:val="0"/>
+        <w:autoSpaceDN w:val="0"/>
+        <w:adjustRightInd w:val="0"/>
+        <w:ind w:leftChars="166" w:left="398"/>
+        <w:jc w:val="left"/>
+        <w:rPr>
+          <w:rFonts w:ascii="Courier" w:hAnsi="Courier"/>
+          <w:kern w:val="0"/>
+        </w:rPr>
+      </w:pPr>
+      <w:r>
+        <w:rPr>
+          <w:rFonts w:ascii="Courier" w:hAnsi="Courier" w:cs="Courier"/>
+          <w:color w:val="000000"/>
+          <w:kern w:val="0"/>
+          <w:sz w:val="20"/>
+          <w:szCs w:val="20"/>
+        </w:rPr>
+        <w:t>index=</w:t>
+      </w:r>
+      <w:proofErr w:type="spellStart"/>
+      <w:proofErr w:type="gramStart"/>
+      <w:r>
+        <w:rPr>
+          <w:rFonts w:ascii="Courier" w:hAnsi="Courier" w:cs="Courier"/>
+          <w:color w:val="000000"/>
+          <w:kern w:val="0"/>
+          <w:sz w:val="20"/>
+          <w:szCs w:val="20"/>
+        </w:rPr>
+        <w:t>randi</w:t>
+      </w:r>
+      <w:proofErr w:type="spellEnd"/>
+      <w:r>
+        <w:rPr>
+          <w:rFonts w:ascii="Courier" w:hAnsi="Courier" w:cs="Courier"/>
+          <w:color w:val="000000"/>
+          <w:kern w:val="0"/>
+          <w:sz w:val="20"/>
+          <w:szCs w:val="20"/>
+        </w:rPr>
+        <w:t>(</w:t>
+      </w:r>
+      <w:proofErr w:type="gramEnd"/>
+      <w:r>
+        <w:rPr>
+          <w:rFonts w:ascii="Courier" w:hAnsi="Courier" w:cs="Courier"/>
+          <w:color w:val="000000"/>
+          <w:kern w:val="0"/>
+          <w:sz w:val="20"/>
+          <w:szCs w:val="20"/>
+        </w:rPr>
+        <w:t xml:space="preserve">[1 </w:t>
+      </w:r>
+      <w:proofErr w:type="spellStart"/>
+      <w:r>
+        <w:rPr>
+          <w:rFonts w:ascii="Courier" w:hAnsi="Courier" w:cs="Courier"/>
+          <w:color w:val="000000"/>
+          <w:kern w:val="0"/>
+          <w:sz w:val="20"/>
+          <w:szCs w:val="20"/>
+        </w:rPr>
+        <w:t>resample_size</w:t>
+      </w:r>
+      <w:proofErr w:type="spellEnd"/>
+      <w:r>
+        <w:rPr>
+          <w:rFonts w:ascii="Courier" w:hAnsi="Courier" w:cs="Courier"/>
+          <w:color w:val="000000"/>
+          <w:kern w:val="0"/>
+          <w:sz w:val="20"/>
+          <w:szCs w:val="20"/>
+        </w:rPr>
+        <w:t>],</w:t>
+      </w:r>
+      <w:proofErr w:type="spellStart"/>
+      <w:r>
+        <w:rPr>
+          <w:rFonts w:ascii="Courier" w:hAnsi="Courier" w:cs="Courier"/>
+          <w:color w:val="000000"/>
+          <w:kern w:val="0"/>
+          <w:sz w:val="20"/>
+          <w:szCs w:val="20"/>
+        </w:rPr>
+        <w:t>resample_time,resample_size</w:t>
+      </w:r>
+      <w:proofErr w:type="spellEnd"/>
+      <w:r>
+        <w:rPr>
+          <w:rFonts w:ascii="Courier" w:hAnsi="Courier" w:cs="Courier"/>
+          <w:color w:val="000000"/>
+          <w:kern w:val="0"/>
+          <w:sz w:val="20"/>
+          <w:szCs w:val="20"/>
+        </w:rPr>
+        <w:t>);</w:t>
+      </w:r>
+    </w:p>
+    <w:p>
+      <w:pPr>
+        <w:widowControl/>
+        <w:autoSpaceDE w:val="0"/>
+        <w:autoSpaceDN w:val="0"/>
+        <w:adjustRightInd w:val="0"/>
+        <w:ind w:leftChars="166" w:left="398"/>
+        <w:jc w:val="left"/>
+        <w:rPr>
+          <w:rFonts w:ascii="Courier" w:hAnsi="Courier"/>
+          <w:kern w:val="0"/>
+        </w:rPr>
+      </w:pPr>
+      <w:proofErr w:type="spellStart"/>
+      <w:r>
+        <w:rPr>
+          <w:rFonts w:ascii="Courier" w:hAnsi="Courier" w:cs="Courier"/>
+          <w:color w:val="000000"/>
+          <w:kern w:val="0"/>
+          <w:sz w:val="20"/>
+          <w:szCs w:val="20"/>
+        </w:rPr>
+        <w:t>resampled_data</w:t>
+      </w:r>
+      <w:proofErr w:type="spellEnd"/>
+      <w:r>
+        <w:rPr>
+          <w:rFonts w:ascii="Courier" w:hAnsi="Courier" w:cs="Courier"/>
+          <w:color w:val="000000"/>
+          <w:kern w:val="0"/>
+          <w:sz w:val="20"/>
+          <w:szCs w:val="20"/>
+        </w:rPr>
+        <w:t>=NJGAS(index);</w:t>
+      </w:r>
+    </w:p>
+    <w:p>
+      <w:pPr>
+        <w:widowControl/>
+        <w:autoSpaceDE w:val="0"/>
+        <w:autoSpaceDN w:val="0"/>
+        <w:adjustRightInd w:val="0"/>
+        <w:ind w:leftChars="166" w:left="398"/>
+        <w:jc w:val="left"/>
+        <w:rPr>
+          <w:rFonts w:ascii="Courier" w:hAnsi="Courier"/>
+          <w:kern w:val="0"/>
+        </w:rPr>
+      </w:pPr>
+      <w:proofErr w:type="spellStart"/>
+      <w:r>
+        <w:rPr>
+          <w:rFonts w:ascii="Courier" w:hAnsi="Courier" w:cs="Courier"/>
+          <w:color w:val="000000"/>
+          <w:kern w:val="0"/>
+          <w:sz w:val="20"/>
+          <w:szCs w:val="20"/>
+        </w:rPr>
+        <w:t>erd</w:t>
+      </w:r>
+      <w:proofErr w:type="spellEnd"/>
+      <w:r>
+        <w:rPr>
+          <w:rFonts w:ascii="Courier" w:hAnsi="Courier" w:cs="Courier"/>
+          <w:color w:val="000000"/>
+          <w:kern w:val="0"/>
+          <w:sz w:val="20"/>
+          <w:szCs w:val="20"/>
+        </w:rPr>
+        <w:t>=sum(resampled_data,2)/</w:t>
+      </w:r>
+      <w:proofErr w:type="spellStart"/>
+      <w:r>
+        <w:rPr>
+          <w:rFonts w:ascii="Courier" w:hAnsi="Courier" w:cs="Courier"/>
+          <w:color w:val="000000"/>
+          <w:kern w:val="0"/>
+          <w:sz w:val="20"/>
+          <w:szCs w:val="20"/>
+        </w:rPr>
+        <w:t>resample_size-sample_mean</w:t>
+      </w:r>
+      <w:proofErr w:type="spellEnd"/>
+      <w:r>
+        <w:rPr>
+          <w:rFonts w:ascii="Courier" w:hAnsi="Courier" w:cs="Courier"/>
+          <w:color w:val="000000"/>
+          <w:kern w:val="0"/>
+          <w:sz w:val="20"/>
+          <w:szCs w:val="20"/>
+        </w:rPr>
+        <w:t>;</w:t>
+      </w:r>
+    </w:p>
+    <w:p>
+      <w:pPr>
+        <w:widowControl/>
+        <w:autoSpaceDE w:val="0"/>
+        <w:autoSpaceDN w:val="0"/>
+        <w:adjustRightInd w:val="0"/>
+        <w:ind w:leftChars="166" w:left="398"/>
+        <w:jc w:val="left"/>
+        <w:rPr>
+          <w:rFonts w:ascii="Courier" w:hAnsi="Courier"/>
+          <w:kern w:val="0"/>
+        </w:rPr>
+      </w:pPr>
+      <w:proofErr w:type="spellStart"/>
+      <w:r>
+        <w:rPr>
+          <w:rFonts w:ascii="Courier" w:hAnsi="Courier" w:cs="Courier"/>
+          <w:color w:val="000000"/>
+          <w:kern w:val="0"/>
+          <w:sz w:val="20"/>
+          <w:szCs w:val="20"/>
+        </w:rPr>
+        <w:t>erd_sorted</w:t>
+      </w:r>
+      <w:proofErr w:type="spellEnd"/>
+      <w:r>
+        <w:rPr>
+          <w:rFonts w:ascii="Courier" w:hAnsi="Courier" w:cs="Courier"/>
+          <w:color w:val="000000"/>
+          <w:kern w:val="0"/>
+          <w:sz w:val="20"/>
+          <w:szCs w:val="20"/>
+        </w:rPr>
+        <w:t>=sort(</w:t>
+      </w:r>
+      <w:proofErr w:type="spellStart"/>
+      <w:r>
+        <w:rPr>
+          <w:rFonts w:ascii="Courier" w:hAnsi="Courier" w:cs="Courier"/>
+          <w:color w:val="000000"/>
+          <w:kern w:val="0"/>
+          <w:sz w:val="20"/>
+          <w:szCs w:val="20"/>
+        </w:rPr>
+        <w:t>erd</w:t>
+      </w:r>
+      <w:proofErr w:type="spellEnd"/>
+      <w:r>
+        <w:rPr>
+          <w:rFonts w:ascii="Courier" w:hAnsi="Courier" w:cs="Courier"/>
+          <w:color w:val="000000"/>
+          <w:kern w:val="0"/>
+          <w:sz w:val="20"/>
+          <w:szCs w:val="20"/>
+        </w:rPr>
+        <w:t>);</w:t>
+      </w:r>
+    </w:p>
+    <w:p>
+      <w:pPr>
+        <w:widowControl/>
+        <w:autoSpaceDE w:val="0"/>
+        <w:autoSpaceDN w:val="0"/>
+        <w:adjustRightInd w:val="0"/>
+        <w:ind w:leftChars="166" w:left="398"/>
+        <w:jc w:val="left"/>
+        <w:rPr>
+          <w:rFonts w:ascii="Courier" w:hAnsi="Courier"/>
+          <w:kern w:val="0"/>
+        </w:rPr>
+      </w:pPr>
+      <w:r>
+        <w:rPr>
+          <w:rFonts w:ascii="Courier" w:hAnsi="Courier" w:cs="Courier"/>
+          <w:color w:val="000000"/>
+          <w:kern w:val="0"/>
+          <w:sz w:val="20"/>
+          <w:szCs w:val="20"/>
+        </w:rPr>
+        <w:t>delta=</w:t>
+      </w:r>
+      <w:proofErr w:type="spellStart"/>
+      <w:r>
+        <w:rPr>
+          <w:rFonts w:ascii="Courier" w:hAnsi="Courier" w:cs="Courier"/>
+          <w:color w:val="000000"/>
+          <w:kern w:val="0"/>
+          <w:sz w:val="20"/>
+          <w:szCs w:val="20"/>
+        </w:rPr>
+        <w:t>erd_</w:t>
+      </w:r>
+      <w:proofErr w:type="gramStart"/>
+      <w:r>
+        <w:rPr>
+          <w:rFonts w:ascii="Courier" w:hAnsi="Courier" w:cs="Courier"/>
+          <w:color w:val="000000"/>
+          <w:kern w:val="0"/>
+          <w:sz w:val="20"/>
+          <w:szCs w:val="20"/>
+        </w:rPr>
+        <w:t>sorted</w:t>
+      </w:r>
+      <w:proofErr w:type="spellEnd"/>
+      <w:r>
+        <w:rPr>
+          <w:rFonts w:ascii="Courier" w:hAnsi="Courier" w:cs="Courier"/>
+          <w:color w:val="000000"/>
+          <w:kern w:val="0"/>
+          <w:sz w:val="20"/>
+          <w:szCs w:val="20"/>
+        </w:rPr>
+        <w:t>(</w:t>
+      </w:r>
+      <w:proofErr w:type="gramEnd"/>
+      <w:r>
+        <w:rPr>
+          <w:rFonts w:ascii="Courier" w:hAnsi="Courier" w:cs="Courier"/>
+          <w:color w:val="000000"/>
+          <w:kern w:val="0"/>
+          <w:sz w:val="20"/>
+          <w:szCs w:val="20"/>
+        </w:rPr>
+        <w:t>fix([0.025 0.975]*</w:t>
+      </w:r>
+      <w:proofErr w:type="spellStart"/>
+      <w:r>
+        <w:rPr>
+          <w:rFonts w:ascii="Courier" w:hAnsi="Courier" w:cs="Courier"/>
+          <w:color w:val="000000"/>
+          <w:kern w:val="0"/>
+          <w:sz w:val="20"/>
+          <w:szCs w:val="20"/>
+        </w:rPr>
+        <w:t>resample_time</w:t>
+      </w:r>
+      <w:proofErr w:type="spellEnd"/>
+      <w:r>
+        <w:rPr>
+          <w:rFonts w:ascii="Courier" w:hAnsi="Courier" w:cs="Courier"/>
+          <w:color w:val="000000"/>
+          <w:kern w:val="0"/>
+          <w:sz w:val="20"/>
+          <w:szCs w:val="20"/>
+        </w:rPr>
+        <w:t>));</w:t>
+      </w:r>
+    </w:p>
+    <w:p>
+      <w:pPr>
+        <w:widowControl/>
+        <w:autoSpaceDE w:val="0"/>
+        <w:autoSpaceDN w:val="0"/>
+        <w:adjustRightInd w:val="0"/>
+        <w:ind w:leftChars="166" w:left="398"/>
+        <w:jc w:val="left"/>
+        <w:rPr>
+          <w:rFonts w:ascii="Courier" w:hAnsi="Courier"/>
+          <w:kern w:val="0"/>
+        </w:rPr>
+      </w:pPr>
+      <w:proofErr w:type="spellStart"/>
+      <w:r>
+        <w:rPr>
+          <w:rFonts w:ascii="Courier" w:hAnsi="Courier" w:cs="Courier"/>
+          <w:color w:val="000000"/>
+          <w:kern w:val="0"/>
+          <w:sz w:val="20"/>
+          <w:szCs w:val="20"/>
+        </w:rPr>
+        <w:t>int</w:t>
+      </w:r>
+      <w:proofErr w:type="spellEnd"/>
+      <w:r>
+        <w:rPr>
+          <w:rFonts w:ascii="Courier" w:hAnsi="Courier" w:cs="Courier"/>
+          <w:color w:val="000000"/>
+          <w:kern w:val="0"/>
+          <w:sz w:val="20"/>
+          <w:szCs w:val="20"/>
+        </w:rPr>
+        <w:t>=</w:t>
+      </w:r>
+      <w:proofErr w:type="spellStart"/>
+      <w:r>
+        <w:rPr>
+          <w:rFonts w:ascii="Courier" w:hAnsi="Courier" w:cs="Courier"/>
+          <w:color w:val="000000"/>
+          <w:kern w:val="0"/>
+          <w:sz w:val="20"/>
+          <w:szCs w:val="20"/>
+        </w:rPr>
+        <w:t>sample_mean</w:t>
+      </w:r>
+      <w:proofErr w:type="spellEnd"/>
+      <w:r>
+        <w:rPr>
+          <w:rFonts w:ascii="Courier" w:hAnsi="Courier" w:cs="Courier"/>
+          <w:color w:val="000000"/>
+          <w:kern w:val="0"/>
+          <w:sz w:val="20"/>
+          <w:szCs w:val="20"/>
+        </w:rPr>
+        <w:t>-[</w:t>
+      </w:r>
+      <w:proofErr w:type="gramStart"/>
+      <w:r>
+        <w:rPr>
+          <w:rFonts w:ascii="Courier" w:hAnsi="Courier" w:cs="Courier"/>
+          <w:color w:val="000000"/>
+          <w:kern w:val="0"/>
+          <w:sz w:val="20"/>
+          <w:szCs w:val="20"/>
+        </w:rPr>
+        <w:t>delta(</w:t>
+      </w:r>
+      <w:proofErr w:type="gramEnd"/>
+      <w:r>
+        <w:rPr>
+          <w:rFonts w:ascii="Courier" w:hAnsi="Courier" w:cs="Courier"/>
+          <w:color w:val="000000"/>
+          <w:kern w:val="0"/>
+          <w:sz w:val="20"/>
+          <w:szCs w:val="20"/>
+        </w:rPr>
+        <w:t>2) delta(1)];</w:t>
+      </w:r>
+    </w:p>
+    <w:p>
+      <w:pPr>
+        <w:widowControl/>
+        <w:autoSpaceDE w:val="0"/>
+        <w:autoSpaceDN w:val="0"/>
+        <w:adjustRightInd w:val="0"/>
+        <w:ind w:leftChars="166" w:left="398"/>
+        <w:jc w:val="left"/>
+        <w:rPr>
+          <w:rFonts w:ascii="Courier" w:hAnsi="Courier"/>
+          <w:kern w:val="0"/>
+        </w:rPr>
+      </w:pPr>
+      <w:proofErr w:type="spellStart"/>
+      <w:proofErr w:type="gramStart"/>
+      <w:r>
+        <w:rPr>
+          <w:rFonts w:ascii="Courier" w:hAnsi="Courier" w:cs="Courier"/>
+          <w:color w:val="000000"/>
+          <w:kern w:val="0"/>
+          <w:sz w:val="20"/>
+          <w:szCs w:val="20"/>
+        </w:rPr>
+        <w:t>disp</w:t>
+      </w:r>
+      <w:proofErr w:type="spellEnd"/>
+      <w:r>
+        <w:rPr>
+          <w:rFonts w:ascii="Courier" w:hAnsi="Courier" w:cs="Courier"/>
+          <w:color w:val="000000"/>
+          <w:kern w:val="0"/>
+          <w:sz w:val="20"/>
+          <w:szCs w:val="20"/>
+        </w:rPr>
+        <w:t>(</w:t>
+      </w:r>
+      <w:proofErr w:type="spellStart"/>
+      <w:proofErr w:type="gramEnd"/>
+      <w:r>
+        <w:rPr>
+          <w:rFonts w:ascii="Courier" w:hAnsi="Courier" w:cs="Courier"/>
+          <w:color w:val="000000"/>
+          <w:kern w:val="0"/>
+          <w:sz w:val="20"/>
+          <w:szCs w:val="20"/>
+        </w:rPr>
+        <w:t>strcat</w:t>
+      </w:r>
+      <w:proofErr w:type="spellEnd"/>
+      <w:r>
+        <w:rPr>
+          <w:rFonts w:ascii="Courier" w:hAnsi="Courier" w:cs="Courier"/>
+          <w:color w:val="000000"/>
+          <w:kern w:val="0"/>
+          <w:sz w:val="20"/>
+          <w:szCs w:val="20"/>
+        </w:rPr>
+        <w:t>(</w:t>
+      </w:r>
+      <w:r>
+        <w:rPr>
+          <w:rFonts w:ascii="Courier" w:hAnsi="Courier" w:cs="Courier"/>
+          <w:color w:val="A020F0"/>
+          <w:kern w:val="0"/>
+          <w:sz w:val="20"/>
+          <w:szCs w:val="20"/>
+        </w:rPr>
+        <w:t>'The 95% interval is ['</w:t>
+      </w:r>
+      <w:r>
+        <w:rPr>
+          <w:rFonts w:ascii="Courier" w:hAnsi="Courier" w:cs="Courier"/>
+          <w:color w:val="000000"/>
+          <w:kern w:val="0"/>
+          <w:sz w:val="20"/>
+          <w:szCs w:val="20"/>
+        </w:rPr>
+        <w:t>,num2str(</w:t>
+      </w:r>
+      <w:proofErr w:type="spellStart"/>
+      <w:r>
+        <w:rPr>
+          <w:rFonts w:ascii="Courier" w:hAnsi="Courier" w:cs="Courier"/>
+          <w:color w:val="000000"/>
+          <w:kern w:val="0"/>
+          <w:sz w:val="20"/>
+          <w:szCs w:val="20"/>
+        </w:rPr>
+        <w:t>int</w:t>
+      </w:r>
+      <w:proofErr w:type="spellEnd"/>
+      <w:r>
+        <w:rPr>
+          <w:rFonts w:ascii="Courier" w:hAnsi="Courier" w:cs="Courier"/>
+          <w:color w:val="000000"/>
+          <w:kern w:val="0"/>
+          <w:sz w:val="20"/>
+          <w:szCs w:val="20"/>
+        </w:rPr>
+        <w:t>(1)),</w:t>
+      </w:r>
+      <w:r>
+        <w:rPr>
+          <w:rFonts w:ascii="Courier" w:hAnsi="Courier" w:cs="Courier"/>
+          <w:color w:val="A020F0"/>
+          <w:kern w:val="0"/>
+          <w:sz w:val="20"/>
+          <w:szCs w:val="20"/>
+        </w:rPr>
+        <w:t>', '</w:t>
+      </w:r>
+      <w:r>
+        <w:rPr>
+          <w:rFonts w:ascii="Courier" w:hAnsi="Courier" w:cs="Courier"/>
+          <w:color w:val="000000"/>
+          <w:kern w:val="0"/>
+          <w:sz w:val="20"/>
+          <w:szCs w:val="20"/>
+        </w:rPr>
+        <w:t>,num2str(</w:t>
+      </w:r>
+      <w:proofErr w:type="spellStart"/>
+      <w:r>
+        <w:rPr>
+          <w:rFonts w:ascii="Courier" w:hAnsi="Courier" w:cs="Courier"/>
+          <w:color w:val="000000"/>
+          <w:kern w:val="0"/>
+          <w:sz w:val="20"/>
+          <w:szCs w:val="20"/>
+        </w:rPr>
+        <w:t>int</w:t>
+      </w:r>
+      <w:proofErr w:type="spellEnd"/>
+      <w:r>
+        <w:rPr>
+          <w:rFonts w:ascii="Courier" w:hAnsi="Courier" w:cs="Courier"/>
+          <w:color w:val="000000"/>
+          <w:kern w:val="0"/>
+          <w:sz w:val="20"/>
+          <w:szCs w:val="20"/>
+        </w:rPr>
+        <w:t>(2)),</w:t>
+      </w:r>
+      <w:r>
+        <w:rPr>
+          <w:rFonts w:ascii="Courier" w:hAnsi="Courier" w:cs="Courier"/>
+          <w:color w:val="A020F0"/>
+          <w:kern w:val="0"/>
+          <w:sz w:val="20"/>
+          <w:szCs w:val="20"/>
+        </w:rPr>
+        <w:t>']'</w:t>
+      </w:r>
+      <w:r>
+        <w:rPr>
+          <w:rFonts w:ascii="Courier" w:hAnsi="Courier" w:cs="Courier"/>
+          <w:color w:val="000000"/>
+          <w:kern w:val="0"/>
+          <w:sz w:val="20"/>
+          <w:szCs w:val="20"/>
+        </w:rPr>
+        <w:t>));</w:t>
+      </w:r>
+    </w:p>
+    <w:p>
+      <w:pPr>
+        <w:widowControl/>
+        <w:autoSpaceDE w:val="0"/>
+        <w:autoSpaceDN w:val="0"/>
+        <w:adjustRightInd w:val="0"/>
+        <w:jc w:val="left"/>
+        <w:rPr>
+          <w:rFonts w:ascii="Courier" w:hAnsi="Courier"/>
+          <w:kern w:val="0"/>
+        </w:rPr>
+      </w:pPr>
+    </w:p>
+    <w:p>
+      <w:pPr>
+        <w:widowControl/>
+        <w:autoSpaceDE w:val="0"/>
+        <w:autoSpaceDN w:val="0"/>
+        <w:adjustRightInd w:val="0"/>
+        <w:jc w:val="left"/>
+        <w:rPr>
+          <w:rFonts w:ascii="Courier" w:hAnsi="Courier"/>
+          <w:kern w:val="0"/>
+        </w:rPr>
+      </w:pPr>
+    </w:p>
+    <w:p>
+      <w:pPr>
+        <w:widowControl/>
+        <w:autoSpaceDE w:val="0"/>
+        <w:autoSpaceDN w:val="0"/>
+        <w:adjustRightInd w:val="0"/>
+        <w:jc w:val="left"/>
         <w:rPr>
           <w:rFonts w:ascii="Times" w:hAnsi="Times" w:cs="Times"/>
           <w:b/>
           <w:bCs/>
           <w:kern w:val="0"/>
         </w:rPr>
+      </w:pPr>
+      <w:r>
+        <w:rPr>
+          <w:rFonts w:ascii="Times" w:hAnsi="Times" w:cs="Times"/>
+          <w:b/>
+          <w:bCs/>
+          <w:kern w:val="0"/>
+        </w:rPr>
         <w:t>Result of running it for 5 times.</w:t>
       </w:r>
     </w:p>
@@ -6732,8 +8585,6 @@
           <w:kern w:val="0"/>
         </w:rPr>
       </w:pPr>
-      <w:bookmarkStart w:id="0" w:name="_GoBack"/>
-      <w:bookmarkEnd w:id="0"/>
     </w:p>
     <w:p>
       <w:pPr>
@@ -6843,7 +8694,7 @@
         <w:spacing w:after="240" w:line="360" w:lineRule="atLeast"/>
         <w:jc w:val="left"/>
         <w:rPr>
-          <w:rFonts w:ascii="Times" w:hAnsi="Times" w:cs="Times" w:hint="eastAsia"/>
+          <w:rFonts w:ascii="Times" w:hAnsi="Times" w:cs="Times"/>
           <w:kern w:val="0"/>
         </w:rPr>
       </w:pPr>
@@ -6892,14 +8743,7 @@
               <w:rFonts w:ascii="Cambria Math" w:hAnsi="Cambria Math" w:cs="Times"/>
               <w:kern w:val="0"/>
             </w:rPr>
-            <m:t>-</m:t>
-          </m:r>
-          <m:r>
-            <w:rPr>
-              <w:rFonts w:ascii="Cambria Math" w:hAnsi="Cambria Math" w:cs="Times"/>
-              <w:kern w:val="0"/>
-            </w:rPr>
-            <m:t>μ</m:t>
+            <m:t>-μ</m:t>
           </m:r>
         </m:oMath>
       </m:oMathPara>
@@ -7036,14 +8880,7 @@
                   <w:rFonts w:ascii="Cambria Math" w:hAnsi="Cambria Math" w:cs="Times"/>
                   <w:kern w:val="0"/>
                 </w:rPr>
-                <m:t>-μ</m:t>
-              </m:r>
-              <m:r>
-                <w:rPr>
-                  <w:rFonts w:ascii="Cambria Math" w:hAnsi="Cambria Math" w:cs="Times"/>
-                  <w:kern w:val="0"/>
-                </w:rPr>
-                <m:t>≤</m:t>
+                <m:t>-μ≤</m:t>
               </m:r>
               <m:sSub>
                 <m:sSubPr>
@@ -7099,7 +8936,7 @@
         <w:spacing w:after="240" w:line="360" w:lineRule="atLeast"/>
         <w:jc w:val="left"/>
         <w:rPr>
-          <w:rFonts w:ascii="Times" w:hAnsi="Times" w:cs="Times" w:hint="eastAsia"/>
+          <w:rFonts w:ascii="Times" w:hAnsi="Times" w:cs="Times"/>
           <w:kern w:val="0"/>
         </w:rPr>
       </w:pPr>
@@ -7480,7 +9317,23 @@
           <w:rFonts w:ascii="Times" w:hAnsi="Times" w:cs="Times"/>
           <w:kern w:val="0"/>
         </w:rPr>
-        <w:t xml:space="preserve">This refers to the empirical bootstrap[]. </w:t>
+        <w:t xml:space="preserve">This refers to the empirical </w:t>
+      </w:r>
+      <w:proofErr w:type="gramStart"/>
+      <w:r>
+        <w:rPr>
+          <w:rFonts w:ascii="Times" w:hAnsi="Times" w:cs="Times"/>
+          <w:kern w:val="0"/>
+        </w:rPr>
+        <w:t>bootstrap[</w:t>
+      </w:r>
+      <w:proofErr w:type="gramEnd"/>
+      <w:r>
+        <w:rPr>
+          <w:rFonts w:ascii="Times" w:hAnsi="Times" w:cs="Times"/>
+          <w:kern w:val="0"/>
+        </w:rPr>
+        <w:t xml:space="preserve">]. </w:t>
       </w:r>
     </w:p>
     <w:p>
@@ -7519,7 +9372,23 @@
           <w:rFonts w:ascii="Times" w:hAnsi="Times" w:cs="Times"/>
           <w:kern w:val="0"/>
         </w:rPr>
-        <w:t xml:space="preserve">e resample the data, i.e withdraw data from original data set with replacement, </w:t>
+        <w:t xml:space="preserve">e resample the data, </w:t>
+      </w:r>
+      <w:proofErr w:type="spellStart"/>
+      <w:r>
+        <w:rPr>
+          <w:rFonts w:ascii="Times" w:hAnsi="Times" w:cs="Times"/>
+          <w:kern w:val="0"/>
+        </w:rPr>
+        <w:t>i.e</w:t>
+      </w:r>
+      <w:proofErr w:type="spellEnd"/>
+      <w:r>
+        <w:rPr>
+          <w:rFonts w:ascii="Times" w:hAnsi="Times" w:cs="Times"/>
+          <w:kern w:val="0"/>
+        </w:rPr>
+        <w:t xml:space="preserve"> withdraw data from original data set with replacement, </w:t>
       </w:r>
       <w:r>
         <w:rPr>
@@ -7838,7 +9707,16 @@
           <w:rFonts w:ascii="Times" w:hAnsi="Times" w:cs="Times"/>
           <w:kern w:val="0"/>
         </w:rPr>
-        <w:t xml:space="preserve"> 2.5 percentile and 97.5</w:t>
+        <w:t xml:space="preserve"> 2.5 percen</w:t>
+      </w:r>
+      <w:bookmarkStart w:id="0" w:name="_GoBack"/>
+      <w:bookmarkEnd w:id="0"/>
+      <w:r>
+        <w:rPr>
+          <w:rFonts w:ascii="Times" w:hAnsi="Times" w:cs="Times"/>
+          <w:kern w:val="0"/>
+        </w:rPr>
+        <w:t>tile and 97.5</w:t>
       </w:r>
       <w:r>
         <w:rPr>
@@ -8810,44 +10688,7 @@
 </file>
 
 <file path=word/glossary/document.xml><?xml version="1.0" encoding="utf-8"?>
-<w:glossaryDocument xmlns:wpc="http://schemas.microsoft.com/office/word/2010/wordprocessingCanvas" xmlns:mo="http://schemas.microsoft.com/office/mac/office/2008/main" xmlns:mc="http://schemas.openxmlformats.org/markup-compatibility/2006" xmlns:mv="urn:schemas-microsoft-com:mac:vml" xmlns:o="urn:schemas-microsoft-com:office:office" xmlns:r="http://schemas.openxmlformats.org/officeDocument/2006/relationships" xmlns:m="http://schemas.openxmlformats.org/officeDocument/2006/math" xmlns:v="urn:schemas-microsoft-com:vml" xmlns:wp14="http://schemas.microsoft.com/office/word/2010/wordprocessingDrawing" xmlns:wp="http://schemas.openxmlformats.org/drawingml/2006/wordprocessingDrawing" xmlns:w10="urn:schemas-microsoft-com:office:word" xmlns:w="http://schemas.openxmlformats.org/wordprocessingml/2006/main" xmlns:w14="http://schemas.microsoft.com/office/word/2010/wordml" xmlns:w15="http://schemas.microsoft.com/office/word/2012/wordml" xmlns:wpg="http://schemas.microsoft.com/office/word/2010/wordprocessingGroup" xmlns:wpi="http://schemas.microsoft.com/office/word/2010/wordprocessingInk" xmlns:wne="http://schemas.microsoft.com/office/word/2006/wordml" xmlns:wps="http://schemas.microsoft.com/office/word/2010/wordprocessingShape" mc:Ignorable="w14 w15 wp14">
-  <w:docParts>
-    <w:docPart>
-      <w:docPartPr>
-        <w:name w:val="8069F24ABF1AA54E93D85CB08A875068"/>
-        <w:category>
-          <w:name w:val="常规"/>
-          <w:gallery w:val="placeholder"/>
-        </w:category>
-        <w:types>
-          <w:type w:val="bbPlcHdr"/>
-        </w:types>
-        <w:behaviors>
-          <w:behavior w:val="content"/>
-        </w:behaviors>
-        <w:guid w:val="{A7EFC3E5-4D01-254E-82D9-281F8B3B0877}"/>
-      </w:docPartPr>
-      <w:docPartBody>
-        <w:p>
-          <w:pPr>
-            <w:pStyle w:val="8069F24ABF1AA54E93D85CB08A875068"/>
-          </w:pPr>
-          <w:r>
-            <w:rPr>
-              <w:rFonts w:asciiTheme="majorHAnsi" w:eastAsiaTheme="majorEastAsia" w:hAnsiTheme="majorHAnsi" w:cstheme="majorBidi"/>
-              <w:caps/>
-              <w:color w:val="5B9BD5" w:themeColor="accent1"/>
-              <w:sz w:val="80"/>
-              <w:szCs w:val="80"/>
-              <w:lang w:val="zh-CN"/>
-            </w:rPr>
-            <w:t>[文档标题]</w:t>
-          </w:r>
-        </w:p>
-      </w:docPartBody>
-    </w:docPart>
-  </w:docParts>
-</w:glossaryDocument>
+<w:glossaryDocument xmlns:wpc="http://schemas.microsoft.com/office/word/2010/wordprocessingCanvas" xmlns:mo="http://schemas.microsoft.com/office/mac/office/2008/main" xmlns:mc="http://schemas.openxmlformats.org/markup-compatibility/2006" xmlns:mv="urn:schemas-microsoft-com:mac:vml" xmlns:o="urn:schemas-microsoft-com:office:office" xmlns:r="http://schemas.openxmlformats.org/officeDocument/2006/relationships" xmlns:m="http://schemas.openxmlformats.org/officeDocument/2006/math" xmlns:v="urn:schemas-microsoft-com:vml" xmlns:wp14="http://schemas.microsoft.com/office/word/2010/wordprocessingDrawing" xmlns:wp="http://schemas.openxmlformats.org/drawingml/2006/wordprocessingDrawing" xmlns:w10="urn:schemas-microsoft-com:office:word" xmlns:w="http://schemas.openxmlformats.org/wordprocessingml/2006/main" xmlns:w14="http://schemas.microsoft.com/office/word/2010/wordml" xmlns:w15="http://schemas.microsoft.com/office/word/2012/wordml" xmlns:wpg="http://schemas.microsoft.com/office/word/2010/wordprocessingGroup" xmlns:wpi="http://schemas.microsoft.com/office/word/2010/wordprocessingInk" xmlns:wne="http://schemas.microsoft.com/office/word/2006/wordml" xmlns:wps="http://schemas.microsoft.com/office/word/2010/wordprocessingShape" mc:Ignorable="w14 w15 wp14"/>
 </file>
 
 <file path=word/glossary/fontTable.xml><?xml version="1.0" encoding="utf-8"?>
@@ -8874,7 +10715,6 @@
     <w:sig w:usb0="A00002BF" w:usb1="38CF7CFA" w:usb2="00000016" w:usb3="00000000" w:csb0="0004000F" w:csb1="00000000"/>
   </w:font>
   <w:font w:name="Microsoft YaHei UI">
-    <w:altName w:val="Microsoft YaHei"/>
     <w:charset w:val="86"/>
     <w:family w:val="auto"/>
     <w:pitch w:val="variable"/>
@@ -8950,6 +10790,7 @@
     <w:rsid w:val="00845DFA"/>
     <w:rsid w:val="00A20F9A"/>
     <w:rsid w:val="00AC7882"/>
+    <w:rsid w:val="00CF619B"/>
     <w:rsid w:val="00D544EE"/>
     <w:rsid w:val="00DE018B"/>
   </w:rsids>
@@ -9754,7 +11595,7 @@
 </file>
 
 <file path=customXml/itemProps2.xml><?xml version="1.0" encoding="utf-8"?>
-<ds:datastoreItem xmlns:ds="http://schemas.openxmlformats.org/officeDocument/2006/customXml" ds:itemID="{6C6AED6B-014D-C144-AECA-4B1EAC1A718D}">
+<ds:datastoreItem xmlns:ds="http://schemas.openxmlformats.org/officeDocument/2006/customXml" ds:itemID="{6D992F28-1C80-9349-821C-E454B6784FFF}">
   <ds:schemaRefs>
     <ds:schemaRef ds:uri="http://schemas.openxmlformats.org/officeDocument/2006/bibliography"/>
   </ds:schemaRefs>

</xml_diff>

<commit_message>
Fix mistakes in the 1.2 that the sample should come from the 5 Bernoulli trials
</commit_message>
<xml_diff>
--- a/HW1/REPORT.docx
+++ b/HW1/REPORT.docx
@@ -107,9 +107,6 @@
             <w:alias w:val="标题"/>
             <w:tag w:val=""/>
             <w:id w:val="1735040861"/>
-            <w:placeholder>
-              <w:docPart w:val="8069F24ABF1AA54E93D85CB08A875068"/>
-            </w:placeholder>
             <w:dataBinding w:prefixMappings="xmlns:ns0='http://purl.org/dc/elements/1.1/' xmlns:ns1='http://schemas.openxmlformats.org/package/2006/metadata/core-properties' " w:xpath="/ns1:coreProperties[1]/ns0:title[1]" w:storeItemID="{6C3C8BC8-F283-45AE-878A-BAB7291924A1}"/>
             <w:text/>
           </w:sdtPr>
@@ -847,6 +844,77 @@
         </w:rPr>
         <w:t>[0 1],1,100);</w:t>
       </w:r>
+      <w:r>
+        <w:rPr>
+          <w:rFonts w:ascii="Courier" w:hAnsi="Courier" w:cs="Courier" w:hint="eastAsia"/>
+          <w:color w:val="000000"/>
+          <w:kern w:val="0"/>
+          <w:sz w:val="20"/>
+          <w:szCs w:val="20"/>
+        </w:rPr>
+        <w:t xml:space="preserve"> </w:t>
+      </w:r>
+    </w:p>
+    <w:p>
+      <w:pPr>
+        <w:pStyle w:val="a3"/>
+        <w:widowControl/>
+        <w:numPr>
+          <w:ilvl w:val="0"/>
+          <w:numId w:val="3"/>
+        </w:numPr>
+        <w:autoSpaceDE w:val="0"/>
+        <w:autoSpaceDN w:val="0"/>
+        <w:adjustRightInd w:val="0"/>
+        <w:ind w:firstLineChars="0"/>
+        <w:jc w:val="left"/>
+        <w:rPr>
+          <w:rFonts w:ascii="Courier" w:hAnsi="Courier"/>
+          <w:kern w:val="0"/>
+        </w:rPr>
+      </w:pPr>
+      <w:r>
+        <w:rPr>
+          <w:rFonts w:ascii="Courier" w:hAnsi="Courier" w:cs="Courier"/>
+          <w:color w:val="228B22"/>
+          <w:kern w:val="0"/>
+          <w:sz w:val="20"/>
+          <w:szCs w:val="20"/>
+        </w:rPr>
+        <w:t>%</w:t>
+      </w:r>
+      <w:r>
+        <w:rPr>
+          <w:rFonts w:ascii="Courier" w:hAnsi="Courier" w:cs="Courier"/>
+          <w:color w:val="228B22"/>
+          <w:kern w:val="0"/>
+          <w:sz w:val="20"/>
+          <w:szCs w:val="20"/>
+        </w:rPr>
+        <w:t xml:space="preserve">The </w:t>
+      </w:r>
+      <w:proofErr w:type="spellStart"/>
+      <w:r>
+        <w:rPr>
+          <w:rFonts w:ascii="Courier" w:hAnsi="Courier" w:cs="Courier"/>
+          <w:color w:val="228B22"/>
+          <w:kern w:val="0"/>
+          <w:sz w:val="20"/>
+          <w:szCs w:val="20"/>
+        </w:rPr>
+        <w:t>randi</w:t>
+      </w:r>
+      <w:proofErr w:type="spellEnd"/>
+      <w:r>
+        <w:rPr>
+          <w:rFonts w:ascii="Courier" w:hAnsi="Courier" w:cs="Courier"/>
+          <w:color w:val="228B22"/>
+          <w:kern w:val="0"/>
+          <w:sz w:val="20"/>
+          <w:szCs w:val="20"/>
+        </w:rPr>
+        <w:t xml:space="preserve"> generate a sample of {0,1} in uniform distribution.</w:t>
+      </w:r>
     </w:p>
     <w:p>
       <w:pPr>
@@ -1255,7 +1323,14 @@
           <w:rFonts w:ascii="Times" w:hAnsi="Times" w:cs="Times"/>
           <w:kern w:val="0"/>
         </w:rPr>
-        <w:t xml:space="preserve"> 0 and 1 in the 100 times trials are </w:t>
+        <w:t xml:space="preserve"> 0 and 1 in the 100</w:t>
+      </w:r>
+      <w:r>
+        <w:rPr>
+          <w:rFonts w:ascii="Times" w:hAnsi="Times" w:cs="Times"/>
+          <w:kern w:val="0"/>
+        </w:rPr>
+        <w:t xml:space="preserve"> trials are </w:t>
       </w:r>
       <w:r>
         <w:rPr>
@@ -1269,7 +1344,35 @@
           <w:rFonts w:ascii="Times" w:hAnsi="Times" w:cs="Times"/>
           <w:kern w:val="0"/>
         </w:rPr>
-        <w:t xml:space="preserve"> Due to the large number law, the figure shows the close result.</w:t>
+        <w:t xml:space="preserve"> Due to the large number law, the figure shows the </w:t>
+      </w:r>
+      <w:r>
+        <w:rPr>
+          <w:rFonts w:ascii="Times" w:hAnsi="Times" w:cs="Times"/>
+          <w:kern w:val="0"/>
+        </w:rPr>
+        <w:t>approximate</w:t>
+      </w:r>
+      <w:r>
+        <w:rPr>
+          <w:rFonts w:ascii="Times" w:hAnsi="Times" w:cs="Times" w:hint="eastAsia"/>
+          <w:kern w:val="0"/>
+        </w:rPr>
+        <w:t xml:space="preserve"> </w:t>
+      </w:r>
+      <w:r>
+        <w:rPr>
+          <w:rFonts w:ascii="Times" w:hAnsi="Times" w:cs="Times"/>
+          <w:kern w:val="0"/>
+        </w:rPr>
+        <w:t>result.</w:t>
+      </w:r>
+      <w:r>
+        <w:rPr>
+          <w:rFonts w:ascii="Times" w:hAnsi="Times" w:cs="Times"/>
+          <w:kern w:val="0"/>
+        </w:rPr>
+        <w:t xml:space="preserve"> </w:t>
       </w:r>
     </w:p>
     <w:p>
@@ -1410,7 +1513,7 @@
           <w:sz w:val="20"/>
           <w:szCs w:val="20"/>
         </w:rPr>
-        <w:t>%This is for:</w:t>
+        <w:t xml:space="preserve">%Write a routine to count the number of successes in 5 fair </w:t>
       </w:r>
     </w:p>
     <w:p>
@@ -1439,7 +1542,37 @@
           <w:sz w:val="20"/>
           <w:szCs w:val="20"/>
         </w:rPr>
-        <w:t xml:space="preserve">%Write a routine to count the number of successes in 5 fair Bernoulli </w:t>
+        <w:t>%</w:t>
+      </w:r>
+      <w:r>
+        <w:rPr>
+          <w:rFonts w:ascii="Courier" w:hAnsi="Courier" w:cs="Courier"/>
+          <w:color w:val="228B22"/>
+          <w:kern w:val="0"/>
+          <w:sz w:val="20"/>
+          <w:szCs w:val="20"/>
+        </w:rPr>
+        <w:t>Bernoulli</w:t>
+      </w:r>
+      <w:r>
+        <w:rPr>
+          <w:rFonts w:ascii="Courier" w:hAnsi="Courier" w:cs="Courier"/>
+          <w:color w:val="228B22"/>
+          <w:kern w:val="0"/>
+          <w:sz w:val="20"/>
+          <w:szCs w:val="20"/>
+        </w:rPr>
+        <w:t xml:space="preserve"> </w:t>
+      </w:r>
+      <w:r>
+        <w:rPr>
+          <w:rFonts w:ascii="Courier" w:hAnsi="Courier" w:cs="Courier"/>
+          <w:color w:val="228B22"/>
+          <w:kern w:val="0"/>
+          <w:sz w:val="20"/>
+          <w:szCs w:val="20"/>
+        </w:rPr>
+        <w:t xml:space="preserve">trials. Generate a histogram for 100 samples of this </w:t>
       </w:r>
     </w:p>
     <w:p>
@@ -1468,7 +1601,17 @@
           <w:sz w:val="20"/>
           <w:szCs w:val="20"/>
         </w:rPr>
-        <w:t xml:space="preserve">%trials. Generate a histogram for 100 samples of this counting random </w:t>
+        <w:t>%</w:t>
+      </w:r>
+      <w:r>
+        <w:rPr>
+          <w:rFonts w:ascii="Courier" w:hAnsi="Courier" w:cs="Courier"/>
+          <w:color w:val="228B22"/>
+          <w:kern w:val="0"/>
+          <w:sz w:val="20"/>
+          <w:szCs w:val="20"/>
+        </w:rPr>
+        <w:t>counting random variable.</w:t>
       </w:r>
     </w:p>
     <w:p>
@@ -1492,12 +1635,46 @@
       <w:r>
         <w:rPr>
           <w:rFonts w:ascii="Courier" w:hAnsi="Courier" w:cs="Courier"/>
-          <w:color w:val="228B22"/>
-          <w:kern w:val="0"/>
-          <w:sz w:val="20"/>
-          <w:szCs w:val="20"/>
-        </w:rPr>
-        <w:t>%variable.</w:t>
+          <w:color w:val="000000"/>
+          <w:kern w:val="0"/>
+          <w:sz w:val="20"/>
+          <w:szCs w:val="20"/>
+        </w:rPr>
+        <w:t>x=</w:t>
+      </w:r>
+      <w:proofErr w:type="spellStart"/>
+      <w:proofErr w:type="gramStart"/>
+      <w:r>
+        <w:rPr>
+          <w:rFonts w:ascii="Courier" w:hAnsi="Courier" w:cs="Courier"/>
+          <w:color w:val="000000"/>
+          <w:kern w:val="0"/>
+          <w:sz w:val="20"/>
+          <w:szCs w:val="20"/>
+        </w:rPr>
+        <w:t>randi</w:t>
+      </w:r>
+      <w:proofErr w:type="spellEnd"/>
+      <w:r>
+        <w:rPr>
+          <w:rFonts w:ascii="Courier" w:hAnsi="Courier" w:cs="Courier"/>
+          <w:color w:val="000000"/>
+          <w:kern w:val="0"/>
+          <w:sz w:val="20"/>
+          <w:szCs w:val="20"/>
+        </w:rPr>
+        <w:t>(</w:t>
+      </w:r>
+      <w:proofErr w:type="gramEnd"/>
+      <w:r>
+        <w:rPr>
+          <w:rFonts w:ascii="Courier" w:hAnsi="Courier" w:cs="Courier"/>
+          <w:color w:val="000000"/>
+          <w:kern w:val="0"/>
+          <w:sz w:val="20"/>
+          <w:szCs w:val="20"/>
+        </w:rPr>
+        <w:t>[0 1],5,100);</w:t>
       </w:r>
     </w:p>
     <w:p>
@@ -1518,27 +1695,16 @@
           <w:kern w:val="0"/>
         </w:rPr>
       </w:pPr>
-      <w:r>
-        <w:rPr>
-          <w:rFonts w:ascii="Courier" w:hAnsi="Courier" w:cs="Courier"/>
-          <w:color w:val="000000"/>
-          <w:kern w:val="0"/>
-          <w:sz w:val="20"/>
-          <w:szCs w:val="20"/>
-        </w:rPr>
-        <w:t>x=</w:t>
-      </w:r>
       <w:proofErr w:type="spellStart"/>
-      <w:proofErr w:type="gramStart"/>
-      <w:r>
-        <w:rPr>
-          <w:rFonts w:ascii="Courier" w:hAnsi="Courier" w:cs="Courier"/>
-          <w:color w:val="000000"/>
-          <w:kern w:val="0"/>
-          <w:sz w:val="20"/>
-          <w:szCs w:val="20"/>
-        </w:rPr>
-        <w:t>randi</w:t>
+      <w:r>
+        <w:rPr>
+          <w:rFonts w:ascii="Courier" w:hAnsi="Courier" w:cs="Courier"/>
+          <w:color w:val="000000"/>
+          <w:kern w:val="0"/>
+          <w:sz w:val="20"/>
+          <w:szCs w:val="20"/>
+        </w:rPr>
+        <w:t>num</w:t>
       </w:r>
       <w:proofErr w:type="spellEnd"/>
       <w:r>
@@ -1549,18 +1715,7 @@
           <w:sz w:val="20"/>
           <w:szCs w:val="20"/>
         </w:rPr>
-        <w:t>(</w:t>
-      </w:r>
-      <w:proofErr w:type="gramEnd"/>
-      <w:r>
-        <w:rPr>
-          <w:rFonts w:ascii="Courier" w:hAnsi="Courier" w:cs="Courier"/>
-          <w:color w:val="000000"/>
-          <w:kern w:val="0"/>
-          <w:sz w:val="20"/>
-          <w:szCs w:val="20"/>
-        </w:rPr>
-        <w:t>[0 1],5,100);</w:t>
+        <w:t>=sum(x);</w:t>
       </w:r>
     </w:p>
     <w:p>
@@ -1581,27 +1736,35 @@
           <w:kern w:val="0"/>
         </w:rPr>
       </w:pPr>
-      <w:proofErr w:type="spellStart"/>
-      <w:r>
-        <w:rPr>
-          <w:rFonts w:ascii="Courier" w:hAnsi="Courier" w:cs="Courier"/>
-          <w:color w:val="000000"/>
-          <w:kern w:val="0"/>
-          <w:sz w:val="20"/>
-          <w:szCs w:val="20"/>
-        </w:rPr>
-        <w:t>num</w:t>
-      </w:r>
-      <w:proofErr w:type="spellEnd"/>
-      <w:r>
-        <w:rPr>
-          <w:rFonts w:ascii="Courier" w:hAnsi="Courier" w:cs="Courier"/>
-          <w:color w:val="000000"/>
-          <w:kern w:val="0"/>
-          <w:sz w:val="20"/>
-          <w:szCs w:val="20"/>
-        </w:rPr>
-        <w:t>=sum(x);</w:t>
+      <w:r>
+        <w:rPr>
+          <w:rFonts w:ascii="Courier" w:hAnsi="Courier" w:cs="Courier"/>
+          <w:color w:val="228B22"/>
+          <w:kern w:val="0"/>
+          <w:sz w:val="20"/>
+          <w:szCs w:val="20"/>
+        </w:rPr>
+        <w:t>%By summa</w:t>
+      </w:r>
+      <w:r>
+        <w:rPr>
+          <w:rFonts w:ascii="Courier" w:hAnsi="Courier" w:cs="Courier" w:hint="eastAsia"/>
+          <w:color w:val="228B22"/>
+          <w:kern w:val="0"/>
+          <w:sz w:val="20"/>
+          <w:szCs w:val="20"/>
+        </w:rPr>
+        <w:t>ting</w:t>
+      </w:r>
+      <w:r>
+        <w:rPr>
+          <w:rFonts w:ascii="Courier" w:hAnsi="Courier" w:cs="Courier"/>
+          <w:color w:val="228B22"/>
+          <w:kern w:val="0"/>
+          <w:sz w:val="20"/>
+          <w:szCs w:val="20"/>
+        </w:rPr>
+        <w:t xml:space="preserve"> the result of each 5 trials, we get the number of success in each experiment.</w:t>
       </w:r>
     </w:p>
     <w:p>
@@ -1819,20 +1982,8 @@
           <w:sz w:val="20"/>
           <w:szCs w:val="20"/>
         </w:rPr>
-        <w:t>'</w:t>
-      </w:r>
-      <w:proofErr w:type="spellStart"/>
-      <w:r>
-        <w:rPr>
-          <w:rFonts w:ascii="Courier" w:hAnsi="Courier" w:cs="Courier"/>
-          <w:color w:val="A020F0"/>
-          <w:kern w:val="0"/>
-          <w:sz w:val="20"/>
-          <w:szCs w:val="20"/>
-        </w:rPr>
-        <w:t>frequence</w:t>
-      </w:r>
-      <w:proofErr w:type="spellEnd"/>
+        <w:t>'frequency</w:t>
+      </w:r>
       <w:r>
         <w:rPr>
           <w:rFonts w:ascii="Courier" w:hAnsi="Courier" w:cs="Courier"/>
@@ -2165,14 +2316,7 @@
                   <w:rFonts w:ascii="Cambria Math" w:hAnsi="Cambria Math" w:cs="Times"/>
                   <w:kern w:val="0"/>
                 </w:rPr>
-                <m:t>5-</m:t>
-              </m:r>
-              <m:r>
-                <w:rPr>
-                  <w:rFonts w:ascii="Cambria Math" w:hAnsi="Cambria Math" w:cs="Times"/>
-                  <w:kern w:val="0"/>
-                </w:rPr>
-                <m:t>X</m:t>
+                <m:t>5-X</m:t>
               </m:r>
             </m:sup>
           </m:sSup>
@@ -2950,6 +3094,32 @@
         <w:adjustRightInd w:val="0"/>
         <w:jc w:val="left"/>
         <w:rPr>
+          <w:rFonts w:ascii="Courier" w:hAnsi="Courier" w:cs="Courier"/>
+          <w:color w:val="228B22"/>
+          <w:kern w:val="0"/>
+          <w:sz w:val="20"/>
+          <w:szCs w:val="20"/>
+        </w:rPr>
+      </w:pPr>
+      <w:r>
+        <w:rPr>
+          <w:rFonts w:ascii="Courier" w:hAnsi="Courier" w:cs="Courier"/>
+          <w:color w:val="228B22"/>
+          <w:kern w:val="0"/>
+          <w:sz w:val="20"/>
+          <w:szCs w:val="20"/>
+        </w:rPr>
+        <w:t xml:space="preserve">%Write a routine to count the number of trials before the first </w:t>
+      </w:r>
+    </w:p>
+    <w:p>
+      <w:pPr>
+        <w:widowControl/>
+        <w:autoSpaceDE w:val="0"/>
+        <w:autoSpaceDN w:val="0"/>
+        <w:adjustRightInd w:val="0"/>
+        <w:jc w:val="left"/>
+        <w:rPr>
           <w:rFonts w:ascii="Courier" w:hAnsi="Courier"/>
           <w:kern w:val="0"/>
         </w:rPr>
@@ -2962,7 +3132,17 @@
           <w:sz w:val="20"/>
           <w:szCs w:val="20"/>
         </w:rPr>
-        <w:t>%Write a routine to count the number of trials before the first successful</w:t>
+        <w:t>%</w:t>
+      </w:r>
+      <w:r>
+        <w:rPr>
+          <w:rFonts w:ascii="Courier" w:hAnsi="Courier" w:cs="Courier"/>
+          <w:color w:val="228B22"/>
+          <w:kern w:val="0"/>
+          <w:sz w:val="20"/>
+          <w:szCs w:val="20"/>
+        </w:rPr>
+        <w:t>successful</w:t>
       </w:r>
     </w:p>
     <w:p>
@@ -3065,13 +3245,23 @@
           <w:sz w:val="20"/>
           <w:szCs w:val="20"/>
         </w:rPr>
-        <w:t xml:space="preserve">100,1); % </w:t>
+        <w:t xml:space="preserve">100,1); </w:t>
+      </w:r>
+      <w:r>
+        <w:rPr>
+          <w:rFonts w:ascii="Courier" w:hAnsi="Courier" w:cs="Courier"/>
+          <w:color w:val="228B22"/>
+          <w:kern w:val="0"/>
+          <w:sz w:val="20"/>
+          <w:szCs w:val="20"/>
+        </w:rPr>
+        <w:t xml:space="preserve">% </w:t>
       </w:r>
       <w:proofErr w:type="spellStart"/>
       <w:r>
         <w:rPr>
           <w:rFonts w:ascii="Courier" w:hAnsi="Courier" w:cs="Courier"/>
-          <w:color w:val="000000"/>
+          <w:color w:val="228B22"/>
           <w:kern w:val="0"/>
           <w:sz w:val="20"/>
           <w:szCs w:val="20"/>
@@ -3082,7 +3272,7 @@
       <w:r>
         <w:rPr>
           <w:rFonts w:ascii="Courier" w:hAnsi="Courier" w:cs="Courier"/>
-          <w:color w:val="000000"/>
+          <w:color w:val="228B22"/>
           <w:kern w:val="0"/>
           <w:sz w:val="20"/>
           <w:szCs w:val="20"/>
@@ -3092,7 +3282,7 @@
       <w:r>
         <w:rPr>
           <w:rFonts w:ascii="Courier" w:hAnsi="Courier" w:cs="Courier"/>
-          <w:color w:val="000000"/>
+          <w:color w:val="228B22"/>
           <w:kern w:val="0"/>
           <w:sz w:val="20"/>
           <w:szCs w:val="20"/>
@@ -3159,7 +3349,7 @@
       <w:r>
         <w:rPr>
           <w:rFonts w:ascii="Courier" w:hAnsi="Courier" w:cs="Courier"/>
-          <w:color w:val="000000"/>
+          <w:color w:val="228B22"/>
           <w:kern w:val="0"/>
           <w:sz w:val="20"/>
           <w:szCs w:val="20"/>
@@ -3229,6 +3419,16 @@
           <w:sz w:val="20"/>
           <w:szCs w:val="20"/>
         </w:rPr>
+        <w:t xml:space="preserve"> </w:t>
+      </w:r>
+      <w:r>
+        <w:rPr>
+          <w:rFonts w:ascii="Courier" w:hAnsi="Courier" w:cs="Courier"/>
+          <w:color w:val="228B22"/>
+          <w:kern w:val="0"/>
+          <w:sz w:val="20"/>
+          <w:szCs w:val="20"/>
+        </w:rPr>
         <w:t>% Is every trial finished?</w:t>
       </w:r>
     </w:p>
@@ -3240,8 +3440,11 @@
         <w:adjustRightInd w:val="0"/>
         <w:jc w:val="left"/>
         <w:rPr>
-          <w:rFonts w:ascii="Courier" w:hAnsi="Courier"/>
-          <w:kern w:val="0"/>
+          <w:rFonts w:ascii="Courier" w:hAnsi="Courier" w:cs="Courier"/>
+          <w:color w:val="228B22"/>
+          <w:kern w:val="0"/>
+          <w:sz w:val="20"/>
+          <w:szCs w:val="20"/>
         </w:rPr>
       </w:pPr>
       <w:r>
@@ -3291,12 +3494,32 @@
       <w:r>
         <w:rPr>
           <w:rFonts w:ascii="Courier" w:hAnsi="Courier" w:cs="Courier"/>
-          <w:color w:val="000000"/>
-          <w:kern w:val="0"/>
-          <w:sz w:val="20"/>
-          <w:szCs w:val="20"/>
-        </w:rPr>
-        <w:t xml:space="preserve"> Generate a 100 times trial.</w:t>
+          <w:color w:val="228B22"/>
+          <w:kern w:val="0"/>
+          <w:sz w:val="20"/>
+          <w:szCs w:val="20"/>
+        </w:rPr>
+        <w:t xml:space="preserve"> %</w:t>
+      </w:r>
+      <w:r>
+        <w:rPr>
+          <w:rFonts w:ascii="Courier" w:hAnsi="Courier" w:cs="Courier"/>
+          <w:color w:val="000000"/>
+          <w:kern w:val="0"/>
+          <w:sz w:val="20"/>
+          <w:szCs w:val="20"/>
+        </w:rPr>
+        <w:t xml:space="preserve"> </w:t>
+      </w:r>
+      <w:r>
+        <w:rPr>
+          <w:rFonts w:ascii="Courier" w:hAnsi="Courier" w:cs="Courier"/>
+          <w:color w:val="228B22"/>
+          <w:kern w:val="0"/>
+          <w:sz w:val="20"/>
+          <w:szCs w:val="20"/>
+        </w:rPr>
+        <w:t>Generate a 100 times trial.</w:t>
       </w:r>
     </w:p>
     <w:p>
@@ -3374,6 +3597,35 @@
           <w:szCs w:val="20"/>
         </w:rPr>
         <w:tab/>
+      </w:r>
+      <w:r>
+        <w:rPr>
+          <w:rFonts w:ascii="Courier" w:hAnsi="Courier" w:cs="Courier"/>
+          <w:color w:val="228B22"/>
+          <w:kern w:val="0"/>
+          <w:sz w:val="20"/>
+          <w:szCs w:val="20"/>
+        </w:rPr>
+        <w:t>%</w:t>
+      </w:r>
+      <w:r>
+        <w:rPr>
+          <w:rFonts w:ascii="Courier" w:hAnsi="Courier" w:cs="Courier"/>
+          <w:color w:val="228B22"/>
+          <w:kern w:val="0"/>
+          <w:sz w:val="20"/>
+          <w:szCs w:val="20"/>
+        </w:rPr>
+        <w:t xml:space="preserve"> </w:t>
+      </w:r>
+      <w:r>
+        <w:rPr>
+          <w:rFonts w:ascii="Courier" w:hAnsi="Courier" w:cs="Courier"/>
+          <w:color w:val="228B22"/>
+          <w:kern w:val="0"/>
+          <w:sz w:val="20"/>
+          <w:szCs w:val="20"/>
+        </w:rPr>
         <w:t>Record the succeed trial.</w:t>
       </w:r>
     </w:p>
@@ -3383,22 +3635,16 @@
         <w:autoSpaceDE w:val="0"/>
         <w:autoSpaceDN w:val="0"/>
         <w:adjustRightInd w:val="0"/>
-        <w:jc w:val="left"/>
-        <w:rPr>
-          <w:rFonts w:ascii="Courier" w:hAnsi="Courier"/>
-          <w:kern w:val="0"/>
-        </w:rPr>
-      </w:pPr>
-      <w:r>
-        <w:rPr>
-          <w:rFonts w:ascii="Courier" w:hAnsi="Courier" w:cs="Courier"/>
-          <w:color w:val="000000"/>
-          <w:kern w:val="0"/>
-          <w:sz w:val="20"/>
-          <w:szCs w:val="20"/>
-        </w:rPr>
-        <w:t xml:space="preserve">    </w:t>
-      </w:r>
+        <w:ind w:firstLine="400"/>
+        <w:jc w:val="left"/>
+        <w:rPr>
+          <w:rFonts w:ascii="Courier" w:hAnsi="Courier" w:cs="Courier"/>
+          <w:color w:val="228B22"/>
+          <w:kern w:val="0"/>
+          <w:sz w:val="20"/>
+          <w:szCs w:val="20"/>
+        </w:rPr>
+      </w:pPr>
       <w:proofErr w:type="spellStart"/>
       <w:r>
         <w:rPr>
@@ -3468,13 +3714,79 @@
       <w:r>
         <w:rPr>
           <w:rFonts w:ascii="Courier" w:hAnsi="Courier" w:cs="Courier"/>
-          <w:color w:val="000000"/>
-          <w:kern w:val="0"/>
-          <w:sz w:val="20"/>
-          <w:szCs w:val="20"/>
-        </w:rPr>
-        <w:tab/>
-        <w:t>For failure trials, add the times of trial.</w:t>
+          <w:color w:val="228B22"/>
+          <w:kern w:val="0"/>
+          <w:sz w:val="20"/>
+          <w:szCs w:val="20"/>
+        </w:rPr>
+        <w:t xml:space="preserve"> </w:t>
+      </w:r>
+    </w:p>
+    <w:p>
+      <w:pPr>
+        <w:widowControl/>
+        <w:autoSpaceDE w:val="0"/>
+        <w:autoSpaceDN w:val="0"/>
+        <w:adjustRightInd w:val="0"/>
+        <w:ind w:firstLine="400"/>
+        <w:jc w:val="left"/>
+        <w:rPr>
+          <w:rFonts w:ascii="Courier" w:hAnsi="Courier" w:cs="Courier"/>
+          <w:color w:val="228B22"/>
+          <w:kern w:val="0"/>
+          <w:sz w:val="20"/>
+          <w:szCs w:val="20"/>
+        </w:rPr>
+      </w:pPr>
+      <w:r>
+        <w:rPr>
+          <w:rFonts w:ascii="Courier" w:hAnsi="Courier" w:cs="Courier"/>
+          <w:color w:val="228B22"/>
+          <w:kern w:val="0"/>
+          <w:sz w:val="20"/>
+          <w:szCs w:val="20"/>
+        </w:rPr>
+        <w:t>%</w:t>
+      </w:r>
+      <w:r>
+        <w:rPr>
+          <w:rFonts w:ascii="Courier" w:hAnsi="Courier" w:cs="Courier"/>
+          <w:color w:val="000000"/>
+          <w:kern w:val="0"/>
+          <w:sz w:val="20"/>
+          <w:szCs w:val="20"/>
+        </w:rPr>
+        <w:t xml:space="preserve"> </w:t>
+      </w:r>
+      <w:r>
+        <w:rPr>
+          <w:rFonts w:ascii="Courier" w:hAnsi="Courier" w:cs="Courier"/>
+          <w:color w:val="228B22"/>
+          <w:kern w:val="0"/>
+          <w:sz w:val="20"/>
+          <w:szCs w:val="20"/>
+        </w:rPr>
+        <w:t xml:space="preserve">For failure trials, add the times of </w:t>
+      </w:r>
+      <w:r>
+        <w:rPr>
+          <w:rFonts w:ascii="Courier" w:hAnsi="Courier" w:cs="Courier"/>
+          <w:color w:val="228B22"/>
+          <w:kern w:val="0"/>
+          <w:sz w:val="20"/>
+          <w:szCs w:val="20"/>
+        </w:rPr>
+        <w:t xml:space="preserve">additional </w:t>
+      </w:r>
+      <w:r>
+        <w:rPr>
+          <w:rFonts w:ascii="Courier" w:hAnsi="Courier" w:cs="Courier"/>
+          <w:color w:val="228B22"/>
+          <w:kern w:val="0"/>
+          <w:sz w:val="20"/>
+          <w:szCs w:val="20"/>
+        </w:rPr>
+        <w:t>trial.</w:t>
       </w:r>
     </w:p>
     <w:p>
@@ -3781,6 +4093,16 @@
           <w:szCs w:val="20"/>
         </w:rPr>
         <w:t>)</w:t>
+      </w:r>
+      <w:r>
+        <w:rPr>
+          <w:rFonts w:ascii="Courier" w:hAnsi="Courier" w:cs="Courier"/>
+          <w:color w:val="000000"/>
+          <w:kern w:val="0"/>
+          <w:sz w:val="20"/>
+          <w:szCs w:val="20"/>
+        </w:rPr>
+        <w:t>;</w:t>
       </w:r>
     </w:p>
     <w:p>
@@ -5486,7 +5808,7 @@
           <w:sz w:val="20"/>
           <w:szCs w:val="20"/>
         </w:rPr>
-        <w:t>=300;</w:t>
+        <w:t xml:space="preserve"> = 3000;</w:t>
       </w:r>
     </w:p>
     <w:p>
@@ -5521,7 +5843,7 @@
           <w:sz w:val="20"/>
           <w:szCs w:val="20"/>
         </w:rPr>
-        <w:t>=1;</w:t>
+        <w:t xml:space="preserve"> = 1;</w:t>
       </w:r>
     </w:p>
     <w:p>
@@ -5539,6 +5861,52 @@
       <w:r>
         <w:rPr>
           <w:rFonts w:ascii="Courier" w:hAnsi="Courier" w:cs="Courier"/>
+          <w:color w:val="000000"/>
+          <w:kern w:val="0"/>
+          <w:sz w:val="20"/>
+          <w:szCs w:val="20"/>
+        </w:rPr>
+        <w:t>SAMPLE_MEAN = 2.5;</w:t>
+      </w:r>
+    </w:p>
+    <w:p>
+      <w:pPr>
+        <w:widowControl/>
+        <w:autoSpaceDE w:val="0"/>
+        <w:autoSpaceDN w:val="0"/>
+        <w:adjustRightInd w:val="0"/>
+        <w:jc w:val="left"/>
+        <w:rPr>
+          <w:rFonts w:ascii="Courier" w:hAnsi="Courier"/>
+          <w:kern w:val="0"/>
+        </w:rPr>
+      </w:pPr>
+      <w:r>
+        <w:rPr>
+          <w:rFonts w:ascii="Courier" w:hAnsi="Courier" w:cs="Courier"/>
+          <w:color w:val="000000"/>
+          <w:kern w:val="0"/>
+          <w:sz w:val="20"/>
+          <w:szCs w:val="20"/>
+        </w:rPr>
+        <w:t>SAMPLE_VAR = 1.25;</w:t>
+      </w:r>
+    </w:p>
+    <w:p>
+      <w:pPr>
+        <w:widowControl/>
+        <w:autoSpaceDE w:val="0"/>
+        <w:autoSpaceDN w:val="0"/>
+        <w:adjustRightInd w:val="0"/>
+        <w:jc w:val="left"/>
+        <w:rPr>
+          <w:rFonts w:ascii="Courier" w:hAnsi="Courier"/>
+          <w:kern w:val="0"/>
+        </w:rPr>
+      </w:pPr>
+      <w:r>
+        <w:rPr>
+          <w:rFonts w:ascii="Courier" w:hAnsi="Courier" w:cs="Courier"/>
           <w:color w:val="0000FF"/>
           <w:kern w:val="0"/>
           <w:sz w:val="20"/>
@@ -5594,12 +5962,72 @@
       <w:r>
         <w:rPr>
           <w:rFonts w:ascii="Courier" w:hAnsi="Courier" w:cs="Courier"/>
-          <w:color w:val="000000"/>
-          <w:kern w:val="0"/>
-          <w:sz w:val="20"/>
-          <w:szCs w:val="20"/>
-        </w:rPr>
-        <w:t xml:space="preserve">    trials=</w:t>
+          <w:color w:val="228B22"/>
+          <w:kern w:val="0"/>
+          <w:sz w:val="20"/>
+          <w:szCs w:val="20"/>
+        </w:rPr>
+        <w:t xml:space="preserve">    %%</w:t>
+      </w:r>
+    </w:p>
+    <w:p>
+      <w:pPr>
+        <w:widowControl/>
+        <w:autoSpaceDE w:val="0"/>
+        <w:autoSpaceDN w:val="0"/>
+        <w:adjustRightInd w:val="0"/>
+        <w:jc w:val="left"/>
+        <w:rPr>
+          <w:rFonts w:ascii="Courier" w:hAnsi="Courier"/>
+          <w:kern w:val="0"/>
+        </w:rPr>
+      </w:pPr>
+      <w:r>
+        <w:rPr>
+          <w:rFonts w:ascii="Courier" w:hAnsi="Courier" w:cs="Courier"/>
+          <w:color w:val="000000"/>
+          <w:kern w:val="0"/>
+          <w:sz w:val="20"/>
+          <w:szCs w:val="20"/>
+        </w:rPr>
+        <w:t xml:space="preserve">    </w:t>
+      </w:r>
+      <w:r>
+        <w:rPr>
+          <w:rFonts w:ascii="Courier" w:hAnsi="Courier" w:cs="Courier"/>
+          <w:color w:val="228B22"/>
+          <w:kern w:val="0"/>
+          <w:sz w:val="20"/>
+          <w:szCs w:val="20"/>
+        </w:rPr>
+        <w:t>% This section generates 300 such sums and histogram the results.</w:t>
+      </w:r>
+    </w:p>
+    <w:p>
+      <w:pPr>
+        <w:widowControl/>
+        <w:autoSpaceDE w:val="0"/>
+        <w:autoSpaceDN w:val="0"/>
+        <w:adjustRightInd w:val="0"/>
+        <w:ind w:firstLine="400"/>
+        <w:jc w:val="left"/>
+        <w:rPr>
+          <w:rFonts w:ascii="Courier" w:hAnsi="Courier" w:cs="Courier"/>
+          <w:color w:val="000000"/>
+          <w:kern w:val="0"/>
+          <w:sz w:val="20"/>
+          <w:szCs w:val="20"/>
+        </w:rPr>
+      </w:pPr>
+      <w:r>
+        <w:rPr>
+          <w:rFonts w:ascii="Courier" w:hAnsi="Courier" w:cs="Courier"/>
+          <w:color w:val="000000"/>
+          <w:kern w:val="0"/>
+          <w:sz w:val="20"/>
+          <w:szCs w:val="20"/>
+        </w:rPr>
+        <w:t xml:space="preserve">trials = </w:t>
       </w:r>
       <w:proofErr w:type="spellStart"/>
       <w:proofErr w:type="gramStart"/>
@@ -5633,7 +6061,7 @@
           <w:sz w:val="20"/>
           <w:szCs w:val="20"/>
         </w:rPr>
-        <w:t>[0 1],</w:t>
+        <w:t xml:space="preserve">[0 1], k, </w:t>
       </w:r>
       <w:proofErr w:type="spellStart"/>
       <w:r>
@@ -5644,7 +6072,7 @@
           <w:sz w:val="20"/>
           <w:szCs w:val="20"/>
         </w:rPr>
-        <w:t>k,trial_time</w:t>
+        <w:t>trial_time</w:t>
       </w:r>
       <w:proofErr w:type="spellEnd"/>
       <w:r>
@@ -5655,12 +6083,1301 @@
           <w:sz w:val="20"/>
           <w:szCs w:val="20"/>
         </w:rPr>
+        <w:t>, 5);</w:t>
+      </w:r>
+    </w:p>
+    <w:p>
+      <w:pPr>
+        <w:widowControl/>
+        <w:autoSpaceDE w:val="0"/>
+        <w:autoSpaceDN w:val="0"/>
+        <w:adjustRightInd w:val="0"/>
+        <w:ind w:firstLine="400"/>
+        <w:jc w:val="left"/>
+        <w:rPr>
+          <w:rFonts w:ascii="Courier" w:hAnsi="Courier"/>
+          <w:kern w:val="0"/>
+        </w:rPr>
+      </w:pPr>
+      <w:r>
+        <w:rPr>
+          <w:rFonts w:ascii="Courier" w:hAnsi="Courier" w:cs="Courier"/>
+          <w:color w:val="228B22"/>
+          <w:kern w:val="0"/>
+          <w:sz w:val="20"/>
+          <w:szCs w:val="20"/>
+        </w:rPr>
+        <w:t>% Generate the 5 successes Bernoulli trial.</w:t>
+      </w:r>
+    </w:p>
+    <w:p>
+      <w:pPr>
+        <w:widowControl/>
+        <w:autoSpaceDE w:val="0"/>
+        <w:autoSpaceDN w:val="0"/>
+        <w:adjustRightInd w:val="0"/>
+        <w:jc w:val="left"/>
+        <w:rPr>
+          <w:rFonts w:ascii="Courier" w:hAnsi="Courier"/>
+          <w:kern w:val="0"/>
+        </w:rPr>
+      </w:pPr>
+      <w:r>
+        <w:rPr>
+          <w:rFonts w:ascii="Courier" w:hAnsi="Courier" w:cs="Courier"/>
+          <w:color w:val="000000"/>
+          <w:kern w:val="0"/>
+          <w:sz w:val="20"/>
+          <w:szCs w:val="20"/>
+        </w:rPr>
+        <w:t xml:space="preserve">    trials = sum(trials,3);</w:t>
+      </w:r>
+    </w:p>
+    <w:p>
+      <w:pPr>
+        <w:widowControl/>
+        <w:autoSpaceDE w:val="0"/>
+        <w:autoSpaceDN w:val="0"/>
+        <w:adjustRightInd w:val="0"/>
+        <w:jc w:val="left"/>
+        <w:rPr>
+          <w:rFonts w:ascii="Courier" w:hAnsi="Courier"/>
+          <w:kern w:val="0"/>
+        </w:rPr>
+      </w:pPr>
+      <w:r>
+        <w:rPr>
+          <w:rFonts w:ascii="Courier" w:hAnsi="Courier" w:cs="Courier"/>
+          <w:color w:val="000000"/>
+          <w:kern w:val="0"/>
+          <w:sz w:val="20"/>
+          <w:szCs w:val="20"/>
+        </w:rPr>
+        <w:t xml:space="preserve">    samples = sum(trials);</w:t>
+      </w:r>
+    </w:p>
+    <w:p>
+      <w:pPr>
+        <w:widowControl/>
+        <w:autoSpaceDE w:val="0"/>
+        <w:autoSpaceDN w:val="0"/>
+        <w:adjustRightInd w:val="0"/>
+        <w:jc w:val="left"/>
+        <w:rPr>
+          <w:rFonts w:ascii="Courier" w:hAnsi="Courier"/>
+          <w:kern w:val="0"/>
+        </w:rPr>
+      </w:pPr>
+      <w:r>
+        <w:rPr>
+          <w:rFonts w:ascii="Courier" w:hAnsi="Courier" w:cs="Courier"/>
+          <w:color w:val="000000"/>
+          <w:kern w:val="0"/>
+          <w:sz w:val="20"/>
+          <w:szCs w:val="20"/>
+        </w:rPr>
+        <w:t xml:space="preserve">    subplot(5,</w:t>
+      </w:r>
+      <w:proofErr w:type="gramStart"/>
+      <w:r>
+        <w:rPr>
+          <w:rFonts w:ascii="Courier" w:hAnsi="Courier" w:cs="Courier"/>
+          <w:color w:val="000000"/>
+          <w:kern w:val="0"/>
+          <w:sz w:val="20"/>
+          <w:szCs w:val="20"/>
+        </w:rPr>
+        <w:t>1,i</w:t>
+      </w:r>
+      <w:proofErr w:type="gramEnd"/>
+      <w:r>
+        <w:rPr>
+          <w:rFonts w:ascii="Courier" w:hAnsi="Courier" w:cs="Courier"/>
+          <w:color w:val="000000"/>
+          <w:kern w:val="0"/>
+          <w:sz w:val="20"/>
+          <w:szCs w:val="20"/>
+        </w:rPr>
         <w:t>);</w:t>
       </w:r>
-      <w:r>
-        <w:rPr>
-          <w:rFonts w:ascii="Courier" w:hAnsi="Courier" w:cs="Courier"/>
-          <w:color w:val="000000"/>
+    </w:p>
+    <w:p>
+      <w:pPr>
+        <w:widowControl/>
+        <w:autoSpaceDE w:val="0"/>
+        <w:autoSpaceDN w:val="0"/>
+        <w:adjustRightInd w:val="0"/>
+        <w:jc w:val="left"/>
+        <w:rPr>
+          <w:rFonts w:ascii="Courier" w:hAnsi="Courier"/>
+          <w:kern w:val="0"/>
+        </w:rPr>
+      </w:pPr>
+      <w:r>
+        <w:rPr>
+          <w:rFonts w:ascii="Courier" w:hAnsi="Courier" w:cs="Courier"/>
+          <w:color w:val="000000"/>
+          <w:kern w:val="0"/>
+          <w:sz w:val="20"/>
+          <w:szCs w:val="20"/>
+        </w:rPr>
+        <w:t xml:space="preserve">    </w:t>
+      </w:r>
+      <w:proofErr w:type="spellStart"/>
+      <w:r>
+        <w:rPr>
+          <w:rFonts w:ascii="Courier" w:hAnsi="Courier" w:cs="Courier"/>
+          <w:color w:val="000000"/>
+          <w:kern w:val="0"/>
+          <w:sz w:val="20"/>
+          <w:szCs w:val="20"/>
+        </w:rPr>
+        <w:t>i</w:t>
+      </w:r>
+      <w:proofErr w:type="spellEnd"/>
+      <w:r>
+        <w:rPr>
+          <w:rFonts w:ascii="Courier" w:hAnsi="Courier" w:cs="Courier"/>
+          <w:color w:val="000000"/>
+          <w:kern w:val="0"/>
+          <w:sz w:val="20"/>
+          <w:szCs w:val="20"/>
+        </w:rPr>
+        <w:t xml:space="preserve"> = </w:t>
+      </w:r>
+      <w:proofErr w:type="spellStart"/>
+      <w:r>
+        <w:rPr>
+          <w:rFonts w:ascii="Courier" w:hAnsi="Courier" w:cs="Courier"/>
+          <w:color w:val="000000"/>
+          <w:kern w:val="0"/>
+          <w:sz w:val="20"/>
+          <w:szCs w:val="20"/>
+        </w:rPr>
+        <w:t>i</w:t>
+      </w:r>
+      <w:proofErr w:type="spellEnd"/>
+      <w:r>
+        <w:rPr>
+          <w:rFonts w:ascii="Courier" w:hAnsi="Courier" w:cs="Courier"/>
+          <w:color w:val="000000"/>
+          <w:kern w:val="0"/>
+          <w:sz w:val="20"/>
+          <w:szCs w:val="20"/>
+        </w:rPr>
+        <w:t xml:space="preserve"> + 1;</w:t>
+      </w:r>
+    </w:p>
+    <w:p>
+      <w:pPr>
+        <w:widowControl/>
+        <w:autoSpaceDE w:val="0"/>
+        <w:autoSpaceDN w:val="0"/>
+        <w:adjustRightInd w:val="0"/>
+        <w:jc w:val="left"/>
+        <w:rPr>
+          <w:rFonts w:ascii="Courier" w:hAnsi="Courier"/>
+          <w:kern w:val="0"/>
+        </w:rPr>
+      </w:pPr>
+      <w:r>
+        <w:rPr>
+          <w:rFonts w:ascii="Courier" w:hAnsi="Courier" w:cs="Courier"/>
+          <w:color w:val="000000"/>
+          <w:kern w:val="0"/>
+          <w:sz w:val="20"/>
+          <w:szCs w:val="20"/>
+        </w:rPr>
+        <w:t xml:space="preserve">    [counts, centers] = </w:t>
+      </w:r>
+      <w:proofErr w:type="spellStart"/>
+      <w:r>
+        <w:rPr>
+          <w:rFonts w:ascii="Courier" w:hAnsi="Courier" w:cs="Courier"/>
+          <w:color w:val="000000"/>
+          <w:kern w:val="0"/>
+          <w:sz w:val="20"/>
+          <w:szCs w:val="20"/>
+        </w:rPr>
+        <w:t>hist</w:t>
+      </w:r>
+      <w:proofErr w:type="spellEnd"/>
+      <w:r>
+        <w:rPr>
+          <w:rFonts w:ascii="Courier" w:hAnsi="Courier" w:cs="Courier"/>
+          <w:color w:val="000000"/>
+          <w:kern w:val="0"/>
+          <w:sz w:val="20"/>
+          <w:szCs w:val="20"/>
+        </w:rPr>
+        <w:t>(</w:t>
+      </w:r>
+      <w:proofErr w:type="gramStart"/>
+      <w:r>
+        <w:rPr>
+          <w:rFonts w:ascii="Courier" w:hAnsi="Courier" w:cs="Courier"/>
+          <w:color w:val="000000"/>
+          <w:kern w:val="0"/>
+          <w:sz w:val="20"/>
+          <w:szCs w:val="20"/>
+        </w:rPr>
+        <w:t>samples,(</w:t>
+      </w:r>
+      <w:proofErr w:type="gramEnd"/>
+      <w:r>
+        <w:rPr>
+          <w:rFonts w:ascii="Courier" w:hAnsi="Courier" w:cs="Courier"/>
+          <w:color w:val="000000"/>
+          <w:kern w:val="0"/>
+          <w:sz w:val="20"/>
+          <w:szCs w:val="20"/>
+        </w:rPr>
+        <w:t>min(samples)-1):(max(samples)+1));</w:t>
+      </w:r>
+    </w:p>
+    <w:p>
+      <w:pPr>
+        <w:widowControl/>
+        <w:autoSpaceDE w:val="0"/>
+        <w:autoSpaceDN w:val="0"/>
+        <w:adjustRightInd w:val="0"/>
+        <w:jc w:val="left"/>
+        <w:rPr>
+          <w:rFonts w:ascii="Courier" w:hAnsi="Courier"/>
+          <w:kern w:val="0"/>
+        </w:rPr>
+      </w:pPr>
+      <w:r>
+        <w:rPr>
+          <w:rFonts w:ascii="Courier" w:hAnsi="Courier" w:cs="Courier"/>
+          <w:color w:val="000000"/>
+          <w:kern w:val="0"/>
+          <w:sz w:val="20"/>
+          <w:szCs w:val="20"/>
+        </w:rPr>
+        <w:t xml:space="preserve">    </w:t>
+      </w:r>
+      <w:proofErr w:type="gramStart"/>
+      <w:r>
+        <w:rPr>
+          <w:rFonts w:ascii="Courier" w:hAnsi="Courier" w:cs="Courier"/>
+          <w:color w:val="000000"/>
+          <w:kern w:val="0"/>
+          <w:sz w:val="20"/>
+          <w:szCs w:val="20"/>
+        </w:rPr>
+        <w:t>bar(</w:t>
+      </w:r>
+      <w:proofErr w:type="gramEnd"/>
+      <w:r>
+        <w:rPr>
+          <w:rFonts w:ascii="Courier" w:hAnsi="Courier" w:cs="Courier"/>
+          <w:color w:val="000000"/>
+          <w:kern w:val="0"/>
+          <w:sz w:val="20"/>
+          <w:szCs w:val="20"/>
+        </w:rPr>
+        <w:t>centers, counts);</w:t>
+      </w:r>
+    </w:p>
+    <w:p>
+      <w:pPr>
+        <w:widowControl/>
+        <w:autoSpaceDE w:val="0"/>
+        <w:autoSpaceDN w:val="0"/>
+        <w:adjustRightInd w:val="0"/>
+        <w:jc w:val="left"/>
+        <w:rPr>
+          <w:rFonts w:ascii="Courier" w:hAnsi="Courier"/>
+          <w:kern w:val="0"/>
+        </w:rPr>
+      </w:pPr>
+      <w:r>
+        <w:rPr>
+          <w:rFonts w:ascii="Courier" w:hAnsi="Courier" w:cs="Courier"/>
+          <w:color w:val="228B22"/>
+          <w:kern w:val="0"/>
+          <w:sz w:val="20"/>
+          <w:szCs w:val="20"/>
+        </w:rPr>
+        <w:t xml:space="preserve">    %%</w:t>
+      </w:r>
+    </w:p>
+    <w:p>
+      <w:pPr>
+        <w:widowControl/>
+        <w:autoSpaceDE w:val="0"/>
+        <w:autoSpaceDN w:val="0"/>
+        <w:adjustRightInd w:val="0"/>
+        <w:jc w:val="left"/>
+        <w:rPr>
+          <w:rFonts w:ascii="Courier" w:hAnsi="Courier"/>
+          <w:kern w:val="0"/>
+        </w:rPr>
+      </w:pPr>
+      <w:r>
+        <w:rPr>
+          <w:rFonts w:ascii="Courier" w:hAnsi="Courier" w:cs="Courier"/>
+          <w:color w:val="000000"/>
+          <w:kern w:val="0"/>
+          <w:sz w:val="20"/>
+          <w:szCs w:val="20"/>
+        </w:rPr>
+        <w:t xml:space="preserve">    </w:t>
+      </w:r>
+      <w:r>
+        <w:rPr>
+          <w:rFonts w:ascii="Courier" w:hAnsi="Courier" w:cs="Courier"/>
+          <w:color w:val="228B22"/>
+          <w:kern w:val="0"/>
+          <w:sz w:val="20"/>
+          <w:szCs w:val="20"/>
+        </w:rPr>
+        <w:t xml:space="preserve">% This section </w:t>
+      </w:r>
+      <w:proofErr w:type="gramStart"/>
+      <w:r>
+        <w:rPr>
+          <w:rFonts w:ascii="Courier" w:hAnsi="Courier" w:cs="Courier"/>
+          <w:color w:val="228B22"/>
+          <w:kern w:val="0"/>
+          <w:sz w:val="20"/>
+          <w:szCs w:val="20"/>
+        </w:rPr>
+        <w:t>plot</w:t>
+      </w:r>
+      <w:proofErr w:type="gramEnd"/>
+      <w:r>
+        <w:rPr>
+          <w:rFonts w:ascii="Courier" w:hAnsi="Courier" w:cs="Courier"/>
+          <w:color w:val="228B22"/>
+          <w:kern w:val="0"/>
+          <w:sz w:val="20"/>
+          <w:szCs w:val="20"/>
+        </w:rPr>
+        <w:t xml:space="preserve"> the expected frequency from the Gaussian</w:t>
+      </w:r>
+    </w:p>
+    <w:p>
+      <w:pPr>
+        <w:widowControl/>
+        <w:autoSpaceDE w:val="0"/>
+        <w:autoSpaceDN w:val="0"/>
+        <w:adjustRightInd w:val="0"/>
+        <w:jc w:val="left"/>
+        <w:rPr>
+          <w:rFonts w:ascii="Courier" w:hAnsi="Courier"/>
+          <w:kern w:val="0"/>
+        </w:rPr>
+      </w:pPr>
+      <w:r>
+        <w:rPr>
+          <w:rFonts w:ascii="Courier" w:hAnsi="Courier" w:cs="Courier"/>
+          <w:color w:val="000000"/>
+          <w:kern w:val="0"/>
+          <w:sz w:val="20"/>
+          <w:szCs w:val="20"/>
+        </w:rPr>
+        <w:t xml:space="preserve">    </w:t>
+      </w:r>
+      <w:r>
+        <w:rPr>
+          <w:rFonts w:ascii="Courier" w:hAnsi="Courier" w:cs="Courier"/>
+          <w:color w:val="228B22"/>
+          <w:kern w:val="0"/>
+          <w:sz w:val="20"/>
+          <w:szCs w:val="20"/>
+        </w:rPr>
+        <w:t>%distribution as a comparison to the result.</w:t>
+      </w:r>
+    </w:p>
+    <w:p>
+      <w:pPr>
+        <w:widowControl/>
+        <w:autoSpaceDE w:val="0"/>
+        <w:autoSpaceDN w:val="0"/>
+        <w:adjustRightInd w:val="0"/>
+        <w:jc w:val="left"/>
+        <w:rPr>
+          <w:rFonts w:ascii="Courier" w:hAnsi="Courier"/>
+          <w:kern w:val="0"/>
+        </w:rPr>
+      </w:pPr>
+      <w:r>
+        <w:rPr>
+          <w:rFonts w:ascii="Courier" w:hAnsi="Courier" w:cs="Courier"/>
+          <w:color w:val="000000"/>
+          <w:kern w:val="0"/>
+          <w:sz w:val="20"/>
+          <w:szCs w:val="20"/>
+        </w:rPr>
+        <w:t xml:space="preserve">    hold </w:t>
+      </w:r>
+      <w:r>
+        <w:rPr>
+          <w:rFonts w:ascii="Courier" w:hAnsi="Courier" w:cs="Courier"/>
+          <w:color w:val="A020F0"/>
+          <w:kern w:val="0"/>
+          <w:sz w:val="20"/>
+          <w:szCs w:val="20"/>
+        </w:rPr>
+        <w:t>on</w:t>
+      </w:r>
+    </w:p>
+    <w:p>
+      <w:pPr>
+        <w:widowControl/>
+        <w:autoSpaceDE w:val="0"/>
+        <w:autoSpaceDN w:val="0"/>
+        <w:adjustRightInd w:val="0"/>
+        <w:jc w:val="left"/>
+        <w:rPr>
+          <w:rFonts w:ascii="Courier" w:hAnsi="Courier"/>
+          <w:kern w:val="0"/>
+        </w:rPr>
+      </w:pPr>
+      <w:r>
+        <w:rPr>
+          <w:rFonts w:ascii="Courier" w:hAnsi="Courier" w:cs="Courier"/>
+          <w:color w:val="000000"/>
+          <w:kern w:val="0"/>
+          <w:sz w:val="20"/>
+          <w:szCs w:val="20"/>
+        </w:rPr>
+        <w:t xml:space="preserve">    </w:t>
+      </w:r>
+      <w:proofErr w:type="spellStart"/>
+      <w:r>
+        <w:rPr>
+          <w:rFonts w:ascii="Courier" w:hAnsi="Courier" w:cs="Courier"/>
+          <w:color w:val="000000"/>
+          <w:kern w:val="0"/>
+          <w:sz w:val="20"/>
+          <w:szCs w:val="20"/>
+        </w:rPr>
+        <w:t>plot_range</w:t>
+      </w:r>
+      <w:proofErr w:type="spellEnd"/>
+      <w:r>
+        <w:rPr>
+          <w:rFonts w:ascii="Courier" w:hAnsi="Courier" w:cs="Courier"/>
+          <w:color w:val="000000"/>
+          <w:kern w:val="0"/>
+          <w:sz w:val="20"/>
+          <w:szCs w:val="20"/>
+        </w:rPr>
+        <w:t xml:space="preserve"> = (min(samples)-2):0.1:(max(samples)+2);</w:t>
+      </w:r>
+    </w:p>
+    <w:p>
+      <w:pPr>
+        <w:widowControl/>
+        <w:autoSpaceDE w:val="0"/>
+        <w:autoSpaceDN w:val="0"/>
+        <w:adjustRightInd w:val="0"/>
+        <w:jc w:val="left"/>
+        <w:rPr>
+          <w:rFonts w:ascii="Courier" w:hAnsi="Courier"/>
+          <w:kern w:val="0"/>
+        </w:rPr>
+      </w:pPr>
+      <w:r>
+        <w:rPr>
+          <w:rFonts w:ascii="Courier" w:hAnsi="Courier" w:cs="Courier"/>
+          <w:color w:val="000000"/>
+          <w:kern w:val="0"/>
+          <w:sz w:val="20"/>
+          <w:szCs w:val="20"/>
+        </w:rPr>
+        <w:t xml:space="preserve">    y = </w:t>
+      </w:r>
+      <w:proofErr w:type="gramStart"/>
+      <w:r>
+        <w:rPr>
+          <w:rFonts w:ascii="Courier" w:hAnsi="Courier" w:cs="Courier"/>
+          <w:color w:val="000000"/>
+          <w:kern w:val="0"/>
+          <w:sz w:val="20"/>
+          <w:szCs w:val="20"/>
+        </w:rPr>
+        <w:t>pdf(</w:t>
+      </w:r>
+      <w:proofErr w:type="gramEnd"/>
+      <w:r>
+        <w:rPr>
+          <w:rFonts w:ascii="Courier" w:hAnsi="Courier" w:cs="Courier"/>
+          <w:color w:val="A020F0"/>
+          <w:kern w:val="0"/>
+          <w:sz w:val="20"/>
+          <w:szCs w:val="20"/>
+        </w:rPr>
+        <w:t>'Normal'</w:t>
+      </w:r>
+      <w:r>
+        <w:rPr>
+          <w:rFonts w:ascii="Courier" w:hAnsi="Courier" w:cs="Courier"/>
+          <w:color w:val="000000"/>
+          <w:kern w:val="0"/>
+          <w:sz w:val="20"/>
+          <w:szCs w:val="20"/>
+        </w:rPr>
+        <w:t xml:space="preserve">, </w:t>
+      </w:r>
+      <w:proofErr w:type="spellStart"/>
+      <w:r>
+        <w:rPr>
+          <w:rFonts w:ascii="Courier" w:hAnsi="Courier" w:cs="Courier"/>
+          <w:color w:val="000000"/>
+          <w:kern w:val="0"/>
+          <w:sz w:val="20"/>
+          <w:szCs w:val="20"/>
+        </w:rPr>
+        <w:t>plot_range</w:t>
+      </w:r>
+      <w:proofErr w:type="spellEnd"/>
+      <w:r>
+        <w:rPr>
+          <w:rFonts w:ascii="Courier" w:hAnsi="Courier" w:cs="Courier"/>
+          <w:color w:val="000000"/>
+          <w:kern w:val="0"/>
+          <w:sz w:val="20"/>
+          <w:szCs w:val="20"/>
+        </w:rPr>
+        <w:t xml:space="preserve">, SAMPLE_MEAN*k, </w:t>
+      </w:r>
+      <w:proofErr w:type="spellStart"/>
+      <w:r>
+        <w:rPr>
+          <w:rFonts w:ascii="Courier" w:hAnsi="Courier" w:cs="Courier"/>
+          <w:color w:val="000000"/>
+          <w:kern w:val="0"/>
+          <w:sz w:val="20"/>
+          <w:szCs w:val="20"/>
+        </w:rPr>
+        <w:t>sqrt</w:t>
+      </w:r>
+      <w:proofErr w:type="spellEnd"/>
+      <w:r>
+        <w:rPr>
+          <w:rFonts w:ascii="Courier" w:hAnsi="Courier" w:cs="Courier"/>
+          <w:color w:val="000000"/>
+          <w:kern w:val="0"/>
+          <w:sz w:val="20"/>
+          <w:szCs w:val="20"/>
+        </w:rPr>
+        <w:t xml:space="preserve">(k)*SAMPLE_VAR) * </w:t>
+      </w:r>
+      <w:proofErr w:type="spellStart"/>
+      <w:r>
+        <w:rPr>
+          <w:rFonts w:ascii="Courier" w:hAnsi="Courier" w:cs="Courier"/>
+          <w:color w:val="000000"/>
+          <w:kern w:val="0"/>
+          <w:sz w:val="20"/>
+          <w:szCs w:val="20"/>
+        </w:rPr>
+        <w:t>trial_time</w:t>
+      </w:r>
+      <w:proofErr w:type="spellEnd"/>
+      <w:r>
+        <w:rPr>
+          <w:rFonts w:ascii="Courier" w:hAnsi="Courier" w:cs="Courier"/>
+          <w:color w:val="000000"/>
+          <w:kern w:val="0"/>
+          <w:sz w:val="20"/>
+          <w:szCs w:val="20"/>
+        </w:rPr>
+        <w:t>;</w:t>
+      </w:r>
+    </w:p>
+    <w:p>
+      <w:pPr>
+        <w:widowControl/>
+        <w:autoSpaceDE w:val="0"/>
+        <w:autoSpaceDN w:val="0"/>
+        <w:adjustRightInd w:val="0"/>
+        <w:jc w:val="left"/>
+        <w:rPr>
+          <w:rFonts w:ascii="Courier" w:hAnsi="Courier"/>
+          <w:kern w:val="0"/>
+        </w:rPr>
+      </w:pPr>
+      <w:r>
+        <w:rPr>
+          <w:rFonts w:ascii="Courier" w:hAnsi="Courier" w:cs="Courier"/>
+          <w:color w:val="000000"/>
+          <w:kern w:val="0"/>
+          <w:sz w:val="20"/>
+          <w:szCs w:val="20"/>
+        </w:rPr>
+        <w:t xml:space="preserve">    plot(</w:t>
+      </w:r>
+      <w:proofErr w:type="spellStart"/>
+      <w:r>
+        <w:rPr>
+          <w:rFonts w:ascii="Courier" w:hAnsi="Courier" w:cs="Courier"/>
+          <w:color w:val="000000"/>
+          <w:kern w:val="0"/>
+          <w:sz w:val="20"/>
+          <w:szCs w:val="20"/>
+        </w:rPr>
+        <w:t>plot_</w:t>
+      </w:r>
+      <w:proofErr w:type="gramStart"/>
+      <w:r>
+        <w:rPr>
+          <w:rFonts w:ascii="Courier" w:hAnsi="Courier" w:cs="Courier"/>
+          <w:color w:val="000000"/>
+          <w:kern w:val="0"/>
+          <w:sz w:val="20"/>
+          <w:szCs w:val="20"/>
+        </w:rPr>
+        <w:t>range,y</w:t>
+      </w:r>
+      <w:proofErr w:type="gramEnd"/>
+      <w:r>
+        <w:rPr>
+          <w:rFonts w:ascii="Courier" w:hAnsi="Courier" w:cs="Courier"/>
+          <w:color w:val="000000"/>
+          <w:kern w:val="0"/>
+          <w:sz w:val="20"/>
+          <w:szCs w:val="20"/>
+        </w:rPr>
+        <w:t>,</w:t>
+      </w:r>
+      <w:r>
+        <w:rPr>
+          <w:rFonts w:ascii="Courier" w:hAnsi="Courier" w:cs="Courier"/>
+          <w:color w:val="A020F0"/>
+          <w:kern w:val="0"/>
+          <w:sz w:val="20"/>
+          <w:szCs w:val="20"/>
+        </w:rPr>
+        <w:t>'r</w:t>
+      </w:r>
+      <w:proofErr w:type="spellEnd"/>
+      <w:r>
+        <w:rPr>
+          <w:rFonts w:ascii="Courier" w:hAnsi="Courier" w:cs="Courier"/>
+          <w:color w:val="A020F0"/>
+          <w:kern w:val="0"/>
+          <w:sz w:val="20"/>
+          <w:szCs w:val="20"/>
+        </w:rPr>
+        <w:t>'</w:t>
+      </w:r>
+      <w:r>
+        <w:rPr>
+          <w:rFonts w:ascii="Courier" w:hAnsi="Courier" w:cs="Courier"/>
+          <w:color w:val="000000"/>
+          <w:kern w:val="0"/>
+          <w:sz w:val="20"/>
+          <w:szCs w:val="20"/>
+        </w:rPr>
+        <w:t>);</w:t>
+      </w:r>
+    </w:p>
+    <w:p>
+      <w:pPr>
+        <w:widowControl/>
+        <w:autoSpaceDE w:val="0"/>
+        <w:autoSpaceDN w:val="0"/>
+        <w:adjustRightInd w:val="0"/>
+        <w:jc w:val="left"/>
+        <w:rPr>
+          <w:rFonts w:ascii="Courier" w:hAnsi="Courier"/>
+          <w:kern w:val="0"/>
+        </w:rPr>
+      </w:pPr>
+      <w:r>
+        <w:rPr>
+          <w:rFonts w:ascii="Courier" w:hAnsi="Courier" w:cs="Courier"/>
+          <w:color w:val="000000"/>
+          <w:kern w:val="0"/>
+          <w:sz w:val="20"/>
+          <w:szCs w:val="20"/>
+        </w:rPr>
+        <w:t xml:space="preserve">    points = min(samples)-1-0.5:</w:t>
+      </w:r>
+      <w:proofErr w:type="gramStart"/>
+      <w:r>
+        <w:rPr>
+          <w:rFonts w:ascii="Courier" w:hAnsi="Courier" w:cs="Courier"/>
+          <w:color w:val="000000"/>
+          <w:kern w:val="0"/>
+          <w:sz w:val="20"/>
+          <w:szCs w:val="20"/>
+        </w:rPr>
+        <w:t>1:max</w:t>
+      </w:r>
+      <w:proofErr w:type="gramEnd"/>
+      <w:r>
+        <w:rPr>
+          <w:rFonts w:ascii="Courier" w:hAnsi="Courier" w:cs="Courier"/>
+          <w:color w:val="000000"/>
+          <w:kern w:val="0"/>
+          <w:sz w:val="20"/>
+          <w:szCs w:val="20"/>
+        </w:rPr>
+        <w:t>(samples)+1+0.5;</w:t>
+      </w:r>
+    </w:p>
+    <w:p>
+      <w:pPr>
+        <w:widowControl/>
+        <w:autoSpaceDE w:val="0"/>
+        <w:autoSpaceDN w:val="0"/>
+        <w:adjustRightInd w:val="0"/>
+        <w:jc w:val="left"/>
+        <w:rPr>
+          <w:rFonts w:ascii="Courier" w:hAnsi="Courier"/>
+          <w:kern w:val="0"/>
+        </w:rPr>
+      </w:pPr>
+      <w:r>
+        <w:rPr>
+          <w:rFonts w:ascii="Courier" w:hAnsi="Courier" w:cs="Courier"/>
+          <w:color w:val="000000"/>
+          <w:kern w:val="0"/>
+          <w:sz w:val="20"/>
+          <w:szCs w:val="20"/>
+        </w:rPr>
+        <w:t xml:space="preserve">    points = points-k*SAMPLE_MEAN;</w:t>
+      </w:r>
+    </w:p>
+    <w:p>
+      <w:pPr>
+        <w:widowControl/>
+        <w:autoSpaceDE w:val="0"/>
+        <w:autoSpaceDN w:val="0"/>
+        <w:adjustRightInd w:val="0"/>
+        <w:jc w:val="left"/>
+        <w:rPr>
+          <w:rFonts w:ascii="Courier" w:hAnsi="Courier"/>
+          <w:kern w:val="0"/>
+        </w:rPr>
+      </w:pPr>
+      <w:r>
+        <w:rPr>
+          <w:rFonts w:ascii="Courier" w:hAnsi="Courier" w:cs="Courier"/>
+          <w:color w:val="000000"/>
+          <w:kern w:val="0"/>
+          <w:sz w:val="20"/>
+          <w:szCs w:val="20"/>
+        </w:rPr>
+        <w:t xml:space="preserve">    points = points/(</w:t>
+      </w:r>
+      <w:proofErr w:type="spellStart"/>
+      <w:r>
+        <w:rPr>
+          <w:rFonts w:ascii="Courier" w:hAnsi="Courier" w:cs="Courier"/>
+          <w:color w:val="000000"/>
+          <w:kern w:val="0"/>
+          <w:sz w:val="20"/>
+          <w:szCs w:val="20"/>
+        </w:rPr>
+        <w:t>sqrt</w:t>
+      </w:r>
+      <w:proofErr w:type="spellEnd"/>
+      <w:r>
+        <w:rPr>
+          <w:rFonts w:ascii="Courier" w:hAnsi="Courier" w:cs="Courier"/>
+          <w:color w:val="000000"/>
+          <w:kern w:val="0"/>
+          <w:sz w:val="20"/>
+          <w:szCs w:val="20"/>
+        </w:rPr>
+        <w:t>(k)*SAMPLE_VAR);</w:t>
+      </w:r>
+    </w:p>
+    <w:p>
+      <w:pPr>
+        <w:widowControl/>
+        <w:autoSpaceDE w:val="0"/>
+        <w:autoSpaceDN w:val="0"/>
+        <w:adjustRightInd w:val="0"/>
+        <w:jc w:val="left"/>
+        <w:rPr>
+          <w:rFonts w:ascii="Courier" w:hAnsi="Courier"/>
+          <w:kern w:val="0"/>
+        </w:rPr>
+      </w:pPr>
+      <w:r>
+        <w:rPr>
+          <w:rFonts w:ascii="Courier" w:hAnsi="Courier" w:cs="Courier"/>
+          <w:color w:val="000000"/>
+          <w:kern w:val="0"/>
+          <w:sz w:val="20"/>
+          <w:szCs w:val="20"/>
+        </w:rPr>
+        <w:t xml:space="preserve">    pp = </w:t>
+      </w:r>
+      <w:proofErr w:type="spellStart"/>
+      <w:r>
+        <w:rPr>
+          <w:rFonts w:ascii="Courier" w:hAnsi="Courier" w:cs="Courier"/>
+          <w:color w:val="000000"/>
+          <w:kern w:val="0"/>
+          <w:sz w:val="20"/>
+          <w:szCs w:val="20"/>
+        </w:rPr>
+        <w:t>normcdf</w:t>
+      </w:r>
+      <w:proofErr w:type="spellEnd"/>
+      <w:r>
+        <w:rPr>
+          <w:rFonts w:ascii="Courier" w:hAnsi="Courier" w:cs="Courier"/>
+          <w:color w:val="000000"/>
+          <w:kern w:val="0"/>
+          <w:sz w:val="20"/>
+          <w:szCs w:val="20"/>
+        </w:rPr>
+        <w:t>(points);</w:t>
+      </w:r>
+    </w:p>
+    <w:p>
+      <w:pPr>
+        <w:widowControl/>
+        <w:autoSpaceDE w:val="0"/>
+        <w:autoSpaceDN w:val="0"/>
+        <w:adjustRightInd w:val="0"/>
+        <w:jc w:val="left"/>
+        <w:rPr>
+          <w:rFonts w:ascii="Courier" w:hAnsi="Courier"/>
+          <w:kern w:val="0"/>
+        </w:rPr>
+      </w:pPr>
+      <w:r>
+        <w:rPr>
+          <w:rFonts w:ascii="Courier" w:hAnsi="Courier" w:cs="Courier"/>
+          <w:color w:val="000000"/>
+          <w:kern w:val="0"/>
+          <w:sz w:val="20"/>
+          <w:szCs w:val="20"/>
+        </w:rPr>
+        <w:t xml:space="preserve">    </w:t>
+      </w:r>
+      <w:proofErr w:type="spellStart"/>
+      <w:r>
+        <w:rPr>
+          <w:rFonts w:ascii="Courier" w:hAnsi="Courier" w:cs="Courier"/>
+          <w:color w:val="000000"/>
+          <w:kern w:val="0"/>
+          <w:sz w:val="20"/>
+          <w:szCs w:val="20"/>
+        </w:rPr>
+        <w:t>ppd</w:t>
+      </w:r>
+      <w:proofErr w:type="spellEnd"/>
+      <w:r>
+        <w:rPr>
+          <w:rFonts w:ascii="Courier" w:hAnsi="Courier" w:cs="Courier"/>
+          <w:color w:val="000000"/>
+          <w:kern w:val="0"/>
+          <w:sz w:val="20"/>
+          <w:szCs w:val="20"/>
+        </w:rPr>
+        <w:t xml:space="preserve"> = pp(</w:t>
+      </w:r>
+      <w:proofErr w:type="gramStart"/>
+      <w:r>
+        <w:rPr>
+          <w:rFonts w:ascii="Courier" w:hAnsi="Courier" w:cs="Courier"/>
+          <w:color w:val="000000"/>
+          <w:kern w:val="0"/>
+          <w:sz w:val="20"/>
+          <w:szCs w:val="20"/>
+        </w:rPr>
+        <w:t>2:end</w:t>
+      </w:r>
+      <w:proofErr w:type="gramEnd"/>
+      <w:r>
+        <w:rPr>
+          <w:rFonts w:ascii="Courier" w:hAnsi="Courier" w:cs="Courier"/>
+          <w:color w:val="000000"/>
+          <w:kern w:val="0"/>
+          <w:sz w:val="20"/>
+          <w:szCs w:val="20"/>
+        </w:rPr>
+        <w:t>)-pp(1:end-1);</w:t>
+      </w:r>
+    </w:p>
+    <w:p>
+      <w:pPr>
+        <w:widowControl/>
+        <w:autoSpaceDE w:val="0"/>
+        <w:autoSpaceDN w:val="0"/>
+        <w:adjustRightInd w:val="0"/>
+        <w:jc w:val="left"/>
+        <w:rPr>
+          <w:rFonts w:ascii="Courier" w:hAnsi="Courier"/>
+          <w:kern w:val="0"/>
+        </w:rPr>
+      </w:pPr>
+      <w:r>
+        <w:rPr>
+          <w:rFonts w:ascii="Courier" w:hAnsi="Courier" w:cs="Courier"/>
+          <w:color w:val="000000"/>
+          <w:kern w:val="0"/>
+          <w:sz w:val="20"/>
+          <w:szCs w:val="20"/>
+        </w:rPr>
+        <w:t xml:space="preserve">    bar(min(samples)-</w:t>
+      </w:r>
+      <w:proofErr w:type="gramStart"/>
+      <w:r>
+        <w:rPr>
+          <w:rFonts w:ascii="Courier" w:hAnsi="Courier" w:cs="Courier"/>
+          <w:color w:val="000000"/>
+          <w:kern w:val="0"/>
+          <w:sz w:val="20"/>
+          <w:szCs w:val="20"/>
+        </w:rPr>
+        <w:t>1:max</w:t>
+      </w:r>
+      <w:proofErr w:type="gramEnd"/>
+      <w:r>
+        <w:rPr>
+          <w:rFonts w:ascii="Courier" w:hAnsi="Courier" w:cs="Courier"/>
+          <w:color w:val="000000"/>
+          <w:kern w:val="0"/>
+          <w:sz w:val="20"/>
+          <w:szCs w:val="20"/>
+        </w:rPr>
+        <w:t>(samples)+1,ppd * trial_time,0.5,</w:t>
+      </w:r>
+      <w:r>
+        <w:rPr>
+          <w:rFonts w:ascii="Courier" w:hAnsi="Courier" w:cs="Courier"/>
+          <w:color w:val="A020F0"/>
+          <w:kern w:val="0"/>
+          <w:sz w:val="20"/>
+          <w:szCs w:val="20"/>
+        </w:rPr>
+        <w:t>'w'</w:t>
+      </w:r>
+      <w:r>
+        <w:rPr>
+          <w:rFonts w:ascii="Courier" w:hAnsi="Courier" w:cs="Courier"/>
+          <w:color w:val="000000"/>
+          <w:kern w:val="0"/>
+          <w:sz w:val="20"/>
+          <w:szCs w:val="20"/>
+        </w:rPr>
+        <w:t>);</w:t>
+      </w:r>
+    </w:p>
+    <w:p>
+      <w:pPr>
+        <w:widowControl/>
+        <w:autoSpaceDE w:val="0"/>
+        <w:autoSpaceDN w:val="0"/>
+        <w:adjustRightInd w:val="0"/>
+        <w:jc w:val="left"/>
+        <w:rPr>
+          <w:rFonts w:ascii="Courier" w:hAnsi="Courier"/>
+          <w:kern w:val="0"/>
+        </w:rPr>
+      </w:pPr>
+      <w:r>
+        <w:rPr>
+          <w:rFonts w:ascii="Courier" w:hAnsi="Courier" w:cs="Courier"/>
+          <w:color w:val="228B22"/>
+          <w:kern w:val="0"/>
+          <w:sz w:val="20"/>
+          <w:szCs w:val="20"/>
+        </w:rPr>
+        <w:t xml:space="preserve">    %%</w:t>
+      </w:r>
+    </w:p>
+    <w:p>
+      <w:pPr>
+        <w:widowControl/>
+        <w:autoSpaceDE w:val="0"/>
+        <w:autoSpaceDN w:val="0"/>
+        <w:adjustRightInd w:val="0"/>
+        <w:jc w:val="left"/>
+        <w:rPr>
+          <w:rFonts w:ascii="Courier" w:hAnsi="Courier"/>
+          <w:kern w:val="0"/>
+        </w:rPr>
+      </w:pPr>
+      <w:r>
+        <w:rPr>
+          <w:rFonts w:ascii="Courier" w:hAnsi="Courier" w:cs="Courier"/>
+          <w:color w:val="000000"/>
+          <w:kern w:val="0"/>
+          <w:sz w:val="20"/>
+          <w:szCs w:val="20"/>
+        </w:rPr>
+        <w:t xml:space="preserve">    </w:t>
+      </w:r>
+      <w:proofErr w:type="spellStart"/>
+      <w:r>
+        <w:rPr>
+          <w:rFonts w:ascii="Courier" w:hAnsi="Courier" w:cs="Courier"/>
+          <w:color w:val="000000"/>
+          <w:kern w:val="0"/>
+          <w:sz w:val="20"/>
+          <w:szCs w:val="20"/>
+        </w:rPr>
+        <w:t>xlabel</w:t>
+      </w:r>
+      <w:proofErr w:type="spellEnd"/>
+      <w:r>
+        <w:rPr>
+          <w:rFonts w:ascii="Courier" w:hAnsi="Courier" w:cs="Courier"/>
+          <w:color w:val="000000"/>
+          <w:kern w:val="0"/>
+          <w:sz w:val="20"/>
+          <w:szCs w:val="20"/>
+        </w:rPr>
+        <w:t>(</w:t>
+      </w:r>
+      <w:proofErr w:type="spellStart"/>
+      <w:r>
+        <w:rPr>
+          <w:rFonts w:ascii="Courier" w:hAnsi="Courier" w:cs="Courier"/>
+          <w:color w:val="000000"/>
+          <w:kern w:val="0"/>
+          <w:sz w:val="20"/>
+          <w:szCs w:val="20"/>
+        </w:rPr>
+        <w:t>strcat</w:t>
+      </w:r>
+      <w:proofErr w:type="spellEnd"/>
+      <w:r>
+        <w:rPr>
+          <w:rFonts w:ascii="Courier" w:hAnsi="Courier" w:cs="Courier"/>
+          <w:color w:val="000000"/>
+          <w:kern w:val="0"/>
+          <w:sz w:val="20"/>
+          <w:szCs w:val="20"/>
+        </w:rPr>
+        <w:t>(</w:t>
+      </w:r>
+      <w:r>
+        <w:rPr>
+          <w:rFonts w:ascii="Courier" w:hAnsi="Courier" w:cs="Courier"/>
+          <w:color w:val="A020F0"/>
+          <w:kern w:val="0"/>
+          <w:sz w:val="20"/>
+          <w:szCs w:val="20"/>
+        </w:rPr>
+        <w:t>'sum(k=</w:t>
+      </w:r>
+      <w:proofErr w:type="gramStart"/>
+      <w:r>
+        <w:rPr>
+          <w:rFonts w:ascii="Courier" w:hAnsi="Courier" w:cs="Courier"/>
+          <w:color w:val="A020F0"/>
+          <w:kern w:val="0"/>
+          <w:sz w:val="20"/>
+          <w:szCs w:val="20"/>
+        </w:rPr>
+        <w:t>'</w:t>
+      </w:r>
+      <w:r>
+        <w:rPr>
+          <w:rFonts w:ascii="Courier" w:hAnsi="Courier" w:cs="Courier"/>
+          <w:color w:val="000000"/>
+          <w:kern w:val="0"/>
+          <w:sz w:val="20"/>
+          <w:szCs w:val="20"/>
+        </w:rPr>
+        <w:t>,num</w:t>
+      </w:r>
+      <w:proofErr w:type="gramEnd"/>
+      <w:r>
+        <w:rPr>
+          <w:rFonts w:ascii="Courier" w:hAnsi="Courier" w:cs="Courier"/>
+          <w:color w:val="000000"/>
+          <w:kern w:val="0"/>
+          <w:sz w:val="20"/>
+          <w:szCs w:val="20"/>
+        </w:rPr>
+        <w:t>2str(k),</w:t>
+      </w:r>
+      <w:r>
+        <w:rPr>
+          <w:rFonts w:ascii="Courier" w:hAnsi="Courier" w:cs="Courier"/>
+          <w:color w:val="A020F0"/>
+          <w:kern w:val="0"/>
+          <w:sz w:val="20"/>
+          <w:szCs w:val="20"/>
+        </w:rPr>
+        <w:t>')'</w:t>
+      </w:r>
+      <w:r>
+        <w:rPr>
+          <w:rFonts w:ascii="Courier" w:hAnsi="Courier" w:cs="Courier"/>
+          <w:color w:val="000000"/>
+          <w:kern w:val="0"/>
+          <w:sz w:val="20"/>
+          <w:szCs w:val="20"/>
+        </w:rPr>
+        <w:t>));</w:t>
+      </w:r>
+    </w:p>
+    <w:p>
+      <w:pPr>
+        <w:widowControl/>
+        <w:autoSpaceDE w:val="0"/>
+        <w:autoSpaceDN w:val="0"/>
+        <w:adjustRightInd w:val="0"/>
+        <w:jc w:val="left"/>
+        <w:rPr>
+          <w:rFonts w:ascii="Courier" w:hAnsi="Courier"/>
+          <w:kern w:val="0"/>
+        </w:rPr>
+      </w:pPr>
+      <w:r>
+        <w:rPr>
+          <w:rFonts w:ascii="Courier" w:hAnsi="Courier" w:cs="Courier"/>
+          <w:color w:val="000000"/>
+          <w:kern w:val="0"/>
+          <w:sz w:val="20"/>
+          <w:szCs w:val="20"/>
+        </w:rPr>
+        <w:t xml:space="preserve">    </w:t>
+      </w:r>
+      <w:proofErr w:type="spellStart"/>
+      <w:r>
+        <w:rPr>
+          <w:rFonts w:ascii="Courier" w:hAnsi="Courier" w:cs="Courier"/>
+          <w:color w:val="000000"/>
+          <w:kern w:val="0"/>
+          <w:sz w:val="20"/>
+          <w:szCs w:val="20"/>
+        </w:rPr>
+        <w:t>ylabel</w:t>
+      </w:r>
+      <w:proofErr w:type="spellEnd"/>
+      <w:r>
+        <w:rPr>
+          <w:rFonts w:ascii="Courier" w:hAnsi="Courier" w:cs="Courier"/>
+          <w:color w:val="000000"/>
+          <w:kern w:val="0"/>
+          <w:sz w:val="20"/>
+          <w:szCs w:val="20"/>
+        </w:rPr>
+        <w:t>(</w:t>
+      </w:r>
+      <w:r>
+        <w:rPr>
+          <w:rFonts w:ascii="Courier" w:hAnsi="Courier" w:cs="Courier"/>
+          <w:color w:val="A020F0"/>
+          <w:kern w:val="0"/>
+          <w:sz w:val="20"/>
+          <w:szCs w:val="20"/>
+        </w:rPr>
+        <w:t>'</w:t>
+      </w:r>
+      <w:proofErr w:type="spellStart"/>
+      <w:r>
+        <w:rPr>
+          <w:rFonts w:ascii="Courier" w:hAnsi="Courier" w:cs="Courier"/>
+          <w:color w:val="A020F0"/>
+          <w:kern w:val="0"/>
+          <w:sz w:val="20"/>
+          <w:szCs w:val="20"/>
+        </w:rPr>
+        <w:t>num</w:t>
+      </w:r>
+      <w:proofErr w:type="spellEnd"/>
+      <w:r>
+        <w:rPr>
+          <w:rFonts w:ascii="Courier" w:hAnsi="Courier" w:cs="Courier"/>
+          <w:color w:val="A020F0"/>
+          <w:kern w:val="0"/>
+          <w:sz w:val="20"/>
+          <w:szCs w:val="20"/>
+        </w:rPr>
+        <w:t>'</w:t>
+      </w:r>
+      <w:r>
+        <w:rPr>
+          <w:rFonts w:ascii="Courier" w:hAnsi="Courier" w:cs="Courier"/>
+          <w:color w:val="000000"/>
+          <w:kern w:val="0"/>
+          <w:sz w:val="20"/>
+          <w:szCs w:val="20"/>
+        </w:rPr>
+        <w:t>);</w:t>
+      </w:r>
+    </w:p>
+    <w:p>
+      <w:pPr>
+        <w:widowControl/>
+        <w:autoSpaceDE w:val="0"/>
+        <w:autoSpaceDN w:val="0"/>
+        <w:adjustRightInd w:val="0"/>
+        <w:jc w:val="left"/>
+        <w:rPr>
+          <w:rFonts w:ascii="Courier" w:hAnsi="Courier" w:hint="eastAsia"/>
+          <w:kern w:val="0"/>
+        </w:rPr>
+      </w:pPr>
+      <w:r>
+        <w:rPr>
+          <w:rFonts w:ascii="Courier" w:hAnsi="Courier" w:cs="Courier"/>
+          <w:color w:val="000000"/>
+          <w:kern w:val="0"/>
+          <w:sz w:val="20"/>
+          <w:szCs w:val="20"/>
+        </w:rPr>
+        <w:t xml:space="preserve">    hold </w:t>
+      </w:r>
+      <w:r>
+        <w:rPr>
+          <w:rFonts w:ascii="Courier" w:hAnsi="Courier" w:cs="Courier"/>
+          <w:color w:val="A020F0"/>
+          <w:kern w:val="0"/>
+          <w:sz w:val="20"/>
+          <w:szCs w:val="20"/>
+        </w:rPr>
+        <w:t>off</w:t>
+      </w:r>
+    </w:p>
+    <w:p>
+      <w:pPr>
+        <w:widowControl/>
+        <w:autoSpaceDE w:val="0"/>
+        <w:autoSpaceDN w:val="0"/>
+        <w:adjustRightInd w:val="0"/>
+        <w:jc w:val="left"/>
+        <w:rPr>
+          <w:rFonts w:ascii="Courier" w:hAnsi="Courier"/>
+          <w:kern w:val="0"/>
+        </w:rPr>
+      </w:pPr>
+      <w:r>
+        <w:rPr>
+          <w:rFonts w:ascii="Courier" w:hAnsi="Courier" w:cs="Courier"/>
+          <w:color w:val="0000FF"/>
+          <w:kern w:val="0"/>
+          <w:sz w:val="20"/>
+          <w:szCs w:val="20"/>
+        </w:rPr>
+        <w:t>end</w:t>
+      </w:r>
+    </w:p>
+    <w:p>
+      <w:pPr>
+        <w:widowControl/>
+        <w:autoSpaceDE w:val="0"/>
+        <w:autoSpaceDN w:val="0"/>
+        <w:adjustRightInd w:val="0"/>
+        <w:jc w:val="left"/>
+        <w:rPr>
+          <w:rFonts w:ascii="Courier" w:hAnsi="Courier"/>
+          <w:kern w:val="0"/>
+        </w:rPr>
+      </w:pPr>
+      <w:r>
+        <w:rPr>
+          <w:rFonts w:ascii="Courier" w:hAnsi="Courier" w:cs="Courier"/>
+          <w:color w:val="0000FF"/>
           <w:kern w:val="0"/>
           <w:sz w:val="20"/>
           <w:szCs w:val="20"/>
@@ -5683,1373 +7400,13 @@
       <w:r>
         <w:rPr>
           <w:rFonts w:ascii="Courier" w:hAnsi="Courier" w:cs="Courier"/>
-          <w:color w:val="000000"/>
-          <w:kern w:val="0"/>
-          <w:sz w:val="20"/>
-          <w:szCs w:val="20"/>
-        </w:rPr>
-        <w:t xml:space="preserve">    samples=sum(trials);</w:t>
-      </w:r>
-    </w:p>
-    <w:p>
-      <w:pPr>
-        <w:widowControl/>
-        <w:autoSpaceDE w:val="0"/>
-        <w:autoSpaceDN w:val="0"/>
-        <w:adjustRightInd w:val="0"/>
-        <w:jc w:val="left"/>
-        <w:rPr>
-          <w:rFonts w:ascii="Courier" w:hAnsi="Courier"/>
-          <w:kern w:val="0"/>
-        </w:rPr>
-      </w:pPr>
-      <w:r>
-        <w:rPr>
-          <w:rFonts w:ascii="Courier" w:hAnsi="Courier" w:cs="Courier"/>
-          <w:color w:val="000000"/>
-          <w:kern w:val="0"/>
-          <w:sz w:val="20"/>
-          <w:szCs w:val="20"/>
-        </w:rPr>
-        <w:t xml:space="preserve">    subplot(5,</w:t>
-      </w:r>
-      <w:proofErr w:type="gramStart"/>
-      <w:r>
-        <w:rPr>
-          <w:rFonts w:ascii="Courier" w:hAnsi="Courier" w:cs="Courier"/>
-          <w:color w:val="000000"/>
-          <w:kern w:val="0"/>
-          <w:sz w:val="20"/>
-          <w:szCs w:val="20"/>
-        </w:rPr>
-        <w:t>1,i</w:t>
-      </w:r>
-      <w:proofErr w:type="gramEnd"/>
-      <w:r>
-        <w:rPr>
-          <w:rFonts w:ascii="Courier" w:hAnsi="Courier" w:cs="Courier"/>
-          <w:color w:val="000000"/>
-          <w:kern w:val="0"/>
-          <w:sz w:val="20"/>
-          <w:szCs w:val="20"/>
-        </w:rPr>
-        <w:t>);</w:t>
-      </w:r>
-    </w:p>
-    <w:p>
-      <w:pPr>
-        <w:widowControl/>
-        <w:autoSpaceDE w:val="0"/>
-        <w:autoSpaceDN w:val="0"/>
-        <w:adjustRightInd w:val="0"/>
-        <w:jc w:val="left"/>
-        <w:rPr>
-          <w:rFonts w:ascii="Courier" w:hAnsi="Courier"/>
-          <w:kern w:val="0"/>
-        </w:rPr>
-      </w:pPr>
-      <w:r>
-        <w:rPr>
-          <w:rFonts w:ascii="Courier" w:hAnsi="Courier" w:cs="Courier"/>
-          <w:color w:val="000000"/>
-          <w:kern w:val="0"/>
-          <w:sz w:val="20"/>
-          <w:szCs w:val="20"/>
-        </w:rPr>
-        <w:t xml:space="preserve">    </w:t>
-      </w:r>
-      <w:proofErr w:type="spellStart"/>
-      <w:r>
-        <w:rPr>
-          <w:rFonts w:ascii="Courier" w:hAnsi="Courier" w:cs="Courier"/>
-          <w:color w:val="000000"/>
-          <w:kern w:val="0"/>
-          <w:sz w:val="20"/>
-          <w:szCs w:val="20"/>
-        </w:rPr>
-        <w:t>i</w:t>
-      </w:r>
-      <w:proofErr w:type="spellEnd"/>
-      <w:r>
-        <w:rPr>
-          <w:rFonts w:ascii="Courier" w:hAnsi="Courier" w:cs="Courier"/>
-          <w:color w:val="000000"/>
-          <w:kern w:val="0"/>
-          <w:sz w:val="20"/>
-          <w:szCs w:val="20"/>
-        </w:rPr>
-        <w:t>=i+1;</w:t>
-      </w:r>
-    </w:p>
-    <w:p>
-      <w:pPr>
-        <w:widowControl/>
-        <w:autoSpaceDE w:val="0"/>
-        <w:autoSpaceDN w:val="0"/>
-        <w:adjustRightInd w:val="0"/>
-        <w:jc w:val="left"/>
-        <w:rPr>
-          <w:rFonts w:ascii="Courier" w:hAnsi="Courier"/>
-          <w:kern w:val="0"/>
-        </w:rPr>
-      </w:pPr>
-      <w:r>
-        <w:rPr>
-          <w:rFonts w:ascii="Courier" w:hAnsi="Courier" w:cs="Courier"/>
-          <w:color w:val="000000"/>
-          <w:kern w:val="0"/>
-          <w:sz w:val="20"/>
-          <w:szCs w:val="20"/>
-        </w:rPr>
-        <w:t xml:space="preserve">    </w:t>
-      </w:r>
-      <w:proofErr w:type="spellStart"/>
-      <w:r>
-        <w:rPr>
-          <w:rFonts w:ascii="Courier" w:hAnsi="Courier" w:cs="Courier"/>
-          <w:color w:val="000000"/>
-          <w:kern w:val="0"/>
-          <w:sz w:val="20"/>
-          <w:szCs w:val="20"/>
-        </w:rPr>
-        <w:t>hist</w:t>
-      </w:r>
-      <w:proofErr w:type="spellEnd"/>
-      <w:r>
-        <w:rPr>
-          <w:rFonts w:ascii="Courier" w:hAnsi="Courier" w:cs="Courier"/>
-          <w:color w:val="000000"/>
-          <w:kern w:val="0"/>
-          <w:sz w:val="20"/>
-          <w:szCs w:val="20"/>
-        </w:rPr>
-        <w:t>(</w:t>
-      </w:r>
-      <w:proofErr w:type="spellStart"/>
-      <w:proofErr w:type="gramStart"/>
-      <w:r>
-        <w:rPr>
-          <w:rFonts w:ascii="Courier" w:hAnsi="Courier" w:cs="Courier"/>
-          <w:color w:val="000000"/>
-          <w:kern w:val="0"/>
-          <w:sz w:val="20"/>
-          <w:szCs w:val="20"/>
-        </w:rPr>
-        <w:t>samples,min</w:t>
-      </w:r>
-      <w:proofErr w:type="spellEnd"/>
-      <w:proofErr w:type="gramEnd"/>
-      <w:r>
-        <w:rPr>
-          <w:rFonts w:ascii="Courier" w:hAnsi="Courier" w:cs="Courier"/>
-          <w:color w:val="000000"/>
-          <w:kern w:val="0"/>
-          <w:sz w:val="20"/>
-          <w:szCs w:val="20"/>
-        </w:rPr>
-        <w:t>(samples)-1:max(samples)+1);</w:t>
-      </w:r>
-    </w:p>
-    <w:p>
-      <w:pPr>
-        <w:widowControl/>
-        <w:autoSpaceDE w:val="0"/>
-        <w:autoSpaceDN w:val="0"/>
-        <w:adjustRightInd w:val="0"/>
-        <w:jc w:val="left"/>
-        <w:rPr>
-          <w:rFonts w:ascii="Courier" w:hAnsi="Courier"/>
-          <w:kern w:val="0"/>
-        </w:rPr>
-      </w:pPr>
-      <w:r>
-        <w:rPr>
-          <w:rFonts w:ascii="Courier" w:hAnsi="Courier" w:cs="Courier"/>
-          <w:color w:val="000000"/>
-          <w:kern w:val="0"/>
-          <w:sz w:val="20"/>
-          <w:szCs w:val="20"/>
-        </w:rPr>
-        <w:t xml:space="preserve">    hold </w:t>
-      </w:r>
-      <w:r>
-        <w:rPr>
-          <w:rFonts w:ascii="Courier" w:hAnsi="Courier" w:cs="Courier"/>
-          <w:color w:val="A020F0"/>
-          <w:kern w:val="0"/>
-          <w:sz w:val="20"/>
-          <w:szCs w:val="20"/>
-        </w:rPr>
-        <w:t>on</w:t>
-      </w:r>
-    </w:p>
-    <w:p>
-      <w:pPr>
-        <w:widowControl/>
-        <w:autoSpaceDE w:val="0"/>
-        <w:autoSpaceDN w:val="0"/>
-        <w:adjustRightInd w:val="0"/>
-        <w:jc w:val="left"/>
-        <w:rPr>
-          <w:rFonts w:ascii="Courier" w:hAnsi="Courier"/>
-          <w:kern w:val="0"/>
-        </w:rPr>
-      </w:pPr>
-      <w:r>
-        <w:rPr>
-          <w:rFonts w:ascii="Courier" w:hAnsi="Courier" w:cs="Courier"/>
-          <w:color w:val="000000"/>
-          <w:kern w:val="0"/>
-          <w:sz w:val="20"/>
-          <w:szCs w:val="20"/>
-        </w:rPr>
-        <w:t xml:space="preserve">    scaler=</w:t>
-      </w:r>
-      <w:proofErr w:type="spellStart"/>
-      <w:r>
-        <w:rPr>
-          <w:rFonts w:ascii="Courier" w:hAnsi="Courier" w:cs="Courier"/>
-          <w:color w:val="000000"/>
-          <w:kern w:val="0"/>
-          <w:sz w:val="20"/>
-          <w:szCs w:val="20"/>
-        </w:rPr>
-        <w:t>normcdf</w:t>
-      </w:r>
-      <w:proofErr w:type="spellEnd"/>
-      <w:r>
-        <w:rPr>
-          <w:rFonts w:ascii="Courier" w:hAnsi="Courier" w:cs="Courier"/>
-          <w:color w:val="000000"/>
-          <w:kern w:val="0"/>
-          <w:sz w:val="20"/>
-          <w:szCs w:val="20"/>
-        </w:rPr>
-        <w:t>(0.5/(</w:t>
-      </w:r>
-      <w:proofErr w:type="spellStart"/>
-      <w:r>
-        <w:rPr>
-          <w:rFonts w:ascii="Courier" w:hAnsi="Courier" w:cs="Courier"/>
-          <w:color w:val="000000"/>
-          <w:kern w:val="0"/>
-          <w:sz w:val="20"/>
-          <w:szCs w:val="20"/>
-        </w:rPr>
-        <w:t>sqrt</w:t>
-      </w:r>
-      <w:proofErr w:type="spellEnd"/>
-      <w:r>
-        <w:rPr>
-          <w:rFonts w:ascii="Courier" w:hAnsi="Courier" w:cs="Courier"/>
-          <w:color w:val="000000"/>
-          <w:kern w:val="0"/>
-          <w:sz w:val="20"/>
-          <w:szCs w:val="20"/>
-        </w:rPr>
-        <w:t>(k)*0.5))-</w:t>
-      </w:r>
-      <w:proofErr w:type="spellStart"/>
-      <w:r>
-        <w:rPr>
-          <w:rFonts w:ascii="Courier" w:hAnsi="Courier" w:cs="Courier"/>
-          <w:color w:val="000000"/>
-          <w:kern w:val="0"/>
-          <w:sz w:val="20"/>
-          <w:szCs w:val="20"/>
-        </w:rPr>
-        <w:t>normcdf</w:t>
-      </w:r>
-      <w:proofErr w:type="spellEnd"/>
-      <w:r>
-        <w:rPr>
-          <w:rFonts w:ascii="Courier" w:hAnsi="Courier" w:cs="Courier"/>
-          <w:color w:val="000000"/>
-          <w:kern w:val="0"/>
-          <w:sz w:val="20"/>
-          <w:szCs w:val="20"/>
-        </w:rPr>
-        <w:t>(-0.5/(</w:t>
-      </w:r>
-      <w:proofErr w:type="spellStart"/>
-      <w:r>
-        <w:rPr>
-          <w:rFonts w:ascii="Courier" w:hAnsi="Courier" w:cs="Courier"/>
-          <w:color w:val="000000"/>
-          <w:kern w:val="0"/>
-          <w:sz w:val="20"/>
-          <w:szCs w:val="20"/>
-        </w:rPr>
-        <w:t>sqrt</w:t>
-      </w:r>
-      <w:proofErr w:type="spellEnd"/>
-      <w:r>
-        <w:rPr>
-          <w:rFonts w:ascii="Courier" w:hAnsi="Courier" w:cs="Courier"/>
-          <w:color w:val="000000"/>
-          <w:kern w:val="0"/>
-          <w:sz w:val="20"/>
-          <w:szCs w:val="20"/>
-        </w:rPr>
-        <w:t>(k)*0.5));</w:t>
-      </w:r>
-    </w:p>
-    <w:p>
-      <w:pPr>
-        <w:widowControl/>
-        <w:autoSpaceDE w:val="0"/>
-        <w:autoSpaceDN w:val="0"/>
-        <w:adjustRightInd w:val="0"/>
-        <w:jc w:val="left"/>
-        <w:rPr>
-          <w:rFonts w:ascii="Courier" w:hAnsi="Courier"/>
-          <w:kern w:val="0"/>
-        </w:rPr>
-      </w:pPr>
-      <w:r>
-        <w:rPr>
-          <w:rFonts w:ascii="Courier" w:hAnsi="Courier" w:cs="Courier"/>
-          <w:color w:val="000000"/>
-          <w:kern w:val="0"/>
-          <w:sz w:val="20"/>
-          <w:szCs w:val="20"/>
-        </w:rPr>
-        <w:t xml:space="preserve">    </w:t>
-      </w:r>
-      <w:proofErr w:type="spellStart"/>
-      <w:r>
-        <w:rPr>
-          <w:rFonts w:ascii="Courier" w:hAnsi="Courier" w:cs="Courier"/>
-          <w:color w:val="000000"/>
-          <w:kern w:val="0"/>
-          <w:sz w:val="20"/>
-          <w:szCs w:val="20"/>
-        </w:rPr>
-        <w:t>plot_range</w:t>
-      </w:r>
-      <w:proofErr w:type="spellEnd"/>
-      <w:r>
-        <w:rPr>
-          <w:rFonts w:ascii="Courier" w:hAnsi="Courier" w:cs="Courier"/>
-          <w:color w:val="000000"/>
-          <w:kern w:val="0"/>
-          <w:sz w:val="20"/>
-          <w:szCs w:val="20"/>
-        </w:rPr>
-        <w:t>=min(samples)-2:0.</w:t>
-      </w:r>
-      <w:proofErr w:type="gramStart"/>
-      <w:r>
-        <w:rPr>
-          <w:rFonts w:ascii="Courier" w:hAnsi="Courier" w:cs="Courier"/>
-          <w:color w:val="000000"/>
-          <w:kern w:val="0"/>
-          <w:sz w:val="20"/>
-          <w:szCs w:val="20"/>
-        </w:rPr>
-        <w:t>1:max</w:t>
-      </w:r>
-      <w:proofErr w:type="gramEnd"/>
-      <w:r>
-        <w:rPr>
-          <w:rFonts w:ascii="Courier" w:hAnsi="Courier" w:cs="Courier"/>
-          <w:color w:val="000000"/>
-          <w:kern w:val="0"/>
-          <w:sz w:val="20"/>
-          <w:szCs w:val="20"/>
-        </w:rPr>
-        <w:t>(samples)+2;</w:t>
-      </w:r>
-    </w:p>
-    <w:p>
-      <w:pPr>
-        <w:widowControl/>
-        <w:autoSpaceDE w:val="0"/>
-        <w:autoSpaceDN w:val="0"/>
-        <w:adjustRightInd w:val="0"/>
-        <w:jc w:val="left"/>
-        <w:rPr>
-          <w:rFonts w:ascii="Courier" w:hAnsi="Courier"/>
-          <w:kern w:val="0"/>
-        </w:rPr>
-      </w:pPr>
-      <w:r>
-        <w:rPr>
-          <w:rFonts w:ascii="Courier" w:hAnsi="Courier" w:cs="Courier"/>
-          <w:color w:val="000000"/>
-          <w:kern w:val="0"/>
-          <w:sz w:val="20"/>
-          <w:szCs w:val="20"/>
-        </w:rPr>
-        <w:t xml:space="preserve">    y = </w:t>
-      </w:r>
-      <w:proofErr w:type="spellStart"/>
-      <w:r>
-        <w:rPr>
-          <w:rFonts w:ascii="Courier" w:hAnsi="Courier" w:cs="Courier"/>
-          <w:color w:val="000000"/>
-          <w:kern w:val="0"/>
-          <w:sz w:val="20"/>
-          <w:szCs w:val="20"/>
-        </w:rPr>
-        <w:t>gaussmf</w:t>
-      </w:r>
-      <w:proofErr w:type="spellEnd"/>
-      <w:r>
-        <w:rPr>
-          <w:rFonts w:ascii="Courier" w:hAnsi="Courier" w:cs="Courier"/>
-          <w:color w:val="000000"/>
-          <w:kern w:val="0"/>
-          <w:sz w:val="20"/>
-          <w:szCs w:val="20"/>
-        </w:rPr>
-        <w:t>(</w:t>
-      </w:r>
-      <w:proofErr w:type="spellStart"/>
-      <w:r>
-        <w:rPr>
-          <w:rFonts w:ascii="Courier" w:hAnsi="Courier" w:cs="Courier"/>
-          <w:color w:val="000000"/>
-          <w:kern w:val="0"/>
-          <w:sz w:val="20"/>
-          <w:szCs w:val="20"/>
-        </w:rPr>
-        <w:t>plot_</w:t>
-      </w:r>
-      <w:proofErr w:type="gramStart"/>
-      <w:r>
-        <w:rPr>
-          <w:rFonts w:ascii="Courier" w:hAnsi="Courier" w:cs="Courier"/>
-          <w:color w:val="000000"/>
-          <w:kern w:val="0"/>
-          <w:sz w:val="20"/>
-          <w:szCs w:val="20"/>
-        </w:rPr>
-        <w:t>range</w:t>
-      </w:r>
-      <w:proofErr w:type="spellEnd"/>
-      <w:r>
-        <w:rPr>
-          <w:rFonts w:ascii="Courier" w:hAnsi="Courier" w:cs="Courier"/>
-          <w:color w:val="000000"/>
-          <w:kern w:val="0"/>
-          <w:sz w:val="20"/>
-          <w:szCs w:val="20"/>
-        </w:rPr>
-        <w:t>,[</w:t>
-      </w:r>
-      <w:proofErr w:type="spellStart"/>
-      <w:proofErr w:type="gramEnd"/>
-      <w:r>
-        <w:rPr>
-          <w:rFonts w:ascii="Courier" w:hAnsi="Courier" w:cs="Courier"/>
-          <w:color w:val="000000"/>
-          <w:kern w:val="0"/>
-          <w:sz w:val="20"/>
-          <w:szCs w:val="20"/>
-        </w:rPr>
-        <w:t>sqrt</w:t>
-      </w:r>
-      <w:proofErr w:type="spellEnd"/>
-      <w:r>
-        <w:rPr>
-          <w:rFonts w:ascii="Courier" w:hAnsi="Courier" w:cs="Courier"/>
-          <w:color w:val="000000"/>
-          <w:kern w:val="0"/>
-          <w:sz w:val="20"/>
-          <w:szCs w:val="20"/>
-        </w:rPr>
-        <w:t>(k)*0.5 0.5*k])*scaler*</w:t>
-      </w:r>
-      <w:proofErr w:type="spellStart"/>
-      <w:r>
-        <w:rPr>
-          <w:rFonts w:ascii="Courier" w:hAnsi="Courier" w:cs="Courier"/>
-          <w:color w:val="000000"/>
-          <w:kern w:val="0"/>
-          <w:sz w:val="20"/>
-          <w:szCs w:val="20"/>
-        </w:rPr>
-        <w:t>trial_time</w:t>
-      </w:r>
-      <w:proofErr w:type="spellEnd"/>
-      <w:r>
-        <w:rPr>
-          <w:rFonts w:ascii="Courier" w:hAnsi="Courier" w:cs="Courier"/>
-          <w:color w:val="000000"/>
-          <w:kern w:val="0"/>
-          <w:sz w:val="20"/>
-          <w:szCs w:val="20"/>
-        </w:rPr>
-        <w:t>;</w:t>
-      </w:r>
-    </w:p>
-    <w:p>
-      <w:pPr>
-        <w:widowControl/>
-        <w:autoSpaceDE w:val="0"/>
-        <w:autoSpaceDN w:val="0"/>
-        <w:adjustRightInd w:val="0"/>
-        <w:jc w:val="left"/>
-        <w:rPr>
-          <w:rFonts w:ascii="Courier" w:hAnsi="Courier"/>
-          <w:kern w:val="0"/>
-        </w:rPr>
-      </w:pPr>
-      <w:r>
-        <w:rPr>
-          <w:rFonts w:ascii="Courier" w:hAnsi="Courier" w:cs="Courier"/>
-          <w:color w:val="000000"/>
-          <w:kern w:val="0"/>
-          <w:sz w:val="20"/>
-          <w:szCs w:val="20"/>
-        </w:rPr>
-        <w:t xml:space="preserve">    plot(</w:t>
-      </w:r>
-      <w:proofErr w:type="spellStart"/>
-      <w:r>
-        <w:rPr>
-          <w:rFonts w:ascii="Courier" w:hAnsi="Courier" w:cs="Courier"/>
-          <w:color w:val="000000"/>
-          <w:kern w:val="0"/>
-          <w:sz w:val="20"/>
-          <w:szCs w:val="20"/>
-        </w:rPr>
-        <w:t>plot_</w:t>
-      </w:r>
-      <w:proofErr w:type="gramStart"/>
-      <w:r>
-        <w:rPr>
-          <w:rFonts w:ascii="Courier" w:hAnsi="Courier" w:cs="Courier"/>
-          <w:color w:val="000000"/>
-          <w:kern w:val="0"/>
-          <w:sz w:val="20"/>
-          <w:szCs w:val="20"/>
-        </w:rPr>
-        <w:t>range,y</w:t>
-      </w:r>
-      <w:proofErr w:type="gramEnd"/>
-      <w:r>
-        <w:rPr>
-          <w:rFonts w:ascii="Courier" w:hAnsi="Courier" w:cs="Courier"/>
-          <w:color w:val="000000"/>
-          <w:kern w:val="0"/>
-          <w:sz w:val="20"/>
-          <w:szCs w:val="20"/>
-        </w:rPr>
-        <w:t>,</w:t>
-      </w:r>
-      <w:r>
-        <w:rPr>
-          <w:rFonts w:ascii="Courier" w:hAnsi="Courier" w:cs="Courier"/>
-          <w:color w:val="A020F0"/>
-          <w:kern w:val="0"/>
-          <w:sz w:val="20"/>
-          <w:szCs w:val="20"/>
-        </w:rPr>
-        <w:t>'r</w:t>
-      </w:r>
-      <w:proofErr w:type="spellEnd"/>
-      <w:r>
-        <w:rPr>
-          <w:rFonts w:ascii="Courier" w:hAnsi="Courier" w:cs="Courier"/>
-          <w:color w:val="A020F0"/>
-          <w:kern w:val="0"/>
-          <w:sz w:val="20"/>
-          <w:szCs w:val="20"/>
-        </w:rPr>
-        <w:t>'</w:t>
-      </w:r>
-      <w:r>
-        <w:rPr>
-          <w:rFonts w:ascii="Courier" w:hAnsi="Courier" w:cs="Courier"/>
-          <w:color w:val="000000"/>
-          <w:kern w:val="0"/>
-          <w:sz w:val="20"/>
-          <w:szCs w:val="20"/>
-        </w:rPr>
-        <w:t>);</w:t>
-      </w:r>
-    </w:p>
-    <w:p>
-      <w:pPr>
-        <w:widowControl/>
-        <w:autoSpaceDE w:val="0"/>
-        <w:autoSpaceDN w:val="0"/>
-        <w:adjustRightInd w:val="0"/>
-        <w:jc w:val="left"/>
-        <w:rPr>
-          <w:rFonts w:ascii="Courier" w:hAnsi="Courier"/>
-          <w:kern w:val="0"/>
-        </w:rPr>
-      </w:pPr>
-      <w:r>
-        <w:rPr>
-          <w:rFonts w:ascii="Courier" w:hAnsi="Courier" w:cs="Courier"/>
-          <w:color w:val="228B22"/>
-          <w:kern w:val="0"/>
-          <w:sz w:val="20"/>
-          <w:szCs w:val="20"/>
-        </w:rPr>
-        <w:t xml:space="preserve">    %%</w:t>
-      </w:r>
-    </w:p>
-    <w:p>
-      <w:pPr>
-        <w:widowControl/>
-        <w:autoSpaceDE w:val="0"/>
-        <w:autoSpaceDN w:val="0"/>
-        <w:adjustRightInd w:val="0"/>
-        <w:jc w:val="left"/>
-        <w:rPr>
-          <w:rFonts w:ascii="Courier" w:hAnsi="Courier"/>
-          <w:kern w:val="0"/>
-        </w:rPr>
-      </w:pPr>
-      <w:r>
-        <w:rPr>
-          <w:rFonts w:ascii="Courier" w:hAnsi="Courier" w:cs="Courier"/>
-          <w:color w:val="000000"/>
-          <w:kern w:val="0"/>
-          <w:sz w:val="20"/>
-          <w:szCs w:val="20"/>
-        </w:rPr>
-        <w:t xml:space="preserve">    points=min(samples)-1-0.5:</w:t>
-      </w:r>
-      <w:proofErr w:type="gramStart"/>
-      <w:r>
-        <w:rPr>
-          <w:rFonts w:ascii="Courier" w:hAnsi="Courier" w:cs="Courier"/>
-          <w:color w:val="000000"/>
-          <w:kern w:val="0"/>
-          <w:sz w:val="20"/>
-          <w:szCs w:val="20"/>
-        </w:rPr>
-        <w:t>1:max</w:t>
-      </w:r>
-      <w:proofErr w:type="gramEnd"/>
-      <w:r>
-        <w:rPr>
-          <w:rFonts w:ascii="Courier" w:hAnsi="Courier" w:cs="Courier"/>
-          <w:color w:val="000000"/>
-          <w:kern w:val="0"/>
-          <w:sz w:val="20"/>
-          <w:szCs w:val="20"/>
-        </w:rPr>
-        <w:t>(samples)+1+0.5;</w:t>
-      </w:r>
-    </w:p>
-    <w:p>
-      <w:pPr>
-        <w:widowControl/>
-        <w:autoSpaceDE w:val="0"/>
-        <w:autoSpaceDN w:val="0"/>
-        <w:adjustRightInd w:val="0"/>
-        <w:jc w:val="left"/>
-        <w:rPr>
-          <w:rFonts w:ascii="Courier" w:hAnsi="Courier"/>
-          <w:kern w:val="0"/>
-        </w:rPr>
-      </w:pPr>
-      <w:r>
-        <w:rPr>
-          <w:rFonts w:ascii="Courier" w:hAnsi="Courier" w:cs="Courier"/>
-          <w:color w:val="000000"/>
-          <w:kern w:val="0"/>
-          <w:sz w:val="20"/>
-          <w:szCs w:val="20"/>
-        </w:rPr>
-        <w:t xml:space="preserve">    points=points-k*0.5;</w:t>
-      </w:r>
-    </w:p>
-    <w:p>
-      <w:pPr>
-        <w:widowControl/>
-        <w:autoSpaceDE w:val="0"/>
-        <w:autoSpaceDN w:val="0"/>
-        <w:adjustRightInd w:val="0"/>
-        <w:jc w:val="left"/>
-        <w:rPr>
-          <w:rFonts w:ascii="Courier" w:hAnsi="Courier"/>
-          <w:kern w:val="0"/>
-        </w:rPr>
-      </w:pPr>
-      <w:r>
-        <w:rPr>
-          <w:rFonts w:ascii="Courier" w:hAnsi="Courier" w:cs="Courier"/>
-          <w:color w:val="000000"/>
-          <w:kern w:val="0"/>
-          <w:sz w:val="20"/>
-          <w:szCs w:val="20"/>
-        </w:rPr>
-        <w:t xml:space="preserve">    points=points/(</w:t>
-      </w:r>
-      <w:proofErr w:type="spellStart"/>
-      <w:r>
-        <w:rPr>
-          <w:rFonts w:ascii="Courier" w:hAnsi="Courier" w:cs="Courier"/>
-          <w:color w:val="000000"/>
-          <w:kern w:val="0"/>
-          <w:sz w:val="20"/>
-          <w:szCs w:val="20"/>
-        </w:rPr>
-        <w:t>sqrt</w:t>
-      </w:r>
-      <w:proofErr w:type="spellEnd"/>
-      <w:r>
-        <w:rPr>
-          <w:rFonts w:ascii="Courier" w:hAnsi="Courier" w:cs="Courier"/>
-          <w:color w:val="000000"/>
-          <w:kern w:val="0"/>
-          <w:sz w:val="20"/>
-          <w:szCs w:val="20"/>
-        </w:rPr>
-        <w:t>(k)*0.5);</w:t>
-      </w:r>
-    </w:p>
-    <w:p>
-      <w:pPr>
-        <w:widowControl/>
-        <w:autoSpaceDE w:val="0"/>
-        <w:autoSpaceDN w:val="0"/>
-        <w:adjustRightInd w:val="0"/>
-        <w:jc w:val="left"/>
-        <w:rPr>
-          <w:rFonts w:ascii="Courier" w:hAnsi="Courier"/>
-          <w:kern w:val="0"/>
-        </w:rPr>
-      </w:pPr>
-      <w:r>
-        <w:rPr>
-          <w:rFonts w:ascii="Courier" w:hAnsi="Courier" w:cs="Courier"/>
-          <w:color w:val="000000"/>
-          <w:kern w:val="0"/>
-          <w:sz w:val="20"/>
-          <w:szCs w:val="20"/>
-        </w:rPr>
-        <w:t xml:space="preserve">    pp=</w:t>
-      </w:r>
-      <w:proofErr w:type="spellStart"/>
-      <w:r>
-        <w:rPr>
-          <w:rFonts w:ascii="Courier" w:hAnsi="Courier" w:cs="Courier"/>
-          <w:color w:val="000000"/>
-          <w:kern w:val="0"/>
-          <w:sz w:val="20"/>
-          <w:szCs w:val="20"/>
-        </w:rPr>
-        <w:t>normcdf</w:t>
-      </w:r>
-      <w:proofErr w:type="spellEnd"/>
-      <w:r>
-        <w:rPr>
-          <w:rFonts w:ascii="Courier" w:hAnsi="Courier" w:cs="Courier"/>
-          <w:color w:val="000000"/>
-          <w:kern w:val="0"/>
-          <w:sz w:val="20"/>
-          <w:szCs w:val="20"/>
-        </w:rPr>
-        <w:t>(points);</w:t>
-      </w:r>
-    </w:p>
-    <w:p>
-      <w:pPr>
-        <w:widowControl/>
-        <w:autoSpaceDE w:val="0"/>
-        <w:autoSpaceDN w:val="0"/>
-        <w:adjustRightInd w:val="0"/>
-        <w:jc w:val="left"/>
-        <w:rPr>
-          <w:rFonts w:ascii="Courier" w:hAnsi="Courier"/>
-          <w:kern w:val="0"/>
-        </w:rPr>
-      </w:pPr>
-      <w:r>
-        <w:rPr>
-          <w:rFonts w:ascii="Courier" w:hAnsi="Courier" w:cs="Courier"/>
-          <w:color w:val="000000"/>
-          <w:kern w:val="0"/>
-          <w:sz w:val="20"/>
-          <w:szCs w:val="20"/>
-        </w:rPr>
-        <w:t xml:space="preserve">    </w:t>
-      </w:r>
-      <w:proofErr w:type="spellStart"/>
-      <w:r>
-        <w:rPr>
-          <w:rFonts w:ascii="Courier" w:hAnsi="Courier" w:cs="Courier"/>
-          <w:color w:val="000000"/>
-          <w:kern w:val="0"/>
-          <w:sz w:val="20"/>
-          <w:szCs w:val="20"/>
-        </w:rPr>
-        <w:t>ppd</w:t>
-      </w:r>
-      <w:proofErr w:type="spellEnd"/>
-      <w:r>
-        <w:rPr>
-          <w:rFonts w:ascii="Courier" w:hAnsi="Courier" w:cs="Courier"/>
-          <w:color w:val="000000"/>
-          <w:kern w:val="0"/>
-          <w:sz w:val="20"/>
-          <w:szCs w:val="20"/>
-        </w:rPr>
-        <w:t>=pp(</w:t>
-      </w:r>
-      <w:proofErr w:type="gramStart"/>
-      <w:r>
-        <w:rPr>
-          <w:rFonts w:ascii="Courier" w:hAnsi="Courier" w:cs="Courier"/>
-          <w:color w:val="000000"/>
-          <w:kern w:val="0"/>
-          <w:sz w:val="20"/>
-          <w:szCs w:val="20"/>
-        </w:rPr>
-        <w:t>2:end</w:t>
-      </w:r>
-      <w:proofErr w:type="gramEnd"/>
-      <w:r>
-        <w:rPr>
-          <w:rFonts w:ascii="Courier" w:hAnsi="Courier" w:cs="Courier"/>
-          <w:color w:val="000000"/>
-          <w:kern w:val="0"/>
-          <w:sz w:val="20"/>
-          <w:szCs w:val="20"/>
-        </w:rPr>
-        <w:t>)-pp(1:end-1);</w:t>
-      </w:r>
-    </w:p>
-    <w:p>
-      <w:pPr>
-        <w:widowControl/>
-        <w:autoSpaceDE w:val="0"/>
-        <w:autoSpaceDN w:val="0"/>
-        <w:adjustRightInd w:val="0"/>
-        <w:jc w:val="left"/>
-        <w:rPr>
-          <w:rFonts w:ascii="Courier" w:hAnsi="Courier"/>
-          <w:kern w:val="0"/>
-        </w:rPr>
-      </w:pPr>
-      <w:r>
-        <w:rPr>
-          <w:rFonts w:ascii="Courier" w:hAnsi="Courier" w:cs="Courier"/>
-          <w:color w:val="000000"/>
-          <w:kern w:val="0"/>
-          <w:sz w:val="20"/>
-          <w:szCs w:val="20"/>
-        </w:rPr>
-        <w:t xml:space="preserve">    bar(min(samples)-</w:t>
-      </w:r>
-      <w:proofErr w:type="gramStart"/>
-      <w:r>
-        <w:rPr>
-          <w:rFonts w:ascii="Courier" w:hAnsi="Courier" w:cs="Courier"/>
-          <w:color w:val="000000"/>
-          <w:kern w:val="0"/>
-          <w:sz w:val="20"/>
-          <w:szCs w:val="20"/>
-        </w:rPr>
-        <w:t>1:max</w:t>
-      </w:r>
-      <w:proofErr w:type="gramEnd"/>
-      <w:r>
-        <w:rPr>
-          <w:rFonts w:ascii="Courier" w:hAnsi="Courier" w:cs="Courier"/>
-          <w:color w:val="000000"/>
-          <w:kern w:val="0"/>
-          <w:sz w:val="20"/>
-          <w:szCs w:val="20"/>
-        </w:rPr>
-        <w:t>(samples)+1,ppd*</w:t>
-      </w:r>
-      <w:proofErr w:type="spellStart"/>
-      <w:r>
-        <w:rPr>
-          <w:rFonts w:ascii="Courier" w:hAnsi="Courier" w:cs="Courier"/>
-          <w:color w:val="000000"/>
-          <w:kern w:val="0"/>
-          <w:sz w:val="20"/>
-          <w:szCs w:val="20"/>
-        </w:rPr>
-        <w:t>trial_time,</w:t>
-      </w:r>
-      <w:r>
-        <w:rPr>
-          <w:rFonts w:ascii="Courier" w:hAnsi="Courier" w:cs="Courier"/>
-          <w:color w:val="A020F0"/>
-          <w:kern w:val="0"/>
-          <w:sz w:val="20"/>
-          <w:szCs w:val="20"/>
-        </w:rPr>
-        <w:t>'stacked'</w:t>
-      </w:r>
-      <w:r>
-        <w:rPr>
-          <w:rFonts w:ascii="Courier" w:hAnsi="Courier" w:cs="Courier"/>
-          <w:color w:val="000000"/>
-          <w:kern w:val="0"/>
-          <w:sz w:val="20"/>
-          <w:szCs w:val="20"/>
-        </w:rPr>
-        <w:t>,</w:t>
-      </w:r>
-      <w:r>
-        <w:rPr>
-          <w:rFonts w:ascii="Courier" w:hAnsi="Courier" w:cs="Courier"/>
-          <w:color w:val="A020F0"/>
-          <w:kern w:val="0"/>
-          <w:sz w:val="20"/>
-          <w:szCs w:val="20"/>
-        </w:rPr>
-        <w:t>'w</w:t>
-      </w:r>
-      <w:proofErr w:type="spellEnd"/>
-      <w:r>
-        <w:rPr>
-          <w:rFonts w:ascii="Courier" w:hAnsi="Courier" w:cs="Courier"/>
-          <w:color w:val="A020F0"/>
-          <w:kern w:val="0"/>
-          <w:sz w:val="20"/>
-          <w:szCs w:val="20"/>
-        </w:rPr>
-        <w:t>'</w:t>
-      </w:r>
-      <w:r>
-        <w:rPr>
-          <w:rFonts w:ascii="Courier" w:hAnsi="Courier" w:cs="Courier"/>
-          <w:color w:val="000000"/>
-          <w:kern w:val="0"/>
-          <w:sz w:val="20"/>
-          <w:szCs w:val="20"/>
-        </w:rPr>
-        <w:t>);</w:t>
-      </w:r>
-    </w:p>
-    <w:p>
-      <w:pPr>
-        <w:widowControl/>
-        <w:autoSpaceDE w:val="0"/>
-        <w:autoSpaceDN w:val="0"/>
-        <w:adjustRightInd w:val="0"/>
-        <w:jc w:val="left"/>
-        <w:rPr>
-          <w:rFonts w:ascii="Courier" w:hAnsi="Courier"/>
-          <w:kern w:val="0"/>
-        </w:rPr>
-      </w:pPr>
-      <w:r>
-        <w:rPr>
-          <w:rFonts w:ascii="Courier" w:hAnsi="Courier" w:cs="Courier"/>
-          <w:color w:val="228B22"/>
-          <w:kern w:val="0"/>
-          <w:sz w:val="20"/>
-          <w:szCs w:val="20"/>
-        </w:rPr>
-        <w:t xml:space="preserve">    %%</w:t>
-      </w:r>
-    </w:p>
-    <w:p>
-      <w:pPr>
-        <w:widowControl/>
-        <w:autoSpaceDE w:val="0"/>
-        <w:autoSpaceDN w:val="0"/>
-        <w:adjustRightInd w:val="0"/>
-        <w:jc w:val="left"/>
-        <w:rPr>
-          <w:rFonts w:ascii="Courier" w:hAnsi="Courier"/>
-          <w:kern w:val="0"/>
-        </w:rPr>
-      </w:pPr>
-      <w:r>
-        <w:rPr>
-          <w:rFonts w:ascii="Courier" w:hAnsi="Courier" w:cs="Courier"/>
-          <w:color w:val="000000"/>
-          <w:kern w:val="0"/>
-          <w:sz w:val="20"/>
-          <w:szCs w:val="20"/>
-        </w:rPr>
-        <w:t xml:space="preserve">    </w:t>
-      </w:r>
-      <w:proofErr w:type="spellStart"/>
-      <w:r>
-        <w:rPr>
-          <w:rFonts w:ascii="Courier" w:hAnsi="Courier" w:cs="Courier"/>
-          <w:color w:val="000000"/>
-          <w:kern w:val="0"/>
-          <w:sz w:val="20"/>
-          <w:szCs w:val="20"/>
-        </w:rPr>
-        <w:t>xlabel</w:t>
-      </w:r>
-      <w:proofErr w:type="spellEnd"/>
-      <w:r>
-        <w:rPr>
-          <w:rFonts w:ascii="Courier" w:hAnsi="Courier" w:cs="Courier"/>
-          <w:color w:val="000000"/>
-          <w:kern w:val="0"/>
-          <w:sz w:val="20"/>
-          <w:szCs w:val="20"/>
-        </w:rPr>
-        <w:t>(</w:t>
-      </w:r>
-      <w:proofErr w:type="spellStart"/>
-      <w:r>
-        <w:rPr>
-          <w:rFonts w:ascii="Courier" w:hAnsi="Courier" w:cs="Courier"/>
-          <w:color w:val="000000"/>
-          <w:kern w:val="0"/>
-          <w:sz w:val="20"/>
-          <w:szCs w:val="20"/>
-        </w:rPr>
-        <w:t>strcat</w:t>
-      </w:r>
-      <w:proofErr w:type="spellEnd"/>
-      <w:r>
-        <w:rPr>
-          <w:rFonts w:ascii="Courier" w:hAnsi="Courier" w:cs="Courier"/>
-          <w:color w:val="000000"/>
-          <w:kern w:val="0"/>
-          <w:sz w:val="20"/>
-          <w:szCs w:val="20"/>
-        </w:rPr>
-        <w:t>(</w:t>
-      </w:r>
-      <w:r>
-        <w:rPr>
-          <w:rFonts w:ascii="Courier" w:hAnsi="Courier" w:cs="Courier"/>
-          <w:color w:val="A020F0"/>
-          <w:kern w:val="0"/>
-          <w:sz w:val="20"/>
-          <w:szCs w:val="20"/>
-        </w:rPr>
-        <w:t>'sum(k=</w:t>
-      </w:r>
-      <w:proofErr w:type="gramStart"/>
-      <w:r>
-        <w:rPr>
-          <w:rFonts w:ascii="Courier" w:hAnsi="Courier" w:cs="Courier"/>
-          <w:color w:val="A020F0"/>
-          <w:kern w:val="0"/>
-          <w:sz w:val="20"/>
-          <w:szCs w:val="20"/>
-        </w:rPr>
-        <w:t>'</w:t>
-      </w:r>
-      <w:r>
-        <w:rPr>
-          <w:rFonts w:ascii="Courier" w:hAnsi="Courier" w:cs="Courier"/>
-          <w:color w:val="000000"/>
-          <w:kern w:val="0"/>
-          <w:sz w:val="20"/>
-          <w:szCs w:val="20"/>
-        </w:rPr>
-        <w:t>,num</w:t>
-      </w:r>
-      <w:proofErr w:type="gramEnd"/>
-      <w:r>
-        <w:rPr>
-          <w:rFonts w:ascii="Courier" w:hAnsi="Courier" w:cs="Courier"/>
-          <w:color w:val="000000"/>
-          <w:kern w:val="0"/>
-          <w:sz w:val="20"/>
-          <w:szCs w:val="20"/>
-        </w:rPr>
-        <w:t>2str(k),</w:t>
-      </w:r>
-      <w:r>
-        <w:rPr>
-          <w:rFonts w:ascii="Courier" w:hAnsi="Courier" w:cs="Courier"/>
-          <w:color w:val="A020F0"/>
-          <w:kern w:val="0"/>
-          <w:sz w:val="20"/>
-          <w:szCs w:val="20"/>
-        </w:rPr>
-        <w:t>')'</w:t>
-      </w:r>
-      <w:r>
-        <w:rPr>
-          <w:rFonts w:ascii="Courier" w:hAnsi="Courier" w:cs="Courier"/>
-          <w:color w:val="000000"/>
-          <w:kern w:val="0"/>
-          <w:sz w:val="20"/>
-          <w:szCs w:val="20"/>
-        </w:rPr>
-        <w:t>));</w:t>
-      </w:r>
-    </w:p>
-    <w:p>
-      <w:pPr>
-        <w:widowControl/>
-        <w:autoSpaceDE w:val="0"/>
-        <w:autoSpaceDN w:val="0"/>
-        <w:adjustRightInd w:val="0"/>
-        <w:jc w:val="left"/>
-        <w:rPr>
-          <w:rFonts w:ascii="Courier" w:hAnsi="Courier"/>
-          <w:kern w:val="0"/>
-        </w:rPr>
-      </w:pPr>
-      <w:r>
-        <w:rPr>
-          <w:rFonts w:ascii="Courier" w:hAnsi="Courier" w:cs="Courier"/>
-          <w:color w:val="000000"/>
-          <w:kern w:val="0"/>
-          <w:sz w:val="20"/>
-          <w:szCs w:val="20"/>
-        </w:rPr>
-        <w:t xml:space="preserve">    </w:t>
-      </w:r>
-      <w:proofErr w:type="spellStart"/>
-      <w:r>
-        <w:rPr>
-          <w:rFonts w:ascii="Courier" w:hAnsi="Courier" w:cs="Courier"/>
-          <w:color w:val="000000"/>
-          <w:kern w:val="0"/>
-          <w:sz w:val="20"/>
-          <w:szCs w:val="20"/>
-        </w:rPr>
-        <w:t>ylabel</w:t>
-      </w:r>
-      <w:proofErr w:type="spellEnd"/>
-      <w:r>
-        <w:rPr>
-          <w:rFonts w:ascii="Courier" w:hAnsi="Courier" w:cs="Courier"/>
-          <w:color w:val="000000"/>
-          <w:kern w:val="0"/>
-          <w:sz w:val="20"/>
-          <w:szCs w:val="20"/>
-        </w:rPr>
-        <w:t>(</w:t>
-      </w:r>
-      <w:r>
-        <w:rPr>
-          <w:rFonts w:ascii="Courier" w:hAnsi="Courier" w:cs="Courier"/>
-          <w:color w:val="A020F0"/>
-          <w:kern w:val="0"/>
-          <w:sz w:val="20"/>
-          <w:szCs w:val="20"/>
-        </w:rPr>
-        <w:t>'</w:t>
-      </w:r>
-      <w:proofErr w:type="spellStart"/>
-      <w:r>
-        <w:rPr>
-          <w:rFonts w:ascii="Courier" w:hAnsi="Courier" w:cs="Courier"/>
-          <w:color w:val="A020F0"/>
-          <w:kern w:val="0"/>
-          <w:sz w:val="20"/>
-          <w:szCs w:val="20"/>
-        </w:rPr>
-        <w:t>num</w:t>
-      </w:r>
-      <w:proofErr w:type="spellEnd"/>
-      <w:r>
-        <w:rPr>
-          <w:rFonts w:ascii="Courier" w:hAnsi="Courier" w:cs="Courier"/>
-          <w:color w:val="A020F0"/>
-          <w:kern w:val="0"/>
-          <w:sz w:val="20"/>
-          <w:szCs w:val="20"/>
-        </w:rPr>
-        <w:t>'</w:t>
-      </w:r>
-      <w:r>
-        <w:rPr>
-          <w:rFonts w:ascii="Courier" w:hAnsi="Courier" w:cs="Courier"/>
-          <w:color w:val="000000"/>
-          <w:kern w:val="0"/>
-          <w:sz w:val="20"/>
-          <w:szCs w:val="20"/>
-        </w:rPr>
-        <w:t>);</w:t>
-      </w:r>
-    </w:p>
-    <w:p>
-      <w:pPr>
-        <w:widowControl/>
-        <w:autoSpaceDE w:val="0"/>
-        <w:autoSpaceDN w:val="0"/>
-        <w:adjustRightInd w:val="0"/>
-        <w:jc w:val="left"/>
-        <w:rPr>
-          <w:rFonts w:ascii="Courier" w:hAnsi="Courier"/>
-          <w:kern w:val="0"/>
-        </w:rPr>
-      </w:pPr>
-      <w:r>
-        <w:rPr>
-          <w:rFonts w:ascii="Courier" w:hAnsi="Courier" w:cs="Courier"/>
-          <w:color w:val="000000"/>
-          <w:kern w:val="0"/>
-          <w:sz w:val="20"/>
-          <w:szCs w:val="20"/>
-        </w:rPr>
-        <w:t xml:space="preserve">    hold </w:t>
-      </w:r>
-      <w:r>
-        <w:rPr>
-          <w:rFonts w:ascii="Courier" w:hAnsi="Courier" w:cs="Courier"/>
-          <w:color w:val="A020F0"/>
-          <w:kern w:val="0"/>
-          <w:sz w:val="20"/>
-          <w:szCs w:val="20"/>
-        </w:rPr>
-        <w:t>off</w:t>
-      </w:r>
-    </w:p>
-    <w:p>
-      <w:pPr>
-        <w:widowControl/>
-        <w:autoSpaceDE w:val="0"/>
-        <w:autoSpaceDN w:val="0"/>
-        <w:adjustRightInd w:val="0"/>
-        <w:jc w:val="left"/>
-        <w:rPr>
-          <w:rFonts w:ascii="Courier" w:hAnsi="Courier"/>
-          <w:kern w:val="0"/>
-        </w:rPr>
-      </w:pPr>
-      <w:r>
-        <w:rPr>
-          <w:rFonts w:ascii="Courier" w:hAnsi="Courier" w:cs="Courier"/>
           <w:color w:val="0000FF"/>
           <w:kern w:val="0"/>
           <w:sz w:val="20"/>
           <w:szCs w:val="20"/>
         </w:rPr>
-        <w:t>end</w:t>
-      </w:r>
-    </w:p>
-    <w:p>
-      <w:pPr>
-        <w:widowControl/>
-        <w:autoSpaceDE w:val="0"/>
-        <w:autoSpaceDN w:val="0"/>
-        <w:adjustRightInd w:val="0"/>
-        <w:jc w:val="left"/>
-        <w:rPr>
-          <w:rFonts w:ascii="Courier" w:hAnsi="Courier"/>
-          <w:kern w:val="0"/>
-        </w:rPr>
-      </w:pPr>
-    </w:p>
-    <w:p>
-      <w:pPr>
-        <w:widowControl/>
-        <w:autoSpaceDE w:val="0"/>
-        <w:autoSpaceDN w:val="0"/>
-        <w:adjustRightInd w:val="0"/>
-        <w:jc w:val="left"/>
-        <w:rPr>
-          <w:rFonts w:ascii="Courier" w:hAnsi="Courier"/>
-          <w:kern w:val="0"/>
-        </w:rPr>
-      </w:pPr>
-    </w:p>
-    <w:p>
-      <w:pPr>
-        <w:widowControl/>
-        <w:autoSpaceDE w:val="0"/>
-        <w:autoSpaceDN w:val="0"/>
-        <w:adjustRightInd w:val="0"/>
-        <w:jc w:val="left"/>
-        <w:rPr>
-          <w:rFonts w:ascii="Courier" w:hAnsi="Courier"/>
-          <w:kern w:val="0"/>
-        </w:rPr>
-      </w:pPr>
-    </w:p>
-    <w:p>
-      <w:pPr>
-        <w:widowControl/>
-        <w:autoSpaceDE w:val="0"/>
-        <w:autoSpaceDN w:val="0"/>
-        <w:adjustRightInd w:val="0"/>
-        <w:jc w:val="left"/>
-        <w:rPr>
-          <w:rFonts w:ascii="Courier" w:hAnsi="Courier"/>
-          <w:kern w:val="0"/>
-        </w:rPr>
-      </w:pPr>
-    </w:p>
-    <w:p>
-      <w:pPr>
-        <w:widowControl/>
-        <w:autoSpaceDE w:val="0"/>
-        <w:autoSpaceDN w:val="0"/>
-        <w:adjustRightInd w:val="0"/>
-        <w:jc w:val="left"/>
-        <w:rPr>
-          <w:rFonts w:ascii="Courier" w:hAnsi="Courier"/>
-          <w:kern w:val="0"/>
-        </w:rPr>
-      </w:pPr>
-    </w:p>
-    <w:p>
-      <w:pPr>
-        <w:widowControl/>
-        <w:autoSpaceDE w:val="0"/>
-        <w:autoSpaceDN w:val="0"/>
-        <w:adjustRightInd w:val="0"/>
-        <w:jc w:val="left"/>
-        <w:rPr>
-          <w:rFonts w:ascii="Courier" w:hAnsi="Courier"/>
-          <w:kern w:val="0"/>
-        </w:rPr>
-      </w:pPr>
-    </w:p>
-    <w:p>
-      <w:pPr>
-        <w:widowControl/>
-        <w:autoSpaceDE w:val="0"/>
-        <w:autoSpaceDN w:val="0"/>
-        <w:adjustRightInd w:val="0"/>
-        <w:jc w:val="left"/>
-        <w:rPr>
-          <w:rFonts w:ascii="Courier" w:hAnsi="Courier"/>
-          <w:kern w:val="0"/>
-        </w:rPr>
-      </w:pPr>
-    </w:p>
-    <w:p>
-      <w:pPr>
-        <w:widowControl/>
-        <w:autoSpaceDE w:val="0"/>
-        <w:autoSpaceDN w:val="0"/>
-        <w:adjustRightInd w:val="0"/>
-        <w:jc w:val="left"/>
-        <w:rPr>
-          <w:rFonts w:ascii="Courier" w:hAnsi="Courier"/>
-          <w:kern w:val="0"/>
-        </w:rPr>
-      </w:pPr>
-    </w:p>
-    <w:p>
-      <w:pPr>
-        <w:widowControl/>
-        <w:autoSpaceDE w:val="0"/>
-        <w:autoSpaceDN w:val="0"/>
-        <w:adjustRightInd w:val="0"/>
-        <w:jc w:val="left"/>
-        <w:rPr>
-          <w:rFonts w:ascii="Courier" w:hAnsi="Courier"/>
-          <w:kern w:val="0"/>
-        </w:rPr>
-      </w:pPr>
-    </w:p>
-    <w:p>
-      <w:pPr>
-        <w:widowControl/>
-        <w:autoSpaceDE w:val="0"/>
-        <w:autoSpaceDN w:val="0"/>
-        <w:adjustRightInd w:val="0"/>
-        <w:jc w:val="left"/>
-        <w:rPr>
-          <w:rFonts w:ascii="Courier" w:hAnsi="Courier"/>
-          <w:kern w:val="0"/>
-        </w:rPr>
-      </w:pPr>
+        <w:t xml:space="preserve"> </w:t>
+      </w:r>
     </w:p>
     <w:p>
       <w:pPr>
@@ -7216,10 +7573,10 @@
           <w:kern w:val="0"/>
         </w:rPr>
         <w:drawing>
-          <wp:inline distT="0" distB="0" distL="0" distR="0" wp14:anchorId="5A82CAF1" wp14:editId="10EBA56C">
-            <wp:extent cx="4522573" cy="4028440"/>
+          <wp:inline distT="0" distB="0" distL="0" distR="0" wp14:anchorId="612D86D4" wp14:editId="7C910633">
+            <wp:extent cx="5486400" cy="5732780"/>
             <wp:effectExtent l="0" t="0" r="0" b="0"/>
-            <wp:docPr id="5" name="图片 5"/>
+            <wp:docPr id="2" name="图片 2"/>
             <wp:cNvGraphicFramePr>
               <a:graphicFrameLocks xmlns:a="http://schemas.openxmlformats.org/drawingml/2006/main" noChangeAspect="1"/>
             </wp:cNvGraphicFramePr>
@@ -7239,7 +7596,7 @@
                   <pic:spPr>
                     <a:xfrm>
                       <a:off x="0" y="0"/>
-                      <a:ext cx="4523579" cy="4029336"/>
+                      <a:ext cx="5486400" cy="5732780"/>
                     </a:xfrm>
                     <a:prstGeom prst="rect">
                       <a:avLst/>
@@ -7342,78 +7699,13 @@
         </w:rPr>
         <w:t xml:space="preserve"> is the expected frequency generated from the Gaussian distribution as a comparison to the blue bar.</w:t>
       </w:r>
-    </w:p>
-    <w:p>
-      <w:pPr>
-        <w:widowControl/>
-        <w:tabs>
-          <w:tab w:val="left" w:pos="220"/>
-          <w:tab w:val="left" w:pos="720"/>
-        </w:tabs>
-        <w:autoSpaceDE w:val="0"/>
-        <w:autoSpaceDN w:val="0"/>
-        <w:adjustRightInd w:val="0"/>
-        <w:spacing w:after="240" w:line="360" w:lineRule="atLeast"/>
-        <w:jc w:val="left"/>
-        <w:rPr>
-          <w:rFonts w:ascii="Times" w:hAnsi="Times" w:cs="Times"/>
-          <w:kern w:val="0"/>
-        </w:rPr>
-      </w:pPr>
-    </w:p>
-    <w:p>
-      <w:pPr>
-        <w:widowControl/>
-        <w:tabs>
-          <w:tab w:val="left" w:pos="220"/>
-          <w:tab w:val="left" w:pos="720"/>
-        </w:tabs>
-        <w:autoSpaceDE w:val="0"/>
-        <w:autoSpaceDN w:val="0"/>
-        <w:adjustRightInd w:val="0"/>
-        <w:spacing w:after="240" w:line="360" w:lineRule="atLeast"/>
-        <w:jc w:val="left"/>
-        <w:rPr>
-          <w:rFonts w:ascii="Times" w:hAnsi="Times" w:cs="Times"/>
-          <w:kern w:val="0"/>
-        </w:rPr>
-      </w:pPr>
-    </w:p>
-    <w:p>
-      <w:pPr>
-        <w:widowControl/>
-        <w:tabs>
-          <w:tab w:val="left" w:pos="220"/>
-          <w:tab w:val="left" w:pos="720"/>
-        </w:tabs>
-        <w:autoSpaceDE w:val="0"/>
-        <w:autoSpaceDN w:val="0"/>
-        <w:adjustRightInd w:val="0"/>
-        <w:spacing w:after="240" w:line="360" w:lineRule="atLeast"/>
-        <w:jc w:val="left"/>
-        <w:rPr>
-          <w:rFonts w:ascii="Times" w:hAnsi="Times" w:cs="Times"/>
-          <w:kern w:val="0"/>
-        </w:rPr>
-      </w:pPr>
-    </w:p>
-    <w:p>
-      <w:pPr>
-        <w:widowControl/>
-        <w:tabs>
-          <w:tab w:val="left" w:pos="220"/>
-          <w:tab w:val="left" w:pos="720"/>
-        </w:tabs>
-        <w:autoSpaceDE w:val="0"/>
-        <w:autoSpaceDN w:val="0"/>
-        <w:adjustRightInd w:val="0"/>
-        <w:spacing w:after="240" w:line="360" w:lineRule="atLeast"/>
-        <w:jc w:val="left"/>
-        <w:rPr>
-          <w:rFonts w:ascii="Times" w:hAnsi="Times" w:cs="Times"/>
-          <w:kern w:val="0"/>
-        </w:rPr>
-      </w:pPr>
+      <w:r>
+        <w:rPr>
+          <w:rFonts w:ascii="Times" w:hAnsi="Times" w:cs="Times"/>
+          <w:kern w:val="0"/>
+        </w:rPr>
+        <w:t xml:space="preserve"> </w:t>
+      </w:r>
     </w:p>
     <w:p>
       <w:pPr>
@@ -8205,7 +8497,19 @@
           <w:sz w:val="20"/>
           <w:szCs w:val="20"/>
         </w:rPr>
-        <w:t>strcat</w:t>
+        <w:t>strca</w:t>
+      </w:r>
+      <w:bookmarkStart w:id="0" w:name="_GoBack"/>
+      <w:bookmarkEnd w:id="0"/>
+      <w:r>
+        <w:rPr>
+          <w:rFonts w:ascii="Courier" w:hAnsi="Courier" w:cs="Courier"/>
+          <w:color w:val="000000"/>
+          <w:kern w:val="0"/>
+          <w:sz w:val="20"/>
+          <w:szCs w:val="20"/>
+        </w:rPr>
+        <w:t>t</w:t>
       </w:r>
       <w:proofErr w:type="spellEnd"/>
       <w:r>
@@ -9707,16 +10011,7 @@
           <w:rFonts w:ascii="Times" w:hAnsi="Times" w:cs="Times"/>
           <w:kern w:val="0"/>
         </w:rPr>
-        <w:t xml:space="preserve"> 2.5 percen</w:t>
-      </w:r>
-      <w:bookmarkStart w:id="0" w:name="_GoBack"/>
-      <w:bookmarkEnd w:id="0"/>
-      <w:r>
-        <w:rPr>
-          <w:rFonts w:ascii="Times" w:hAnsi="Times" w:cs="Times"/>
-          <w:kern w:val="0"/>
-        </w:rPr>
-        <w:t>tile and 97.5</w:t>
+        <w:t xml:space="preserve"> 2.5 percentile and 97.5</w:t>
       </w:r>
       <w:r>
         <w:rPr>
@@ -10687,629 +10982,6 @@
 </w:styles>
 </file>
 
-<file path=word/glossary/document.xml><?xml version="1.0" encoding="utf-8"?>
-<w:glossaryDocument xmlns:wpc="http://schemas.microsoft.com/office/word/2010/wordprocessingCanvas" xmlns:mo="http://schemas.microsoft.com/office/mac/office/2008/main" xmlns:mc="http://schemas.openxmlformats.org/markup-compatibility/2006" xmlns:mv="urn:schemas-microsoft-com:mac:vml" xmlns:o="urn:schemas-microsoft-com:office:office" xmlns:r="http://schemas.openxmlformats.org/officeDocument/2006/relationships" xmlns:m="http://schemas.openxmlformats.org/officeDocument/2006/math" xmlns:v="urn:schemas-microsoft-com:vml" xmlns:wp14="http://schemas.microsoft.com/office/word/2010/wordprocessingDrawing" xmlns:wp="http://schemas.openxmlformats.org/drawingml/2006/wordprocessingDrawing" xmlns:w10="urn:schemas-microsoft-com:office:word" xmlns:w="http://schemas.openxmlformats.org/wordprocessingml/2006/main" xmlns:w14="http://schemas.microsoft.com/office/word/2010/wordml" xmlns:w15="http://schemas.microsoft.com/office/word/2012/wordml" xmlns:wpg="http://schemas.microsoft.com/office/word/2010/wordprocessingGroup" xmlns:wpi="http://schemas.microsoft.com/office/word/2010/wordprocessingInk" xmlns:wne="http://schemas.microsoft.com/office/word/2006/wordml" xmlns:wps="http://schemas.microsoft.com/office/word/2010/wordprocessingShape" mc:Ignorable="w14 w15 wp14"/>
-</file>
-
-<file path=word/glossary/fontTable.xml><?xml version="1.0" encoding="utf-8"?>
-<w:fonts xmlns:mc="http://schemas.openxmlformats.org/markup-compatibility/2006" xmlns:r="http://schemas.openxmlformats.org/officeDocument/2006/relationships" xmlns:w="http://schemas.openxmlformats.org/wordprocessingml/2006/main" xmlns:w14="http://schemas.microsoft.com/office/word/2010/wordml" xmlns:w15="http://schemas.microsoft.com/office/word/2012/wordml" mc:Ignorable="w14 w15">
-  <w:font w:name="Times New Roman">
-    <w:panose1 w:val="02020603050405020304"/>
-    <w:charset w:val="00"/>
-    <w:family w:val="auto"/>
-    <w:pitch w:val="variable"/>
-    <w:sig w:usb0="E0002AEF" w:usb1="C0007841" w:usb2="00000009" w:usb3="00000000" w:csb0="000001FF" w:csb1="00000000"/>
-  </w:font>
-  <w:font w:name="DengXian">
-    <w:panose1 w:val="02010600030101010101"/>
-    <w:charset w:val="86"/>
-    <w:family w:val="auto"/>
-    <w:pitch w:val="variable"/>
-    <w:sig w:usb0="A00002BF" w:usb1="38CF7CFA" w:usb2="00000016" w:usb3="00000000" w:csb0="0004000F" w:csb1="00000000"/>
-  </w:font>
-  <w:font w:name="DengXian Light">
-    <w:panose1 w:val="02010600030101010101"/>
-    <w:charset w:val="86"/>
-    <w:family w:val="auto"/>
-    <w:pitch w:val="variable"/>
-    <w:sig w:usb0="A00002BF" w:usb1="38CF7CFA" w:usb2="00000016" w:usb3="00000000" w:csb0="0004000F" w:csb1="00000000"/>
-  </w:font>
-  <w:font w:name="Microsoft YaHei UI">
-    <w:charset w:val="86"/>
-    <w:family w:val="auto"/>
-    <w:pitch w:val="variable"/>
-    <w:sig w:usb0="80000287" w:usb1="28CF3C52" w:usb2="00000016" w:usb3="00000000" w:csb0="0004001F" w:csb1="00000000"/>
-  </w:font>
-  <w:font w:name="Courier">
-    <w:panose1 w:val="02000500000000000000"/>
-    <w:charset w:val="00"/>
-    <w:family w:val="auto"/>
-    <w:pitch w:val="variable"/>
-    <w:sig w:usb0="00000003" w:usb1="00000000" w:usb2="00000000" w:usb3="00000000" w:csb0="00000001" w:csb1="00000000"/>
-  </w:font>
-  <w:font w:name="Times">
-    <w:panose1 w:val="02000500000000000000"/>
-    <w:charset w:val="00"/>
-    <w:family w:val="auto"/>
-    <w:pitch w:val="variable"/>
-    <w:sig w:usb0="00000003" w:usb1="00000000" w:usb2="00000000" w:usb3="00000000" w:csb0="00000001" w:csb1="00000000"/>
-  </w:font>
-  <w:font w:name="MS Mincho">
-    <w:panose1 w:val="02020609040205080304"/>
-    <w:charset w:val="80"/>
-    <w:family w:val="auto"/>
-    <w:pitch w:val="variable"/>
-    <w:sig w:usb0="E00002FF" w:usb1="6AC7FDFB" w:usb2="08000012" w:usb3="00000000" w:csb0="0002009F" w:csb1="00000000"/>
-  </w:font>
-  <w:font w:name="Arial">
-    <w:panose1 w:val="020B0604020202020204"/>
-    <w:charset w:val="00"/>
-    <w:family w:val="auto"/>
-    <w:pitch w:val="variable"/>
-    <w:sig w:usb0="E0002AFF" w:usb1="C0007843" w:usb2="00000009" w:usb3="00000000" w:csb0="000001FF" w:csb1="00000000"/>
-  </w:font>
-  <w:font w:name="Cambria Math">
-    <w:panose1 w:val="02040503050406030204"/>
-    <w:charset w:val="00"/>
-    <w:family w:val="auto"/>
-    <w:pitch w:val="variable"/>
-    <w:sig w:usb0="E00002FF" w:usb1="420024FF" w:usb2="00000000" w:usb3="00000000" w:csb0="0000019F" w:csb1="00000000"/>
-  </w:font>
-</w:fonts>
-</file>
-
-<file path=word/glossary/settings.xml><?xml version="1.0" encoding="utf-8"?>
-<w:settings xmlns:mc="http://schemas.openxmlformats.org/markup-compatibility/2006" xmlns:o="urn:schemas-microsoft-com:office:office" xmlns:r="http://schemas.openxmlformats.org/officeDocument/2006/relationships" xmlns:m="http://schemas.openxmlformats.org/officeDocument/2006/math" xmlns:v="urn:schemas-microsoft-com:vml" xmlns:w10="urn:schemas-microsoft-com:office:word" xmlns:w="http://schemas.openxmlformats.org/wordprocessingml/2006/main" xmlns:w14="http://schemas.microsoft.com/office/word/2010/wordml" xmlns:w15="http://schemas.microsoft.com/office/word/2012/wordml" xmlns:sl="http://schemas.openxmlformats.org/schemaLibrary/2006/main" mc:Ignorable="w14 w15">
-  <w:view w:val="normal"/>
-  <w:bordersDoNotSurroundHeader/>
-  <w:bordersDoNotSurroundFooter/>
-  <w:defaultTabStop w:val="420"/>
-  <w:drawingGridVerticalSpacing w:val="200"/>
-  <w:displayHorizontalDrawingGridEvery w:val="0"/>
-  <w:displayVerticalDrawingGridEvery w:val="2"/>
-  <w:characterSpacingControl w:val="compressPunctuation"/>
-  <w:compat>
-    <w:spaceForUL/>
-    <w:balanceSingleByteDoubleByteWidth/>
-    <w:doNotLeaveBackslashAlone/>
-    <w:ulTrailSpace/>
-    <w:doNotExpandShiftReturn/>
-    <w:adjustLineHeightInTable/>
-    <w:useFELayout/>
-    <w:compatSetting w:name="compatibilityMode" w:uri="http://schemas.microsoft.com/office/word" w:val="15"/>
-    <w:compatSetting w:name="overrideTableStyleFontSizeAndJustification" w:uri="http://schemas.microsoft.com/office/word" w:val="1"/>
-    <w:compatSetting w:name="enableOpenTypeFeatures" w:uri="http://schemas.microsoft.com/office/word" w:val="1"/>
-    <w:compatSetting w:name="doNotFlipMirrorIndents" w:uri="http://schemas.microsoft.com/office/word" w:val="1"/>
-    <w:compatSetting w:name="differentiateMultirowTableHeaders" w:uri="http://schemas.microsoft.com/office/word" w:val="1"/>
-  </w:compat>
-  <w:rsids>
-    <w:rsidRoot w:val="003B02A2"/>
-    <w:rsid w:val="000A004A"/>
-    <w:rsid w:val="000E2377"/>
-    <w:rsid w:val="003B02A2"/>
-    <w:rsid w:val="00845DFA"/>
-    <w:rsid w:val="00A20F9A"/>
-    <w:rsid w:val="00AC7882"/>
-    <w:rsid w:val="00CF619B"/>
-    <w:rsid w:val="00D544EE"/>
-    <w:rsid w:val="00DE018B"/>
-  </w:rsids>
-  <m:mathPr>
-    <m:mathFont m:val="Cambria Math"/>
-    <m:brkBin m:val="before"/>
-    <m:brkBinSub m:val="--"/>
-    <m:smallFrac m:val="0"/>
-    <m:dispDef/>
-    <m:lMargin m:val="0"/>
-    <m:rMargin m:val="0"/>
-    <m:defJc m:val="centerGroup"/>
-    <m:wrapIndent m:val="1440"/>
-    <m:intLim m:val="subSup"/>
-    <m:naryLim m:val="undOvr"/>
-  </m:mathPr>
-  <w:themeFontLang w:val="en-US" w:eastAsia="zh-CN"/>
-  <w:clrSchemeMapping w:bg1="light1" w:t1="dark1" w:bg2="light2" w:t2="dark2" w:accent1="accent1" w:accent2="accent2" w:accent3="accent3" w:accent4="accent4" w:accent5="accent5" w:accent6="accent6" w:hyperlink="hyperlink" w:followedHyperlink="followedHyperlink"/>
-  <w:decimalSymbol w:val="."/>
-  <w:listSeparator w:val=","/>
-  <w14:defaultImageDpi w14:val="32767"/>
-  <w15:chartTrackingRefBased/>
-</w:settings>
-</file>
-
-<file path=word/glossary/styles.xml><?xml version="1.0" encoding="utf-8"?>
-<w:styles xmlns:mc="http://schemas.openxmlformats.org/markup-compatibility/2006" xmlns:r="http://schemas.openxmlformats.org/officeDocument/2006/relationships" xmlns:w="http://schemas.openxmlformats.org/wordprocessingml/2006/main" xmlns:w14="http://schemas.microsoft.com/office/word/2010/wordml" xmlns:w15="http://schemas.microsoft.com/office/word/2012/wordml" mc:Ignorable="w14 w15">
-  <w:docDefaults>
-    <w:rPrDefault>
-      <w:rPr>
-        <w:rFonts w:asciiTheme="minorHAnsi" w:eastAsiaTheme="minorEastAsia" w:hAnsiTheme="minorHAnsi" w:cstheme="minorBidi"/>
-        <w:kern w:val="2"/>
-        <w:sz w:val="24"/>
-        <w:szCs w:val="24"/>
-        <w:lang w:val="en-US" w:eastAsia="zh-CN" w:bidi="ar-SA"/>
-      </w:rPr>
-    </w:rPrDefault>
-    <w:pPrDefault/>
-  </w:docDefaults>
-  <w:latentStyles w:defLockedState="0" w:defUIPriority="99" w:defSemiHidden="0" w:defUnhideWhenUsed="0" w:defQFormat="0" w:count="382">
-    <w:lsdException w:name="Normal" w:uiPriority="0" w:qFormat="1"/>
-    <w:lsdException w:name="heading 1" w:uiPriority="9" w:qFormat="1"/>
-    <w:lsdException w:name="heading 2" w:semiHidden="1" w:uiPriority="9" w:unhideWhenUsed="1" w:qFormat="1"/>
-    <w:lsdException w:name="heading 3" w:semiHidden="1" w:uiPriority="9" w:unhideWhenUsed="1" w:qFormat="1"/>
-    <w:lsdException w:name="heading 4" w:semiHidden="1" w:uiPriority="9" w:unhideWhenUsed="1" w:qFormat="1"/>
-    <w:lsdException w:name="heading 5" w:semiHidden="1" w:uiPriority="9" w:unhideWhenUsed="1" w:qFormat="1"/>
-    <w:lsdException w:name="heading 6" w:semiHidden="1" w:uiPriority="9" w:unhideWhenUsed="1" w:qFormat="1"/>
-    <w:lsdException w:name="heading 7" w:semiHidden="1" w:uiPriority="9" w:unhideWhenUsed="1" w:qFormat="1"/>
-    <w:lsdException w:name="heading 8" w:semiHidden="1" w:uiPriority="9" w:unhideWhenUsed="1" w:qFormat="1"/>
-    <w:lsdException w:name="heading 9" w:semiHidden="1" w:uiPriority="9" w:unhideWhenUsed="1" w:qFormat="1"/>
-    <w:lsdException w:name="index 1" w:semiHidden="1" w:unhideWhenUsed="1"/>
-    <w:lsdException w:name="index 2" w:semiHidden="1" w:unhideWhenUsed="1"/>
-    <w:lsdException w:name="index 3" w:semiHidden="1" w:unhideWhenUsed="1"/>
-    <w:lsdException w:name="index 4" w:semiHidden="1" w:unhideWhenUsed="1"/>
-    <w:lsdException w:name="index 5" w:semiHidden="1" w:unhideWhenUsed="1"/>
-    <w:lsdException w:name="index 6" w:semiHidden="1" w:unhideWhenUsed="1"/>
-    <w:lsdException w:name="index 7" w:semiHidden="1" w:unhideWhenUsed="1"/>
-    <w:lsdException w:name="index 8" w:semiHidden="1" w:unhideWhenUsed="1"/>
-    <w:lsdException w:name="index 9" w:semiHidden="1" w:unhideWhenUsed="1"/>
-    <w:lsdException w:name="toc 1" w:semiHidden="1" w:uiPriority="39" w:unhideWhenUsed="1"/>
-    <w:lsdException w:name="toc 2" w:semiHidden="1" w:uiPriority="39" w:unhideWhenUsed="1"/>
-    <w:lsdException w:name="toc 3" w:semiHidden="1" w:uiPriority="39" w:unhideWhenUsed="1"/>
-    <w:lsdException w:name="toc 4" w:semiHidden="1" w:uiPriority="39" w:unhideWhenUsed="1"/>
-    <w:lsdException w:name="toc 5" w:semiHidden="1" w:uiPriority="39" w:unhideWhenUsed="1"/>
-    <w:lsdException w:name="toc 6" w:semiHidden="1" w:uiPriority="39" w:unhideWhenUsed="1"/>
-    <w:lsdException w:name="toc 7" w:semiHidden="1" w:uiPriority="39" w:unhideWhenUsed="1"/>
-    <w:lsdException w:name="toc 8" w:semiHidden="1" w:uiPriority="39" w:unhideWhenUsed="1"/>
-    <w:lsdException w:name="toc 9" w:semiHidden="1" w:uiPriority="39" w:unhideWhenUsed="1"/>
-    <w:lsdException w:name="Normal Indent" w:semiHidden="1" w:unhideWhenUsed="1"/>
-    <w:lsdException w:name="footnote text" w:semiHidden="1" w:unhideWhenUsed="1"/>
-    <w:lsdException w:name="annotation text" w:semiHidden="1" w:unhideWhenUsed="1"/>
-    <w:lsdException w:name="header" w:semiHidden="1" w:unhideWhenUsed="1"/>
-    <w:lsdException w:name="footer" w:semiHidden="1" w:unhideWhenUsed="1"/>
-    <w:lsdException w:name="index heading" w:semiHidden="1" w:unhideWhenUsed="1"/>
-    <w:lsdException w:name="caption" w:semiHidden="1" w:uiPriority="35" w:unhideWhenUsed="1" w:qFormat="1"/>
-    <w:lsdException w:name="table of figures" w:semiHidden="1" w:unhideWhenUsed="1"/>
-    <w:lsdException w:name="envelope address" w:semiHidden="1" w:unhideWhenUsed="1"/>
-    <w:lsdException w:name="envelope return" w:semiHidden="1" w:unhideWhenUsed="1"/>
-    <w:lsdException w:name="footnote reference" w:semiHidden="1" w:unhideWhenUsed="1"/>
-    <w:lsdException w:name="annotation reference" w:semiHidden="1" w:unhideWhenUsed="1"/>
-    <w:lsdException w:name="line number" w:semiHidden="1" w:unhideWhenUsed="1"/>
-    <w:lsdException w:name="page number" w:semiHidden="1" w:unhideWhenUsed="1"/>
-    <w:lsdException w:name="endnote reference" w:semiHidden="1" w:unhideWhenUsed="1"/>
-    <w:lsdException w:name="endnote text" w:semiHidden="1" w:unhideWhenUsed="1"/>
-    <w:lsdException w:name="table of authorities" w:semiHidden="1" w:unhideWhenUsed="1"/>
-    <w:lsdException w:name="macro" w:semiHidden="1" w:unhideWhenUsed="1"/>
-    <w:lsdException w:name="toa heading" w:semiHidden="1" w:unhideWhenUsed="1"/>
-    <w:lsdException w:name="List" w:semiHidden="1" w:unhideWhenUsed="1"/>
-    <w:lsdException w:name="List Bullet" w:semiHidden="1" w:unhideWhenUsed="1"/>
-    <w:lsdException w:name="List Number" w:semiHidden="1" w:unhideWhenUsed="1"/>
-    <w:lsdException w:name="List 2" w:semiHidden="1" w:unhideWhenUsed="1"/>
-    <w:lsdException w:name="List 3" w:semiHidden="1" w:unhideWhenUsed="1"/>
-    <w:lsdException w:name="List 4" w:semiHidden="1" w:unhideWhenUsed="1"/>
-    <w:lsdException w:name="List 5" w:semiHidden="1" w:unhideWhenUsed="1"/>
-    <w:lsdException w:name="List Bullet 2" w:semiHidden="1" w:unhideWhenUsed="1"/>
-    <w:lsdException w:name="List Bullet 3" w:semiHidden="1" w:unhideWhenUsed="1"/>
-    <w:lsdException w:name="List Bullet 4" w:semiHidden="1" w:unhideWhenUsed="1"/>
-    <w:lsdException w:name="List Bullet 5" w:semiHidden="1" w:unhideWhenUsed="1"/>
-    <w:lsdException w:name="List Number 2" w:semiHidden="1" w:unhideWhenUsed="1"/>
-    <w:lsdException w:name="List Number 3" w:semiHidden="1" w:unhideWhenUsed="1"/>
-    <w:lsdException w:name="List Number 4" w:semiHidden="1" w:unhideWhenUsed="1"/>
-    <w:lsdException w:name="List Number 5" w:semiHidden="1" w:unhideWhenUsed="1"/>
-    <w:lsdException w:name="Title" w:uiPriority="10" w:qFormat="1"/>
-    <w:lsdException w:name="Closing" w:semiHidden="1" w:unhideWhenUsed="1"/>
-    <w:lsdException w:name="Signature" w:semiHidden="1" w:unhideWhenUsed="1"/>
-    <w:lsdException w:name="Default Paragraph Font" w:semiHidden="1" w:uiPriority="1" w:unhideWhenUsed="1"/>
-    <w:lsdException w:name="Body Text" w:semiHidden="1" w:unhideWhenUsed="1"/>
-    <w:lsdException w:name="Body Text Indent" w:semiHidden="1" w:unhideWhenUsed="1"/>
-    <w:lsdException w:name="List Continue" w:semiHidden="1" w:unhideWhenUsed="1"/>
-    <w:lsdException w:name="List Continue 2" w:semiHidden="1" w:unhideWhenUsed="1"/>
-    <w:lsdException w:name="List Continue 3" w:semiHidden="1" w:unhideWhenUsed="1"/>
-    <w:lsdException w:name="List Continue 4" w:semiHidden="1" w:unhideWhenUsed="1"/>
-    <w:lsdException w:name="List Continue 5" w:semiHidden="1" w:unhideWhenUsed="1"/>
-    <w:lsdException w:name="Message Header" w:semiHidden="1" w:unhideWhenUsed="1"/>
-    <w:lsdException w:name="Subtitle" w:uiPriority="11" w:qFormat="1"/>
-    <w:lsdException w:name="Salutation" w:semiHidden="1" w:unhideWhenUsed="1"/>
-    <w:lsdException w:name="Date" w:semiHidden="1" w:unhideWhenUsed="1"/>
-    <w:lsdException w:name="Body Text First Indent" w:semiHidden="1" w:unhideWhenUsed="1"/>
-    <w:lsdException w:name="Body Text First Indent 2" w:semiHidden="1" w:unhideWhenUsed="1"/>
-    <w:lsdException w:name="Note Heading" w:semiHidden="1" w:unhideWhenUsed="1"/>
-    <w:lsdException w:name="Body Text 2" w:semiHidden="1" w:unhideWhenUsed="1"/>
-    <w:lsdException w:name="Body Text 3" w:semiHidden="1" w:unhideWhenUsed="1"/>
-    <w:lsdException w:name="Body Text Indent 2" w:semiHidden="1" w:unhideWhenUsed="1"/>
-    <w:lsdException w:name="Body Text Indent 3" w:semiHidden="1" w:unhideWhenUsed="1"/>
-    <w:lsdException w:name="Block Text" w:semiHidden="1" w:unhideWhenUsed="1"/>
-    <w:lsdException w:name="Hyperlink" w:semiHidden="1" w:unhideWhenUsed="1"/>
-    <w:lsdException w:name="FollowedHyperlink" w:semiHidden="1" w:unhideWhenUsed="1"/>
-    <w:lsdException w:name="Strong" w:uiPriority="22" w:qFormat="1"/>
-    <w:lsdException w:name="Emphasis" w:uiPriority="20" w:qFormat="1"/>
-    <w:lsdException w:name="Document Map" w:semiHidden="1" w:unhideWhenUsed="1"/>
-    <w:lsdException w:name="Plain Text" w:semiHidden="1" w:unhideWhenUsed="1"/>
-    <w:lsdException w:name="E-mail Signature" w:semiHidden="1" w:unhideWhenUsed="1"/>
-    <w:lsdException w:name="HTML Top of Form" w:semiHidden="1" w:unhideWhenUsed="1"/>
-    <w:lsdException w:name="HTML Bottom of Form" w:semiHidden="1" w:unhideWhenUsed="1"/>
-    <w:lsdException w:name="Normal (Web)" w:semiHidden="1" w:unhideWhenUsed="1"/>
-    <w:lsdException w:name="HTML Acronym" w:semiHidden="1" w:unhideWhenUsed="1"/>
-    <w:lsdException w:name="HTML Address" w:semiHidden="1" w:unhideWhenUsed="1"/>
-    <w:lsdException w:name="HTML Cite" w:semiHidden="1" w:unhideWhenUsed="1"/>
-    <w:lsdException w:name="HTML Code" w:semiHidden="1" w:unhideWhenUsed="1"/>
-    <w:lsdException w:name="HTML Definition" w:semiHidden="1" w:unhideWhenUsed="1"/>
-    <w:lsdException w:name="HTML Keyboard" w:semiHidden="1" w:unhideWhenUsed="1"/>
-    <w:lsdException w:name="HTML Preformatted" w:semiHidden="1" w:unhideWhenUsed="1"/>
-    <w:lsdException w:name="HTML Sample" w:semiHidden="1" w:unhideWhenUsed="1"/>
-    <w:lsdException w:name="HTML Typewriter" w:semiHidden="1" w:unhideWhenUsed="1"/>
-    <w:lsdException w:name="HTML Variable" w:semiHidden="1" w:unhideWhenUsed="1"/>
-    <w:lsdException w:name="Normal Table" w:semiHidden="1" w:unhideWhenUsed="1"/>
-    <w:lsdException w:name="annotation subject" w:semiHidden="1" w:unhideWhenUsed="1"/>
-    <w:lsdException w:name="No List" w:semiHidden="1" w:unhideWhenUsed="1"/>
-    <w:lsdException w:name="Outline List 1" w:semiHidden="1" w:unhideWhenUsed="1"/>
-    <w:lsdException w:name="Outline List 2" w:semiHidden="1" w:unhideWhenUsed="1"/>
-    <w:lsdException w:name="Outline List 3" w:semiHidden="1" w:unhideWhenUsed="1"/>
-    <w:lsdException w:name="Table Simple 1" w:semiHidden="1" w:unhideWhenUsed="1"/>
-    <w:lsdException w:name="Table Simple 2" w:semiHidden="1" w:unhideWhenUsed="1"/>
-    <w:lsdException w:name="Table Simple 3" w:semiHidden="1" w:unhideWhenUsed="1"/>
-    <w:lsdException w:name="Table Classic 1" w:semiHidden="1" w:unhideWhenUsed="1"/>
-    <w:lsdException w:name="Table Classic 2" w:semiHidden="1" w:unhideWhenUsed="1"/>
-    <w:lsdException w:name="Table Classic 3" w:semiHidden="1" w:unhideWhenUsed="1"/>
-    <w:lsdException w:name="Table Classic 4" w:semiHidden="1" w:unhideWhenUsed="1"/>
-    <w:lsdException w:name="Table Colorful 1" w:semiHidden="1" w:unhideWhenUsed="1"/>
-    <w:lsdException w:name="Table Colorful 2" w:semiHidden="1" w:unhideWhenUsed="1"/>
-    <w:lsdException w:name="Table Colorful 3" w:semiHidden="1" w:unhideWhenUsed="1"/>
-    <w:lsdException w:name="Table Columns 1" w:semiHidden="1" w:unhideWhenUsed="1"/>
-    <w:lsdException w:name="Table Columns 2" w:semiHidden="1" w:unhideWhenUsed="1"/>
-    <w:lsdException w:name="Table Columns 3" w:semiHidden="1" w:unhideWhenUsed="1"/>
-    <w:lsdException w:name="Table Columns 4" w:semiHidden="1" w:unhideWhenUsed="1"/>
-    <w:lsdException w:name="Table Columns 5" w:semiHidden="1" w:unhideWhenUsed="1"/>
-    <w:lsdException w:name="Table Grid 1" w:semiHidden="1" w:unhideWhenUsed="1"/>
-    <w:lsdException w:name="Table Grid 2" w:semiHidden="1" w:unhideWhenUsed="1"/>
-    <w:lsdException w:name="Table Grid 3" w:semiHidden="1" w:unhideWhenUsed="1"/>
-    <w:lsdException w:name="Table Grid 4" w:semiHidden="1" w:unhideWhenUsed="1"/>
-    <w:lsdException w:name="Table Grid 5" w:semiHidden="1" w:unhideWhenUsed="1"/>
-    <w:lsdException w:name="Table Grid 6" w:semiHidden="1" w:unhideWhenUsed="1"/>
-    <w:lsdException w:name="Table Grid 7" w:semiHidden="1" w:unhideWhenUsed="1"/>
-    <w:lsdException w:name="Table Grid 8" w:semiHidden="1" w:unhideWhenUsed="1"/>
-    <w:lsdException w:name="Table List 1" w:semiHidden="1" w:unhideWhenUsed="1"/>
-    <w:lsdException w:name="Table List 2" w:semiHidden="1" w:unhideWhenUsed="1"/>
-    <w:lsdException w:name="Table List 3" w:semiHidden="1" w:unhideWhenUsed="1"/>
-    <w:lsdException w:name="Table List 4" w:semiHidden="1" w:unhideWhenUsed="1"/>
-    <w:lsdException w:name="Table List 5" w:semiHidden="1" w:unhideWhenUsed="1"/>
-    <w:lsdException w:name="Table List 6" w:semiHidden="1" w:unhideWhenUsed="1"/>
-    <w:lsdException w:name="Table List 7" w:semiHidden="1" w:unhideWhenUsed="1"/>
-    <w:lsdException w:name="Table List 8" w:semiHidden="1" w:unhideWhenUsed="1"/>
-    <w:lsdException w:name="Table 3D effects 1" w:semiHidden="1" w:unhideWhenUsed="1"/>
-    <w:lsdException w:name="Table 3D effects 2" w:semiHidden="1" w:unhideWhenUsed="1"/>
-    <w:lsdException w:name="Table 3D effects 3" w:semiHidden="1" w:unhideWhenUsed="1"/>
-    <w:lsdException w:name="Table Contemporary" w:semiHidden="1" w:unhideWhenUsed="1"/>
-    <w:lsdException w:name="Table Elegant" w:semiHidden="1" w:unhideWhenUsed="1"/>
-    <w:lsdException w:name="Table Professional" w:semiHidden="1" w:unhideWhenUsed="1"/>
-    <w:lsdException w:name="Table Subtle 1" w:semiHidden="1" w:unhideWhenUsed="1"/>
-    <w:lsdException w:name="Table Subtle 2" w:semiHidden="1" w:unhideWhenUsed="1"/>
-    <w:lsdException w:name="Table Web 1" w:semiHidden="1" w:unhideWhenUsed="1"/>
-    <w:lsdException w:name="Table Web 2" w:semiHidden="1" w:unhideWhenUsed="1"/>
-    <w:lsdException w:name="Table Web 3" w:semiHidden="1" w:unhideWhenUsed="1"/>
-    <w:lsdException w:name="Balloon Text" w:semiHidden="1" w:unhideWhenUsed="1"/>
-    <w:lsdException w:name="Table Grid" w:uiPriority="39"/>
-    <w:lsdException w:name="Table Theme" w:semiHidden="1" w:unhideWhenUsed="1"/>
-    <w:lsdException w:name="Note Level 1" w:semiHidden="1" w:unhideWhenUsed="1"/>
-    <w:lsdException w:name="Note Level 2" w:semiHidden="1" w:unhideWhenUsed="1"/>
-    <w:lsdException w:name="Note Level 3" w:semiHidden="1" w:unhideWhenUsed="1"/>
-    <w:lsdException w:name="Note Level 4" w:semiHidden="1" w:unhideWhenUsed="1"/>
-    <w:lsdException w:name="Note Level 5" w:semiHidden="1" w:unhideWhenUsed="1"/>
-    <w:lsdException w:name="Note Level 6" w:semiHidden="1" w:unhideWhenUsed="1"/>
-    <w:lsdException w:name="Note Level 7" w:semiHidden="1" w:unhideWhenUsed="1"/>
-    <w:lsdException w:name="Note Level 8" w:semiHidden="1" w:unhideWhenUsed="1"/>
-    <w:lsdException w:name="Note Level 9" w:semiHidden="1" w:unhideWhenUsed="1"/>
-    <w:lsdException w:name="Placeholder Text" w:semiHidden="1"/>
-    <w:lsdException w:name="No Spacing" w:uiPriority="1" w:qFormat="1"/>
-    <w:lsdException w:name="Light Shading" w:uiPriority="60"/>
-    <w:lsdException w:name="Light List" w:uiPriority="61"/>
-    <w:lsdException w:name="Light Grid" w:uiPriority="62"/>
-    <w:lsdException w:name="Medium Shading 1" w:uiPriority="63"/>
-    <w:lsdException w:name="Medium Shading 2" w:uiPriority="64"/>
-    <w:lsdException w:name="Medium List 1" w:uiPriority="65"/>
-    <w:lsdException w:name="Medium List 2" w:uiPriority="66"/>
-    <w:lsdException w:name="Medium Grid 1" w:uiPriority="67"/>
-    <w:lsdException w:name="Medium Grid 2" w:uiPriority="68"/>
-    <w:lsdException w:name="Medium Grid 3" w:uiPriority="69"/>
-    <w:lsdException w:name="Dark List" w:uiPriority="70"/>
-    <w:lsdException w:name="Colorful Shading" w:uiPriority="71"/>
-    <w:lsdException w:name="Colorful List" w:uiPriority="72"/>
-    <w:lsdException w:name="Colorful Grid" w:uiPriority="73"/>
-    <w:lsdException w:name="Light Shading Accent 1" w:uiPriority="60"/>
-    <w:lsdException w:name="Light List Accent 1" w:uiPriority="61"/>
-    <w:lsdException w:name="Light Grid Accent 1" w:uiPriority="62"/>
-    <w:lsdException w:name="Medium Shading 1 Accent 1" w:uiPriority="63"/>
-    <w:lsdException w:name="Medium Shading 2 Accent 1" w:uiPriority="64"/>
-    <w:lsdException w:name="Medium List 1 Accent 1" w:uiPriority="65"/>
-    <w:lsdException w:name="Revision" w:semiHidden="1"/>
-    <w:lsdException w:name="List Paragraph" w:uiPriority="34" w:qFormat="1"/>
-    <w:lsdException w:name="Quote" w:uiPriority="29" w:qFormat="1"/>
-    <w:lsdException w:name="Intense Quote" w:uiPriority="30" w:qFormat="1"/>
-    <w:lsdException w:name="Medium List 2 Accent 1" w:uiPriority="66"/>
-    <w:lsdException w:name="Medium Grid 1 Accent 1" w:uiPriority="67"/>
-    <w:lsdException w:name="Medium Grid 2 Accent 1" w:uiPriority="68"/>
-    <w:lsdException w:name="Medium Grid 3 Accent 1" w:uiPriority="69"/>
-    <w:lsdException w:name="Dark List Accent 1" w:uiPriority="70"/>
-    <w:lsdException w:name="Colorful Shading Accent 1" w:uiPriority="71"/>
-    <w:lsdException w:name="Colorful List Accent 1" w:uiPriority="72"/>
-    <w:lsdException w:name="Colorful Grid Accent 1" w:uiPriority="73"/>
-    <w:lsdException w:name="Light Shading Accent 2" w:uiPriority="60"/>
-    <w:lsdException w:name="Light List Accent 2" w:uiPriority="61"/>
-    <w:lsdException w:name="Light Grid Accent 2" w:uiPriority="62"/>
-    <w:lsdException w:name="Medium Shading 1 Accent 2" w:uiPriority="63"/>
-    <w:lsdException w:name="Medium Shading 2 Accent 2" w:uiPriority="64"/>
-    <w:lsdException w:name="Medium List 1 Accent 2" w:uiPriority="65"/>
-    <w:lsdException w:name="Medium List 2 Accent 2" w:uiPriority="66"/>
-    <w:lsdException w:name="Medium Grid 1 Accent 2" w:uiPriority="67"/>
-    <w:lsdException w:name="Medium Grid 2 Accent 2" w:uiPriority="68"/>
-    <w:lsdException w:name="Medium Grid 3 Accent 2" w:uiPriority="69"/>
-    <w:lsdException w:name="Dark List Accent 2" w:uiPriority="70"/>
-    <w:lsdException w:name="Colorful Shading Accent 2" w:uiPriority="71"/>
-    <w:lsdException w:name="Colorful List Accent 2" w:uiPriority="72"/>
-    <w:lsdException w:name="Colorful Grid Accent 2" w:uiPriority="73"/>
-    <w:lsdException w:name="Light Shading Accent 3" w:uiPriority="60"/>
-    <w:lsdException w:name="Light List Accent 3" w:uiPriority="61"/>
-    <w:lsdException w:name="Light Grid Accent 3" w:uiPriority="62"/>
-    <w:lsdException w:name="Medium Shading 1 Accent 3" w:uiPriority="63"/>
-    <w:lsdException w:name="Medium Shading 2 Accent 3" w:uiPriority="64"/>
-    <w:lsdException w:name="Medium List 1 Accent 3" w:uiPriority="65"/>
-    <w:lsdException w:name="Medium List 2 Accent 3" w:uiPriority="66"/>
-    <w:lsdException w:name="Medium Grid 1 Accent 3" w:uiPriority="67"/>
-    <w:lsdException w:name="Medium Grid 2 Accent 3" w:uiPriority="68"/>
-    <w:lsdException w:name="Medium Grid 3 Accent 3" w:uiPriority="69"/>
-    <w:lsdException w:name="Dark List Accent 3" w:uiPriority="70"/>
-    <w:lsdException w:name="Colorful Shading Accent 3" w:uiPriority="71"/>
-    <w:lsdException w:name="Colorful List Accent 3" w:uiPriority="72"/>
-    <w:lsdException w:name="Colorful Grid Accent 3" w:uiPriority="73"/>
-    <w:lsdException w:name="Light Shading Accent 4" w:uiPriority="60"/>
-    <w:lsdException w:name="Light List Accent 4" w:uiPriority="61"/>
-    <w:lsdException w:name="Light Grid Accent 4" w:uiPriority="62"/>
-    <w:lsdException w:name="Medium Shading 1 Accent 4" w:uiPriority="63"/>
-    <w:lsdException w:name="Medium Shading 2 Accent 4" w:uiPriority="64"/>
-    <w:lsdException w:name="Medium List 1 Accent 4" w:uiPriority="65"/>
-    <w:lsdException w:name="Medium List 2 Accent 4" w:uiPriority="66"/>
-    <w:lsdException w:name="Medium Grid 1 Accent 4" w:uiPriority="67"/>
-    <w:lsdException w:name="Medium Grid 2 Accent 4" w:uiPriority="68"/>
-    <w:lsdException w:name="Medium Grid 3 Accent 4" w:uiPriority="69"/>
-    <w:lsdException w:name="Dark List Accent 4" w:uiPriority="70"/>
-    <w:lsdException w:name="Colorful Shading Accent 4" w:uiPriority="71"/>
-    <w:lsdException w:name="Colorful List Accent 4" w:uiPriority="72"/>
-    <w:lsdException w:name="Colorful Grid Accent 4" w:uiPriority="73"/>
-    <w:lsdException w:name="Light Shading Accent 5" w:uiPriority="60"/>
-    <w:lsdException w:name="Light List Accent 5" w:uiPriority="61"/>
-    <w:lsdException w:name="Light Grid Accent 5" w:uiPriority="62"/>
-    <w:lsdException w:name="Medium Shading 1 Accent 5" w:uiPriority="63"/>
-    <w:lsdException w:name="Medium Shading 2 Accent 5" w:uiPriority="64"/>
-    <w:lsdException w:name="Medium List 1 Accent 5" w:uiPriority="65"/>
-    <w:lsdException w:name="Medium List 2 Accent 5" w:uiPriority="66"/>
-    <w:lsdException w:name="Medium Grid 1 Accent 5" w:uiPriority="67"/>
-    <w:lsdException w:name="Medium Grid 2 Accent 5" w:uiPriority="68"/>
-    <w:lsdException w:name="Medium Grid 3 Accent 5" w:uiPriority="69"/>
-    <w:lsdException w:name="Dark List Accent 5" w:uiPriority="70"/>
-    <w:lsdException w:name="Colorful Shading Accent 5" w:uiPriority="71"/>
-    <w:lsdException w:name="Colorful List Accent 5" w:uiPriority="72"/>
-    <w:lsdException w:name="Colorful Grid Accent 5" w:uiPriority="73"/>
-    <w:lsdException w:name="Light Shading Accent 6" w:uiPriority="60"/>
-    <w:lsdException w:name="Light List Accent 6" w:uiPriority="61"/>
-    <w:lsdException w:name="Light Grid Accent 6" w:uiPriority="62"/>
-    <w:lsdException w:name="Medium Shading 1 Accent 6" w:uiPriority="63"/>
-    <w:lsdException w:name="Medium Shading 2 Accent 6" w:uiPriority="64"/>
-    <w:lsdException w:name="Medium List 1 Accent 6" w:uiPriority="65"/>
-    <w:lsdException w:name="Medium List 2 Accent 6" w:uiPriority="66"/>
-    <w:lsdException w:name="Medium Grid 1 Accent 6" w:uiPriority="67"/>
-    <w:lsdException w:name="Medium Grid 2 Accent 6" w:uiPriority="68"/>
-    <w:lsdException w:name="Medium Grid 3 Accent 6" w:uiPriority="69"/>
-    <w:lsdException w:name="Dark List Accent 6" w:uiPriority="70"/>
-    <w:lsdException w:name="Colorful Shading Accent 6" w:uiPriority="71"/>
-    <w:lsdException w:name="Colorful List Accent 6" w:uiPriority="72"/>
-    <w:lsdException w:name="Colorful Grid Accent 6" w:uiPriority="73"/>
-    <w:lsdException w:name="Subtle Emphasis" w:uiPriority="19" w:qFormat="1"/>
-    <w:lsdException w:name="Intense Emphasis" w:uiPriority="21" w:qFormat="1"/>
-    <w:lsdException w:name="Subtle Reference" w:uiPriority="31" w:qFormat="1"/>
-    <w:lsdException w:name="Intense Reference" w:uiPriority="32" w:qFormat="1"/>
-    <w:lsdException w:name="Book Title" w:uiPriority="33" w:qFormat="1"/>
-    <w:lsdException w:name="Bibliography" w:semiHidden="1" w:uiPriority="37" w:unhideWhenUsed="1"/>
-    <w:lsdException w:name="TOC Heading" w:semiHidden="1" w:uiPriority="39" w:unhideWhenUsed="1" w:qFormat="1"/>
-    <w:lsdException w:name="Plain Table 1" w:uiPriority="41"/>
-    <w:lsdException w:name="Plain Table 2" w:uiPriority="42"/>
-    <w:lsdException w:name="Plain Table 3" w:uiPriority="43"/>
-    <w:lsdException w:name="Plain Table 4" w:uiPriority="44"/>
-    <w:lsdException w:name="Plain Table 5" w:uiPriority="45"/>
-    <w:lsdException w:name="Grid Table Light" w:uiPriority="40"/>
-    <w:lsdException w:name="Grid Table 1 Light" w:uiPriority="46"/>
-    <w:lsdException w:name="Grid Table 2" w:uiPriority="47"/>
-    <w:lsdException w:name="Grid Table 3" w:uiPriority="48"/>
-    <w:lsdException w:name="Grid Table 4" w:uiPriority="49"/>
-    <w:lsdException w:name="Grid Table 5 Dark" w:uiPriority="50"/>
-    <w:lsdException w:name="Grid Table 6 Colorful" w:uiPriority="51"/>
-    <w:lsdException w:name="Grid Table 7 Colorful" w:uiPriority="52"/>
-    <w:lsdException w:name="Grid Table 1 Light Accent 1" w:uiPriority="46"/>
-    <w:lsdException w:name="Grid Table 2 Accent 1" w:uiPriority="47"/>
-    <w:lsdException w:name="Grid Table 3 Accent 1" w:uiPriority="48"/>
-    <w:lsdException w:name="Grid Table 4 Accent 1" w:uiPriority="49"/>
-    <w:lsdException w:name="Grid Table 5 Dark Accent 1" w:uiPriority="50"/>
-    <w:lsdException w:name="Grid Table 6 Colorful Accent 1" w:uiPriority="51"/>
-    <w:lsdException w:name="Grid Table 7 Colorful Accent 1" w:uiPriority="52"/>
-    <w:lsdException w:name="Grid Table 1 Light Accent 2" w:uiPriority="46"/>
-    <w:lsdException w:name="Grid Table 2 Accent 2" w:uiPriority="47"/>
-    <w:lsdException w:name="Grid Table 3 Accent 2" w:uiPriority="48"/>
-    <w:lsdException w:name="Grid Table 4 Accent 2" w:uiPriority="49"/>
-    <w:lsdException w:name="Grid Table 5 Dark Accent 2" w:uiPriority="50"/>
-    <w:lsdException w:name="Grid Table 6 Colorful Accent 2" w:uiPriority="51"/>
-    <w:lsdException w:name="Grid Table 7 Colorful Accent 2" w:uiPriority="52"/>
-    <w:lsdException w:name="Grid Table 1 Light Accent 3" w:uiPriority="46"/>
-    <w:lsdException w:name="Grid Table 2 Accent 3" w:uiPriority="47"/>
-    <w:lsdException w:name="Grid Table 3 Accent 3" w:uiPriority="48"/>
-    <w:lsdException w:name="Grid Table 4 Accent 3" w:uiPriority="49"/>
-    <w:lsdException w:name="Grid Table 5 Dark Accent 3" w:uiPriority="50"/>
-    <w:lsdException w:name="Grid Table 6 Colorful Accent 3" w:uiPriority="51"/>
-    <w:lsdException w:name="Grid Table 7 Colorful Accent 3" w:uiPriority="52"/>
-    <w:lsdException w:name="Grid Table 1 Light Accent 4" w:uiPriority="46"/>
-    <w:lsdException w:name="Grid Table 2 Accent 4" w:uiPriority="47"/>
-    <w:lsdException w:name="Grid Table 3 Accent 4" w:uiPriority="48"/>
-    <w:lsdException w:name="Grid Table 4 Accent 4" w:uiPriority="49"/>
-    <w:lsdException w:name="Grid Table 5 Dark Accent 4" w:uiPriority="50"/>
-    <w:lsdException w:name="Grid Table 6 Colorful Accent 4" w:uiPriority="51"/>
-    <w:lsdException w:name="Grid Table 7 Colorful Accent 4" w:uiPriority="52"/>
-    <w:lsdException w:name="Grid Table 1 Light Accent 5" w:uiPriority="46"/>
-    <w:lsdException w:name="Grid Table 2 Accent 5" w:uiPriority="47"/>
-    <w:lsdException w:name="Grid Table 3 Accent 5" w:uiPriority="48"/>
-    <w:lsdException w:name="Grid Table 4 Accent 5" w:uiPriority="49"/>
-    <w:lsdException w:name="Grid Table 5 Dark Accent 5" w:uiPriority="50"/>
-    <w:lsdException w:name="Grid Table 6 Colorful Accent 5" w:uiPriority="51"/>
-    <w:lsdException w:name="Grid Table 7 Colorful Accent 5" w:uiPriority="52"/>
-    <w:lsdException w:name="Grid Table 1 Light Accent 6" w:uiPriority="46"/>
-    <w:lsdException w:name="Grid Table 2 Accent 6" w:uiPriority="47"/>
-    <w:lsdException w:name="Grid Table 3 Accent 6" w:uiPriority="48"/>
-    <w:lsdException w:name="Grid Table 4 Accent 6" w:uiPriority="49"/>
-    <w:lsdException w:name="Grid Table 5 Dark Accent 6" w:uiPriority="50"/>
-    <w:lsdException w:name="Grid Table 6 Colorful Accent 6" w:uiPriority="51"/>
-    <w:lsdException w:name="Grid Table 7 Colorful Accent 6" w:uiPriority="52"/>
-    <w:lsdException w:name="List Table 1 Light" w:uiPriority="46"/>
-    <w:lsdException w:name="List Table 2" w:uiPriority="47"/>
-    <w:lsdException w:name="List Table 3" w:uiPriority="48"/>
-    <w:lsdException w:name="List Table 4" w:uiPriority="49"/>
-    <w:lsdException w:name="List Table 5 Dark" w:uiPriority="50"/>
-    <w:lsdException w:name="List Table 6 Colorful" w:uiPriority="51"/>
-    <w:lsdException w:name="List Table 7 Colorful" w:uiPriority="52"/>
-    <w:lsdException w:name="List Table 1 Light Accent 1" w:uiPriority="46"/>
-    <w:lsdException w:name="List Table 2 Accent 1" w:uiPriority="47"/>
-    <w:lsdException w:name="List Table 3 Accent 1" w:uiPriority="48"/>
-    <w:lsdException w:name="List Table 4 Accent 1" w:uiPriority="49"/>
-    <w:lsdException w:name="List Table 5 Dark Accent 1" w:uiPriority="50"/>
-    <w:lsdException w:name="List Table 6 Colorful Accent 1" w:uiPriority="51"/>
-    <w:lsdException w:name="List Table 7 Colorful Accent 1" w:uiPriority="52"/>
-    <w:lsdException w:name="List Table 1 Light Accent 2" w:uiPriority="46"/>
-    <w:lsdException w:name="List Table 2 Accent 2" w:uiPriority="47"/>
-    <w:lsdException w:name="List Table 3 Accent 2" w:uiPriority="48"/>
-    <w:lsdException w:name="List Table 4 Accent 2" w:uiPriority="49"/>
-    <w:lsdException w:name="List Table 5 Dark Accent 2" w:uiPriority="50"/>
-    <w:lsdException w:name="List Table 6 Colorful Accent 2" w:uiPriority="51"/>
-    <w:lsdException w:name="List Table 7 Colorful Accent 2" w:uiPriority="52"/>
-    <w:lsdException w:name="List Table 1 Light Accent 3" w:uiPriority="46"/>
-    <w:lsdException w:name="List Table 2 Accent 3" w:uiPriority="47"/>
-    <w:lsdException w:name="List Table 3 Accent 3" w:uiPriority="48"/>
-    <w:lsdException w:name="List Table 4 Accent 3" w:uiPriority="49"/>
-    <w:lsdException w:name="List Table 5 Dark Accent 3" w:uiPriority="50"/>
-    <w:lsdException w:name="List Table 6 Colorful Accent 3" w:uiPriority="51"/>
-    <w:lsdException w:name="List Table 7 Colorful Accent 3" w:uiPriority="52"/>
-    <w:lsdException w:name="List Table 1 Light Accent 4" w:uiPriority="46"/>
-    <w:lsdException w:name="List Table 2 Accent 4" w:uiPriority="47"/>
-    <w:lsdException w:name="List Table 3 Accent 4" w:uiPriority="48"/>
-    <w:lsdException w:name="List Table 4 Accent 4" w:uiPriority="49"/>
-    <w:lsdException w:name="List Table 5 Dark Accent 4" w:uiPriority="50"/>
-    <w:lsdException w:name="List Table 6 Colorful Accent 4" w:uiPriority="51"/>
-    <w:lsdException w:name="List Table 7 Colorful Accent 4" w:uiPriority="52"/>
-    <w:lsdException w:name="List Table 1 Light Accent 5" w:uiPriority="46"/>
-    <w:lsdException w:name="List Table 2 Accent 5" w:uiPriority="47"/>
-    <w:lsdException w:name="List Table 3 Accent 5" w:uiPriority="48"/>
-    <w:lsdException w:name="List Table 4 Accent 5" w:uiPriority="49"/>
-    <w:lsdException w:name="List Table 5 Dark Accent 5" w:uiPriority="50"/>
-    <w:lsdException w:name="List Table 6 Colorful Accent 5" w:uiPriority="51"/>
-    <w:lsdException w:name="List Table 7 Colorful Accent 5" w:uiPriority="52"/>
-    <w:lsdException w:name="List Table 1 Light Accent 6" w:uiPriority="46"/>
-    <w:lsdException w:name="List Table 2 Accent 6" w:uiPriority="47"/>
-    <w:lsdException w:name="List Table 3 Accent 6" w:uiPriority="48"/>
-    <w:lsdException w:name="List Table 4 Accent 6" w:uiPriority="49"/>
-    <w:lsdException w:name="List Table 5 Dark Accent 6" w:uiPriority="50"/>
-    <w:lsdException w:name="List Table 6 Colorful Accent 6" w:uiPriority="51"/>
-    <w:lsdException w:name="List Table 7 Colorful Accent 6" w:uiPriority="52"/>
-    <w:lsdException w:name="Mention" w:semiHidden="1" w:unhideWhenUsed="1"/>
-    <w:lsdException w:name="Smart Hyperlink" w:semiHidden="1" w:unhideWhenUsed="1"/>
-  </w:latentStyles>
-  <w:style w:type="paragraph" w:default="1" w:styleId="a">
-    <w:name w:val="Normal"/>
-    <w:qFormat/>
-    <w:pPr>
-      <w:widowControl w:val="0"/>
-      <w:jc w:val="both"/>
-    </w:pPr>
-  </w:style>
-  <w:style w:type="character" w:default="1" w:styleId="a0">
-    <w:name w:val="Default Paragraph Font"/>
-    <w:uiPriority w:val="1"/>
-    <w:semiHidden/>
-    <w:unhideWhenUsed/>
-  </w:style>
-  <w:style w:type="table" w:default="1" w:styleId="a1">
-    <w:name w:val="Normal Table"/>
-    <w:uiPriority w:val="99"/>
-    <w:semiHidden/>
-    <w:unhideWhenUsed/>
-    <w:tblPr>
-      <w:tblInd w:w="0" w:type="dxa"/>
-      <w:tblCellMar>
-        <w:top w:w="0" w:type="dxa"/>
-        <w:left w:w="108" w:type="dxa"/>
-        <w:bottom w:w="0" w:type="dxa"/>
-        <w:right w:w="108" w:type="dxa"/>
-      </w:tblCellMar>
-    </w:tblPr>
-  </w:style>
-  <w:style w:type="numbering" w:default="1" w:styleId="a2">
-    <w:name w:val="No List"/>
-    <w:uiPriority w:val="99"/>
-    <w:semiHidden/>
-    <w:unhideWhenUsed/>
-  </w:style>
-  <w:style w:type="character" w:styleId="a3">
-    <w:name w:val="Placeholder Text"/>
-    <w:basedOn w:val="a0"/>
-    <w:uiPriority w:val="99"/>
-    <w:semiHidden/>
-    <w:rsid w:val="00DE018B"/>
-    <w:rPr>
-      <w:color w:val="808080"/>
-    </w:rPr>
-  </w:style>
-  <w:style w:type="paragraph" w:customStyle="1" w:styleId="C05AE59FAC35AA4D86B901BF826EB428">
-    <w:name w:val="C05AE59FAC35AA4D86B901BF826EB428"/>
-    <w:rsid w:val="003B02A2"/>
-    <w:pPr>
-      <w:widowControl w:val="0"/>
-      <w:jc w:val="both"/>
-    </w:pPr>
-  </w:style>
-  <w:style w:type="paragraph" w:customStyle="1" w:styleId="57F0803A8AA22B43A6B8F9EB44D08879">
-    <w:name w:val="57F0803A8AA22B43A6B8F9EB44D08879"/>
-    <w:rsid w:val="003B02A2"/>
-    <w:pPr>
-      <w:widowControl w:val="0"/>
-      <w:jc w:val="both"/>
-    </w:pPr>
-  </w:style>
-  <w:style w:type="paragraph" w:customStyle="1" w:styleId="8069F24ABF1AA54E93D85CB08A875068">
-    <w:name w:val="8069F24ABF1AA54E93D85CB08A875068"/>
-    <w:rsid w:val="003B02A2"/>
-    <w:pPr>
-      <w:widowControl w:val="0"/>
-      <w:jc w:val="both"/>
-    </w:pPr>
-  </w:style>
-  <w:style w:type="paragraph" w:customStyle="1" w:styleId="88E55D3E4826C34DA49B4D54A1C8993F">
-    <w:name w:val="88E55D3E4826C34DA49B4D54A1C8993F"/>
-    <w:rsid w:val="003B02A2"/>
-    <w:pPr>
-      <w:widowControl w:val="0"/>
-      <w:jc w:val="both"/>
-    </w:pPr>
-  </w:style>
-  <w:style w:type="paragraph" w:customStyle="1" w:styleId="979D5DA361E8B445A4AC459C3FF7EC7F">
-    <w:name w:val="979D5DA361E8B445A4AC459C3FF7EC7F"/>
-    <w:rsid w:val="00DE018B"/>
-    <w:pPr>
-      <w:widowControl w:val="0"/>
-      <w:jc w:val="both"/>
-    </w:pPr>
-  </w:style>
-</w:styles>
-</file>
-
-<file path=word/glossary/webSettings.xml><?xml version="1.0" encoding="utf-8"?>
-<w:webSettings xmlns:mc="http://schemas.openxmlformats.org/markup-compatibility/2006" xmlns:r="http://schemas.openxmlformats.org/officeDocument/2006/relationships" xmlns:w="http://schemas.openxmlformats.org/wordprocessingml/2006/main" xmlns:w14="http://schemas.microsoft.com/office/word/2010/wordml" xmlns:w15="http://schemas.microsoft.com/office/word/2012/wordml" mc:Ignorable="w14 w15">
-  <w:allowPNG/>
-  <w:doNotSaveAsSingleFile/>
-  <w:pixelsPerInch w:val="96"/>
-</w:webSettings>
-</file>
-
 <file path=word/theme/theme1.xml><?xml version="1.0" encoding="utf-8"?>
 <a:theme xmlns:a="http://schemas.openxmlformats.org/drawingml/2006/main" name="Office 主题">
   <a:themeElements>
@@ -11595,7 +11267,7 @@
 </file>
 
 <file path=customXml/itemProps2.xml><?xml version="1.0" encoding="utf-8"?>
-<ds:datastoreItem xmlns:ds="http://schemas.openxmlformats.org/officeDocument/2006/customXml" ds:itemID="{6D992F28-1C80-9349-821C-E454B6784FFF}">
+<ds:datastoreItem xmlns:ds="http://schemas.openxmlformats.org/officeDocument/2006/customXml" ds:itemID="{000219E0-8439-7145-9F1D-8C0E8ACEDEF6}">
   <ds:schemaRefs>
     <ds:schemaRef ds:uri="http://schemas.openxmlformats.org/officeDocument/2006/bibliography"/>
   </ds:schemaRefs>

</xml_diff>